<commit_message>
small changes again to the report doc
</commit_message>
<xml_diff>
--- a/Production Model Design/Production Model Design Report.docx
+++ b/Production Model Design/Production Model Design Report.docx
@@ -515,16 +515,7 @@
     </w:p>
     <w:p>
       <w:r>
-        <w:t xml:space="preserve">This project solves this problem by having 2 ultrasonic sensors that will be used to find objects at a certain distance from the cyclist. There are </w:t>
-      </w:r>
-      <w:r>
-        <w:t xml:space="preserve">two different kinds of indicators that will warn the cyclist for either of their direction; buzzer indicator for forward direction </w:t>
-      </w:r>
-      <w:r>
-        <w:t xml:space="preserve">that will have different frequencies depending on the objects distance </w:t>
-      </w:r>
-      <w:r>
-        <w:t>and level sensitive coloured LED indicators for the rear direction.</w:t>
+        <w:t>This project solves this problem by having 2 ultrasonic sensors that will be used to find objects at a certain distance from the cyclist. There are two different kinds of indicators that will warn the cyclist for either of their direction; buzzer indicator for forward direction that will have different frequencies depending on the objects distance and level sensitive coloured LED indicators for the rear direction.</w:t>
       </w:r>
     </w:p>
     <w:p>
@@ -702,6 +693,7 @@
       </w:pPr>
       <w:r>
         <w:rPr>
+          <w:noProof/>
           <w:lang w:val="en-US"/>
         </w:rPr>
         <w:drawing>
@@ -748,14 +740,27 @@
       <w:r>
         <w:t xml:space="preserve">Figure </w:t>
       </w:r>
-      <w:fldSimple w:instr=" SEQ Figure \* ARABIC ">
-        <w:r>
-          <w:rPr>
-            <w:noProof/>
-          </w:rPr>
-          <w:t>1</w:t>
-        </w:r>
-      </w:fldSimple>
+      <w:r>
+        <w:fldChar w:fldCharType="begin"/>
+      </w:r>
+      <w:r>
+        <w:instrText xml:space="preserve"> SEQ Figure \* ARABIC </w:instrText>
+      </w:r>
+      <w:r>
+        <w:fldChar w:fldCharType="separate"/>
+      </w:r>
+      <w:r>
+        <w:rPr>
+          <w:noProof/>
+        </w:rPr>
+        <w:t>1</w:t>
+      </w:r>
+      <w:r>
+        <w:rPr>
+          <w:noProof/>
+        </w:rPr>
+        <w:fldChar w:fldCharType="end"/>
+      </w:r>
       <w:r>
         <w:t xml:space="preserve"> System-Level Design shown with a high -level block diagram</w:t>
       </w:r>
@@ -766,6 +771,7 @@
       </w:pPr>
       <w:r>
         <w:rPr>
+          <w:noProof/>
           <w:lang w:val="en-US"/>
         </w:rPr>
         <w:lastRenderedPageBreak/>
@@ -826,14 +832,27 @@
       <w:r>
         <w:t xml:space="preserve">Figure </w:t>
       </w:r>
-      <w:fldSimple w:instr=" SEQ Figure \* ARABIC ">
-        <w:r>
-          <w:rPr>
-            <w:noProof/>
-          </w:rPr>
-          <w:t>2</w:t>
-        </w:r>
-      </w:fldSimple>
+      <w:r>
+        <w:fldChar w:fldCharType="begin"/>
+      </w:r>
+      <w:r>
+        <w:instrText xml:space="preserve"> SEQ Figure \* ARABIC </w:instrText>
+      </w:r>
+      <w:r>
+        <w:fldChar w:fldCharType="separate"/>
+      </w:r>
+      <w:r>
+        <w:rPr>
+          <w:noProof/>
+        </w:rPr>
+        <w:t>2</w:t>
+      </w:r>
+      <w:r>
+        <w:rPr>
+          <w:noProof/>
+        </w:rPr>
+        <w:fldChar w:fldCharType="end"/>
+      </w:r>
       <w:r>
         <w:t xml:space="preserve"> Feasibility Model Diagram</w:t>
       </w:r>
@@ -893,14 +912,27 @@
       <w:r>
         <w:t xml:space="preserve">Figure </w:t>
       </w:r>
-      <w:fldSimple w:instr=" SEQ Figure \* ARABIC ">
-        <w:r>
-          <w:rPr>
-            <w:noProof/>
-          </w:rPr>
-          <w:t>3</w:t>
-        </w:r>
-      </w:fldSimple>
+      <w:r>
+        <w:fldChar w:fldCharType="begin"/>
+      </w:r>
+      <w:r>
+        <w:instrText xml:space="preserve"> SEQ Figure \* ARABIC </w:instrText>
+      </w:r>
+      <w:r>
+        <w:fldChar w:fldCharType="separate"/>
+      </w:r>
+      <w:r>
+        <w:rPr>
+          <w:noProof/>
+        </w:rPr>
+        <w:t>3</w:t>
+      </w:r>
+      <w:r>
+        <w:rPr>
+          <w:noProof/>
+        </w:rPr>
+        <w:fldChar w:fldCharType="end"/>
+      </w:r>
       <w:r>
         <w:t xml:space="preserve"> High-Level Software Flowchart</w:t>
       </w:r>
@@ -1033,14 +1065,27 @@
             <w:r>
               <w:t xml:space="preserve">Figure </w:t>
             </w:r>
-            <w:fldSimple w:instr=" SEQ Figure \* ARABIC ">
-              <w:r>
-                <w:rPr>
-                  <w:noProof/>
-                </w:rPr>
-                <w:t>4</w:t>
-              </w:r>
-            </w:fldSimple>
+            <w:r>
+              <w:fldChar w:fldCharType="begin"/>
+            </w:r>
+            <w:r>
+              <w:instrText xml:space="preserve"> SEQ Figure \* ARABIC </w:instrText>
+            </w:r>
+            <w:r>
+              <w:fldChar w:fldCharType="separate"/>
+            </w:r>
+            <w:r>
+              <w:rPr>
+                <w:noProof/>
+              </w:rPr>
+              <w:t>4</w:t>
+            </w:r>
+            <w:r>
+              <w:rPr>
+                <w:noProof/>
+              </w:rPr>
+              <w:fldChar w:fldCharType="end"/>
+            </w:r>
             <w:r>
               <w:t xml:space="preserve"> </w:t>
             </w:r>
@@ -1170,14 +1215,27 @@
             <w:r>
               <w:t xml:space="preserve">Figure </w:t>
             </w:r>
-            <w:fldSimple w:instr=" SEQ Figure \* ARABIC ">
-              <w:r>
-                <w:rPr>
-                  <w:noProof/>
-                </w:rPr>
-                <w:t>5</w:t>
-              </w:r>
-            </w:fldSimple>
+            <w:r>
+              <w:fldChar w:fldCharType="begin"/>
+            </w:r>
+            <w:r>
+              <w:instrText xml:space="preserve"> SEQ Figure \* ARABIC </w:instrText>
+            </w:r>
+            <w:r>
+              <w:fldChar w:fldCharType="separate"/>
+            </w:r>
+            <w:r>
+              <w:rPr>
+                <w:noProof/>
+              </w:rPr>
+              <w:t>5</w:t>
+            </w:r>
+            <w:r>
+              <w:rPr>
+                <w:noProof/>
+              </w:rPr>
+              <w:fldChar w:fldCharType="end"/>
+            </w:r>
             <w:r>
               <w:t xml:space="preserve"> </w:t>
             </w:r>
@@ -1261,14 +1319,27 @@
             <w:r>
               <w:t xml:space="preserve">Figure </w:t>
             </w:r>
-            <w:fldSimple w:instr=" SEQ Figure \* ARABIC ">
-              <w:r>
-                <w:rPr>
-                  <w:noProof/>
-                </w:rPr>
-                <w:t>6</w:t>
-              </w:r>
-            </w:fldSimple>
+            <w:r>
+              <w:fldChar w:fldCharType="begin"/>
+            </w:r>
+            <w:r>
+              <w:instrText xml:space="preserve"> SEQ Figure \* ARABIC </w:instrText>
+            </w:r>
+            <w:r>
+              <w:fldChar w:fldCharType="separate"/>
+            </w:r>
+            <w:r>
+              <w:rPr>
+                <w:noProof/>
+              </w:rPr>
+              <w:t>6</w:t>
+            </w:r>
+            <w:r>
+              <w:rPr>
+                <w:noProof/>
+              </w:rPr>
+              <w:fldChar w:fldCharType="end"/>
+            </w:r>
             <w:r>
               <w:t xml:space="preserve"> </w:t>
             </w:r>
@@ -1364,14 +1435,27 @@
             <w:r>
               <w:t xml:space="preserve">Figure </w:t>
             </w:r>
-            <w:fldSimple w:instr=" SEQ Figure \* ARABIC ">
-              <w:r>
-                <w:rPr>
-                  <w:noProof/>
-                </w:rPr>
-                <w:t>7</w:t>
-              </w:r>
-            </w:fldSimple>
+            <w:r>
+              <w:fldChar w:fldCharType="begin"/>
+            </w:r>
+            <w:r>
+              <w:instrText xml:space="preserve"> SEQ Figure \* ARABIC </w:instrText>
+            </w:r>
+            <w:r>
+              <w:fldChar w:fldCharType="separate"/>
+            </w:r>
+            <w:r>
+              <w:rPr>
+                <w:noProof/>
+              </w:rPr>
+              <w:t>7</w:t>
+            </w:r>
+            <w:r>
+              <w:rPr>
+                <w:noProof/>
+              </w:rPr>
+              <w:fldChar w:fldCharType="end"/>
+            </w:r>
             <w:r>
               <w:t xml:space="preserve"> Buzzer used for indication that object is near in forward direction</w:t>
             </w:r>
@@ -1395,24 +1479,19 @@
     <w:p>
       <w:pPr>
         <w:pStyle w:val="Instructions"/>
-      </w:pPr>
-      <w:r>
-        <w:t>[</w:t>
-      </w:r>
-      <w:r>
-        <w:t xml:space="preserve">Identify any simple enhancements or improvements that </w:t>
-      </w:r>
-      <w:r>
-        <w:t>should</w:t>
-      </w:r>
-      <w:r>
-        <w:t xml:space="preserve"> be included in a future revision of the product</w:t>
-      </w:r>
-      <w:r>
-        <w:t>.</w:t>
-      </w:r>
-      <w:r>
-        <w:t>]</w:t>
+        <w:rPr>
+          <w:i w:val="0"/>
+          <w:iCs/>
+        </w:rPr>
+      </w:pPr>
+      <w:bookmarkStart w:id="0" w:name="_GoBack"/>
+      <w:bookmarkEnd w:id="0"/>
+      <w:r>
+        <w:rPr>
+          <w:i w:val="0"/>
+          <w:iCs/>
+        </w:rPr>
+        <w:t>One major issue that needs to be tended to a future revision of the product is to have the product have the correct pin arrangement for the ultrasonic sensor on the PCB. This can be easily be done by fabricating a new PCB design with the correct pin arrangements for the backwards facing ultrasonic sensor.</w:t>
       </w:r>
     </w:p>
     <w:p>
@@ -1428,23 +1507,22 @@
           <w:i w:val="0"/>
           <w:iCs/>
         </w:rPr>
-        <w:t>One major issue that needs to be tended to a future revision of the product is to have the product have the correct pin arrangement for the ultrasonic sensor on the PCB. This can be easily be done by fabricating a new PCB design with the correct pin arrangements for the backwards facing ultrasonic sensor.</w:t>
-      </w:r>
-    </w:p>
-    <w:p>
-      <w:pPr>
-        <w:pStyle w:val="Instructions"/>
+        <w:t>An enhancement that we could make to our Production Design is that we could add push buttons onto the PCB to allow for easier access for the user. We could also improve our project by using more powerful sensors as the ones we currently use are weak and cannot detect objects that are further away.</w:t>
+      </w:r>
+      <w:r>
         <w:rPr>
           <w:i w:val="0"/>
           <w:iCs/>
         </w:rPr>
-      </w:pPr>
+        <w:t xml:space="preserve"> Another enhancement that we would like to add is to have the sensors be attacked with jumper cables to the PCB so that the PCB can be between the bicycle handles for cyclist and the sensors could be located at </w:t>
+      </w:r>
       <w:r>
         <w:rPr>
           <w:i w:val="0"/>
           <w:iCs/>
         </w:rPr>
-        <w:t>An enhancement that we could make to our Production Design is that we could add push buttons onto the PCB to allow for easier access for the user. We could also improve our project by using more powerful sensors as the ones we currently use are weak and cannot detect objects that are further away.</w:t>
+        <w:lastRenderedPageBreak/>
+        <w:t>appropriate locations on the bike. We would also like to manufacture the board so that it is smaller, so it doesn’t obstruct the cyclist.</w:t>
       </w:r>
       <w:r>
         <w:br w:type="page"/>
@@ -1507,31 +1585,7 @@
         <w:t>[</w:t>
       </w:r>
       <w:r>
-        <w:t>Replace heading with one of these topics: Design for Test (</w:t>
-      </w:r>
-      <w:proofErr w:type="spellStart"/>
-      <w:r>
-        <w:t>DfT</w:t>
-      </w:r>
-      <w:proofErr w:type="spellEnd"/>
-      <w:r>
-        <w:t>), Design for Manufacturability (</w:t>
-      </w:r>
-      <w:proofErr w:type="spellStart"/>
-      <w:r>
-        <w:t>DfM</w:t>
-      </w:r>
-      <w:proofErr w:type="spellEnd"/>
-      <w:r>
-        <w:t>), Design for Reliability (</w:t>
-      </w:r>
-      <w:proofErr w:type="spellStart"/>
-      <w:r>
-        <w:t>DfR</w:t>
-      </w:r>
-      <w:proofErr w:type="spellEnd"/>
-      <w:r>
-        <w:t xml:space="preserve">), Cables and </w:t>
+        <w:t xml:space="preserve">Replace heading with one of these topics: Design for Test (DfT), Design for Manufacturability (DfM), Design for Reliability (DfR), Cables and </w:t>
       </w:r>
       <w:r>
         <w:t>C</w:t>
@@ -1732,31 +1786,7 @@
         <w:pStyle w:val="Instructions"/>
       </w:pPr>
       <w:r>
-        <w:t>[Replace heading with one of these topics: Design for Test (</w:t>
-      </w:r>
-      <w:proofErr w:type="spellStart"/>
-      <w:r>
-        <w:t>DfT</w:t>
-      </w:r>
-      <w:proofErr w:type="spellEnd"/>
-      <w:r>
-        <w:t>), Design for Manufacturability (</w:t>
-      </w:r>
-      <w:proofErr w:type="spellStart"/>
-      <w:r>
-        <w:t>DfM</w:t>
-      </w:r>
-      <w:proofErr w:type="spellEnd"/>
-      <w:r>
-        <w:t>), Design for Reliability (</w:t>
-      </w:r>
-      <w:proofErr w:type="spellStart"/>
-      <w:r>
-        <w:t>DfR</w:t>
-      </w:r>
-      <w:proofErr w:type="spellEnd"/>
-      <w:r>
-        <w:t>), Cables and Connectors, Mechanical Enclosure, Further Integration</w:t>
+        <w:t>[Replace heading with one of these topics: Design for Test (DfT), Design for Manufacturability (DfM), Design for Reliability (DfR), Cables and Connectors, Mechanical Enclosure, Further Integration</w:t>
       </w:r>
       <w:r>
         <w:t>.</w:t>
@@ -2184,21 +2214,11 @@
     <w:r>
       <w:t xml:space="preserve"> of </w:t>
     </w:r>
-    <w:r>
-      <w:fldChar w:fldCharType="begin"/>
-    </w:r>
-    <w:r>
-      <w:instrText xml:space="preserve"> NUMPAGES   \* MERGEFORMAT </w:instrText>
-    </w:r>
-    <w:r>
-      <w:fldChar w:fldCharType="separate"/>
-    </w:r>
-    <w:r>
-      <w:t>3</w:t>
-    </w:r>
-    <w:r>
-      <w:fldChar w:fldCharType="end"/>
-    </w:r>
+    <w:fldSimple w:instr=" NUMPAGES   \* MERGEFORMAT ">
+      <w:r>
+        <w:t>3</w:t>
+      </w:r>
+    </w:fldSimple>
   </w:p>
 </w:ftr>
 </file>
@@ -2230,21 +2250,11 @@
     <w:r>
       <w:t xml:space="preserve"> of </w:t>
     </w:r>
-    <w:r>
-      <w:fldChar w:fldCharType="begin"/>
-    </w:r>
-    <w:r>
-      <w:instrText xml:space="preserve"> NUMPAGES   \* MERGEFORMAT </w:instrText>
-    </w:r>
-    <w:r>
-      <w:fldChar w:fldCharType="separate"/>
-    </w:r>
-    <w:r>
-      <w:t>3</w:t>
-    </w:r>
-    <w:r>
-      <w:fldChar w:fldCharType="end"/>
-    </w:r>
+    <w:fldSimple w:instr=" NUMPAGES   \* MERGEFORMAT ">
+      <w:r>
+        <w:t>3</w:t>
+      </w:r>
+    </w:fldSimple>
   </w:p>
 </w:ftr>
 </file>
@@ -5975,6 +5985,7 @@
   <w:rsids>
     <w:rsidRoot w:val="002C5857"/>
     <w:rsid w:val="00010CF7"/>
+    <w:rsid w:val="0002472E"/>
     <w:rsid w:val="0024741B"/>
     <w:rsid w:val="002C5857"/>
     <w:rsid w:val="00387367"/>
@@ -6780,7 +6791,7 @@
 </file>
 
 <file path=customXml/itemProps1.xml><?xml version="1.0" encoding="utf-8"?>
-<ds:datastoreItem xmlns:ds="http://schemas.openxmlformats.org/officeDocument/2006/customXml" ds:itemID="{1D465129-35F3-450F-9C92-2440671028BA}">
+<ds:datastoreItem xmlns:ds="http://schemas.openxmlformats.org/officeDocument/2006/customXml" ds:itemID="{E4AF918E-B0C6-4F2F-A21D-B857ABA54633}">
   <ds:schemaRefs>
     <ds:schemaRef ds:uri="http://schemas.openxmlformats.org/officeDocument/2006/bibliography"/>
   </ds:schemaRefs>

</xml_diff>

<commit_message>
added my references and did individ portion of project
</commit_message>
<xml_diff>
--- a/Production Model Design/Production Model Design Report.docx
+++ b/Production Model Design/Production Model Design Report.docx
@@ -6,6 +6,18 @@
       <w:pPr>
         <w:pStyle w:val="Title"/>
       </w:pPr>
+      <w:r>
+        <w:softHyphen/>
+      </w:r>
+      <w:r>
+        <w:softHyphen/>
+      </w:r>
+      <w:r>
+        <w:softHyphen/>
+      </w:r>
+      <w:r>
+        <w:softHyphen/>
+      </w:r>
       <w:sdt>
         <w:sdtPr>
           <w:alias w:val="Title"/>
@@ -265,7 +277,7 @@
             <w:fldChar w:fldCharType="begin"/>
           </w:r>
           <w:r>
-            <w:instrText xml:space="preserve"> CITATION IEE19 \l 4105 </w:instrText>
+            <w:instrText xml:space="preserve">CITATION IEE19 \l 4105 </w:instrText>
           </w:r>
           <w:r>
             <w:fldChar w:fldCharType="separate"/>
@@ -643,52 +655,6 @@
     <w:p>
       <w:pPr>
         <w:pStyle w:val="Instructions"/>
-      </w:pPr>
-      <w:r>
-        <w:t xml:space="preserve">[Include the </w:t>
-      </w:r>
-      <w:r>
-        <w:t xml:space="preserve">updated/corrected </w:t>
-      </w:r>
-      <w:r>
-        <w:t>figure</w:t>
-      </w:r>
-      <w:r>
-        <w:t>s</w:t>
-      </w:r>
-      <w:r>
-        <w:t xml:space="preserve"> from your </w:t>
-      </w:r>
-      <w:r>
-        <w:t>Template for Feasibility Model Design</w:t>
-      </w:r>
-      <w:r>
-        <w:t xml:space="preserve"> </w:t>
-      </w:r>
-      <w:r>
-        <w:t>document and</w:t>
-      </w:r>
-      <w:r>
-        <w:t xml:space="preserve"> add appropriate </w:t>
-      </w:r>
-      <w:r>
-        <w:t>figure captions to explain what each one is</w:t>
-      </w:r>
-      <w:r>
-        <w:t>.</w:t>
-      </w:r>
-      <w:r>
-        <w:t>]</w:t>
-      </w:r>
-    </w:p>
-    <w:p>
-      <w:pPr>
-        <w:pStyle w:val="Instructions"/>
-      </w:pPr>
-    </w:p>
-    <w:p>
-      <w:pPr>
-        <w:pStyle w:val="Instructions"/>
         <w:keepNext/>
       </w:pPr>
       <w:r>
@@ -740,27 +706,14 @@
       <w:r>
         <w:t xml:space="preserve">Figure </w:t>
       </w:r>
-      <w:r>
-        <w:fldChar w:fldCharType="begin"/>
-      </w:r>
-      <w:r>
-        <w:instrText xml:space="preserve"> SEQ Figure \* ARABIC </w:instrText>
-      </w:r>
-      <w:r>
-        <w:fldChar w:fldCharType="separate"/>
-      </w:r>
-      <w:r>
-        <w:rPr>
-          <w:noProof/>
-        </w:rPr>
-        <w:t>1</w:t>
-      </w:r>
-      <w:r>
-        <w:rPr>
-          <w:noProof/>
-        </w:rPr>
-        <w:fldChar w:fldCharType="end"/>
-      </w:r>
+      <w:fldSimple w:instr=" SEQ Figure \* ARABIC ">
+        <w:r>
+          <w:rPr>
+            <w:noProof/>
+          </w:rPr>
+          <w:t>1</w:t>
+        </w:r>
+      </w:fldSimple>
       <w:r>
         <w:t xml:space="preserve"> System-Level Design shown with a high -level block diagram</w:t>
       </w:r>
@@ -832,27 +785,14 @@
       <w:r>
         <w:t xml:space="preserve">Figure </w:t>
       </w:r>
-      <w:r>
-        <w:fldChar w:fldCharType="begin"/>
-      </w:r>
-      <w:r>
-        <w:instrText xml:space="preserve"> SEQ Figure \* ARABIC </w:instrText>
-      </w:r>
-      <w:r>
-        <w:fldChar w:fldCharType="separate"/>
-      </w:r>
-      <w:r>
-        <w:rPr>
-          <w:noProof/>
-        </w:rPr>
-        <w:t>2</w:t>
-      </w:r>
-      <w:r>
-        <w:rPr>
-          <w:noProof/>
-        </w:rPr>
-        <w:fldChar w:fldCharType="end"/>
-      </w:r>
+      <w:fldSimple w:instr=" SEQ Figure \* ARABIC ">
+        <w:r>
+          <w:rPr>
+            <w:noProof/>
+          </w:rPr>
+          <w:t>2</w:t>
+        </w:r>
+      </w:fldSimple>
       <w:r>
         <w:t xml:space="preserve"> Feasibility Model Diagram</w:t>
       </w:r>
@@ -912,27 +852,14 @@
       <w:r>
         <w:t xml:space="preserve">Figure </w:t>
       </w:r>
-      <w:r>
-        <w:fldChar w:fldCharType="begin"/>
-      </w:r>
-      <w:r>
-        <w:instrText xml:space="preserve"> SEQ Figure \* ARABIC </w:instrText>
-      </w:r>
-      <w:r>
-        <w:fldChar w:fldCharType="separate"/>
-      </w:r>
-      <w:r>
-        <w:rPr>
-          <w:noProof/>
-        </w:rPr>
-        <w:t>3</w:t>
-      </w:r>
-      <w:r>
-        <w:rPr>
-          <w:noProof/>
-        </w:rPr>
-        <w:fldChar w:fldCharType="end"/>
-      </w:r>
+      <w:fldSimple w:instr=" SEQ Figure \* ARABIC ">
+        <w:r>
+          <w:rPr>
+            <w:noProof/>
+          </w:rPr>
+          <w:t>3</w:t>
+        </w:r>
+      </w:fldSimple>
       <w:r>
         <w:t xml:space="preserve"> High-Level Software Flowchart</w:t>
       </w:r>
@@ -988,16 +915,16 @@
       </w:tblPr>
       <w:tblGrid>
         <w:gridCol w:w="4026"/>
-        <w:gridCol w:w="789"/>
-        <w:gridCol w:w="4535"/>
+        <w:gridCol w:w="705"/>
+        <w:gridCol w:w="4052"/>
       </w:tblGrid>
       <w:tr>
         <w:trPr>
-          <w:trHeight w:val="2695"/>
+          <w:trHeight w:val="2607"/>
         </w:trPr>
         <w:tc>
           <w:tcPr>
-            <w:tcW w:w="4026" w:type="dxa"/>
+            <w:tcW w:w="3597" w:type="dxa"/>
           </w:tcPr>
           <w:p>
             <w:pPr>
@@ -1065,27 +992,14 @@
             <w:r>
               <w:t xml:space="preserve">Figure </w:t>
             </w:r>
-            <w:r>
-              <w:fldChar w:fldCharType="begin"/>
-            </w:r>
-            <w:r>
-              <w:instrText xml:space="preserve"> SEQ Figure \* ARABIC </w:instrText>
-            </w:r>
-            <w:r>
-              <w:fldChar w:fldCharType="separate"/>
-            </w:r>
-            <w:r>
-              <w:rPr>
-                <w:noProof/>
-              </w:rPr>
-              <w:t>4</w:t>
-            </w:r>
-            <w:r>
-              <w:rPr>
-                <w:noProof/>
-              </w:rPr>
-              <w:fldChar w:fldCharType="end"/>
-            </w:r>
+            <w:fldSimple w:instr=" SEQ Figure \* ARABIC ">
+              <w:r>
+                <w:rPr>
+                  <w:noProof/>
+                </w:rPr>
+                <w:t>4</w:t>
+              </w:r>
+            </w:fldSimple>
             <w:r>
               <w:t xml:space="preserve"> </w:t>
             </w:r>
@@ -1096,7 +1010,7 @@
         </w:tc>
         <w:tc>
           <w:tcPr>
-            <w:tcW w:w="789" w:type="dxa"/>
+            <w:tcW w:w="705" w:type="dxa"/>
           </w:tcPr>
           <w:p>
             <w:pPr>
@@ -1144,7 +1058,7 @@
         </w:tc>
         <w:tc>
           <w:tcPr>
-            <w:tcW w:w="4535" w:type="dxa"/>
+            <w:tcW w:w="4052" w:type="dxa"/>
           </w:tcPr>
           <w:p>
             <w:pPr>
@@ -1215,27 +1129,14 @@
             <w:r>
               <w:t xml:space="preserve">Figure </w:t>
             </w:r>
-            <w:r>
-              <w:fldChar w:fldCharType="begin"/>
-            </w:r>
-            <w:r>
-              <w:instrText xml:space="preserve"> SEQ Figure \* ARABIC </w:instrText>
-            </w:r>
-            <w:r>
-              <w:fldChar w:fldCharType="separate"/>
-            </w:r>
-            <w:r>
-              <w:rPr>
-                <w:noProof/>
-              </w:rPr>
-              <w:t>5</w:t>
-            </w:r>
-            <w:r>
-              <w:rPr>
-                <w:noProof/>
-              </w:rPr>
-              <w:fldChar w:fldCharType="end"/>
-            </w:r>
+            <w:fldSimple w:instr=" SEQ Figure \* ARABIC ">
+              <w:r>
+                <w:rPr>
+                  <w:noProof/>
+                </w:rPr>
+                <w:t>5</w:t>
+              </w:r>
+            </w:fldSimple>
             <w:r>
               <w:t xml:space="preserve"> </w:t>
             </w:r>
@@ -1247,11 +1148,11 @@
       </w:tr>
       <w:tr>
         <w:trPr>
-          <w:trHeight w:val="2652"/>
+          <w:trHeight w:val="3746"/>
         </w:trPr>
         <w:tc>
           <w:tcPr>
-            <w:tcW w:w="4026" w:type="dxa"/>
+            <w:tcW w:w="3597" w:type="dxa"/>
           </w:tcPr>
           <w:p>
             <w:pPr>
@@ -1263,9 +1164,9 @@
                 <w:noProof/>
               </w:rPr>
               <w:drawing>
-                <wp:inline distT="0" distB="0" distL="0" distR="0" wp14:anchorId="677D1011" wp14:editId="43DE527D">
-                  <wp:extent cx="1268522" cy="2040466"/>
-                  <wp:effectExtent l="0" t="0" r="8255" b="0"/>
+                <wp:inline distT="0" distB="0" distL="0" distR="0" wp14:anchorId="677D1011" wp14:editId="53C58B24">
+                  <wp:extent cx="1167079" cy="1877291"/>
+                  <wp:effectExtent l="0" t="0" r="0" b="0"/>
                   <wp:docPr id="3" name="Picture 3"/>
                   <wp:cNvGraphicFramePr>
                     <a:graphicFrameLocks xmlns:a="http://schemas.openxmlformats.org/drawingml/2006/main" noChangeAspect="1"/>
@@ -1295,7 +1196,7 @@
                         <pic:spPr bwMode="auto">
                           <a:xfrm>
                             <a:off x="0" y="0"/>
-                            <a:ext cx="1323282" cy="2128550"/>
+                            <a:ext cx="1242877" cy="1999215"/>
                           </a:xfrm>
                           <a:prstGeom prst="rect">
                             <a:avLst/>
@@ -1319,27 +1220,14 @@
             <w:r>
               <w:t xml:space="preserve">Figure </w:t>
             </w:r>
-            <w:r>
-              <w:fldChar w:fldCharType="begin"/>
-            </w:r>
-            <w:r>
-              <w:instrText xml:space="preserve"> SEQ Figure \* ARABIC </w:instrText>
-            </w:r>
-            <w:r>
-              <w:fldChar w:fldCharType="separate"/>
-            </w:r>
-            <w:r>
-              <w:rPr>
-                <w:noProof/>
-              </w:rPr>
-              <w:t>6</w:t>
-            </w:r>
-            <w:r>
-              <w:rPr>
-                <w:noProof/>
-              </w:rPr>
-              <w:fldChar w:fldCharType="end"/>
-            </w:r>
+            <w:fldSimple w:instr=" SEQ Figure \* ARABIC ">
+              <w:r>
+                <w:rPr>
+                  <w:noProof/>
+                </w:rPr>
+                <w:t>6</w:t>
+              </w:r>
+            </w:fldSimple>
             <w:r>
               <w:t xml:space="preserve"> </w:t>
             </w:r>
@@ -1350,7 +1238,7 @@
         </w:tc>
         <w:tc>
           <w:tcPr>
-            <w:tcW w:w="789" w:type="dxa"/>
+            <w:tcW w:w="705" w:type="dxa"/>
           </w:tcPr>
           <w:p>
             <w:pPr>
@@ -1364,7 +1252,7 @@
         </w:tc>
         <w:tc>
           <w:tcPr>
-            <w:tcW w:w="4535" w:type="dxa"/>
+            <w:tcW w:w="4052" w:type="dxa"/>
           </w:tcPr>
           <w:p>
             <w:pPr>
@@ -1376,9 +1264,9 @@
                 <w:noProof/>
               </w:rPr>
               <w:drawing>
-                <wp:inline distT="0" distB="0" distL="0" distR="0" wp14:anchorId="715B578F" wp14:editId="202756B0">
-                  <wp:extent cx="2166294" cy="1515249"/>
-                  <wp:effectExtent l="1588" t="0" r="7302" b="7303"/>
+                <wp:inline distT="0" distB="0" distL="0" distR="0" wp14:anchorId="715B578F" wp14:editId="0E8C2E02">
+                  <wp:extent cx="1973535" cy="1380420"/>
+                  <wp:effectExtent l="0" t="8255" r="0" b="0"/>
                   <wp:docPr id="6" name="Picture 6"/>
                   <wp:cNvGraphicFramePr>
                     <a:graphicFrameLocks xmlns:a="http://schemas.openxmlformats.org/drawingml/2006/main" noChangeAspect="1"/>
@@ -1408,7 +1296,7 @@
                         <pic:spPr bwMode="auto">
                           <a:xfrm rot="5400000">
                             <a:off x="0" y="0"/>
-                            <a:ext cx="2193384" cy="1534197"/>
+                            <a:ext cx="2004922" cy="1402374"/>
                           </a:xfrm>
                           <a:prstGeom prst="rect">
                             <a:avLst/>
@@ -1435,27 +1323,14 @@
             <w:r>
               <w:t xml:space="preserve">Figure </w:t>
             </w:r>
-            <w:r>
-              <w:fldChar w:fldCharType="begin"/>
-            </w:r>
-            <w:r>
-              <w:instrText xml:space="preserve"> SEQ Figure \* ARABIC </w:instrText>
-            </w:r>
-            <w:r>
-              <w:fldChar w:fldCharType="separate"/>
-            </w:r>
-            <w:r>
-              <w:rPr>
-                <w:noProof/>
-              </w:rPr>
-              <w:t>7</w:t>
-            </w:r>
-            <w:r>
-              <w:rPr>
-                <w:noProof/>
-              </w:rPr>
-              <w:fldChar w:fldCharType="end"/>
-            </w:r>
+            <w:fldSimple w:instr=" SEQ Figure \* ARABIC ">
+              <w:r>
+                <w:rPr>
+                  <w:noProof/>
+                </w:rPr>
+                <w:t>7</w:t>
+              </w:r>
+            </w:fldSimple>
             <w:r>
               <w:t xml:space="preserve"> Buzzer used for indication that object is near in forward direction</w:t>
             </w:r>
@@ -1466,6 +1341,9 @@
     <w:p>
       <w:pPr>
         <w:pStyle w:val="Caption"/>
+        <w:tabs>
+          <w:tab w:val="left" w:pos="1069"/>
+        </w:tabs>
       </w:pPr>
     </w:p>
     <w:p>
@@ -1484,6 +1362,859 @@
           <w:iCs/>
         </w:rPr>
       </w:pPr>
+      <w:r>
+        <w:rPr>
+          <w:i w:val="0"/>
+          <w:iCs/>
+        </w:rPr>
+        <w:t>One major issue that needs to be tended to a future revision of the product is to have the product have the correct pin arrangement for the ultrasonic sensor on the PCB. This can be easily be done by fabricating a new PCB design with the correct pin arrangements for the backwards facing ultrasonic sensor.</w:t>
+      </w:r>
+    </w:p>
+    <w:p>
+      <w:pPr>
+        <w:pStyle w:val="Instructions"/>
+        <w:rPr>
+          <w:i w:val="0"/>
+          <w:iCs/>
+        </w:rPr>
+      </w:pPr>
+      <w:r>
+        <w:rPr>
+          <w:i w:val="0"/>
+          <w:iCs/>
+        </w:rPr>
+        <w:t>An enhancement that we could make to our Production Design is that we could add push buttons onto the PCB to allow for easier access for the user. We could also improve our project by using more powerful sensors as the ones we currently use are weak and cannot detect objects that are further away.</w:t>
+      </w:r>
+      <w:r>
+        <w:rPr>
+          <w:i w:val="0"/>
+          <w:iCs/>
+        </w:rPr>
+        <w:t xml:space="preserve"> Another enhancement that we would like to add is to have the sensors be attacked with jumper cables to the PCB so that the PCB can be between the bicycle handles for cyclist and the sensors could be located at appropriate locations on the bike. We would also like to manufacture the board so that it is smaller, so it doesn’t obstruct the cyclist.</w:t>
+      </w:r>
+      <w:r>
+        <w:br w:type="page"/>
+      </w:r>
+    </w:p>
+    <w:p>
+      <w:pPr>
+        <w:pStyle w:val="Heading1"/>
+      </w:pPr>
+      <w:r>
+        <w:lastRenderedPageBreak/>
+        <w:t>Member</w:t>
+      </w:r>
+      <w:r>
+        <w:t xml:space="preserve"> 1 </w:t>
+      </w:r>
+      <w:r>
+        <w:t>Production Details</w:t>
+      </w:r>
+    </w:p>
+    <w:p>
+      <w:pPr>
+        <w:pStyle w:val="Subtitle"/>
+      </w:pPr>
+      <w:r>
+        <w:t>[</w:t>
+      </w:r>
+      <w:r>
+        <w:t>Muhammad Shah</w:t>
+      </w:r>
+      <w:r>
+        <w:t>] – ID# [</w:t>
+      </w:r>
+      <w:r>
+        <w:t>20725801</w:t>
+      </w:r>
+      <w:r>
+        <w:t>]</w:t>
+      </w:r>
+    </w:p>
+    <w:p>
+      <w:pPr>
+        <w:pStyle w:val="Heading2"/>
+      </w:pPr>
+      <w:r>
+        <w:t xml:space="preserve">Design for Reliability </w:t>
+      </w:r>
+    </w:p>
+    <w:p>
+      <w:pPr>
+        <w:pStyle w:val="Instructions"/>
+        <w:rPr>
+          <w:i w:val="0"/>
+          <w:iCs/>
+        </w:rPr>
+      </w:pPr>
+      <w:r>
+        <w:rPr>
+          <w:i w:val="0"/>
+          <w:iCs/>
+        </w:rPr>
+        <w:t xml:space="preserve">To design the current bicycle sensor </w:t>
+      </w:r>
+      <w:r>
+        <w:rPr>
+          <w:i w:val="0"/>
+          <w:iCs/>
+        </w:rPr>
+        <w:t>project,</w:t>
+      </w:r>
+      <w:r>
+        <w:rPr>
+          <w:i w:val="0"/>
+          <w:iCs/>
+        </w:rPr>
+        <w:t xml:space="preserve"> </w:t>
+      </w:r>
+      <w:r>
+        <w:rPr>
+          <w:i w:val="0"/>
+          <w:iCs/>
+        </w:rPr>
+        <w:t xml:space="preserve">we would need to make sure that we design the system for reliability. Reliability engineering design describes the system to have the ability to function under a </w:t>
+      </w:r>
+      <w:r>
+        <w:rPr>
+          <w:i w:val="0"/>
+          <w:iCs/>
+        </w:rPr>
+        <w:t>certain condition</w:t>
+      </w:r>
+      <w:r>
+        <w:rPr>
+          <w:i w:val="0"/>
+          <w:iCs/>
+        </w:rPr>
+        <w:t xml:space="preserve"> for a specific period of time for a successful period of time. </w:t>
+      </w:r>
+      <w:sdt>
+        <w:sdtPr>
+          <w:rPr>
+            <w:i w:val="0"/>
+            <w:iCs/>
+          </w:rPr>
+          <w:id w:val="-1237553695"/>
+          <w:citation/>
+        </w:sdtPr>
+        <w:sdtEndPr/>
+        <w:sdtContent>
+          <w:r>
+            <w:rPr>
+              <w:i w:val="0"/>
+              <w:iCs/>
+            </w:rPr>
+            <w:fldChar w:fldCharType="begin"/>
+          </w:r>
+          <w:r>
+            <w:rPr>
+              <w:b/>
+              <w:bCs/>
+              <w:i w:val="0"/>
+              <w:iCs/>
+            </w:rPr>
+            <w:instrText xml:space="preserve"> CITATION LCE19 \l 4105 </w:instrText>
+          </w:r>
+          <w:r>
+            <w:rPr>
+              <w:i w:val="0"/>
+              <w:iCs/>
+            </w:rPr>
+            <w:fldChar w:fldCharType="separate"/>
+          </w:r>
+          <w:r>
+            <w:rPr>
+              <w:noProof/>
+            </w:rPr>
+            <w:t>[2]</w:t>
+          </w:r>
+          <w:r>
+            <w:rPr>
+              <w:i w:val="0"/>
+              <w:iCs/>
+            </w:rPr>
+            <w:fldChar w:fldCharType="end"/>
+          </w:r>
+        </w:sdtContent>
+      </w:sdt>
+      <w:r>
+        <w:rPr>
+          <w:b/>
+          <w:bCs/>
+          <w:i w:val="0"/>
+          <w:iCs/>
+        </w:rPr>
+        <w:t xml:space="preserve"> </w:t>
+      </w:r>
+      <w:r>
+        <w:rPr>
+          <w:i w:val="0"/>
+          <w:iCs/>
+        </w:rPr>
+        <w:t xml:space="preserve">The reliability of a system and the quality of a system are closely tied. As checking for the quality of a system focuses on minimizing and preventing defects of a product during the warranty phase while on the other hand testing for the reliability of a design is looking to prevent failures during the useful lifetime of the product. The reliability of a system ties closely together with system safety.  </w:t>
+      </w:r>
+      <w:r>
+        <w:tab/>
+      </w:r>
+    </w:p>
+    <w:p>
+      <w:pPr>
+        <w:pStyle w:val="Instructions"/>
+        <w:tabs>
+          <w:tab w:val="left" w:pos="7244"/>
+        </w:tabs>
+        <w:rPr>
+          <w:i w:val="0"/>
+          <w:iCs/>
+        </w:rPr>
+      </w:pPr>
+      <w:r>
+        <w:rPr>
+          <w:i w:val="0"/>
+          <w:iCs/>
+        </w:rPr>
+        <w:t xml:space="preserve">Designing for reliability ties very closely into the functionality of our project. As an unreliable bicycle collision detection system is useless, it would be completely unreliable for the user and would cause great harm if it were not reliable as it could result in potential harm to the user if the system cannot detect a nearby object that could cause danger to the user. For example if the user of the project was in a situation where they were in low visibility conditions and they were riding their bicycle fast they would need the help of the sensors to detect objects that are far in front of them so they do not end up going too </w:t>
+      </w:r>
+      <w:r>
+        <w:rPr>
+          <w:i w:val="0"/>
+          <w:iCs/>
+        </w:rPr>
+        <w:t xml:space="preserve">fast and hitting the object. If </w:t>
+      </w:r>
+      <w:r>
+        <w:rPr>
+          <w:i w:val="0"/>
+          <w:iCs/>
+        </w:rPr>
+        <w:t>the ultrasonic sensors were unreliable in their detection of nearby objects because of an incorrectly designed detection algorithm, software bug, or hardware failure, the buzzer indicator for the forward direction could end up not making a sound for an incoming object and the user might end up hitting an object they did not see</w:t>
+      </w:r>
+      <w:r>
+        <w:rPr>
+          <w:i w:val="0"/>
+          <w:iCs/>
+        </w:rPr>
+        <w:t>. To make sure a scenario like this does not happen to a user of our product we would need to further design our initial prototype to make sure it can perform in a variety of conditions and make sure that it consistently gives correct data.</w:t>
+      </w:r>
+    </w:p>
+    <w:p>
+      <w:pPr>
+        <w:pStyle w:val="Instructions"/>
+        <w:tabs>
+          <w:tab w:val="left" w:pos="3425"/>
+        </w:tabs>
+        <w:rPr>
+          <w:i w:val="0"/>
+          <w:iCs/>
+        </w:rPr>
+      </w:pPr>
+      <w:r>
+        <w:rPr>
+          <w:i w:val="0"/>
+          <w:iCs/>
+        </w:rPr>
+        <w:t xml:space="preserve">There are several issues that should remain top-of-mid for the production engineer who will take the prototype design through to a production-ready product. </w:t>
+      </w:r>
+      <w:r>
+        <w:rPr>
+          <w:i w:val="0"/>
+          <w:iCs/>
+        </w:rPr>
+        <w:t xml:space="preserve">Firstly, the production engineer should take notice of the current ultrasonic sensor we are using. These are the </w:t>
+      </w:r>
+      <w:r>
+        <w:rPr>
+          <w:i w:val="0"/>
+          <w:iCs/>
+        </w:rPr>
+        <w:t>HC-SR04 Ultrasonic Range Finder</w:t>
+      </w:r>
+      <w:r>
+        <w:rPr>
+          <w:i w:val="0"/>
+          <w:iCs/>
+        </w:rPr>
+        <w:t xml:space="preserve"> </w:t>
+      </w:r>
+      <w:sdt>
+        <w:sdtPr>
+          <w:rPr>
+            <w:i w:val="0"/>
+            <w:iCs/>
+          </w:rPr>
+          <w:id w:val="1754703863"/>
+          <w:citation/>
+        </w:sdtPr>
+        <w:sdtEndPr/>
+        <w:sdtContent>
+          <w:r>
+            <w:rPr>
+              <w:i w:val="0"/>
+              <w:iCs/>
+            </w:rPr>
+            <w:fldChar w:fldCharType="begin"/>
+          </w:r>
+          <w:r>
+            <w:rPr>
+              <w:b/>
+              <w:bCs/>
+              <w:i w:val="0"/>
+              <w:iCs/>
+            </w:rPr>
+            <w:instrText xml:space="preserve"> CITATION IEE19 \l 4105 </w:instrText>
+          </w:r>
+          <w:r>
+            <w:rPr>
+              <w:i w:val="0"/>
+              <w:iCs/>
+            </w:rPr>
+            <w:fldChar w:fldCharType="separate"/>
+          </w:r>
+          <w:r>
+            <w:rPr>
+              <w:noProof/>
+            </w:rPr>
+            <w:t>[1]</w:t>
+          </w:r>
+          <w:r>
+            <w:rPr>
+              <w:i w:val="0"/>
+              <w:iCs/>
+            </w:rPr>
+            <w:fldChar w:fldCharType="end"/>
+          </w:r>
+        </w:sdtContent>
+      </w:sdt>
+      <w:r>
+        <w:rPr>
+          <w:i w:val="0"/>
+          <w:iCs/>
+        </w:rPr>
+        <w:t xml:space="preserve"> This is a relatively cheap ultrasonic sensor that has a detection range of 3-</w:t>
+      </w:r>
+      <w:r>
+        <w:rPr>
+          <w:i w:val="0"/>
+          <w:iCs/>
+        </w:rPr>
+        <w:t>400cm but</w:t>
+      </w:r>
+      <w:r>
+        <w:rPr>
+          <w:i w:val="0"/>
+          <w:iCs/>
+        </w:rPr>
+        <w:t xml:space="preserve"> based on testing we found that the max distance to </w:t>
+      </w:r>
+      <w:r>
+        <w:rPr>
+          <w:i w:val="0"/>
+          <w:iCs/>
+        </w:rPr>
+        <w:t>fluctuate</w:t>
+      </w:r>
+      <w:r>
+        <w:rPr>
+          <w:i w:val="0"/>
+          <w:iCs/>
+        </w:rPr>
+        <w:t xml:space="preserve"> </w:t>
+      </w:r>
+      <w:r>
+        <w:rPr>
+          <w:i w:val="0"/>
+          <w:iCs/>
+        </w:rPr>
+        <w:t xml:space="preserve">at a lower distance of around 50cm to 100cm. This not ideal and it is a suggestion that the production engineer should investigate a more reliable ultrasonic sensor module or perhaps there needs to be further development with the software so that the trigger and echo responses are more accurate. Another issue that the production engineer should regard is that of </w:t>
+      </w:r>
+      <w:r>
+        <w:rPr>
+          <w:i w:val="0"/>
+          <w:iCs/>
+        </w:rPr>
+        <w:t xml:space="preserve">the PCB layout. Looking </w:t>
+      </w:r>
+      <w:r>
+        <w:rPr>
+          <w:i w:val="0"/>
+          <w:iCs/>
+        </w:rPr>
+        <w:t xml:space="preserve">at </w:t>
+      </w:r>
+      <w:r>
+        <w:rPr>
+          <w:i w:val="0"/>
+          <w:iCs/>
+        </w:rPr>
+        <w:fldChar w:fldCharType="begin"/>
+      </w:r>
+      <w:r>
+        <w:rPr>
+          <w:i w:val="0"/>
+          <w:iCs/>
+        </w:rPr>
+        <w:instrText xml:space="preserve"> REF _Ref26085375 \h </w:instrText>
+      </w:r>
+      <w:r>
+        <w:rPr>
+          <w:i w:val="0"/>
+          <w:iCs/>
+        </w:rPr>
+      </w:r>
+      <w:r>
+        <w:rPr>
+          <w:i w:val="0"/>
+          <w:iCs/>
+        </w:rPr>
+        <w:fldChar w:fldCharType="separate"/>
+      </w:r>
+      <w:r>
+        <w:t xml:space="preserve">Figure </w:t>
+      </w:r>
+      <w:r>
+        <w:rPr>
+          <w:noProof/>
+        </w:rPr>
+        <w:t>9</w:t>
+      </w:r>
+      <w:r>
+        <w:rPr>
+          <w:i w:val="0"/>
+          <w:iCs/>
+        </w:rPr>
+        <w:fldChar w:fldCharType="end"/>
+      </w:r>
+      <w:r>
+        <w:rPr>
+          <w:i w:val="0"/>
+          <w:iCs/>
+        </w:rPr>
+        <w:t xml:space="preserve"> </w:t>
+      </w:r>
+      <w:r>
+        <w:rPr>
+          <w:i w:val="0"/>
+          <w:iCs/>
+        </w:rPr>
+        <w:t>of the PCB layout design the 1x4 J4 connection has a mistake that could be quite an issue for a user</w:t>
+      </w:r>
+      <w:r>
+        <w:rPr>
+          <w:i w:val="0"/>
+          <w:iCs/>
+        </w:rPr>
+        <w:t xml:space="preserve">. The issue is question is that the pin arrangement is incorrect for the cables, the production engineer team would have to rearrange the pin arrangement for the J4 connector so that they are correct. This can cause an issue in reliability because if </w:t>
+      </w:r>
+      <w:r>
+        <w:rPr>
+          <w:i w:val="0"/>
+          <w:iCs/>
+        </w:rPr>
+        <w:t xml:space="preserve">the final production model design were to use a 1x4 jumper cable that goes from the J4 connector to the ultrasonic sensor they might end up with incorrect signals going into their ultrasonic sensor and damaging the components. Another issue in reliability that production engineer could tackle is that regarding the method of changing how the ultrasonic sensors are triggered. Looking at </w:t>
+      </w:r>
+      <w:r>
+        <w:rPr>
+          <w:i w:val="0"/>
+          <w:iCs/>
+        </w:rPr>
+        <w:fldChar w:fldCharType="begin"/>
+      </w:r>
+      <w:r>
+        <w:rPr>
+          <w:i w:val="0"/>
+          <w:iCs/>
+        </w:rPr>
+        <w:instrText xml:space="preserve"> REF _Ref26087125 \h </w:instrText>
+      </w:r>
+      <w:r>
+        <w:rPr>
+          <w:i w:val="0"/>
+          <w:iCs/>
+        </w:rPr>
+      </w:r>
+      <w:r>
+        <w:rPr>
+          <w:i w:val="0"/>
+          <w:iCs/>
+        </w:rPr>
+        <w:fldChar w:fldCharType="separate"/>
+      </w:r>
+      <w:r>
+        <w:t xml:space="preserve">Figure </w:t>
+      </w:r>
+      <w:r>
+        <w:rPr>
+          <w:noProof/>
+        </w:rPr>
+        <w:t>8</w:t>
+      </w:r>
+      <w:r>
+        <w:rPr>
+          <w:i w:val="0"/>
+          <w:iCs/>
+        </w:rPr>
+        <w:fldChar w:fldCharType="end"/>
+      </w:r>
+      <w:r>
+        <w:rPr>
+          <w:i w:val="0"/>
+          <w:iCs/>
+        </w:rPr>
+        <w:t xml:space="preserve"> one can notice that both the forward and backwards facing ultrasonic sensors are triggered using the same trigger pin and there is no redundancy built in. This could become unreliable in a real-world scenario where the board might receive damage and not trigger correctly anymore. In this case the production team would need to design built in redundancies for </w:t>
+      </w:r>
+      <w:r>
+        <w:rPr>
+          <w:i w:val="0"/>
+          <w:iCs/>
+        </w:rPr>
+        <w:lastRenderedPageBreak/>
+        <w:t xml:space="preserve">triggering if the triggering component fails, and they </w:t>
+      </w:r>
+      <w:r>
+        <w:rPr>
+          <w:i w:val="0"/>
+          <w:iCs/>
+        </w:rPr>
+        <w:t>also might</w:t>
+      </w:r>
+      <w:r>
+        <w:rPr>
+          <w:i w:val="0"/>
+          <w:iCs/>
+        </w:rPr>
+        <w:t xml:space="preserve"> need to </w:t>
+      </w:r>
+      <w:r>
+        <w:rPr>
+          <w:i w:val="0"/>
+          <w:iCs/>
+        </w:rPr>
+        <w:t>investigate</w:t>
+      </w:r>
+      <w:r>
+        <w:rPr>
+          <w:i w:val="0"/>
+          <w:iCs/>
+        </w:rPr>
+        <w:t xml:space="preserve"> creating a design that has 2 sets of triggering mechanisms, 1 for each ultrasonic sensor. </w:t>
+      </w:r>
+    </w:p>
+    <w:p>
+      <w:pPr>
+        <w:pStyle w:val="Heading2"/>
+      </w:pPr>
+      <w:r>
+        <w:t>Ethical Consideration</w:t>
+      </w:r>
+    </w:p>
+    <w:p>
+      <w:pPr>
+        <w:pStyle w:val="Instructions"/>
+      </w:pPr>
+      <w:r>
+        <w:t xml:space="preserve"> </w:t>
+      </w:r>
+      <w:r>
+        <w:rPr>
+          <w:i w:val="0"/>
+          <w:iCs/>
+        </w:rPr>
+        <w:t xml:space="preserve">Engineering ethics is the field of study that focuses on the actions and decisions of a team and group of engineers and the ethics of their actions. </w:t>
+      </w:r>
+      <w:sdt>
+        <w:sdtPr>
+          <w:rPr>
+            <w:i w:val="0"/>
+            <w:iCs/>
+          </w:rPr>
+          <w:id w:val="-322348917"/>
+          <w:citation/>
+        </w:sdtPr>
+        <w:sdtEndPr/>
+        <w:sdtContent>
+          <w:r>
+            <w:rPr>
+              <w:i w:val="0"/>
+              <w:iCs/>
+            </w:rPr>
+            <w:fldChar w:fldCharType="begin"/>
+          </w:r>
+          <w:r>
+            <w:rPr>
+              <w:b/>
+              <w:bCs/>
+              <w:i w:val="0"/>
+              <w:iCs/>
+            </w:rPr>
+            <w:instrText xml:space="preserve"> CITATION Gro01 \l 4105 </w:instrText>
+          </w:r>
+          <w:r>
+            <w:rPr>
+              <w:i w:val="0"/>
+              <w:iCs/>
+            </w:rPr>
+            <w:fldChar w:fldCharType="separate"/>
+          </w:r>
+          <w:r>
+            <w:rPr>
+              <w:noProof/>
+            </w:rPr>
+            <w:t>[3]</w:t>
+          </w:r>
+          <w:r>
+            <w:rPr>
+              <w:i w:val="0"/>
+              <w:iCs/>
+            </w:rPr>
+            <w:fldChar w:fldCharType="end"/>
+          </w:r>
+        </w:sdtContent>
+      </w:sdt>
+      <w:r>
+        <w:rPr>
+          <w:i w:val="0"/>
+          <w:iCs/>
+        </w:rPr>
+        <w:t xml:space="preserve"> </w:t>
+      </w:r>
+      <w:r>
+        <w:rPr>
+          <w:i w:val="0"/>
+          <w:iCs/>
+        </w:rPr>
+        <w:t xml:space="preserve">Based upon </w:t>
+      </w:r>
+      <w:r>
+        <w:rPr>
+          <w:i w:val="0"/>
+          <w:iCs/>
+        </w:rPr>
+        <w:t>the code of ethics by the PEO.</w:t>
+      </w:r>
+      <w:sdt>
+        <w:sdtPr>
+          <w:rPr>
+            <w:i w:val="0"/>
+            <w:iCs/>
+          </w:rPr>
+          <w:id w:val="-1500112058"/>
+          <w:citation/>
+        </w:sdtPr>
+        <w:sdtEndPr/>
+        <w:sdtContent>
+          <w:r>
+            <w:rPr>
+              <w:i w:val="0"/>
+              <w:iCs/>
+            </w:rPr>
+            <w:fldChar w:fldCharType="begin"/>
+          </w:r>
+          <w:r>
+            <w:rPr>
+              <w:i w:val="0"/>
+              <w:iCs/>
+            </w:rPr>
+            <w:instrText xml:space="preserve"> CITATION can \l 4105 </w:instrText>
+          </w:r>
+          <w:r>
+            <w:rPr>
+              <w:i w:val="0"/>
+              <w:iCs/>
+            </w:rPr>
+            <w:fldChar w:fldCharType="separate"/>
+          </w:r>
+          <w:r>
+            <w:rPr>
+              <w:i w:val="0"/>
+              <w:iCs/>
+              <w:noProof/>
+            </w:rPr>
+            <w:t xml:space="preserve"> </w:t>
+          </w:r>
+          <w:r>
+            <w:rPr>
+              <w:noProof/>
+            </w:rPr>
+            <w:t>[4]</w:t>
+          </w:r>
+          <w:r>
+            <w:rPr>
+              <w:i w:val="0"/>
+              <w:iCs/>
+            </w:rPr>
+            <w:fldChar w:fldCharType="end"/>
+          </w:r>
+        </w:sdtContent>
+      </w:sdt>
+      <w:r>
+        <w:rPr>
+          <w:i w:val="0"/>
+          <w:iCs/>
+        </w:rPr>
+        <w:t xml:space="preserve"> I</w:t>
+      </w:r>
+      <w:r>
+        <w:rPr>
+          <w:i w:val="0"/>
+          <w:iCs/>
+        </w:rPr>
+        <w:t xml:space="preserve">t states </w:t>
+      </w:r>
+      <w:r>
+        <w:t>“</w:t>
+      </w:r>
+      <w:r>
+        <w:t>it is the duty of a practitioner to the public, to the practitioner's employer, to the practitioner's clients, to other licensed engineers of the practitioner's profession, and to the practitioner to act at all times with,</w:t>
+      </w:r>
+      <w:r>
+        <w:t xml:space="preserve"> … 4. devotion to high ideals of personal honour and professional integrity;”</w:t>
+      </w:r>
+      <w:r>
+        <w:rPr>
+          <w:i w:val="0"/>
+          <w:iCs/>
+        </w:rPr>
+        <w:t xml:space="preserve"> as well as several other components. The IEEE also has a code of ethics that its members should follow.</w:t>
+      </w:r>
+      <w:r>
+        <w:rPr>
+          <w:i w:val="0"/>
+          <w:iCs/>
+        </w:rPr>
+        <w:t xml:space="preserve"> </w:t>
+      </w:r>
+      <w:sdt>
+        <w:sdtPr>
+          <w:rPr>
+            <w:i w:val="0"/>
+            <w:iCs/>
+          </w:rPr>
+          <w:id w:val="-2014750959"/>
+          <w:citation/>
+        </w:sdtPr>
+        <w:sdtEndPr/>
+        <w:sdtContent>
+          <w:r>
+            <w:rPr>
+              <w:i w:val="0"/>
+              <w:iCs/>
+            </w:rPr>
+            <w:fldChar w:fldCharType="begin"/>
+          </w:r>
+          <w:r>
+            <w:rPr>
+              <w:i w:val="0"/>
+              <w:iCs/>
+            </w:rPr>
+            <w:instrText xml:space="preserve"> CITATION IEE191 \l 4105 </w:instrText>
+          </w:r>
+          <w:r>
+            <w:rPr>
+              <w:i w:val="0"/>
+              <w:iCs/>
+            </w:rPr>
+            <w:fldChar w:fldCharType="separate"/>
+          </w:r>
+          <w:r>
+            <w:rPr>
+              <w:noProof/>
+            </w:rPr>
+            <w:t>[5]</w:t>
+          </w:r>
+          <w:r>
+            <w:rPr>
+              <w:i w:val="0"/>
+              <w:iCs/>
+            </w:rPr>
+            <w:fldChar w:fldCharType="end"/>
+          </w:r>
+        </w:sdtContent>
+      </w:sdt>
+      <w:r>
+        <w:rPr>
+          <w:i w:val="0"/>
+          <w:iCs/>
+        </w:rPr>
+        <w:t xml:space="preserve"> The code of ethics is like that of the PEO code of ethics, but some subtle difference and a few more codes involved. These codes of ethics should be key in the decision making for an engineer and their team when working on a project, and the engineer should make sure that they are committing themselves to the highest ethical and professional conduct.</w:t>
+      </w:r>
+    </w:p>
+    <w:p>
+      <w:pPr>
+        <w:pStyle w:val="Instructions"/>
+        <w:rPr>
+          <w:i w:val="0"/>
+          <w:iCs/>
+        </w:rPr>
+      </w:pPr>
+      <w:r>
+        <w:rPr>
+          <w:i w:val="0"/>
+          <w:iCs/>
+        </w:rPr>
+        <w:t xml:space="preserve">In this project the ethical decisions that we will investigate are regarding </w:t>
+      </w:r>
+      <w:r>
+        <w:rPr>
+          <w:i w:val="0"/>
+          <w:iCs/>
+        </w:rPr>
+        <w:t>the manufacturing of our PCB board</w:t>
+      </w:r>
+      <w:r>
+        <w:rPr>
+          <w:i w:val="0"/>
+          <w:iCs/>
+        </w:rPr>
+        <w:t xml:space="preserve">, </w:t>
+      </w:r>
+      <w:r>
+        <w:rPr>
+          <w:i w:val="0"/>
+          <w:iCs/>
+        </w:rPr>
+        <w:t>making sure that the project will uphold to being safe to be used by the public</w:t>
+      </w:r>
+      <w:r>
+        <w:rPr>
+          <w:i w:val="0"/>
+          <w:iCs/>
+        </w:rPr>
+        <w:t xml:space="preserve"> by making sure it does not cause injury to those using the product</w:t>
+      </w:r>
+      <w:r>
+        <w:rPr>
+          <w:i w:val="0"/>
+          <w:iCs/>
+        </w:rPr>
+        <w:t>.</w:t>
+      </w:r>
+      <w:r>
+        <w:rPr>
+          <w:i w:val="0"/>
+          <w:iCs/>
+        </w:rPr>
+        <w:t xml:space="preserve"> As stated by the IEEE and PEO code of </w:t>
+      </w:r>
+      <w:r>
+        <w:rPr>
+          <w:i w:val="0"/>
+          <w:iCs/>
+        </w:rPr>
+        <w:t>ethics, engineers should commit themselves to the highest ethical and professional conduct on their work. In the case of our project we must make sure we are not manufacturing our product in a location that violates the code of ethics defined above.</w:t>
+      </w:r>
+      <w:r>
+        <w:rPr>
+          <w:i w:val="0"/>
+          <w:iCs/>
+        </w:rPr>
+        <w:t xml:space="preserve"> We must also perform rigorous testing on our product and make sure it has a reliable design. By testing for reliability, we are ensuring we create an ethical product that works properly, and it does not malfunction and end up injuring the users of our product.</w:t>
+      </w:r>
+    </w:p>
+    <w:p>
+      <w:pPr>
+        <w:pStyle w:val="Instructions"/>
+      </w:pPr>
       <w:bookmarkStart w:id="0" w:name="_GoBack"/>
       <w:bookmarkEnd w:id="0"/>
       <w:r>
@@ -1491,252 +2222,123 @@
           <w:i w:val="0"/>
           <w:iCs/>
         </w:rPr>
-        <w:t>One major issue that needs to be tended to a future revision of the product is to have the product have the correct pin arrangement for the ultrasonic sensor on the PCB. This can be easily be done by fabricating a new PCB design with the correct pin arrangements for the backwards facing ultrasonic sensor.</w:t>
-      </w:r>
-    </w:p>
-    <w:p>
-      <w:pPr>
-        <w:pStyle w:val="Instructions"/>
+        <w:t xml:space="preserve">A major ethical issue that we have in regards is in regard to the production of our PCB, we had currently produced our initial </w:t>
+      </w:r>
+      <w:r>
         <w:rPr>
           <w:i w:val="0"/>
           <w:iCs/>
         </w:rPr>
-      </w:pPr>
+        <w:t xml:space="preserve">PCB prototypes in China, and manufacturing and doing any business in China is known to be a major ethical issue due to their oppressive government, labour rights, stealing of IP and various other issues. </w:t>
+      </w:r>
+      <w:sdt>
+        <w:sdtPr>
+          <w:rPr>
+            <w:i w:val="0"/>
+            <w:iCs/>
+          </w:rPr>
+          <w:id w:val="-1403977189"/>
+          <w:citation/>
+        </w:sdtPr>
+        <w:sdtEndPr/>
+        <w:sdtContent>
+          <w:r>
+            <w:rPr>
+              <w:i w:val="0"/>
+              <w:iCs/>
+            </w:rPr>
+            <w:fldChar w:fldCharType="begin"/>
+          </w:r>
+          <w:r>
+            <w:rPr>
+              <w:i w:val="0"/>
+              <w:iCs/>
+            </w:rPr>
+            <w:instrText xml:space="preserve"> CITATION Emm19 \l 4105 </w:instrText>
+          </w:r>
+          <w:r>
+            <w:rPr>
+              <w:i w:val="0"/>
+              <w:iCs/>
+            </w:rPr>
+            <w:fldChar w:fldCharType="separate"/>
+          </w:r>
+          <w:r>
+            <w:rPr>
+              <w:noProof/>
+            </w:rPr>
+            <w:t>[6]</w:t>
+          </w:r>
+          <w:r>
+            <w:rPr>
+              <w:i w:val="0"/>
+              <w:iCs/>
+            </w:rPr>
+            <w:fldChar w:fldCharType="end"/>
+          </w:r>
+        </w:sdtContent>
+      </w:sdt>
       <w:r>
         <w:rPr>
           <w:i w:val="0"/>
           <w:iCs/>
         </w:rPr>
-        <w:t>An enhancement that we could make to our Production Design is that we could add push buttons onto the PCB to allow for easier access for the user. We could also improve our project by using more powerful sensors as the ones we currently use are weak and cannot detect objects that are further away.</w:t>
-      </w:r>
+        <w:t xml:space="preserve"> </w:t>
+      </w:r>
+      <w:sdt>
+        <w:sdtPr>
+          <w:rPr>
+            <w:i w:val="0"/>
+            <w:iCs/>
+          </w:rPr>
+          <w:id w:val="1767194214"/>
+          <w:citation/>
+        </w:sdtPr>
+        <w:sdtEndPr/>
+        <w:sdtContent>
+          <w:r>
+            <w:rPr>
+              <w:i w:val="0"/>
+              <w:iCs/>
+            </w:rPr>
+            <w:fldChar w:fldCharType="begin"/>
+          </w:r>
+          <w:r>
+            <w:rPr>
+              <w:i w:val="0"/>
+              <w:iCs/>
+            </w:rPr>
+            <w:instrText xml:space="preserve"> CITATION Mic19 \l 4105 </w:instrText>
+          </w:r>
+          <w:r>
+            <w:rPr>
+              <w:i w:val="0"/>
+              <w:iCs/>
+            </w:rPr>
+            <w:fldChar w:fldCharType="separate"/>
+          </w:r>
+          <w:r>
+            <w:rPr>
+              <w:noProof/>
+            </w:rPr>
+            <w:t>[7]</w:t>
+          </w:r>
+          <w:r>
+            <w:rPr>
+              <w:i w:val="0"/>
+              <w:iCs/>
+            </w:rPr>
+            <w:fldChar w:fldCharType="end"/>
+          </w:r>
+        </w:sdtContent>
+      </w:sdt>
       <w:r>
         <w:rPr>
           <w:i w:val="0"/>
           <w:iCs/>
         </w:rPr>
-        <w:t xml:space="preserve"> Another enhancement that we would like to add is to have the sensors be attacked with jumper cables to the PCB so that the PCB can be between the bicycle handles for cyclist and the sensors could be located at </w:t>
-      </w:r>
-      <w:r>
-        <w:rPr>
-          <w:i w:val="0"/>
-          <w:iCs/>
-        </w:rPr>
-        <w:lastRenderedPageBreak/>
-        <w:t>appropriate locations on the bike. We would also like to manufacture the board so that it is smaller, so it doesn’t obstruct the cyclist.</w:t>
-      </w:r>
-      <w:r>
-        <w:br w:type="page"/>
-      </w:r>
-    </w:p>
-    <w:p>
-      <w:pPr>
-        <w:pStyle w:val="Heading1"/>
-      </w:pPr>
-      <w:r>
-        <w:lastRenderedPageBreak/>
-        <w:t>Member</w:t>
-      </w:r>
-      <w:r>
-        <w:t xml:space="preserve"> 1 </w:t>
-      </w:r>
-      <w:r>
-        <w:t>Production Details</w:t>
-      </w:r>
-    </w:p>
-    <w:p>
-      <w:pPr>
-        <w:pStyle w:val="Subtitle"/>
-      </w:pPr>
-      <w:r>
-        <w:t>[</w:t>
-      </w:r>
-      <w:r>
-        <w:t>Muhammad Shah</w:t>
-      </w:r>
-      <w:r>
-        <w:t>] – ID# [</w:t>
-      </w:r>
-      <w:r>
-        <w:t>20725801</w:t>
-      </w:r>
-      <w:r>
-        <w:t>]</w:t>
-      </w:r>
-    </w:p>
-    <w:p>
-      <w:pPr>
-        <w:pStyle w:val="Heading2"/>
-      </w:pPr>
-      <w:r>
-        <w:t>[</w:t>
-      </w:r>
-      <w:r>
-        <w:t>STEM Issue</w:t>
-      </w:r>
-      <w:r>
-        <w:t>]</w:t>
-      </w:r>
-    </w:p>
-    <w:p>
-      <w:pPr>
-        <w:pStyle w:val="Instructions"/>
-      </w:pPr>
-      <w:r>
-        <w:t>[</w:t>
-      </w:r>
-      <w:r>
-        <w:t xml:space="preserve">Replace heading with one of these topics: Design for Test (DfT), Design for Manufacturability (DfM), Design for Reliability (DfR), Cables and </w:t>
-      </w:r>
-      <w:r>
-        <w:t>C</w:t>
-      </w:r>
-      <w:r>
-        <w:t xml:space="preserve">onnectors, </w:t>
-      </w:r>
-      <w:r>
-        <w:t>M</w:t>
-      </w:r>
-      <w:r>
-        <w:t xml:space="preserve">echanical </w:t>
-      </w:r>
-      <w:r>
-        <w:t>E</w:t>
-      </w:r>
-      <w:r>
-        <w:t xml:space="preserve">nclosure, </w:t>
-      </w:r>
-      <w:r>
-        <w:t>F</w:t>
-      </w:r>
-      <w:r>
-        <w:t xml:space="preserve">urther </w:t>
-      </w:r>
-      <w:r>
-        <w:t>I</w:t>
-      </w:r>
-      <w:r>
-        <w:t>ntegration</w:t>
-      </w:r>
-      <w:r>
-        <w:t>.</w:t>
-      </w:r>
-      <w:r>
-        <w:t>]</w:t>
-      </w:r>
-    </w:p>
-    <w:p>
-      <w:pPr>
-        <w:pStyle w:val="Instructions"/>
-      </w:pPr>
-      <w:r>
-        <w:t xml:space="preserve">[Write one paragraph </w:t>
-      </w:r>
-      <w:r>
-        <w:t>explaining the topic</w:t>
-      </w:r>
-      <w:r>
-        <w:t>.</w:t>
-      </w:r>
-      <w:r>
-        <w:t>]</w:t>
-      </w:r>
-    </w:p>
-    <w:p>
-      <w:pPr>
-        <w:pStyle w:val="Instructions"/>
-      </w:pPr>
-      <w:r>
-        <w:t>[Write one paragraph explaining how the topic relates to your project</w:t>
-      </w:r>
-      <w:r>
-        <w:t>.</w:t>
-      </w:r>
-      <w:r>
-        <w:t>]</w:t>
-      </w:r>
-    </w:p>
-    <w:p>
-      <w:pPr>
-        <w:pStyle w:val="Instructions"/>
-      </w:pPr>
-      <w:r>
-        <w:t xml:space="preserve">[Propose a high-level set of next steps and state any thoughts or issues that should remain top-of-mind for the </w:t>
-      </w:r>
-      <w:r>
-        <w:t xml:space="preserve">production </w:t>
-      </w:r>
-      <w:r>
-        <w:t>engineer who will take your prototype through to a production-ready product. Refer to any codes, standards, or parts that should be noted by the engineer.]</w:t>
-      </w:r>
-    </w:p>
-    <w:p>
-      <w:pPr>
-        <w:pStyle w:val="Heading2"/>
-      </w:pPr>
-      <w:r>
-        <w:t>[</w:t>
-      </w:r>
-      <w:r>
-        <w:t>Non-STEM Issue</w:t>
-      </w:r>
-      <w:r>
-        <w:t>]</w:t>
-      </w:r>
-    </w:p>
-    <w:p>
-      <w:pPr>
-        <w:pStyle w:val="Instructions"/>
-      </w:pPr>
-      <w:r>
-        <w:t xml:space="preserve">[Replace heading with one of these topics: Energy Efficiency, Sustainability, Supply Chain Management, Cost Analysis </w:t>
-      </w:r>
-      <w:r>
-        <w:t>at</w:t>
-      </w:r>
-      <w:r>
-        <w:t xml:space="preserve"> Volume, RoHS</w:t>
-      </w:r>
-      <w:r>
-        <w:t xml:space="preserve"> / Environmental Safety</w:t>
-      </w:r>
-      <w:r>
-        <w:t>, Ethical Considerations, Safety</w:t>
-      </w:r>
-      <w:r>
-        <w:t xml:space="preserve"> Considerations</w:t>
-      </w:r>
-      <w:r>
-        <w:t>.</w:t>
-      </w:r>
-      <w:r>
-        <w:t>]</w:t>
-      </w:r>
-    </w:p>
-    <w:p>
-      <w:pPr>
-        <w:pStyle w:val="Instructions"/>
-      </w:pPr>
-      <w:r>
-        <w:t>[Write one paragraph explaining the topic.]</w:t>
-      </w:r>
-    </w:p>
-    <w:p>
-      <w:pPr>
-        <w:pStyle w:val="Instructions"/>
-      </w:pPr>
-      <w:r>
-        <w:t>[Write one paragraph explaining how the topic relates to your project.]</w:t>
-      </w:r>
-    </w:p>
-    <w:p>
-      <w:pPr>
-        <w:pStyle w:val="Instructions"/>
-      </w:pPr>
-      <w:r>
-        <w:t>[Propose a high-level set of next steps and state any thoughts or issues that should remain top-of-mind for the production engineer who will take your prototype through to a production-ready product. Refer to any codes, standards, or parts that should be noted by the engineer.]</w:t>
-      </w:r>
-    </w:p>
-    <w:p>
+        <w:t xml:space="preserve"> I suggest that the team work to try and manufacture the PCB boards either in-house or with a company based in a different location. Another suggestion I make is for the team to provide rigorous testing with the production level design for the project. It is critical that we do as much testing and design changes as we can for this product to make sure it works due to its nature as a safety system. It is in our ethical duty as engineers to make sure that this product does not end up malfunctioning because it could end up disastrous for the user of our product.</w:t>
+      </w:r>
       <w:r>
         <w:br w:type="page"/>
       </w:r>
@@ -1950,7 +2552,7 @@
               </w:tblGrid>
               <w:tr>
                 <w:trPr>
-                  <w:divId w:val="1989552489"/>
+                  <w:divId w:val="2066181064"/>
                   <w:tblCellSpacing w:w="15" w:type="dxa"/>
                 </w:trPr>
                 <w:tc>
@@ -1991,7 +2593,265 @@
                       <w:rPr>
                         <w:noProof/>
                       </w:rPr>
-                      <w:t>"IEEE Style," 2019. [Online]. Available: https://pitt.libguides.com/citationhelp/ieee.</w:t>
+                      <w:t>Robot Shop, "HC-SR04 Ultrasonic Range Finder," 2019.</w:t>
+                    </w:r>
+                  </w:p>
+                </w:tc>
+              </w:tr>
+              <w:tr>
+                <w:trPr>
+                  <w:divId w:val="2066181064"/>
+                  <w:tblCellSpacing w:w="15" w:type="dxa"/>
+                </w:trPr>
+                <w:tc>
+                  <w:tcPr>
+                    <w:tcW w:w="50" w:type="pct"/>
+                    <w:hideMark/>
+                  </w:tcPr>
+                  <w:p>
+                    <w:pPr>
+                      <w:pStyle w:val="Bibliography"/>
+                      <w:rPr>
+                        <w:noProof/>
+                      </w:rPr>
+                    </w:pPr>
+                    <w:r>
+                      <w:rPr>
+                        <w:noProof/>
+                      </w:rPr>
+                      <w:t xml:space="preserve">[2] </w:t>
+                    </w:r>
+                  </w:p>
+                </w:tc>
+                <w:tc>
+                  <w:tcPr>
+                    <w:tcW w:w="0" w:type="auto"/>
+                    <w:hideMark/>
+                  </w:tcPr>
+                  <w:p>
+                    <w:pPr>
+                      <w:pStyle w:val="Bibliography"/>
+                      <w:rPr>
+                        <w:noProof/>
+                      </w:rPr>
+                    </w:pPr>
+                    <w:r>
+                      <w:rPr>
+                        <w:noProof/>
+                      </w:rPr>
+                      <w:t>LCE, "What's the Role of a Reliability Engineer?," LCE, [Online]. Available: https://www.lce.com/Whats-the-role-of-the-Reliability-Engineer-1227.html. [Accessed 30 November 2019].</w:t>
+                    </w:r>
+                  </w:p>
+                </w:tc>
+              </w:tr>
+              <w:tr>
+                <w:trPr>
+                  <w:divId w:val="2066181064"/>
+                  <w:tblCellSpacing w:w="15" w:type="dxa"/>
+                </w:trPr>
+                <w:tc>
+                  <w:tcPr>
+                    <w:tcW w:w="50" w:type="pct"/>
+                    <w:hideMark/>
+                  </w:tcPr>
+                  <w:p>
+                    <w:pPr>
+                      <w:pStyle w:val="Bibliography"/>
+                      <w:rPr>
+                        <w:noProof/>
+                      </w:rPr>
+                    </w:pPr>
+                    <w:r>
+                      <w:rPr>
+                        <w:noProof/>
+                      </w:rPr>
+                      <w:t xml:space="preserve">[3] </w:t>
+                    </w:r>
+                  </w:p>
+                </w:tc>
+                <w:tc>
+                  <w:tcPr>
+                    <w:tcW w:w="0" w:type="auto"/>
+                    <w:hideMark/>
+                  </w:tcPr>
+                  <w:p>
+                    <w:pPr>
+                      <w:pStyle w:val="Bibliography"/>
+                      <w:rPr>
+                        <w:noProof/>
+                      </w:rPr>
+                    </w:pPr>
+                    <w:r>
+                      <w:rPr>
+                        <w:noProof/>
+                      </w:rPr>
+                      <w:t xml:space="preserve">A. v. Grop and I. v. d. Poel, "Ethical considerations in engineering design processes.," </w:t>
+                    </w:r>
+                    <w:r>
+                      <w:rPr>
+                        <w:i/>
+                        <w:iCs/>
+                        <w:noProof/>
+                      </w:rPr>
+                      <w:t xml:space="preserve">IEEE, Technology and Society Magazine, </w:t>
+                    </w:r>
+                    <w:r>
+                      <w:rPr>
+                        <w:noProof/>
+                      </w:rPr>
+                      <w:t xml:space="preserve">vol. 20, no. 3, pp. 15-22, 2001. </w:t>
+                    </w:r>
+                  </w:p>
+                </w:tc>
+              </w:tr>
+              <w:tr>
+                <w:trPr>
+                  <w:divId w:val="2066181064"/>
+                  <w:tblCellSpacing w:w="15" w:type="dxa"/>
+                </w:trPr>
+                <w:tc>
+                  <w:tcPr>
+                    <w:tcW w:w="50" w:type="pct"/>
+                    <w:hideMark/>
+                  </w:tcPr>
+                  <w:p>
+                    <w:pPr>
+                      <w:pStyle w:val="Bibliography"/>
+                      <w:rPr>
+                        <w:noProof/>
+                      </w:rPr>
+                    </w:pPr>
+                    <w:r>
+                      <w:rPr>
+                        <w:noProof/>
+                      </w:rPr>
+                      <w:t xml:space="preserve">[4] </w:t>
+                    </w:r>
+                  </w:p>
+                </w:tc>
+                <w:tc>
+                  <w:tcPr>
+                    <w:tcW w:w="0" w:type="auto"/>
+                    <w:hideMark/>
+                  </w:tcPr>
+                  <w:p>
+                    <w:pPr>
+                      <w:pStyle w:val="Bibliography"/>
+                      <w:rPr>
+                        <w:noProof/>
+                      </w:rPr>
+                    </w:pPr>
+                    <w:r>
+                      <w:rPr>
+                        <w:noProof/>
+                      </w:rPr>
+                      <w:t xml:space="preserve">The Government of Ontario, </w:t>
+                    </w:r>
+                    <w:r>
+                      <w:rPr>
+                        <w:i/>
+                        <w:iCs/>
+                        <w:noProof/>
+                      </w:rPr>
+                      <w:t xml:space="preserve">Professional Engineers Act, R.S.O. 1990, c. P.28, </w:t>
+                    </w:r>
+                    <w:r>
+                      <w:rPr>
+                        <w:noProof/>
+                      </w:rPr>
+                      <w:t xml:space="preserve">Toronto, Ontario, 2018. </w:t>
+                    </w:r>
+                  </w:p>
+                </w:tc>
+              </w:tr>
+              <w:tr>
+                <w:trPr>
+                  <w:divId w:val="2066181064"/>
+                  <w:tblCellSpacing w:w="15" w:type="dxa"/>
+                </w:trPr>
+                <w:tc>
+                  <w:tcPr>
+                    <w:tcW w:w="50" w:type="pct"/>
+                    <w:hideMark/>
+                  </w:tcPr>
+                  <w:p>
+                    <w:pPr>
+                      <w:pStyle w:val="Bibliography"/>
+                      <w:rPr>
+                        <w:noProof/>
+                      </w:rPr>
+                    </w:pPr>
+                    <w:r>
+                      <w:rPr>
+                        <w:noProof/>
+                      </w:rPr>
+                      <w:t xml:space="preserve">[5] </w:t>
+                    </w:r>
+                  </w:p>
+                </w:tc>
+                <w:tc>
+                  <w:tcPr>
+                    <w:tcW w:w="0" w:type="auto"/>
+                    <w:hideMark/>
+                  </w:tcPr>
+                  <w:p>
+                    <w:pPr>
+                      <w:pStyle w:val="Bibliography"/>
+                      <w:rPr>
+                        <w:noProof/>
+                      </w:rPr>
+                    </w:pPr>
+                    <w:r>
+                      <w:rPr>
+                        <w:noProof/>
+                      </w:rPr>
+                      <w:t>IEEE , "IEEE Code of Ethics," 2019. [Online]. Available: https://www.ieee.org/about/corporate/governance/p7-8.html. [Accessed 30 November 2019].</w:t>
+                    </w:r>
+                  </w:p>
+                </w:tc>
+              </w:tr>
+              <w:tr>
+                <w:trPr>
+                  <w:divId w:val="2066181064"/>
+                  <w:tblCellSpacing w:w="15" w:type="dxa"/>
+                </w:trPr>
+                <w:tc>
+                  <w:tcPr>
+                    <w:tcW w:w="50" w:type="pct"/>
+                    <w:hideMark/>
+                  </w:tcPr>
+                  <w:p>
+                    <w:pPr>
+                      <w:pStyle w:val="Bibliography"/>
+                      <w:rPr>
+                        <w:noProof/>
+                      </w:rPr>
+                    </w:pPr>
+                    <w:r>
+                      <w:rPr>
+                        <w:noProof/>
+                      </w:rPr>
+                      <w:t xml:space="preserve">[6] </w:t>
+                    </w:r>
+                  </w:p>
+                </w:tc>
+                <w:tc>
+                  <w:tcPr>
+                    <w:tcW w:w="0" w:type="auto"/>
+                    <w:hideMark/>
+                  </w:tcPr>
+                  <w:p>
+                    <w:pPr>
+                      <w:pStyle w:val="Bibliography"/>
+                      <w:rPr>
+                        <w:noProof/>
+                      </w:rPr>
+                    </w:pPr>
+                    <w:r>
+                      <w:rPr>
+                        <w:noProof/>
+                      </w:rPr>
+                      <w:t>E. Barret, "Manufacturers Are Considering Leaving China. But It Isn’t All Because of the Trade War," Fortune, 7 June 2019. [Online]. Available: https://fortune.com/2019/06/07/us-china-trade-war-manufacturers-leaving/. [Accessed 30 November 2019].</w:t>
                     </w:r>
                   </w:p>
                 </w:tc>
@@ -1999,7 +2859,7 @@
             </w:tbl>
             <w:p>
               <w:pPr>
-                <w:divId w:val="1989552489"/>
+                <w:divId w:val="2066181064"/>
                 <w:rPr>
                   <w:rFonts w:eastAsia="Times New Roman"/>
                   <w:noProof/>
@@ -2020,10 +2880,165 @@
         </w:sdt>
       </w:sdtContent>
     </w:sdt>
-    <w:p/>
-    <w:p/>
-    <w:p/>
-    <w:p/>
+    <w:p>
+      <w:pPr>
+        <w:tabs>
+          <w:tab w:val="left" w:pos="5328"/>
+        </w:tabs>
+      </w:pPr>
+      <w:r>
+        <w:t xml:space="preserve">Need to format references </w:t>
+      </w:r>
+      <w:r>
+        <w:tab/>
+      </w:r>
+    </w:p>
+    <w:p>
+      <w:pPr>
+        <w:numPr>
+          <w:ilvl w:val="0"/>
+          <w:numId w:val="21"/>
+        </w:numPr>
+        <w:shd w:val="clear" w:color="auto" w:fill="EAF3FF"/>
+        <w:spacing w:before="100" w:beforeAutospacing="1" w:after="24" w:line="240" w:lineRule="auto"/>
+        <w:ind w:left="768"/>
+        <w:jc w:val="left"/>
+        <w:rPr>
+          <w:rStyle w:val="reference-text"/>
+        </w:rPr>
+      </w:pPr>
+      <w:hyperlink r:id="rId15" w:history="1">
+        <w:r>
+          <w:rPr>
+            <w:rStyle w:val="Hyperlink"/>
+          </w:rPr>
+          <w:t>https://www.lce.com/Whats-the-role-of-the-Reliability-Engineer-1227.html</w:t>
+        </w:r>
+      </w:hyperlink>
+    </w:p>
+    <w:p>
+      <w:pPr>
+        <w:numPr>
+          <w:ilvl w:val="0"/>
+          <w:numId w:val="21"/>
+        </w:numPr>
+        <w:shd w:val="clear" w:color="auto" w:fill="EAF3FF"/>
+        <w:spacing w:before="100" w:beforeAutospacing="1" w:after="24" w:line="240" w:lineRule="auto"/>
+        <w:ind w:left="768"/>
+        <w:jc w:val="left"/>
+      </w:pPr>
+      <w:hyperlink r:id="rId16" w:history="1">
+        <w:r>
+          <w:rPr>
+            <w:rStyle w:val="Hyperlink"/>
+          </w:rPr>
+          <w:t>https://www.robotshop.com/en/hc-sr04-ultrasonic-range-finder-tys.html</w:t>
+        </w:r>
+      </w:hyperlink>
+    </w:p>
+    <w:p>
+      <w:pPr>
+        <w:numPr>
+          <w:ilvl w:val="0"/>
+          <w:numId w:val="21"/>
+        </w:numPr>
+        <w:shd w:val="clear" w:color="auto" w:fill="EAF3FF"/>
+        <w:spacing w:before="100" w:beforeAutospacing="1" w:after="24" w:line="240" w:lineRule="auto"/>
+        <w:ind w:left="768"/>
+        <w:jc w:val="left"/>
+      </w:pPr>
+      <w:hyperlink r:id="rId17" w:history="1">
+        <w:r>
+          <w:rPr>
+            <w:rStyle w:val="Hyperlink"/>
+          </w:rPr>
+          <w:t>https://www.researchgate.net/publication/3226710_Ethical_considerations_in_engineering_design_processes</w:t>
+        </w:r>
+      </w:hyperlink>
+    </w:p>
+    <w:p>
+      <w:pPr>
+        <w:numPr>
+          <w:ilvl w:val="0"/>
+          <w:numId w:val="21"/>
+        </w:numPr>
+        <w:shd w:val="clear" w:color="auto" w:fill="EAF3FF"/>
+        <w:spacing w:before="100" w:beforeAutospacing="1" w:after="24" w:line="240" w:lineRule="auto"/>
+        <w:ind w:left="768"/>
+        <w:jc w:val="left"/>
+      </w:pPr>
+      <w:hyperlink r:id="rId18" w:history="1">
+        <w:r>
+          <w:rPr>
+            <w:rStyle w:val="Hyperlink"/>
+          </w:rPr>
+          <w:t>https://www.ontario.ca/laws/regulation/900941</w:t>
+        </w:r>
+      </w:hyperlink>
+    </w:p>
+    <w:p>
+      <w:pPr>
+        <w:numPr>
+          <w:ilvl w:val="0"/>
+          <w:numId w:val="21"/>
+        </w:numPr>
+        <w:shd w:val="clear" w:color="auto" w:fill="EAF3FF"/>
+        <w:spacing w:before="100" w:beforeAutospacing="1" w:after="24" w:line="240" w:lineRule="auto"/>
+        <w:ind w:left="768"/>
+        <w:jc w:val="left"/>
+      </w:pPr>
+      <w:hyperlink r:id="rId19" w:history="1">
+        <w:r>
+          <w:rPr>
+            <w:rStyle w:val="Hyperlink"/>
+          </w:rPr>
+          <w:t>https://www.ieee.org/about/corporate/governance/p7-8.html</w:t>
+        </w:r>
+      </w:hyperlink>
+    </w:p>
+    <w:p>
+      <w:pPr>
+        <w:numPr>
+          <w:ilvl w:val="0"/>
+          <w:numId w:val="21"/>
+        </w:numPr>
+        <w:shd w:val="clear" w:color="auto" w:fill="EAF3FF"/>
+        <w:spacing w:before="100" w:beforeAutospacing="1" w:after="24" w:line="240" w:lineRule="auto"/>
+        <w:ind w:left="768"/>
+        <w:jc w:val="left"/>
+      </w:pPr>
+      <w:hyperlink r:id="rId20" w:history="1">
+        <w:r>
+          <w:rPr>
+            <w:rStyle w:val="Hyperlink"/>
+          </w:rPr>
+          <w:t>https://fortune.com/2019/06/07/us-china-trade-war-manufacturers-leaving/</w:t>
+        </w:r>
+      </w:hyperlink>
+      <w:r>
+        <w:t xml:space="preserve"> </w:t>
+      </w:r>
+    </w:p>
+    <w:p>
+      <w:pPr>
+        <w:numPr>
+          <w:ilvl w:val="0"/>
+          <w:numId w:val="21"/>
+        </w:numPr>
+        <w:shd w:val="clear" w:color="auto" w:fill="EAF3FF"/>
+        <w:spacing w:before="100" w:beforeAutospacing="1" w:after="24" w:line="240" w:lineRule="auto"/>
+        <w:ind w:left="768"/>
+        <w:jc w:val="left"/>
+      </w:pPr>
+      <w:hyperlink r:id="rId21" w:history="1">
+        <w:r>
+          <w:rPr>
+            <w:rStyle w:val="Hyperlink"/>
+          </w:rPr>
+          <w:t>https://www.theglobeandmail.com/business/adv/article-canadian-companies-eye-new-supply-chains-amid-us-china-trade-war/</w:t>
+        </w:r>
+      </w:hyperlink>
+    </w:p>
     <w:p/>
     <w:p/>
     <w:p/>
@@ -2046,9 +3061,9 @@
     <w:p>
       <w:pPr>
         <w:sectPr>
-          <w:headerReference w:type="default" r:id="rId15"/>
-          <w:footerReference w:type="default" r:id="rId16"/>
-          <w:footerReference w:type="first" r:id="rId17"/>
+          <w:headerReference w:type="default" r:id="rId22"/>
+          <w:footerReference w:type="default" r:id="rId23"/>
+          <w:footerReference w:type="first" r:id="rId24"/>
           <w:pgSz w:w="12240" w:h="15840"/>
           <w:pgMar w:top="1440" w:right="1440" w:bottom="1440" w:left="1440" w:header="708" w:footer="708" w:gutter="0"/>
           <w:cols w:space="708"/>
@@ -2157,6 +3172,234 @@
         <w:t>]</w:t>
       </w:r>
     </w:p>
+    <w:p>
+      <w:pPr>
+        <w:rPr>
+          <w:i/>
+        </w:rPr>
+      </w:pPr>
+    </w:p>
+    <w:p>
+      <w:pPr>
+        <w:keepNext/>
+      </w:pPr>
+      <w:r>
+        <w:rPr>
+          <w:noProof/>
+        </w:rPr>
+        <w:drawing>
+          <wp:inline distT="0" distB="0" distL="0" distR="0" wp14:anchorId="016BDB83" wp14:editId="67586E60">
+            <wp:extent cx="5943600" cy="5524500"/>
+            <wp:effectExtent l="0" t="0" r="0" b="0"/>
+            <wp:docPr id="11" name="Picture 11"/>
+            <wp:cNvGraphicFramePr>
+              <a:graphicFrameLocks xmlns:a="http://schemas.openxmlformats.org/drawingml/2006/main" noChangeAspect="1"/>
+            </wp:cNvGraphicFramePr>
+            <a:graphic xmlns:a="http://schemas.openxmlformats.org/drawingml/2006/main">
+              <a:graphicData uri="http://schemas.openxmlformats.org/drawingml/2006/picture">
+                <pic:pic xmlns:pic="http://schemas.openxmlformats.org/drawingml/2006/picture">
+                  <pic:nvPicPr>
+                    <pic:cNvPr id="1" name="SchematicDrawing.png"/>
+                    <pic:cNvPicPr/>
+                  </pic:nvPicPr>
+                  <pic:blipFill>
+                    <a:blip r:embed="rId25">
+                      <a:extLst>
+                        <a:ext uri="{28A0092B-C50C-407E-A947-70E740481C1C}">
+                          <a14:useLocalDpi xmlns:a14="http://schemas.microsoft.com/office/drawing/2010/main" val="0"/>
+                        </a:ext>
+                      </a:extLst>
+                    </a:blip>
+                    <a:stretch>
+                      <a:fillRect/>
+                    </a:stretch>
+                  </pic:blipFill>
+                  <pic:spPr>
+                    <a:xfrm>
+                      <a:off x="0" y="0"/>
+                      <a:ext cx="5943600" cy="5524500"/>
+                    </a:xfrm>
+                    <a:prstGeom prst="rect">
+                      <a:avLst/>
+                    </a:prstGeom>
+                  </pic:spPr>
+                </pic:pic>
+              </a:graphicData>
+            </a:graphic>
+          </wp:inline>
+        </w:drawing>
+      </w:r>
+    </w:p>
+    <w:p>
+      <w:pPr>
+        <w:pStyle w:val="Caption"/>
+        <w:rPr>
+          <w:i w:val="0"/>
+        </w:rPr>
+      </w:pPr>
+      <w:bookmarkStart w:id="1" w:name="_Ref26087125"/>
+      <w:r>
+        <w:t xml:space="preserve">Figure </w:t>
+      </w:r>
+      <w:fldSimple w:instr=" SEQ Figure \* ARABIC ">
+        <w:r>
+          <w:rPr>
+            <w:noProof/>
+          </w:rPr>
+          <w:t>8</w:t>
+        </w:r>
+      </w:fldSimple>
+      <w:bookmarkEnd w:id="1"/>
+      <w:r>
+        <w:t xml:space="preserve"> Schematic Diagram</w:t>
+      </w:r>
+    </w:p>
+    <w:p>
+      <w:pPr>
+        <w:rPr>
+          <w:i/>
+        </w:rPr>
+      </w:pPr>
+    </w:p>
+    <w:p>
+      <w:pPr>
+        <w:rPr>
+          <w:i/>
+        </w:rPr>
+      </w:pPr>
+    </w:p>
+    <w:p>
+      <w:pPr>
+        <w:tabs>
+          <w:tab w:val="left" w:pos="1789"/>
+        </w:tabs>
+        <w:rPr>
+          <w:i/>
+        </w:rPr>
+      </w:pPr>
+    </w:p>
+    <w:p>
+      <w:pPr>
+        <w:rPr>
+          <w:i/>
+        </w:rPr>
+      </w:pPr>
+    </w:p>
+    <w:p>
+      <w:pPr>
+        <w:keepNext/>
+      </w:pPr>
+      <w:r>
+        <w:rPr>
+          <w:noProof/>
+        </w:rPr>
+        <w:drawing>
+          <wp:inline distT="0" distB="0" distL="0" distR="0" wp14:anchorId="64698EEA" wp14:editId="6BDFE0E0">
+            <wp:extent cx="5943600" cy="3522345"/>
+            <wp:effectExtent l="0" t="0" r="0" b="1905"/>
+            <wp:docPr id="9" name="Picture 9"/>
+            <wp:cNvGraphicFramePr>
+              <a:graphicFrameLocks xmlns:a="http://schemas.openxmlformats.org/drawingml/2006/main" noChangeAspect="1"/>
+            </wp:cNvGraphicFramePr>
+            <a:graphic xmlns:a="http://schemas.openxmlformats.org/drawingml/2006/main">
+              <a:graphicData uri="http://schemas.openxmlformats.org/drawingml/2006/picture">
+                <pic:pic xmlns:pic="http://schemas.openxmlformats.org/drawingml/2006/picture">
+                  <pic:nvPicPr>
+                    <pic:cNvPr id="0" name="Picture 3"/>
+                    <pic:cNvPicPr>
+                      <a:picLocks noChangeAspect="1" noChangeArrowheads="1"/>
+                    </pic:cNvPicPr>
+                  </pic:nvPicPr>
+                  <pic:blipFill>
+                    <a:blip r:embed="rId26">
+                      <a:extLst>
+                        <a:ext uri="{28A0092B-C50C-407E-A947-70E740481C1C}">
+                          <a14:useLocalDpi xmlns:a14="http://schemas.microsoft.com/office/drawing/2010/main" val="0"/>
+                        </a:ext>
+                      </a:extLst>
+                    </a:blip>
+                    <a:srcRect/>
+                    <a:stretch>
+                      <a:fillRect/>
+                    </a:stretch>
+                  </pic:blipFill>
+                  <pic:spPr bwMode="auto">
+                    <a:xfrm>
+                      <a:off x="0" y="0"/>
+                      <a:ext cx="5943600" cy="3522345"/>
+                    </a:xfrm>
+                    <a:prstGeom prst="rect">
+                      <a:avLst/>
+                    </a:prstGeom>
+                    <a:noFill/>
+                    <a:ln>
+                      <a:noFill/>
+                    </a:ln>
+                  </pic:spPr>
+                </pic:pic>
+              </a:graphicData>
+            </a:graphic>
+          </wp:inline>
+        </w:drawing>
+      </w:r>
+    </w:p>
+    <w:p>
+      <w:pPr>
+        <w:pStyle w:val="Caption"/>
+      </w:pPr>
+      <w:bookmarkStart w:id="2" w:name="_Ref26085375"/>
+      <w:bookmarkStart w:id="3" w:name="_Ref26085371"/>
+      <w:r>
+        <w:t xml:space="preserve">Figure </w:t>
+      </w:r>
+      <w:fldSimple w:instr=" SEQ Figure \* ARABIC ">
+        <w:r>
+          <w:rPr>
+            <w:noProof/>
+          </w:rPr>
+          <w:t>9</w:t>
+        </w:r>
+      </w:fldSimple>
+      <w:bookmarkEnd w:id="2"/>
+      <w:r>
+        <w:t xml:space="preserve"> PCB Layout Design</w:t>
+      </w:r>
+      <w:bookmarkEnd w:id="3"/>
+    </w:p>
+    <w:p/>
+    <w:p/>
+    <w:p/>
+    <w:p/>
+    <w:p/>
+    <w:p/>
+    <w:p/>
+    <w:p/>
+    <w:p/>
+    <w:p/>
+    <w:p/>
+    <w:p/>
+    <w:p/>
+    <w:p/>
+    <w:p/>
+    <w:p/>
+    <w:p/>
+    <w:p>
+      <w:pPr>
+        <w:tabs>
+          <w:tab w:val="left" w:pos="2836"/>
+        </w:tabs>
+      </w:pPr>
+      <w:r>
+        <w:tab/>
+      </w:r>
+    </w:p>
+    <w:p/>
+    <w:p/>
+    <w:p/>
+    <w:p/>
+    <w:p/>
+    <w:p/>
+    <w:p/>
     <w:sectPr>
       <w:pgSz w:w="12240" w:h="15840"/>
       <w:pgMar w:top="1440" w:right="1440" w:bottom="1440" w:left="1440" w:header="708" w:footer="708" w:gutter="0"/>
@@ -2214,11 +3457,21 @@
     <w:r>
       <w:t xml:space="preserve"> of </w:t>
     </w:r>
-    <w:fldSimple w:instr=" NUMPAGES   \* MERGEFORMAT ">
-      <w:r>
-        <w:t>3</w:t>
-      </w:r>
-    </w:fldSimple>
+    <w:r>
+      <w:fldChar w:fldCharType="begin"/>
+    </w:r>
+    <w:r>
+      <w:instrText xml:space="preserve"> NUMPAGES   \* MERGEFORMAT </w:instrText>
+    </w:r>
+    <w:r>
+      <w:fldChar w:fldCharType="separate"/>
+    </w:r>
+    <w:r>
+      <w:t>3</w:t>
+    </w:r>
+    <w:r>
+      <w:fldChar w:fldCharType="end"/>
+    </w:r>
   </w:p>
 </w:ftr>
 </file>
@@ -2250,11 +3503,21 @@
     <w:r>
       <w:t xml:space="preserve"> of </w:t>
     </w:r>
-    <w:fldSimple w:instr=" NUMPAGES   \* MERGEFORMAT ">
-      <w:r>
-        <w:t>3</w:t>
-      </w:r>
-    </w:fldSimple>
+    <w:r>
+      <w:fldChar w:fldCharType="begin"/>
+    </w:r>
+    <w:r>
+      <w:instrText xml:space="preserve"> NUMPAGES   \* MERGEFORMAT </w:instrText>
+    </w:r>
+    <w:r>
+      <w:fldChar w:fldCharType="separate"/>
+    </w:r>
+    <w:r>
+      <w:t>3</w:t>
+    </w:r>
+    <w:r>
+      <w:fldChar w:fldCharType="end"/>
+    </w:r>
   </w:p>
 </w:ftr>
 </file>
@@ -3770,6 +5033,119 @@
     </w:lvl>
   </w:abstractNum>
   <w:abstractNum w:abstractNumId="14" w15:restartNumberingAfterBreak="0">
+    <w:nsid w:val="6E9D4144"/>
+    <w:multiLevelType w:val="multilevel"/>
+    <w:tmpl w:val="F9164FB0"/>
+    <w:lvl w:ilvl="0">
+      <w:start w:val="1"/>
+      <w:numFmt w:val="decimal"/>
+      <w:lvlText w:val="%1."/>
+      <w:lvlJc w:val="left"/>
+      <w:pPr>
+        <w:tabs>
+          <w:tab w:val="num" w:pos="720"/>
+        </w:tabs>
+        <w:ind w:left="720" w:hanging="360"/>
+      </w:pPr>
+    </w:lvl>
+    <w:lvl w:ilvl="1" w:tentative="1">
+      <w:start w:val="1"/>
+      <w:numFmt w:val="decimal"/>
+      <w:lvlText w:val="%2."/>
+      <w:lvlJc w:val="left"/>
+      <w:pPr>
+        <w:tabs>
+          <w:tab w:val="num" w:pos="1440"/>
+        </w:tabs>
+        <w:ind w:left="1440" w:hanging="360"/>
+      </w:pPr>
+    </w:lvl>
+    <w:lvl w:ilvl="2" w:tentative="1">
+      <w:start w:val="1"/>
+      <w:numFmt w:val="decimal"/>
+      <w:lvlText w:val="%3."/>
+      <w:lvlJc w:val="left"/>
+      <w:pPr>
+        <w:tabs>
+          <w:tab w:val="num" w:pos="2160"/>
+        </w:tabs>
+        <w:ind w:left="2160" w:hanging="360"/>
+      </w:pPr>
+    </w:lvl>
+    <w:lvl w:ilvl="3" w:tentative="1">
+      <w:start w:val="1"/>
+      <w:numFmt w:val="decimal"/>
+      <w:lvlText w:val="%4."/>
+      <w:lvlJc w:val="left"/>
+      <w:pPr>
+        <w:tabs>
+          <w:tab w:val="num" w:pos="2880"/>
+        </w:tabs>
+        <w:ind w:left="2880" w:hanging="360"/>
+      </w:pPr>
+    </w:lvl>
+    <w:lvl w:ilvl="4" w:tentative="1">
+      <w:start w:val="1"/>
+      <w:numFmt w:val="decimal"/>
+      <w:lvlText w:val="%5."/>
+      <w:lvlJc w:val="left"/>
+      <w:pPr>
+        <w:tabs>
+          <w:tab w:val="num" w:pos="3600"/>
+        </w:tabs>
+        <w:ind w:left="3600" w:hanging="360"/>
+      </w:pPr>
+    </w:lvl>
+    <w:lvl w:ilvl="5" w:tentative="1">
+      <w:start w:val="1"/>
+      <w:numFmt w:val="decimal"/>
+      <w:lvlText w:val="%6."/>
+      <w:lvlJc w:val="left"/>
+      <w:pPr>
+        <w:tabs>
+          <w:tab w:val="num" w:pos="4320"/>
+        </w:tabs>
+        <w:ind w:left="4320" w:hanging="360"/>
+      </w:pPr>
+    </w:lvl>
+    <w:lvl w:ilvl="6" w:tentative="1">
+      <w:start w:val="1"/>
+      <w:numFmt w:val="decimal"/>
+      <w:lvlText w:val="%7."/>
+      <w:lvlJc w:val="left"/>
+      <w:pPr>
+        <w:tabs>
+          <w:tab w:val="num" w:pos="5040"/>
+        </w:tabs>
+        <w:ind w:left="5040" w:hanging="360"/>
+      </w:pPr>
+    </w:lvl>
+    <w:lvl w:ilvl="7" w:tentative="1">
+      <w:start w:val="1"/>
+      <w:numFmt w:val="decimal"/>
+      <w:lvlText w:val="%8."/>
+      <w:lvlJc w:val="left"/>
+      <w:pPr>
+        <w:tabs>
+          <w:tab w:val="num" w:pos="5760"/>
+        </w:tabs>
+        <w:ind w:left="5760" w:hanging="360"/>
+      </w:pPr>
+    </w:lvl>
+    <w:lvl w:ilvl="8" w:tentative="1">
+      <w:start w:val="1"/>
+      <w:numFmt w:val="decimal"/>
+      <w:lvlText w:val="%9."/>
+      <w:lvlJc w:val="left"/>
+      <w:pPr>
+        <w:tabs>
+          <w:tab w:val="num" w:pos="6480"/>
+        </w:tabs>
+        <w:ind w:left="6480" w:hanging="360"/>
+      </w:pPr>
+    </w:lvl>
+  </w:abstractNum>
+  <w:abstractNum w:abstractNumId="15" w15:restartNumberingAfterBreak="0">
     <w:nsid w:val="720E5F87"/>
     <w:multiLevelType w:val="hybridMultilevel"/>
     <w:tmpl w:val="05EC9066"/>
@@ -3882,7 +5258,7 @@
       </w:rPr>
     </w:lvl>
   </w:abstractNum>
-  <w:abstractNum w:abstractNumId="15" w15:restartNumberingAfterBreak="0">
+  <w:abstractNum w:abstractNumId="16" w15:restartNumberingAfterBreak="0">
     <w:nsid w:val="726D194E"/>
     <w:multiLevelType w:val="hybridMultilevel"/>
     <w:tmpl w:val="16AC0B26"/>
@@ -3994,7 +5370,7 @@
       </w:rPr>
     </w:lvl>
   </w:abstractNum>
-  <w:abstractNum w:abstractNumId="16" w15:restartNumberingAfterBreak="0">
+  <w:abstractNum w:abstractNumId="17" w15:restartNumberingAfterBreak="0">
     <w:nsid w:val="76AF5D6D"/>
     <w:multiLevelType w:val="hybridMultilevel"/>
     <w:tmpl w:val="F44C88EE"/>
@@ -4080,7 +5456,7 @@
       </w:pPr>
     </w:lvl>
   </w:abstractNum>
-  <w:abstractNum w:abstractNumId="17" w15:restartNumberingAfterBreak="0">
+  <w:abstractNum w:abstractNumId="18" w15:restartNumberingAfterBreak="0">
     <w:nsid w:val="7C232ED5"/>
     <w:multiLevelType w:val="hybridMultilevel"/>
     <w:tmpl w:val="3FC6076A"/>
@@ -4192,7 +5568,7 @@
       </w:rPr>
     </w:lvl>
   </w:abstractNum>
-  <w:abstractNum w:abstractNumId="18" w15:restartNumberingAfterBreak="0">
+  <w:abstractNum w:abstractNumId="19" w15:restartNumberingAfterBreak="0">
     <w:nsid w:val="7C43615C"/>
     <w:multiLevelType w:val="hybridMultilevel"/>
     <w:tmpl w:val="7D5C9E5E"/>
@@ -4278,7 +5654,7 @@
       </w:pPr>
     </w:lvl>
   </w:abstractNum>
-  <w:abstractNum w:abstractNumId="19" w15:restartNumberingAfterBreak="0">
+  <w:abstractNum w:abstractNumId="20" w15:restartNumberingAfterBreak="0">
     <w:nsid w:val="7DA918EC"/>
     <w:multiLevelType w:val="hybridMultilevel"/>
     <w:tmpl w:val="944E1F48"/>
@@ -4391,10 +5767,10 @@
     </w:lvl>
   </w:abstractNum>
   <w:num w:numId="1">
-    <w:abstractNumId w:val="19"/>
+    <w:abstractNumId w:val="20"/>
   </w:num>
   <w:num w:numId="2">
-    <w:abstractNumId w:val="18"/>
+    <w:abstractNumId w:val="19"/>
   </w:num>
   <w:num w:numId="3">
     <w:abstractNumId w:val="8"/>
@@ -4412,22 +5788,22 @@
     <w:abstractNumId w:val="6"/>
   </w:num>
   <w:num w:numId="8">
-    <w:abstractNumId w:val="14"/>
+    <w:abstractNumId w:val="15"/>
   </w:num>
   <w:num w:numId="9">
     <w:abstractNumId w:val="10"/>
   </w:num>
   <w:num w:numId="10">
-    <w:abstractNumId w:val="17"/>
+    <w:abstractNumId w:val="18"/>
   </w:num>
   <w:num w:numId="11">
     <w:abstractNumId w:val="2"/>
   </w:num>
   <w:num w:numId="12">
-    <w:abstractNumId w:val="15"/>
+    <w:abstractNumId w:val="16"/>
   </w:num>
   <w:num w:numId="13">
-    <w:abstractNumId w:val="16"/>
+    <w:abstractNumId w:val="17"/>
   </w:num>
   <w:num w:numId="14">
     <w:abstractNumId w:val="9"/>
@@ -4449,6 +5825,9 @@
   </w:num>
   <w:num w:numId="20">
     <w:abstractNumId w:val="12"/>
+  </w:num>
+  <w:num w:numId="21">
+    <w:abstractNumId w:val="14"/>
   </w:num>
 </w:numbering>
 </file>
@@ -5826,6 +7205,28 @@
     <w:unhideWhenUsed/>
     <w:rsid w:val="00624B4E"/>
   </w:style>
+  <w:style w:type="character" w:customStyle="1" w:styleId="reference-text">
+    <w:name w:val="reference-text"/>
+    <w:basedOn w:val="DefaultParagraphFont"/>
+    <w:rsid w:val="00B70F70"/>
+  </w:style>
+  <w:style w:type="character" w:customStyle="1" w:styleId="mw-cite-backlink">
+    <w:name w:val="mw-cite-backlink"/>
+    <w:basedOn w:val="DefaultParagraphFont"/>
+    <w:rsid w:val="00B70F70"/>
+  </w:style>
+  <w:style w:type="character" w:styleId="FollowedHyperlink">
+    <w:name w:val="FollowedHyperlink"/>
+    <w:basedOn w:val="DefaultParagraphFont"/>
+    <w:uiPriority w:val="99"/>
+    <w:semiHidden/>
+    <w:unhideWhenUsed/>
+    <w:rsid w:val="008215FF"/>
+    <w:rPr>
+      <w:color w:val="954F72" w:themeColor="followedHyperlink"/>
+      <w:u w:val="single"/>
+    </w:rPr>
+  </w:style>
 </w:styles>
 </file>
 
@@ -5986,9 +7387,11 @@
     <w:rsidRoot w:val="002C5857"/>
     <w:rsid w:val="00010CF7"/>
     <w:rsid w:val="0002472E"/>
+    <w:rsid w:val="002036F3"/>
     <w:rsid w:val="0024741B"/>
     <w:rsid w:val="002C5857"/>
     <w:rsid w:val="00387367"/>
+    <w:rsid w:val="005644AC"/>
     <w:rsid w:val="006678BD"/>
     <w:rsid w:val="007053E1"/>
     <w:rsid w:val="007738CA"/>
@@ -5996,6 +7399,7 @@
     <w:rsid w:val="007F16DF"/>
     <w:rsid w:val="0097713A"/>
     <w:rsid w:val="00B503C2"/>
+    <w:rsid w:val="00CA3403"/>
     <w:rsid w:val="00F103C4"/>
   </w:rsids>
   <m:mathPr>
@@ -6780,18 +8184,153 @@
 <b:Sources xmlns:b="http://schemas.openxmlformats.org/officeDocument/2006/bibliography" xmlns="http://schemas.openxmlformats.org/officeDocument/2006/bibliography" SelectedStyle="\IEEE2006OfficeOnline.xsl" StyleName="IEEE" Version="2006">
   <b:Source>
     <b:Tag>IEE19</b:Tag>
-    <b:SourceType>InternetSite</b:SourceType>
-    <b:Guid>{C79E0E1E-0EF7-45A1-A58A-E21EB6D18B68}</b:Guid>
-    <b:Title>IEEE Style</b:Title>
+    <b:SourceType>ElectronicSource</b:SourceType>
+    <b:Guid>{5C78ED7F-0B6D-427C-9F3C-EA8FD3B7767F}</b:Guid>
+    <b:Title>HC-SR04 Ultrasonic Range Finder</b:Title>
     <b:Year>2019</b:Year>
     <b:URL>https://pitt.libguides.com/citationhelp/ieee</b:URL>
+    <b:Author>
+      <b:Author>
+        <b:Corporate>Robot Shop</b:Corporate>
+      </b:Author>
+    </b:Author>
     <b:RefOrder>1</b:RefOrder>
+  </b:Source>
+  <b:Source>
+    <b:Tag>LCE19</b:Tag>
+    <b:SourceType>InternetSite</b:SourceType>
+    <b:Guid>{BB3FB1CD-C4C5-4BA4-A591-0C3E5C2429FD}</b:Guid>
+    <b:Author>
+      <b:Author>
+        <b:Corporate>LCE</b:Corporate>
+      </b:Author>
+    </b:Author>
+    <b:Title>What's the Role of a Reliability Engineer?</b:Title>
+    <b:ProductionCompany>LCE</b:ProductionCompany>
+    <b:YearAccessed>2019</b:YearAccessed>
+    <b:MonthAccessed>November</b:MonthAccessed>
+    <b:DayAccessed>30</b:DayAccessed>
+    <b:URL>https://www.lce.com/Whats-the-role-of-the-Reliability-Engineer-1227.html</b:URL>
+    <b:RefOrder>2</b:RefOrder>
+  </b:Source>
+  <b:Source>
+    <b:Tag>Gro01</b:Tag>
+    <b:SourceType>JournalArticle</b:SourceType>
+    <b:Guid>{C8B268CE-43A7-40A0-9DA0-0646ABACB8B6}</b:Guid>
+    <b:Author>
+      <b:Author>
+        <b:NameList>
+          <b:Person>
+            <b:Last>Grop</b:Last>
+            <b:First>Anke</b:First>
+            <b:Middle>van</b:Middle>
+          </b:Person>
+          <b:Person>
+            <b:Last>Poel</b:Last>
+            <b:First>Ibo</b:First>
+            <b:Middle>van de</b:Middle>
+          </b:Person>
+        </b:NameList>
+      </b:Author>
+    </b:Author>
+    <b:Title>Ethical considerations in engineering design processes.</b:Title>
+    <b:Year>2001</b:Year>
+    <b:JournalName>IEEE, Technology and Society Magazine</b:JournalName>
+    <b:Pages>15-22</b:Pages>
+    <b:Volume>20</b:Volume>
+    <b:Issue>3</b:Issue>
+    <b:RefOrder>3</b:RefOrder>
+  </b:Source>
+  <b:Source>
+    <b:Tag>can</b:Tag>
+    <b:SourceType>Misc</b:SourceType>
+    <b:Guid>{4C9D49A7-90CD-451C-A19E-A3065307465A}</b:Guid>
+    <b:Author>
+      <b:Author>
+        <b:Corporate>The Government of Ontario</b:Corporate>
+      </b:Author>
+    </b:Author>
+    <b:Title>Professional Engineers Act, R.S.O. 1990, c. P.28</b:Title>
+    <b:Year>2018</b:Year>
+    <b:City>Toronto</b:City>
+    <b:Month>April</b:Month>
+    <b:Day>1</b:Day>
+    <b:StateProvince>Ontario</b:StateProvince>
+    <b:CountryRegion>Legislative Assembly of Ontario</b:CountryRegion>
+    <b:RefOrder>4</b:RefOrder>
+  </b:Source>
+  <b:Source>
+    <b:Tag>IEE191</b:Tag>
+    <b:SourceType>DocumentFromInternetSite</b:SourceType>
+    <b:Guid>{4D117336-D9FA-4029-A6D3-61FF1ED48DB6}</b:Guid>
+    <b:Title>IEEE Code of Ethics</b:Title>
+    <b:Year>2019</b:Year>
+    <b:Author>
+      <b:Author>
+        <b:Corporate>IEEE </b:Corporate>
+      </b:Author>
+    </b:Author>
+    <b:YearAccessed>2019</b:YearAccessed>
+    <b:MonthAccessed>November </b:MonthAccessed>
+    <b:DayAccessed>30</b:DayAccessed>
+    <b:URL>https://www.ieee.org/about/corporate/governance/p7-8.html</b:URL>
+    <b:RefOrder>5</b:RefOrder>
+  </b:Source>
+  <b:Source>
+    <b:Tag>Emm19</b:Tag>
+    <b:SourceType>InternetSite</b:SourceType>
+    <b:Guid>{56B2982B-18B6-433A-816B-6D05A9F7781C}</b:Guid>
+    <b:Author>
+      <b:Author>
+        <b:NameList>
+          <b:Person>
+            <b:Last>Barret</b:Last>
+            <b:First>Emma</b:First>
+          </b:Person>
+        </b:NameList>
+      </b:Author>
+    </b:Author>
+    <b:Title>Manufacturers Are Considering Leaving China. But It Isn’t All Because of the Trade War</b:Title>
+    <b:ProductionCompany>Fortune</b:ProductionCompany>
+    <b:Year>2019</b:Year>
+    <b:Month>June </b:Month>
+    <b:Day>7</b:Day>
+    <b:YearAccessed>2019</b:YearAccessed>
+    <b:MonthAccessed>November </b:MonthAccessed>
+    <b:DayAccessed>30</b:DayAccessed>
+    <b:URL>https://fortune.com/2019/06/07/us-china-trade-war-manufacturers-leaving/</b:URL>
+    <b:RefOrder>6</b:RefOrder>
+  </b:Source>
+  <b:Source>
+    <b:Tag>Mic19</b:Tag>
+    <b:SourceType>InternetSite</b:SourceType>
+    <b:Guid>{20843A1B-136F-4CD9-8A20-D4552B06B4D2}</b:Guid>
+    <b:Author>
+      <b:Author>
+        <b:NameList>
+          <b:Person>
+            <b:Last>Siu</b:Last>
+            <b:First>Michelle</b:First>
+          </b:Person>
+        </b:NameList>
+      </b:Author>
+    </b:Author>
+    <b:Title>Canadian companies eye new supply chains amid U.S.-China trade war</b:Title>
+    <b:ProductionCompany>Globe and Mail</b:ProductionCompany>
+    <b:Year>2019</b:Year>
+    <b:Month>May</b:Month>
+    <b:Day>22</b:Day>
+    <b:YearAccessed>2019</b:YearAccessed>
+    <b:MonthAccessed>December</b:MonthAccessed>
+    <b:DayAccessed>30</b:DayAccessed>
+    <b:URL>https://www.theglobeandmail.com/business/adv/article-canadian-companies-eye-new-supply-chains-amid-us-china-trade-war/</b:URL>
+    <b:RefOrder>7</b:RefOrder>
   </b:Source>
 </b:Sources>
 </file>
 
 <file path=customXml/itemProps1.xml><?xml version="1.0" encoding="utf-8"?>
-<ds:datastoreItem xmlns:ds="http://schemas.openxmlformats.org/officeDocument/2006/customXml" ds:itemID="{E4AF918E-B0C6-4F2F-A21D-B857ABA54633}">
+<ds:datastoreItem xmlns:ds="http://schemas.openxmlformats.org/officeDocument/2006/customXml" ds:itemID="{6C281369-654C-471F-AF2C-3B97B146D0E7}">
   <ds:schemaRefs>
     <ds:schemaRef ds:uri="http://schemas.openxmlformats.org/officeDocument/2006/bibliography"/>
   </ds:schemaRefs>

</xml_diff>

<commit_message>
Production model design report cleanup and rewording
</commit_message>
<xml_diff>
--- a/Production Model Design/Production Model Design Report.docx
+++ b/Production Model Design/Production Model Design Report.docx
@@ -415,10 +415,11 @@
           </w:tcPr>
           <w:p>
             <w:pPr>
+              <w:jc w:val="center"/>
               <w:cnfStyle w:val="000000100000" w:firstRow="0" w:lastRow="0" w:firstColumn="0" w:lastColumn="0" w:oddVBand="0" w:evenVBand="0" w:oddHBand="1" w:evenHBand="0" w:firstRowFirstColumn="0" w:firstRowLastColumn="0" w:lastRowFirstColumn="0" w:lastRowLastColumn="0"/>
             </w:pPr>
             <w:r>
-              <w:t>Waleed Ahmed</w:t>
+              <w:t>Muhammad Shah</w:t>
             </w:r>
           </w:p>
         </w:tc>
@@ -429,13 +430,20 @@
           <w:p>
             <w:pPr>
               <w:pStyle w:val="Instructions"/>
+              <w:jc w:val="center"/>
               <w:cnfStyle w:val="000000100000" w:firstRow="0" w:lastRow="0" w:firstColumn="0" w:lastColumn="0" w:oddVBand="0" w:evenVBand="0" w:oddHBand="1" w:evenHBand="0" w:firstRowFirstColumn="0" w:firstRowLastColumn="0" w:lastRowFirstColumn="0" w:lastRowLastColumn="0"/>
               <w:rPr>
                 <w:b/>
               </w:rPr>
             </w:pPr>
             <w:r>
-              <w:t>Primary Software Developer</w:t>
+              <w:t>Hardware</w:t>
+            </w:r>
+            <w:r>
+              <w:t xml:space="preserve"> </w:t>
+            </w:r>
+            <w:r>
+              <w:t>Designer</w:t>
             </w:r>
           </w:p>
         </w:tc>
@@ -462,10 +470,11 @@
           </w:tcPr>
           <w:p>
             <w:pPr>
+              <w:jc w:val="center"/>
               <w:cnfStyle w:val="000000000000" w:firstRow="0" w:lastRow="0" w:firstColumn="0" w:lastColumn="0" w:oddVBand="0" w:evenVBand="0" w:oddHBand="0" w:evenHBand="0" w:firstRowFirstColumn="0" w:firstRowLastColumn="0" w:lastRowFirstColumn="0" w:lastRowLastColumn="0"/>
             </w:pPr>
             <w:r>
-              <w:t>Muhammad Shah</w:t>
+              <w:t>Waleed Ahmed</w:t>
             </w:r>
           </w:p>
         </w:tc>
@@ -475,6 +484,7 @@
           </w:tcPr>
           <w:p>
             <w:pPr>
+              <w:jc w:val="center"/>
               <w:cnfStyle w:val="000000000000" w:firstRow="0" w:lastRow="0" w:firstColumn="0" w:lastColumn="0" w:oddVBand="0" w:evenVBand="0" w:oddHBand="0" w:evenHBand="0" w:firstRowFirstColumn="0" w:firstRowLastColumn="0" w:lastRowFirstColumn="0" w:lastRowLastColumn="0"/>
               <w:rPr>
                 <w:i/>
@@ -484,7 +494,19 @@
               <w:rPr>
                 <w:i/>
               </w:rPr>
-              <w:t>Primary Hardware Designer</w:t>
+              <w:t>Software</w:t>
+            </w:r>
+            <w:r>
+              <w:rPr>
+                <w:i/>
+              </w:rPr>
+              <w:t xml:space="preserve"> De</w:t>
+            </w:r>
+            <w:r>
+              <w:rPr>
+                <w:i/>
+              </w:rPr>
+              <w:t>veloper</w:t>
             </w:r>
           </w:p>
         </w:tc>
@@ -510,51 +532,97 @@
       </w:r>
     </w:p>
     <w:p>
-      <w:r>
-        <w:t>Bicyclists sometimes have trouble navigating on roads for obstacles whether it be fellow cyclists, or pedestrians, vehicles on the road. This could be due to several conditions, such a low visibility conditions such as fog or low light hours like dawn or dusk, or perhaps the objects are in a blind spot or the cyclist has simply missed them. In these cases, a warning system is needed to alert the cyclist of objects or people in their vicinity for safety reasons. Design a system that includes two sensors; one front and one rear that can alert the cyclist to the oncoming danger</w:t>
-      </w:r>
-      <w:r>
-        <w:t>.</w:t>
+      <w:pPr>
+        <w:rPr>
+          <w:color w:val="00B050"/>
+        </w:rPr>
+      </w:pPr>
+      <w:r>
+        <w:rPr>
+          <w:color w:val="00B050"/>
+        </w:rPr>
+        <w:t xml:space="preserve">Bicyclists </w:t>
+      </w:r>
+      <w:r>
+        <w:rPr>
+          <w:color w:val="00B050"/>
+        </w:rPr>
+        <w:t xml:space="preserve">often have difficulty navigating roads, as roads are dominated by automotive vehicles and is a dangerous environment for a slow-moving vehicle like a bicycle. Bicyclists don’t take up much space on the road and can be hard to spot in low visibility conditions such as fog or low light. Due to the lack of light intensity on a bicycle, bicyclists themselves also may have a </w:t>
+      </w:r>
+      <w:proofErr w:type="gramStart"/>
+      <w:r>
+        <w:rPr>
+          <w:color w:val="00B050"/>
+        </w:rPr>
+        <w:t>hard time spotting obstacles</w:t>
+      </w:r>
+      <w:proofErr w:type="gramEnd"/>
+      <w:r>
+        <w:rPr>
+          <w:color w:val="00B050"/>
+        </w:rPr>
+        <w:t xml:space="preserve"> in certain conditions. Design a system that involves two ultrasonic sensors, one for the forward, and one for the rear direction, that can alert the bicyclist and others on the road to oncoming danger.</w:t>
       </w:r>
     </w:p>
     <w:p>
       <w:pPr>
-        <w:pStyle w:val="Heading2"/>
-      </w:pPr>
-      <w:r>
-        <w:t>Design Scope</w:t>
+        <w:rPr>
+          <w:color w:val="FF0000"/>
+        </w:rPr>
+      </w:pPr>
+      <w:r>
+        <w:rPr>
+          <w:color w:val="FF0000"/>
+        </w:rPr>
+        <w:t>Bicyclists sometimes have trouble navigating on roads for obstacles whether it be fellow cyclists, or pedestrians, vehicles on the road. This could be due to several conditions, such a low visibility conditions such as fog or low light hours like dawn or dusk, or perhaps the objects are in a blind spot or the cyclist has simply missed them. In these cases, a warning system is needed to alert the cyclist of objects or people in their vicinity for safety reasons. Design a system that includes two sensors; one front and one rear that can alert the cyclist to the oncoming danger</w:t>
+      </w:r>
+      <w:r>
+        <w:rPr>
+          <w:color w:val="FF0000"/>
+        </w:rPr>
+        <w:t>.</w:t>
       </w:r>
     </w:p>
     <w:p>
-      <w:r>
-        <w:t>This project solves this problem by having 2 ultrasonic sensors that will be used to find objects at a certain distance from the cyclist. There are two different kinds of indicators that will warn the cyclist for either of their direction; buzzer indicator for forward direction that will have different frequencies depending on the objects distance and level sensitive coloured LED indicators for the rear direction.</w:t>
+      <w:pPr>
+        <w:pStyle w:val="Heading2"/>
+      </w:pPr>
+      <w:r>
+        <w:t>Design Scope</w:t>
       </w:r>
     </w:p>
     <w:p>
       <w:pPr>
         <w:rPr>
-          <w:iCs/>
-        </w:rPr>
-      </w:pPr>
-      <w:r>
-        <w:rPr>
-          <w:iCs/>
-        </w:rPr>
-        <w:t>It was assumed that the sensors could be mounted onto the front and back of the bicycle at locations where they would be able to safely detect nearby objects without obstructing the bicycle itself and that the sensors would only need to sense objects in the forward and backwards direction.</w:t>
-      </w:r>
-      <w:r>
-        <w:rPr>
-          <w:iCs/>
-        </w:rPr>
-        <w:t xml:space="preserve"> It was also assumed that the cyclist could look at the ultrasonic sensor readings on the LCD at a safe location that wouldn’t cause any distractions for the cyclist. </w:t>
+          <w:color w:val="00B050"/>
+        </w:rPr>
+      </w:pPr>
+      <w:r>
+        <w:rPr>
+          <w:color w:val="00B050"/>
+        </w:rPr>
+        <w:t>This project solves the problem by attaching a small device to the bicycle that has 2 ultrasonic sensors for detecting the proximity of objects in front of and behind the cyclist. The indicator for the rear direction is level sensitive coloured LEDs that turn on as each proximity threshold is passed. The indicator for the forward direction is a buzzer that beeps at different frequencies to indicate the proximity of objects.</w:t>
       </w:r>
     </w:p>
     <w:p>
       <w:pPr>
         <w:rPr>
-          <w:iCs/>
-        </w:rPr>
-      </w:pPr>
+          <w:color w:val="FF0000"/>
+        </w:rPr>
+      </w:pPr>
+      <w:r>
+        <w:rPr>
+          <w:color w:val="FF0000"/>
+        </w:rPr>
+        <w:t xml:space="preserve">This project solves this problem by having 2 ultrasonic sensors that will be used to find objects at a certain distance from the cyclist. There are two different kinds of indicators that will warn the cyclist for either of </w:t>
+      </w:r>
+      <w:r>
+        <w:rPr>
+          <w:color w:val="FF0000"/>
+        </w:rPr>
+        <w:lastRenderedPageBreak/>
+        <w:t>their direction; buzzer indicator for forward direction that will have different frequencies depending on the objects distance and level sensitive coloured LED indicators for the rear direction.</w:t>
+      </w:r>
     </w:p>
     <w:p>
       <w:pPr>
@@ -562,13 +630,55 @@
           <w:iCs/>
         </w:rPr>
       </w:pPr>
+      <w:r>
+        <w:rPr>
+          <w:iCs/>
+        </w:rPr>
+        <w:t>It was assumed that the sensors could be mounted onto the front and back of the bicycle at locations where they would be able to safely detect nearby objects without obstructing the bicycle itself and that the sensors would only need to sense objects in the forward and backwards direction.</w:t>
+      </w:r>
+      <w:r>
+        <w:rPr>
+          <w:iCs/>
+        </w:rPr>
+        <w:t xml:space="preserve"> It was also assumed that the cyclist could look at the ultrasonic sensor readings on </w:t>
+      </w:r>
+      <w:r>
+        <w:rPr>
+          <w:iCs/>
+        </w:rPr>
+        <w:t>a small</w:t>
+      </w:r>
+      <w:r>
+        <w:rPr>
+          <w:iCs/>
+        </w:rPr>
+        <w:t xml:space="preserve"> LCD</w:t>
+      </w:r>
+      <w:r>
+        <w:rPr>
+          <w:iCs/>
+        </w:rPr>
+        <w:t xml:space="preserve"> screen</w:t>
+      </w:r>
+      <w:r>
+        <w:rPr>
+          <w:iCs/>
+        </w:rPr>
+        <w:t xml:space="preserve"> at a safe location that wouldn’t cause any distractions for the cyclist. </w:t>
+      </w:r>
     </w:p>
     <w:p>
       <w:pPr>
+        <w:rPr>
+          <w:iCs/>
+        </w:rPr>
+      </w:pPr>
+    </w:p>
+    <w:p>
+      <w:pPr>
         <w:pStyle w:val="Heading2"/>
       </w:pPr>
       <w:r>
-        <w:lastRenderedPageBreak/>
         <w:t xml:space="preserve">Project Design </w:t>
       </w:r>
       <w:r>
@@ -584,13 +694,37 @@
         </w:numPr>
       </w:pPr>
       <w:r>
-        <w:t xml:space="preserve">The project must display the output of the </w:t>
+        <w:t xml:space="preserve">The </w:t>
+      </w:r>
+      <w:r>
+        <w:t>device</w:t>
+      </w:r>
+      <w:r>
+        <w:t xml:space="preserve"> must display the output of the </w:t>
       </w:r>
       <w:r>
         <w:t xml:space="preserve">one of the </w:t>
       </w:r>
       <w:r>
-        <w:t>ultrasonic sensor readings, converting the sensor digital readings to a distance value to be displayed on the LCD.</w:t>
+        <w:t>ultrasonic sensor readings</w:t>
+      </w:r>
+      <w:r>
+        <w:t xml:space="preserve"> on a small LCD screen</w:t>
+      </w:r>
+      <w:r>
+        <w:t>, converting the sensor digital readings to a distance value</w:t>
+      </w:r>
+      <w:r>
+        <w:t xml:space="preserve"> in c</w:t>
+      </w:r>
+      <w:r>
+        <w:t xml:space="preserve">m, and </w:t>
+      </w:r>
+      <w:r>
+        <w:t xml:space="preserve">be able to </w:t>
+      </w:r>
+      <w:r>
+        <w:t>easily switch between the two directions</w:t>
       </w:r>
     </w:p>
     <w:p>
@@ -602,7 +736,16 @@
         </w:numPr>
       </w:pPr>
       <w:r>
-        <w:t>The project must turn on a certain coloured LED corresponding to a distance value found from the front sensor value.</w:t>
+        <w:t xml:space="preserve">The </w:t>
+      </w:r>
+      <w:r>
+        <w:t>device</w:t>
+      </w:r>
+      <w:r>
+        <w:t xml:space="preserve"> must turn on a certain coloured LED </w:t>
+      </w:r>
+      <w:r>
+        <w:t>depending on where the distance from the rear ultrasonic sensor lies between 3 configurable thresholds</w:t>
       </w:r>
     </w:p>
     <w:p>
@@ -614,7 +757,10 @@
         </w:numPr>
       </w:pPr>
       <w:r>
-        <w:t>The project must also create 2 different sounds based upon the distance calculated from the back facing sensor value.</w:t>
+        <w:t xml:space="preserve">The project </w:t>
+      </w:r>
+      <w:r>
+        <w:t>must create two unique buzzer frequency patterns depending on where the distance from the forward ultrasonic lies between 2 configurable thresholds</w:t>
       </w:r>
     </w:p>
     <w:p>
@@ -626,34 +772,38 @@
         </w:numPr>
       </w:pPr>
       <w:r>
-        <w:t xml:space="preserve">The project must also take in push button values that then correspond to setting up and configuring the MCU in either user mode or setup mode </w:t>
-      </w:r>
-      <w:r>
-        <w:t>and</w:t>
-      </w:r>
-      <w:r>
-        <w:t xml:space="preserve"> the other push button should be able to set user threshold values.</w:t>
+        <w:t xml:space="preserve">The project must allow </w:t>
+      </w:r>
+      <w:r>
+        <w:t>the u</w:t>
+      </w:r>
+      <w:r>
+        <w:t>ser to change the rear and forward proximity thresholds</w:t>
+      </w:r>
+      <w:r>
+        <w:t>, done through interrupt-enabled push buttons</w:t>
+      </w:r>
+    </w:p>
+    <w:p/>
+    <w:p>
+      <w:pPr>
+        <w:pStyle w:val="Heading2"/>
+      </w:pPr>
+      <w:r>
+        <w:t>System-Level</w:t>
+      </w:r>
+      <w:r>
+        <w:t xml:space="preserve"> Design (High</w:t>
+      </w:r>
+      <w:r>
+        <w:t>-</w:t>
+      </w:r>
+      <w:r>
+        <w:t>Level)</w:t>
       </w:r>
     </w:p>
     <w:p>
       <w:pPr>
-        <w:pStyle w:val="Heading2"/>
-      </w:pPr>
-      <w:r>
-        <w:t>System-Level</w:t>
-      </w:r>
-      <w:r>
-        <w:t xml:space="preserve"> Design (High</w:t>
-      </w:r>
-      <w:r>
-        <w:t>-</w:t>
-      </w:r>
-      <w:r>
-        <w:t>Level)</w:t>
-      </w:r>
-    </w:p>
-    <w:p>
-      <w:pPr>
         <w:pStyle w:val="Instructions"/>
         <w:keepNext/>
       </w:pPr>
@@ -663,9 +813,17 @@
           <w:lang w:val="en-US"/>
         </w:rPr>
         <w:drawing>
-          <wp:inline distT="0" distB="0" distL="0" distR="0" wp14:anchorId="78CDC1AC" wp14:editId="23B1864F">
+          <wp:anchor distT="0" distB="0" distL="114300" distR="114300" simplePos="0" relativeHeight="251658240" behindDoc="0" locked="0" layoutInCell="1" allowOverlap="1" wp14:anchorId="78CDC1AC" wp14:editId="128C40D7">
+            <wp:simplePos x="0" y="0"/>
+            <wp:positionH relativeFrom="margin">
+              <wp:align>center</wp:align>
+            </wp:positionH>
+            <wp:positionV relativeFrom="paragraph">
+              <wp:posOffset>236220</wp:posOffset>
+            </wp:positionV>
             <wp:extent cx="4323284" cy="2997200"/>
             <wp:effectExtent l="0" t="0" r="1270" b="0"/>
+            <wp:wrapTopAndBottom/>
             <wp:docPr id="5" name="Picture 5"/>
             <wp:cNvGraphicFramePr>
               <a:graphicFrameLocks xmlns:a="http://schemas.openxmlformats.org/drawingml/2006/main" noChangeAspect="1"/>
@@ -678,7 +836,13 @@
                     <pic:cNvPicPr/>
                   </pic:nvPicPr>
                   <pic:blipFill>
-                    <a:blip r:embed="rId8"/>
+                    <a:blip r:embed="rId8">
+                      <a:extLst>
+                        <a:ext uri="{28A0092B-C50C-407E-A947-70E740481C1C}">
+                          <a14:useLocalDpi xmlns:a14="http://schemas.microsoft.com/office/drawing/2010/main" val="0"/>
+                        </a:ext>
+                      </a:extLst>
+                    </a:blip>
                     <a:stretch>
                       <a:fillRect/>
                     </a:stretch>
@@ -686,7 +850,7 @@
                   <pic:spPr>
                     <a:xfrm>
                       <a:off x="0" y="0"/>
-                      <a:ext cx="4339418" cy="3008385"/>
+                      <a:ext cx="4323284" cy="2997200"/>
                     </a:xfrm>
                     <a:prstGeom prst="rect">
                       <a:avLst/>
@@ -695,25 +859,48 @@
                 </pic:pic>
               </a:graphicData>
             </a:graphic>
-          </wp:inline>
+          </wp:anchor>
         </w:drawing>
+      </w:r>
+      <w:r>
+        <w:br w:type="textWrapping" w:clear="all"/>
       </w:r>
     </w:p>
     <w:p>
       <w:pPr>
         <w:pStyle w:val="Caption"/>
+        <w:jc w:val="center"/>
       </w:pPr>
       <w:r>
         <w:t xml:space="preserve">Figure </w:t>
       </w:r>
-      <w:fldSimple w:instr=" SEQ Figure \* ARABIC ">
-        <w:r>
-          <w:rPr>
-            <w:noProof/>
-          </w:rPr>
-          <w:t>1</w:t>
-        </w:r>
-      </w:fldSimple>
+      <w:r>
+        <w:fldChar w:fldCharType="begin"/>
+      </w:r>
+      <w:r>
+        <w:instrText xml:space="preserve"> SEQ Figure \* ARABIC </w:instrText>
+      </w:r>
+      <w:r>
+        <w:fldChar w:fldCharType="separate"/>
+      </w:r>
+      <w:r>
+        <w:rPr>
+          <w:noProof/>
+        </w:rPr>
+        <w:t>1</w:t>
+      </w:r>
+      <w:r>
+        <w:rPr>
+          <w:noProof/>
+        </w:rPr>
+        <w:fldChar w:fldCharType="end"/>
+      </w:r>
+      <w:r>
+        <w:rPr>
+          <w:noProof/>
+        </w:rPr>
+        <w:t>:</w:t>
+      </w:r>
       <w:r>
         <w:t xml:space="preserve"> System-Level Design shown with a high -level block diagram</w:t>
       </w:r>
@@ -729,9 +916,17 @@
         </w:rPr>
         <w:lastRenderedPageBreak/>
         <w:drawing>
-          <wp:inline distT="0" distB="0" distL="0" distR="0" wp14:anchorId="17B8C005" wp14:editId="75E30802">
+          <wp:anchor distT="0" distB="0" distL="114300" distR="114300" simplePos="0" relativeHeight="251664384" behindDoc="0" locked="0" layoutInCell="1" allowOverlap="1" wp14:anchorId="17B8C005" wp14:editId="5E6AC100">
+            <wp:simplePos x="0" y="0"/>
+            <wp:positionH relativeFrom="margin">
+              <wp:align>center</wp:align>
+            </wp:positionH>
+            <wp:positionV relativeFrom="paragraph">
+              <wp:posOffset>0</wp:posOffset>
+            </wp:positionV>
             <wp:extent cx="4349246" cy="4978400"/>
             <wp:effectExtent l="0" t="0" r="0" b="0"/>
+            <wp:wrapTopAndBottom/>
             <wp:docPr id="7" name="Picture 7"/>
             <wp:cNvGraphicFramePr>
               <a:graphicFrameLocks xmlns:a="http://schemas.openxmlformats.org/drawingml/2006/main" noChangeAspect="1"/>
@@ -761,7 +956,7 @@
                   <pic:spPr bwMode="auto">
                     <a:xfrm>
                       <a:off x="0" y="0"/>
-                      <a:ext cx="4353124" cy="4982839"/>
+                      <a:ext cx="4349246" cy="4978400"/>
                     </a:xfrm>
                     <a:prstGeom prst="rect">
                       <a:avLst/>
@@ -774,25 +969,45 @@
                 </pic:pic>
               </a:graphicData>
             </a:graphic>
-          </wp:inline>
+          </wp:anchor>
         </w:drawing>
       </w:r>
     </w:p>
     <w:p>
       <w:pPr>
         <w:pStyle w:val="Caption"/>
+        <w:jc w:val="center"/>
       </w:pPr>
       <w:r>
         <w:t xml:space="preserve">Figure </w:t>
       </w:r>
-      <w:fldSimple w:instr=" SEQ Figure \* ARABIC ">
-        <w:r>
-          <w:rPr>
-            <w:noProof/>
-          </w:rPr>
-          <w:t>2</w:t>
-        </w:r>
-      </w:fldSimple>
+      <w:r>
+        <w:fldChar w:fldCharType="begin"/>
+      </w:r>
+      <w:r>
+        <w:instrText xml:space="preserve"> SEQ Figure \* ARABIC </w:instrText>
+      </w:r>
+      <w:r>
+        <w:fldChar w:fldCharType="separate"/>
+      </w:r>
+      <w:r>
+        <w:rPr>
+          <w:noProof/>
+        </w:rPr>
+        <w:t>2</w:t>
+      </w:r>
+      <w:r>
+        <w:rPr>
+          <w:noProof/>
+        </w:rPr>
+        <w:fldChar w:fldCharType="end"/>
+      </w:r>
+      <w:r>
+        <w:rPr>
+          <w:noProof/>
+        </w:rPr>
+        <w:t>:</w:t>
+      </w:r>
       <w:r>
         <w:t xml:space="preserve"> Feasibility Model Diagram</w:t>
       </w:r>
@@ -809,9 +1024,17 @@
         </w:rPr>
         <w:lastRenderedPageBreak/>
         <w:drawing>
-          <wp:inline distT="0" distB="0" distL="0" distR="0" wp14:anchorId="4C1F4FD3" wp14:editId="684620A0">
+          <wp:anchor distT="0" distB="0" distL="114300" distR="114300" simplePos="0" relativeHeight="251665408" behindDoc="0" locked="0" layoutInCell="1" allowOverlap="1" wp14:anchorId="4C1F4FD3" wp14:editId="7779FC0F">
+            <wp:simplePos x="0" y="0"/>
+            <wp:positionH relativeFrom="margin">
+              <wp:align>center</wp:align>
+            </wp:positionH>
+            <wp:positionV relativeFrom="paragraph">
+              <wp:posOffset>0</wp:posOffset>
+            </wp:positionV>
             <wp:extent cx="5626744" cy="6991350"/>
             <wp:effectExtent l="0" t="0" r="0" b="0"/>
+            <wp:wrapTopAndBottom/>
             <wp:docPr id="1" name="Picture 1"/>
             <wp:cNvGraphicFramePr>
               <a:graphicFrameLocks xmlns:a="http://schemas.openxmlformats.org/drawingml/2006/main" noChangeAspect="1"/>
@@ -824,7 +1047,13 @@
                     <pic:cNvPicPr/>
                   </pic:nvPicPr>
                   <pic:blipFill>
-                    <a:blip r:embed="rId10"/>
+                    <a:blip r:embed="rId10">
+                      <a:extLst>
+                        <a:ext uri="{28A0092B-C50C-407E-A947-70E740481C1C}">
+                          <a14:useLocalDpi xmlns:a14="http://schemas.microsoft.com/office/drawing/2010/main" val="0"/>
+                        </a:ext>
+                      </a:extLst>
+                    </a:blip>
                     <a:stretch>
                       <a:fillRect/>
                     </a:stretch>
@@ -832,7 +1061,7 @@
                   <pic:spPr>
                     <a:xfrm>
                       <a:off x="0" y="0"/>
-                      <a:ext cx="5632154" cy="6998072"/>
+                      <a:ext cx="5626744" cy="6991350"/>
                     </a:xfrm>
                     <a:prstGeom prst="rect">
                       <a:avLst/>
@@ -841,45 +1070,50 @@
                 </pic:pic>
               </a:graphicData>
             </a:graphic>
-          </wp:inline>
+          </wp:anchor>
         </w:drawing>
       </w:r>
     </w:p>
     <w:p>
       <w:pPr>
         <w:pStyle w:val="Caption"/>
+        <w:jc w:val="center"/>
       </w:pPr>
       <w:r>
         <w:t xml:space="preserve">Figure </w:t>
       </w:r>
-      <w:fldSimple w:instr=" SEQ Figure \* ARABIC ">
-        <w:r>
-          <w:rPr>
-            <w:noProof/>
-          </w:rPr>
-          <w:t>3</w:t>
-        </w:r>
-      </w:fldSimple>
+      <w:r>
+        <w:fldChar w:fldCharType="begin"/>
+      </w:r>
+      <w:r>
+        <w:instrText xml:space="preserve"> SEQ Figure \* ARABIC </w:instrText>
+      </w:r>
+      <w:r>
+        <w:fldChar w:fldCharType="separate"/>
+      </w:r>
+      <w:r>
+        <w:rPr>
+          <w:noProof/>
+        </w:rPr>
+        <w:t>3</w:t>
+      </w:r>
+      <w:r>
+        <w:rPr>
+          <w:noProof/>
+        </w:rPr>
+        <w:fldChar w:fldCharType="end"/>
+      </w:r>
+      <w:r>
+        <w:rPr>
+          <w:noProof/>
+        </w:rPr>
+        <w:t>:</w:t>
+      </w:r>
       <w:r>
         <w:t xml:space="preserve"> High-Level Software Flowchart</w:t>
       </w:r>
     </w:p>
     <w:p/>
-    <w:p>
-      <w:pPr>
-        <w:pStyle w:val="Instructions"/>
-      </w:pPr>
-    </w:p>
-    <w:p>
-      <w:pPr>
-        <w:pStyle w:val="Instructions"/>
-      </w:pPr>
-    </w:p>
-    <w:p>
-      <w:pPr>
-        <w:pStyle w:val="Instructions"/>
-      </w:pPr>
-    </w:p>
     <w:p>
       <w:pPr>
         <w:pStyle w:val="Instructions"/>
@@ -893,6 +1127,7 @@
         </w:tabs>
       </w:pPr>
       <w:r>
+        <w:lastRenderedPageBreak/>
         <w:t>Completed Prototype</w:t>
       </w:r>
       <w:r>
@@ -936,9 +1171,17 @@
                 <w:noProof/>
               </w:rPr>
               <w:drawing>
-                <wp:inline distT="0" distB="0" distL="0" distR="0" wp14:anchorId="6EBBC354" wp14:editId="2AD5B484">
+                <wp:anchor distT="0" distB="0" distL="114300" distR="114300" simplePos="0" relativeHeight="251663360" behindDoc="0" locked="0" layoutInCell="1" allowOverlap="1" wp14:anchorId="6EBBC354" wp14:editId="4B9CB5A4">
+                  <wp:simplePos x="0" y="0"/>
+                  <wp:positionH relativeFrom="column">
+                    <wp:posOffset>53340</wp:posOffset>
+                  </wp:positionH>
+                  <wp:positionV relativeFrom="paragraph">
+                    <wp:posOffset>109220</wp:posOffset>
+                  </wp:positionV>
                   <wp:extent cx="2413000" cy="2165254"/>
                   <wp:effectExtent l="0" t="0" r="6350" b="6985"/>
+                  <wp:wrapTopAndBottom/>
                   <wp:docPr id="4" name="Picture 4"/>
                   <wp:cNvGraphicFramePr>
                     <a:graphicFrameLocks xmlns:a="http://schemas.openxmlformats.org/drawingml/2006/main" noChangeAspect="1"/>
@@ -981,25 +1224,45 @@
                       </pic:pic>
                     </a:graphicData>
                   </a:graphic>
-                </wp:inline>
+                </wp:anchor>
               </w:drawing>
             </w:r>
           </w:p>
           <w:p>
             <w:pPr>
               <w:pStyle w:val="Caption"/>
+              <w:jc w:val="center"/>
             </w:pPr>
             <w:r>
               <w:t xml:space="preserve">Figure </w:t>
             </w:r>
-            <w:fldSimple w:instr=" SEQ Figure \* ARABIC ">
-              <w:r>
-                <w:rPr>
-                  <w:noProof/>
-                </w:rPr>
-                <w:t>4</w:t>
-              </w:r>
-            </w:fldSimple>
+            <w:r>
+              <w:fldChar w:fldCharType="begin"/>
+            </w:r>
+            <w:r>
+              <w:instrText xml:space="preserve"> SEQ Figure \* ARABIC </w:instrText>
+            </w:r>
+            <w:r>
+              <w:fldChar w:fldCharType="separate"/>
+            </w:r>
+            <w:r>
+              <w:rPr>
+                <w:noProof/>
+              </w:rPr>
+              <w:t>4</w:t>
+            </w:r>
+            <w:r>
+              <w:rPr>
+                <w:noProof/>
+              </w:rPr>
+              <w:fldChar w:fldCharType="end"/>
+            </w:r>
+            <w:r>
+              <w:rPr>
+                <w:noProof/>
+              </w:rPr>
+              <w:t>:</w:t>
+            </w:r>
             <w:r>
               <w:t xml:space="preserve"> </w:t>
             </w:r>
@@ -1064,15 +1327,24 @@
             <w:pPr>
               <w:pStyle w:val="Instructions"/>
               <w:keepNext/>
+              <w:jc w:val="center"/>
             </w:pPr>
             <w:r>
               <w:rPr>
                 <w:noProof/>
               </w:rPr>
               <w:drawing>
-                <wp:inline distT="0" distB="0" distL="0" distR="0" wp14:anchorId="592D85FD" wp14:editId="427A16D9">
-                  <wp:extent cx="1413933" cy="2137976"/>
+                <wp:anchor distT="0" distB="0" distL="114300" distR="114300" simplePos="0" relativeHeight="251660288" behindDoc="1" locked="0" layoutInCell="1" allowOverlap="1" wp14:anchorId="592D85FD" wp14:editId="26A77628">
+                  <wp:simplePos x="0" y="0"/>
+                  <wp:positionH relativeFrom="column">
+                    <wp:posOffset>493395</wp:posOffset>
+                  </wp:positionH>
+                  <wp:positionV relativeFrom="paragraph">
+                    <wp:posOffset>99060</wp:posOffset>
+                  </wp:positionV>
+                  <wp:extent cx="1413510" cy="2137410"/>
                   <wp:effectExtent l="0" t="0" r="0" b="0"/>
+                  <wp:wrapTopAndBottom/>
                   <wp:docPr id="2" name="Picture 2"/>
                   <wp:cNvGraphicFramePr>
                     <a:graphicFrameLocks xmlns:a="http://schemas.openxmlformats.org/drawingml/2006/main" noChangeAspect="1"/>
@@ -1102,7 +1374,7 @@
                         <pic:spPr bwMode="auto">
                           <a:xfrm>
                             <a:off x="0" y="0"/>
-                            <a:ext cx="1436234" cy="2171696"/>
+                            <a:ext cx="1413510" cy="2137410"/>
                           </a:xfrm>
                           <a:prstGeom prst="rect">
                             <a:avLst/>
@@ -1115,13 +1387,14 @@
                       </pic:pic>
                     </a:graphicData>
                   </a:graphic>
-                </wp:inline>
+                </wp:anchor>
               </w:drawing>
             </w:r>
           </w:p>
           <w:p>
             <w:pPr>
               <w:pStyle w:val="Caption"/>
+              <w:jc w:val="center"/>
               <w:rPr>
                 <w:noProof/>
               </w:rPr>
@@ -1129,19 +1402,56 @@
             <w:r>
               <w:t xml:space="preserve">Figure </w:t>
             </w:r>
-            <w:fldSimple w:instr=" SEQ Figure \* ARABIC ">
-              <w:r>
-                <w:rPr>
-                  <w:noProof/>
-                </w:rPr>
-                <w:t>5</w:t>
-              </w:r>
-            </w:fldSimple>
+            <w:r>
+              <w:fldChar w:fldCharType="begin"/>
+            </w:r>
+            <w:r>
+              <w:instrText xml:space="preserve"> SEQ Figure \* ARABIC </w:instrText>
+            </w:r>
+            <w:r>
+              <w:fldChar w:fldCharType="separate"/>
+            </w:r>
+            <w:r>
+              <w:rPr>
+                <w:noProof/>
+              </w:rPr>
+              <w:t>5</w:t>
+            </w:r>
+            <w:r>
+              <w:rPr>
+                <w:noProof/>
+              </w:rPr>
+              <w:fldChar w:fldCharType="end"/>
+            </w:r>
+            <w:r>
+              <w:rPr>
+                <w:noProof/>
+              </w:rPr>
+              <w:t>:</w:t>
+            </w:r>
             <w:r>
               <w:t xml:space="preserve"> </w:t>
             </w:r>
             <w:r>
-              <w:t>Rear proximity sensor reading for red LED showing object is in the nearest threshold value</w:t>
+              <w:t xml:space="preserve">Rear proximity sensor reading (cm) </w:t>
+            </w:r>
+            <w:r>
+              <w:t>below</w:t>
+            </w:r>
+            <w:r>
+              <w:t xml:space="preserve"> the </w:t>
+            </w:r>
+            <w:r>
+              <w:t>lowest</w:t>
+            </w:r>
+            <w:r>
+              <w:t xml:space="preserve"> threshold value, indicated by a </w:t>
+            </w:r>
+            <w:r>
+              <w:t xml:space="preserve">red </w:t>
+            </w:r>
+            <w:r>
+              <w:t>LED</w:t>
             </w:r>
           </w:p>
         </w:tc>
@@ -1164,9 +1474,17 @@
                 <w:noProof/>
               </w:rPr>
               <w:drawing>
-                <wp:inline distT="0" distB="0" distL="0" distR="0" wp14:anchorId="677D1011" wp14:editId="53C58B24">
+                <wp:anchor distT="0" distB="0" distL="114300" distR="114300" simplePos="0" relativeHeight="251661312" behindDoc="0" locked="0" layoutInCell="1" allowOverlap="1" wp14:anchorId="677D1011" wp14:editId="5E499B58">
+                  <wp:simplePos x="0" y="0"/>
+                  <wp:positionH relativeFrom="column">
+                    <wp:posOffset>640080</wp:posOffset>
+                  </wp:positionH>
+                  <wp:positionV relativeFrom="paragraph">
+                    <wp:posOffset>123190</wp:posOffset>
+                  </wp:positionV>
                   <wp:extent cx="1167079" cy="1877291"/>
                   <wp:effectExtent l="0" t="0" r="0" b="0"/>
+                  <wp:wrapTopAndBottom/>
                   <wp:docPr id="3" name="Picture 3"/>
                   <wp:cNvGraphicFramePr>
                     <a:graphicFrameLocks xmlns:a="http://schemas.openxmlformats.org/drawingml/2006/main" noChangeAspect="1"/>
@@ -1196,7 +1514,7 @@
                         <pic:spPr bwMode="auto">
                           <a:xfrm>
                             <a:off x="0" y="0"/>
-                            <a:ext cx="1242877" cy="1999215"/>
+                            <a:ext cx="1167079" cy="1877291"/>
                           </a:xfrm>
                           <a:prstGeom prst="rect">
                             <a:avLst/>
@@ -1209,30 +1527,74 @@
                       </pic:pic>
                     </a:graphicData>
                   </a:graphic>
-                </wp:inline>
+                </wp:anchor>
               </w:drawing>
             </w:r>
           </w:p>
           <w:p>
             <w:pPr>
               <w:pStyle w:val="Caption"/>
+              <w:jc w:val="center"/>
             </w:pPr>
             <w:r>
               <w:t xml:space="preserve">Figure </w:t>
             </w:r>
-            <w:fldSimple w:instr=" SEQ Figure \* ARABIC ">
-              <w:r>
-                <w:rPr>
-                  <w:noProof/>
-                </w:rPr>
-                <w:t>6</w:t>
-              </w:r>
-            </w:fldSimple>
+            <w:r>
+              <w:fldChar w:fldCharType="begin"/>
+            </w:r>
+            <w:r>
+              <w:instrText xml:space="preserve"> SEQ Figure \* ARABIC </w:instrText>
+            </w:r>
+            <w:r>
+              <w:fldChar w:fldCharType="separate"/>
+            </w:r>
+            <w:r>
+              <w:rPr>
+                <w:noProof/>
+              </w:rPr>
+              <w:t>6</w:t>
+            </w:r>
+            <w:r>
+              <w:rPr>
+                <w:noProof/>
+              </w:rPr>
+              <w:fldChar w:fldCharType="end"/>
+            </w:r>
+            <w:r>
+              <w:rPr>
+                <w:noProof/>
+              </w:rPr>
+              <w:t>:</w:t>
+            </w:r>
             <w:r>
               <w:t xml:space="preserve"> </w:t>
             </w:r>
             <w:r>
-              <w:t>Rear proximity sensor reading for red Green showing object is in the furthest threshold value</w:t>
+              <w:t>Rear proximity sensor reading</w:t>
+            </w:r>
+            <w:r>
+              <w:t xml:space="preserve"> (cm)</w:t>
+            </w:r>
+            <w:r>
+              <w:t xml:space="preserve"> </w:t>
+            </w:r>
+            <w:r>
+              <w:t>past</w:t>
+            </w:r>
+            <w:r>
+              <w:t xml:space="preserve"> the </w:t>
+            </w:r>
+            <w:r>
+              <w:t>highest</w:t>
+            </w:r>
+            <w:r>
+              <w:t xml:space="preserve"> threshold valu</w:t>
+            </w:r>
+            <w:r>
+              <w:t xml:space="preserve">e, </w:t>
+            </w:r>
+            <w:r>
+              <w:t>indicated by a green LED</w:t>
             </w:r>
           </w:p>
         </w:tc>
@@ -1264,9 +1626,17 @@
                 <w:noProof/>
               </w:rPr>
               <w:drawing>
-                <wp:inline distT="0" distB="0" distL="0" distR="0" wp14:anchorId="715B578F" wp14:editId="0E8C2E02">
-                  <wp:extent cx="1973535" cy="1380420"/>
-                  <wp:effectExtent l="0" t="8255" r="0" b="0"/>
+                <wp:anchor distT="0" distB="0" distL="114300" distR="114300" simplePos="0" relativeHeight="251659264" behindDoc="0" locked="0" layoutInCell="1" allowOverlap="1" wp14:anchorId="715B578F" wp14:editId="4B1883EF">
+                  <wp:simplePos x="0" y="0"/>
+                  <wp:positionH relativeFrom="column">
+                    <wp:posOffset>318135</wp:posOffset>
+                  </wp:positionH>
+                  <wp:positionV relativeFrom="paragraph">
+                    <wp:posOffset>1022350</wp:posOffset>
+                  </wp:positionV>
+                  <wp:extent cx="1699260" cy="1188085"/>
+                  <wp:effectExtent l="0" t="0" r="0" b="0"/>
+                  <wp:wrapTopAndBottom/>
                   <wp:docPr id="6" name="Picture 6"/>
                   <wp:cNvGraphicFramePr>
                     <a:graphicFrameLocks xmlns:a="http://schemas.openxmlformats.org/drawingml/2006/main" noChangeAspect="1"/>
@@ -1294,9 +1664,9 @@
                           </a:stretch>
                         </pic:blipFill>
                         <pic:spPr bwMode="auto">
-                          <a:xfrm rot="5400000">
+                          <a:xfrm>
                             <a:off x="0" y="0"/>
-                            <a:ext cx="2004922" cy="1402374"/>
+                            <a:ext cx="1699260" cy="1188085"/>
                           </a:xfrm>
                           <a:prstGeom prst="rect">
                             <a:avLst/>
@@ -1309,13 +1679,87 @@
                       </pic:pic>
                     </a:graphicData>
                   </a:graphic>
-                </wp:inline>
+                  <wp14:sizeRelH relativeFrom="margin">
+                    <wp14:pctWidth>0</wp14:pctWidth>
+                  </wp14:sizeRelH>
+                  <wp14:sizeRelV relativeFrom="margin">
+                    <wp14:pctHeight>0</wp14:pctHeight>
+                  </wp14:sizeRelV>
+                </wp:anchor>
+              </w:drawing>
+            </w:r>
+            <w:r>
+              <w:rPr>
+                <w:noProof/>
+              </w:rPr>
+              <w:drawing>
+                <wp:anchor distT="0" distB="0" distL="114300" distR="114300" simplePos="0" relativeHeight="251662336" behindDoc="0" locked="0" layoutInCell="1" allowOverlap="1" wp14:anchorId="42C79762" wp14:editId="52BA9C86">
+                  <wp:simplePos x="0" y="0"/>
+                  <wp:positionH relativeFrom="margin">
+                    <wp:posOffset>165735</wp:posOffset>
+                  </wp:positionH>
+                  <wp:positionV relativeFrom="paragraph">
+                    <wp:posOffset>161290</wp:posOffset>
+                  </wp:positionV>
+                  <wp:extent cx="2004060" cy="833755"/>
+                  <wp:effectExtent l="0" t="0" r="0" b="4445"/>
+                  <wp:wrapTopAndBottom/>
+                  <wp:docPr id="8" name="Picture 8"/>
+                  <wp:cNvGraphicFramePr>
+                    <a:graphicFrameLocks xmlns:a="http://schemas.openxmlformats.org/drawingml/2006/main" noChangeAspect="1"/>
+                  </wp:cNvGraphicFramePr>
+                  <a:graphic xmlns:a="http://schemas.openxmlformats.org/drawingml/2006/main">
+                    <a:graphicData uri="http://schemas.openxmlformats.org/drawingml/2006/picture">
+                      <pic:pic xmlns:pic="http://schemas.openxmlformats.org/drawingml/2006/picture">
+                        <pic:nvPicPr>
+                          <pic:cNvPr id="0" name="Picture 1"/>
+                          <pic:cNvPicPr>
+                            <a:picLocks noChangeAspect="1" noChangeArrowheads="1"/>
+                          </pic:cNvPicPr>
+                        </pic:nvPicPr>
+                        <pic:blipFill>
+                          <a:blip r:embed="rId15" cstate="print">
+                            <a:extLst>
+                              <a:ext uri="{28A0092B-C50C-407E-A947-70E740481C1C}">
+                                <a14:useLocalDpi xmlns:a14="http://schemas.microsoft.com/office/drawing/2010/main" val="0"/>
+                              </a:ext>
+                            </a:extLst>
+                          </a:blip>
+                          <a:srcRect/>
+                          <a:stretch>
+                            <a:fillRect/>
+                          </a:stretch>
+                        </pic:blipFill>
+                        <pic:spPr bwMode="auto">
+                          <a:xfrm>
+                            <a:off x="0" y="0"/>
+                            <a:ext cx="2004060" cy="833755"/>
+                          </a:xfrm>
+                          <a:prstGeom prst="rect">
+                            <a:avLst/>
+                          </a:prstGeom>
+                          <a:noFill/>
+                          <a:ln>
+                            <a:noFill/>
+                          </a:ln>
+                        </pic:spPr>
+                      </pic:pic>
+                    </a:graphicData>
+                  </a:graphic>
+                  <wp14:sizeRelH relativeFrom="margin">
+                    <wp14:pctWidth>0</wp14:pctWidth>
+                  </wp14:sizeRelH>
+                  <wp14:sizeRelV relativeFrom="margin">
+                    <wp14:pctHeight>0</wp14:pctHeight>
+                  </wp14:sizeRelV>
+                </wp:anchor>
               </w:drawing>
             </w:r>
           </w:p>
           <w:p>
             <w:pPr>
               <w:pStyle w:val="Caption"/>
+              <w:jc w:val="center"/>
               <w:rPr>
                 <w:noProof/>
               </w:rPr>
@@ -1323,35 +1767,421 @@
             <w:r>
               <w:t xml:space="preserve">Figure </w:t>
             </w:r>
-            <w:fldSimple w:instr=" SEQ Figure \* ARABIC ">
-              <w:r>
-                <w:rPr>
-                  <w:noProof/>
-                </w:rPr>
-                <w:t>7</w:t>
-              </w:r>
-            </w:fldSimple>
-            <w:r>
-              <w:t xml:space="preserve"> Buzzer used for indication that object is near in forward direction</w:t>
+            <w:r>
+              <w:fldChar w:fldCharType="begin"/>
+            </w:r>
+            <w:r>
+              <w:instrText xml:space="preserve"> SEQ Figure \* ARABIC </w:instrText>
+            </w:r>
+            <w:r>
+              <w:fldChar w:fldCharType="separate"/>
+            </w:r>
+            <w:r>
+              <w:rPr>
+                <w:noProof/>
+              </w:rPr>
+              <w:t>7</w:t>
+            </w:r>
+            <w:r>
+              <w:rPr>
+                <w:noProof/>
+              </w:rPr>
+              <w:fldChar w:fldCharType="end"/>
+            </w:r>
+            <w:r>
+              <w:rPr>
+                <w:noProof/>
+              </w:rPr>
+              <w:t>:</w:t>
+            </w:r>
+            <w:r>
+              <w:t xml:space="preserve"> Buzzer used for indication that object is near in</w:t>
+            </w:r>
+            <w:r>
+              <w:t xml:space="preserve"> the</w:t>
+            </w:r>
+            <w:r>
+              <w:t xml:space="preserve"> forward direction</w:t>
             </w:r>
           </w:p>
         </w:tc>
       </w:tr>
     </w:tbl>
+    <w:p/>
     <w:p>
       <w:pPr>
-        <w:pStyle w:val="Caption"/>
-        <w:tabs>
-          <w:tab w:val="left" w:pos="1069"/>
-        </w:tabs>
-      </w:pPr>
+        <w:pStyle w:val="Heading2"/>
+      </w:pPr>
+      <w:r>
+        <w:lastRenderedPageBreak/>
+        <w:t>Preliminary Production Design Changes</w:t>
+      </w:r>
     </w:p>
     <w:p>
       <w:pPr>
-        <w:pStyle w:val="Heading2"/>
-      </w:pPr>
-      <w:r>
-        <w:t>Preliminary Production Design Changes</w:t>
+        <w:pStyle w:val="Instructions"/>
+        <w:rPr>
+          <w:i w:val="0"/>
+          <w:iCs/>
+        </w:rPr>
+      </w:pPr>
+      <w:r>
+        <w:rPr>
+          <w:noProof/>
+        </w:rPr>
+        <mc:AlternateContent>
+          <mc:Choice Requires="wps">
+            <w:drawing>
+              <wp:anchor distT="0" distB="0" distL="114300" distR="114300" simplePos="0" relativeHeight="251671552" behindDoc="0" locked="0" layoutInCell="1" allowOverlap="1" wp14:anchorId="0FDD3013" wp14:editId="6AD82BE4">
+                <wp:simplePos x="0" y="0"/>
+                <wp:positionH relativeFrom="column">
+                  <wp:posOffset>3383280</wp:posOffset>
+                </wp:positionH>
+                <wp:positionV relativeFrom="paragraph">
+                  <wp:posOffset>2432685</wp:posOffset>
+                </wp:positionV>
+                <wp:extent cx="2301240" cy="635"/>
+                <wp:effectExtent l="0" t="0" r="0" b="0"/>
+                <wp:wrapTopAndBottom/>
+                <wp:docPr id="12" name="Text Box 12"/>
+                <wp:cNvGraphicFramePr/>
+                <a:graphic xmlns:a="http://schemas.openxmlformats.org/drawingml/2006/main">
+                  <a:graphicData uri="http://schemas.microsoft.com/office/word/2010/wordprocessingShape">
+                    <wps:wsp>
+                      <wps:cNvSpPr txBox="1"/>
+                      <wps:spPr>
+                        <a:xfrm>
+                          <a:off x="0" y="0"/>
+                          <a:ext cx="2301240" cy="635"/>
+                        </a:xfrm>
+                        <a:prstGeom prst="rect">
+                          <a:avLst/>
+                        </a:prstGeom>
+                        <a:solidFill>
+                          <a:prstClr val="white"/>
+                        </a:solidFill>
+                        <a:ln>
+                          <a:noFill/>
+                        </a:ln>
+                      </wps:spPr>
+                      <wps:txbx>
+                        <w:txbxContent>
+                          <w:p>
+                            <w:pPr>
+                              <w:pStyle w:val="Caption"/>
+                              <w:jc w:val="center"/>
+                            </w:pPr>
+                            <w:r>
+                              <w:t>Figure 9: Requires jumper wires to a breadboard to fix sensor arrangement</w:t>
+                            </w:r>
+                          </w:p>
+                        </w:txbxContent>
+                      </wps:txbx>
+                      <wps:bodyPr rot="0" spcFirstLastPara="0" vertOverflow="overflow" horzOverflow="overflow" vert="horz" wrap="square" lIns="0" tIns="0" rIns="0" bIns="0" numCol="1" spcCol="0" rtlCol="0" fromWordArt="0" anchor="t" anchorCtr="0" forceAA="0" compatLnSpc="1">
+                        <a:prstTxWarp prst="textNoShape">
+                          <a:avLst/>
+                        </a:prstTxWarp>
+                        <a:spAutoFit/>
+                      </wps:bodyPr>
+                    </wps:wsp>
+                  </a:graphicData>
+                </a:graphic>
+              </wp:anchor>
+            </w:drawing>
+          </mc:Choice>
+          <mc:Fallback>
+            <w:pict>
+              <v:shapetype w14:anchorId="0FDD3013" id="_x0000_t202" coordsize="21600,21600" o:spt="202" path="m,l,21600r21600,l21600,xe">
+                <v:stroke joinstyle="miter"/>
+                <v:path gradientshapeok="t" o:connecttype="rect"/>
+              </v:shapetype>
+              <v:shape id="Text Box 12" o:spid="_x0000_s1026" type="#_x0000_t202" style="position:absolute;left:0;text-align:left;margin-left:266.4pt;margin-top:191.55pt;width:181.2pt;height:.05pt;z-index:251671552;visibility:visible;mso-wrap-style:square;mso-wrap-distance-left:9pt;mso-wrap-distance-top:0;mso-wrap-distance-right:9pt;mso-wrap-distance-bottom:0;mso-position-horizontal:absolute;mso-position-horizontal-relative:text;mso-position-vertical:absolute;mso-position-vertical-relative:text;v-text-anchor:top" o:gfxdata="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" stroked="f">
+                <v:textbox style="mso-fit-shape-to-text:t" inset="0,0,0,0">
+                  <w:txbxContent>
+                    <w:p>
+                      <w:pPr>
+                        <w:pStyle w:val="Caption"/>
+                        <w:jc w:val="center"/>
+                      </w:pPr>
+                      <w:r>
+                        <w:t>Figure 9: Requires jumper wires to a breadboard to fix sensor arrangement</w:t>
+                      </w:r>
+                    </w:p>
+                  </w:txbxContent>
+                </v:textbox>
+                <w10:wrap type="topAndBottom"/>
+              </v:shape>
+            </w:pict>
+          </mc:Fallback>
+        </mc:AlternateContent>
+      </w:r>
+      <w:r>
+        <w:rPr>
+          <w:i w:val="0"/>
+          <w:iCs/>
+        </w:rPr>
+        <w:drawing>
+          <wp:anchor distT="0" distB="0" distL="114300" distR="114300" simplePos="0" relativeHeight="251667456" behindDoc="0" locked="0" layoutInCell="1" allowOverlap="1" wp14:anchorId="1986A358" wp14:editId="28360B22">
+            <wp:simplePos x="0" y="0"/>
+            <wp:positionH relativeFrom="margin">
+              <wp:posOffset>3383280</wp:posOffset>
+            </wp:positionH>
+            <wp:positionV relativeFrom="paragraph">
+              <wp:posOffset>935355</wp:posOffset>
+            </wp:positionV>
+            <wp:extent cx="2301240" cy="1440180"/>
+            <wp:effectExtent l="0" t="0" r="3810" b="7620"/>
+            <wp:wrapTopAndBottom/>
+            <wp:docPr id="305" name="Google Shape;305;p9"/>
+            <wp:cNvGraphicFramePr/>
+            <a:graphic xmlns:a="http://schemas.openxmlformats.org/drawingml/2006/main">
+              <a:graphicData uri="http://schemas.openxmlformats.org/drawingml/2006/picture">
+                <pic:pic xmlns:pic="http://schemas.openxmlformats.org/drawingml/2006/picture">
+                  <pic:nvPicPr>
+                    <pic:cNvPr id="305" name="Google Shape;305;p9"/>
+                    <pic:cNvPicPr preferRelativeResize="0"/>
+                  </pic:nvPicPr>
+                  <pic:blipFill rotWithShape="1">
+                    <a:blip r:embed="rId16" cstate="print">
+                      <a:alphaModFix/>
+                      <a:extLst>
+                        <a:ext uri="{28A0092B-C50C-407E-A947-70E740481C1C}">
+                          <a14:useLocalDpi xmlns:a14="http://schemas.microsoft.com/office/drawing/2010/main" val="0"/>
+                        </a:ext>
+                      </a:extLst>
+                    </a:blip>
+                    <a:srcRect l="15487" r="6173" b="28042"/>
+                    <a:stretch/>
+                  </pic:blipFill>
+                  <pic:spPr>
+                    <a:xfrm>
+                      <a:off x="0" y="0"/>
+                      <a:ext cx="2301240" cy="1440180"/>
+                    </a:xfrm>
+                    <a:prstGeom prst="rect">
+                      <a:avLst/>
+                    </a:prstGeom>
+                    <a:noFill/>
+                    <a:ln>
+                      <a:noFill/>
+                    </a:ln>
+                  </pic:spPr>
+                </pic:pic>
+              </a:graphicData>
+            </a:graphic>
+            <wp14:sizeRelH relativeFrom="margin">
+              <wp14:pctWidth>0</wp14:pctWidth>
+            </wp14:sizeRelH>
+            <wp14:sizeRelV relativeFrom="margin">
+              <wp14:pctHeight>0</wp14:pctHeight>
+            </wp14:sizeRelV>
+          </wp:anchor>
+        </w:drawing>
+      </w:r>
+      <w:r>
+        <w:rPr>
+          <w:noProof/>
+        </w:rPr>
+        <mc:AlternateContent>
+          <mc:Choice Requires="wps">
+            <w:drawing>
+              <wp:anchor distT="0" distB="0" distL="114300" distR="114300" simplePos="0" relativeHeight="251669504" behindDoc="0" locked="0" layoutInCell="1" allowOverlap="1" wp14:anchorId="031BD864" wp14:editId="08E9FA0E">
+                <wp:simplePos x="0" y="0"/>
+                <wp:positionH relativeFrom="column">
+                  <wp:posOffset>579120</wp:posOffset>
+                </wp:positionH>
+                <wp:positionV relativeFrom="paragraph">
+                  <wp:posOffset>2562860</wp:posOffset>
+                </wp:positionV>
+                <wp:extent cx="1851660" cy="635"/>
+                <wp:effectExtent l="0" t="0" r="0" b="0"/>
+                <wp:wrapTopAndBottom/>
+                <wp:docPr id="10" name="Text Box 10"/>
+                <wp:cNvGraphicFramePr/>
+                <a:graphic xmlns:a="http://schemas.openxmlformats.org/drawingml/2006/main">
+                  <a:graphicData uri="http://schemas.microsoft.com/office/word/2010/wordprocessingShape">
+                    <wps:wsp>
+                      <wps:cNvSpPr txBox="1"/>
+                      <wps:spPr>
+                        <a:xfrm>
+                          <a:off x="0" y="0"/>
+                          <a:ext cx="1851660" cy="635"/>
+                        </a:xfrm>
+                        <a:prstGeom prst="rect">
+                          <a:avLst/>
+                        </a:prstGeom>
+                        <a:solidFill>
+                          <a:prstClr val="white"/>
+                        </a:solidFill>
+                        <a:ln>
+                          <a:noFill/>
+                        </a:ln>
+                      </wps:spPr>
+                      <wps:txbx>
+                        <w:txbxContent>
+                          <w:p>
+                            <w:pPr>
+                              <w:pStyle w:val="Caption"/>
+                              <w:jc w:val="center"/>
+                            </w:pPr>
+                            <w:r>
+                              <w:t>Figure 8: Ultrasonic sensors facing the same direction</w:t>
+                            </w:r>
+                          </w:p>
+                        </w:txbxContent>
+                      </wps:txbx>
+                      <wps:bodyPr rot="0" spcFirstLastPara="0" vertOverflow="overflow" horzOverflow="overflow" vert="horz" wrap="square" lIns="0" tIns="0" rIns="0" bIns="0" numCol="1" spcCol="0" rtlCol="0" fromWordArt="0" anchor="t" anchorCtr="0" forceAA="0" compatLnSpc="1">
+                        <a:prstTxWarp prst="textNoShape">
+                          <a:avLst/>
+                        </a:prstTxWarp>
+                        <a:spAutoFit/>
+                      </wps:bodyPr>
+                    </wps:wsp>
+                  </a:graphicData>
+                </a:graphic>
+              </wp:anchor>
+            </w:drawing>
+          </mc:Choice>
+          <mc:Fallback>
+            <w:pict>
+              <v:shape w14:anchorId="031BD864" id="Text Box 10" o:spid="_x0000_s1027" type="#_x0000_t202" style="position:absolute;left:0;text-align:left;margin-left:45.6pt;margin-top:201.8pt;width:145.8pt;height:.05pt;z-index:251669504;visibility:visible;mso-wrap-style:square;mso-wrap-distance-left:9pt;mso-wrap-distance-top:0;mso-wrap-distance-right:9pt;mso-wrap-distance-bottom:0;mso-position-horizontal:absolute;mso-position-horizontal-relative:text;mso-position-vertical:absolute;mso-position-vertical-relative:text;v-text-anchor:top" o:gfxdata="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" stroked="f">
+                <v:textbox style="mso-fit-shape-to-text:t" inset="0,0,0,0">
+                  <w:txbxContent>
+                    <w:p>
+                      <w:pPr>
+                        <w:pStyle w:val="Caption"/>
+                        <w:jc w:val="center"/>
+                      </w:pPr>
+                      <w:r>
+                        <w:t>Figure 8: Ultrasonic sensors facing the same direction</w:t>
+                      </w:r>
+                    </w:p>
+                  </w:txbxContent>
+                </v:textbox>
+                <w10:wrap type="topAndBottom"/>
+              </v:shape>
+            </w:pict>
+          </mc:Fallback>
+        </mc:AlternateContent>
+      </w:r>
+      <w:r>
+        <w:rPr>
+          <w:i w:val="0"/>
+          <w:iCs/>
+        </w:rPr>
+        <w:drawing>
+          <wp:anchor distT="0" distB="0" distL="114300" distR="114300" simplePos="0" relativeHeight="251666432" behindDoc="0" locked="0" layoutInCell="1" allowOverlap="1" wp14:anchorId="709805F5" wp14:editId="00F469B2">
+            <wp:simplePos x="0" y="0"/>
+            <wp:positionH relativeFrom="margin">
+              <wp:posOffset>579120</wp:posOffset>
+            </wp:positionH>
+            <wp:positionV relativeFrom="paragraph">
+              <wp:posOffset>783590</wp:posOffset>
+            </wp:positionV>
+            <wp:extent cx="1851660" cy="1722120"/>
+            <wp:effectExtent l="0" t="0" r="0" b="0"/>
+            <wp:wrapTopAndBottom/>
+            <wp:docPr id="304" name="Google Shape;304;p9"/>
+            <wp:cNvGraphicFramePr/>
+            <a:graphic xmlns:a="http://schemas.openxmlformats.org/drawingml/2006/main">
+              <a:graphicData uri="http://schemas.openxmlformats.org/drawingml/2006/picture">
+                <pic:pic xmlns:pic="http://schemas.openxmlformats.org/drawingml/2006/picture">
+                  <pic:nvPicPr>
+                    <pic:cNvPr id="304" name="Google Shape;304;p9"/>
+                    <pic:cNvPicPr preferRelativeResize="0"/>
+                  </pic:nvPicPr>
+                  <pic:blipFill rotWithShape="1">
+                    <a:blip r:embed="rId17" cstate="print">
+                      <a:alphaModFix/>
+                      <a:extLst>
+                        <a:ext uri="{28A0092B-C50C-407E-A947-70E740481C1C}">
+                          <a14:useLocalDpi xmlns:a14="http://schemas.microsoft.com/office/drawing/2010/main" val="0"/>
+                        </a:ext>
+                      </a:extLst>
+                    </a:blip>
+                    <a:srcRect l="16444" t="5112" r="13251" b="5966"/>
+                    <a:stretch/>
+                  </pic:blipFill>
+                  <pic:spPr>
+                    <a:xfrm>
+                      <a:off x="0" y="0"/>
+                      <a:ext cx="1851660" cy="1722120"/>
+                    </a:xfrm>
+                    <a:prstGeom prst="rect">
+                      <a:avLst/>
+                    </a:prstGeom>
+                    <a:noFill/>
+                    <a:ln>
+                      <a:noFill/>
+                    </a:ln>
+                  </pic:spPr>
+                </pic:pic>
+              </a:graphicData>
+            </a:graphic>
+            <wp14:sizeRelH relativeFrom="margin">
+              <wp14:pctWidth>0</wp14:pctWidth>
+            </wp14:sizeRelH>
+            <wp14:sizeRelV relativeFrom="margin">
+              <wp14:pctHeight>0</wp14:pctHeight>
+            </wp14:sizeRelV>
+          </wp:anchor>
+        </w:drawing>
+      </w:r>
+      <w:r>
+        <w:rPr>
+          <w:i w:val="0"/>
+          <w:iCs/>
+        </w:rPr>
+        <w:t xml:space="preserve">One major issue that needs to be tended to </w:t>
+      </w:r>
+      <w:r>
+        <w:rPr>
+          <w:i w:val="0"/>
+          <w:iCs/>
+        </w:rPr>
+        <w:t>in a</w:t>
+      </w:r>
+      <w:r>
+        <w:rPr>
+          <w:i w:val="0"/>
+          <w:iCs/>
+        </w:rPr>
+        <w:t xml:space="preserve"> future revision of the product is correct pin arrangement for the ultrasonic sensor</w:t>
+      </w:r>
+      <w:r>
+        <w:rPr>
+          <w:i w:val="0"/>
+          <w:iCs/>
+        </w:rPr>
+        <w:t>s</w:t>
+      </w:r>
+      <w:r>
+        <w:rPr>
+          <w:i w:val="0"/>
+          <w:iCs/>
+        </w:rPr>
+        <w:t xml:space="preserve"> on the PCB. </w:t>
+      </w:r>
+      <w:r>
+        <w:rPr>
+          <w:i w:val="0"/>
+          <w:iCs/>
+        </w:rPr>
+        <w:t xml:space="preserve">Currently, the forward ultrasonic sensor is wired to be facing the same direction as the rear sensor, as seen in Figure 8. </w:t>
+      </w:r>
+      <w:r>
+        <w:rPr>
+          <w:i w:val="0"/>
+          <w:iCs/>
+        </w:rPr>
+        <w:t xml:space="preserve">This can </w:t>
+      </w:r>
+      <w:r>
+        <w:rPr>
+          <w:i w:val="0"/>
+          <w:iCs/>
+        </w:rPr>
+        <w:t>be fixed by correcting the pin arrangement on the PCB design and fabricating a new board.</w:t>
       </w:r>
     </w:p>
     <w:p>
@@ -1367,80 +2197,246 @@
           <w:i w:val="0"/>
           <w:iCs/>
         </w:rPr>
-        <w:t>One major issue that needs to be tended to a future revision of the product is to have the product have the correct pin arrangement for the ultrasonic sensor on the PCB. This can be easily be done by fabricating a new PCB design with the correct pin arrangements for the backwards facing ultrasonic sensor.</w:t>
+        <w:t>Another possible improvement is to</w:t>
+      </w:r>
+      <w:r>
+        <w:rPr>
+          <w:i w:val="0"/>
+          <w:iCs/>
+        </w:rPr>
+        <w:t xml:space="preserve"> </w:t>
+      </w:r>
+      <w:r>
+        <w:rPr>
+          <w:i w:val="0"/>
+          <w:iCs/>
+        </w:rPr>
+        <w:t>use</w:t>
+      </w:r>
+      <w:r>
+        <w:rPr>
+          <w:i w:val="0"/>
+          <w:iCs/>
+        </w:rPr>
+        <w:t xml:space="preserve"> more powerful </w:t>
+      </w:r>
+      <w:r>
+        <w:rPr>
+          <w:i w:val="0"/>
+          <w:iCs/>
+        </w:rPr>
+        <w:t xml:space="preserve">ultrasonic </w:t>
+      </w:r>
+      <w:r>
+        <w:rPr>
+          <w:i w:val="0"/>
+          <w:iCs/>
+        </w:rPr>
+        <w:t>sensors</w:t>
+      </w:r>
+      <w:r>
+        <w:rPr>
+          <w:i w:val="0"/>
+          <w:iCs/>
+        </w:rPr>
+        <w:t>,</w:t>
+      </w:r>
+      <w:r>
+        <w:rPr>
+          <w:i w:val="0"/>
+          <w:iCs/>
+        </w:rPr>
+        <w:t xml:space="preserve"> as the ones</w:t>
+      </w:r>
+      <w:r>
+        <w:rPr>
+          <w:i w:val="0"/>
+          <w:iCs/>
+        </w:rPr>
+        <w:t xml:space="preserve"> </w:t>
+      </w:r>
+      <w:r>
+        <w:rPr>
+          <w:i w:val="0"/>
+          <w:iCs/>
+        </w:rPr>
+        <w:t>currently use</w:t>
+      </w:r>
+      <w:r>
+        <w:rPr>
+          <w:i w:val="0"/>
+          <w:iCs/>
+        </w:rPr>
+        <w:t>d</w:t>
+      </w:r>
+      <w:r>
+        <w:rPr>
+          <w:i w:val="0"/>
+          <w:iCs/>
+        </w:rPr>
+        <w:t xml:space="preserve"> are </w:t>
+      </w:r>
+      <w:r>
+        <w:rPr>
+          <w:i w:val="0"/>
+          <w:iCs/>
+        </w:rPr>
+        <w:t>not as accurate at farther distances.</w:t>
+      </w:r>
+      <w:r>
+        <w:rPr>
+          <w:i w:val="0"/>
+          <w:iCs/>
+        </w:rPr>
+        <w:t xml:space="preserve"> </w:t>
+      </w:r>
+      <w:r>
+        <w:rPr>
+          <w:i w:val="0"/>
+          <w:iCs/>
+        </w:rPr>
+        <w:t>For the production model, the ultrasonic sensors should be attached through</w:t>
+      </w:r>
+      <w:r>
+        <w:rPr>
+          <w:i w:val="0"/>
+          <w:iCs/>
+        </w:rPr>
+        <w:t xml:space="preserve"> long</w:t>
+      </w:r>
+      <w:r>
+        <w:rPr>
+          <w:i w:val="0"/>
+          <w:iCs/>
+        </w:rPr>
+        <w:t xml:space="preserve"> jumper wires to the PCB, s</w:t>
+      </w:r>
+      <w:r>
+        <w:rPr>
+          <w:i w:val="0"/>
+          <w:iCs/>
+        </w:rPr>
+        <w:t>o the sensor</w:t>
+      </w:r>
+      <w:r>
+        <w:rPr>
+          <w:i w:val="0"/>
+          <w:iCs/>
+        </w:rPr>
+        <w:t>s</w:t>
+      </w:r>
+      <w:r>
+        <w:rPr>
+          <w:i w:val="0"/>
+          <w:iCs/>
+        </w:rPr>
+        <w:t xml:space="preserve"> can be mounted at the front and back of the </w:t>
+      </w:r>
+      <w:r>
+        <w:rPr>
+          <w:i w:val="0"/>
+          <w:iCs/>
+        </w:rPr>
+        <w:t>bicycle</w:t>
+      </w:r>
+      <w:r>
+        <w:rPr>
+          <w:i w:val="0"/>
+          <w:iCs/>
+        </w:rPr>
+        <w:t>.</w:t>
+      </w:r>
+      <w:r>
+        <w:rPr>
+          <w:i w:val="0"/>
+          <w:iCs/>
+        </w:rPr>
+        <w:t xml:space="preserve"> </w:t>
+      </w:r>
+      <w:r>
+        <w:rPr>
+          <w:i w:val="0"/>
+          <w:iCs/>
+        </w:rPr>
+        <w:t xml:space="preserve">Finally, it would be ideal to </w:t>
+      </w:r>
+      <w:r>
+        <w:rPr>
+          <w:i w:val="0"/>
+          <w:iCs/>
+        </w:rPr>
+        <w:t xml:space="preserve">manufacture the board so that it is smaller, so it </w:t>
+      </w:r>
+      <w:r>
+        <w:rPr>
+          <w:i w:val="0"/>
+          <w:iCs/>
+        </w:rPr>
+        <w:t xml:space="preserve">can be easier to install and </w:t>
+      </w:r>
+      <w:r>
+        <w:rPr>
+          <w:i w:val="0"/>
+          <w:iCs/>
+        </w:rPr>
+        <w:t>less prone to falling off</w:t>
+      </w:r>
+      <w:r>
+        <w:rPr>
+          <w:i w:val="0"/>
+          <w:iCs/>
+        </w:rPr>
+        <w:t>.</w:t>
+      </w:r>
+      <w:r>
+        <w:br w:type="page"/>
       </w:r>
     </w:p>
     <w:p>
       <w:pPr>
-        <w:pStyle w:val="Instructions"/>
-        <w:rPr>
-          <w:i w:val="0"/>
-          <w:iCs/>
-        </w:rPr>
-      </w:pPr>
-      <w:r>
-        <w:rPr>
-          <w:i w:val="0"/>
-          <w:iCs/>
-        </w:rPr>
-        <w:t>An enhancement that we could make to our Production Design is that we could add push buttons onto the PCB to allow for easier access for the user. We could also improve our project by using more powerful sensors as the ones we currently use are weak and cannot detect objects that are further away.</w:t>
-      </w:r>
-      <w:r>
-        <w:rPr>
-          <w:i w:val="0"/>
-          <w:iCs/>
-        </w:rPr>
-        <w:t xml:space="preserve"> Another enhancement that we would like to add is to have the sensors be attacked with jumper cables to the PCB so that the PCB can be between the bicycle handles for cyclist and the sensors could be located at appropriate locations on the bike. We would also like to manufacture the board so that it is smaller, so it doesn’t obstruct the cyclist.</w:t>
-      </w:r>
-      <w:r>
-        <w:br w:type="page"/>
+        <w:pStyle w:val="Heading1"/>
+      </w:pPr>
+      <w:r>
+        <w:lastRenderedPageBreak/>
+        <w:t>Member</w:t>
+      </w:r>
+      <w:r>
+        <w:t xml:space="preserve"> 1 </w:t>
+      </w:r>
+      <w:r>
+        <w:t>Production Details</w:t>
       </w:r>
     </w:p>
     <w:p>
       <w:pPr>
-        <w:pStyle w:val="Heading1"/>
-      </w:pPr>
-      <w:r>
-        <w:lastRenderedPageBreak/>
-        <w:t>Member</w:t>
-      </w:r>
-      <w:r>
-        <w:t xml:space="preserve"> 1 </w:t>
-      </w:r>
-      <w:r>
-        <w:t>Production Details</w:t>
+        <w:pStyle w:val="Subtitle"/>
+      </w:pPr>
+      <w:r>
+        <w:t>[</w:t>
+      </w:r>
+      <w:r>
+        <w:t>Muhammad Shah</w:t>
+      </w:r>
+      <w:r>
+        <w:t>] – ID# [</w:t>
+      </w:r>
+      <w:r>
+        <w:t>20725801</w:t>
+      </w:r>
+      <w:r>
+        <w:t>]</w:t>
       </w:r>
     </w:p>
     <w:p>
       <w:pPr>
-        <w:pStyle w:val="Subtitle"/>
-      </w:pPr>
-      <w:r>
-        <w:t>[</w:t>
-      </w:r>
-      <w:r>
-        <w:t>Muhammad Shah</w:t>
-      </w:r>
-      <w:r>
-        <w:t>] – ID# [</w:t>
-      </w:r>
-      <w:r>
-        <w:t>20725801</w:t>
-      </w:r>
-      <w:r>
-        <w:t>]</w:t>
+        <w:pStyle w:val="Heading2"/>
+      </w:pPr>
+      <w:r>
+        <w:t xml:space="preserve">Design for Reliability </w:t>
       </w:r>
     </w:p>
     <w:p>
       <w:pPr>
-        <w:pStyle w:val="Heading2"/>
-      </w:pPr>
-      <w:r>
-        <w:t xml:space="preserve">Design for Reliability </w:t>
-      </w:r>
-    </w:p>
-    <w:p>
-      <w:pPr>
         <w:pStyle w:val="Instructions"/>
         <w:rPr>
           <w:i w:val="0"/>
@@ -1487,7 +2483,23 @@
           <w:i w:val="0"/>
           <w:iCs/>
         </w:rPr>
-        <w:t xml:space="preserve"> for a specific period of time for a successful period of time. </w:t>
+        <w:t xml:space="preserve"> for a specific </w:t>
+      </w:r>
+      <w:proofErr w:type="gramStart"/>
+      <w:r>
+        <w:rPr>
+          <w:i w:val="0"/>
+          <w:iCs/>
+        </w:rPr>
+        <w:t>period of time</w:t>
+      </w:r>
+      <w:proofErr w:type="gramEnd"/>
+      <w:r>
+        <w:rPr>
+          <w:i w:val="0"/>
+          <w:iCs/>
+        </w:rPr>
+        <w:t xml:space="preserve"> for a successful period of time. </w:t>
       </w:r>
       <w:sdt>
         <w:sdtPr>
@@ -1574,7 +2586,23 @@
           <w:i w:val="0"/>
           <w:iCs/>
         </w:rPr>
-        <w:t xml:space="preserve">Designing for reliability ties very closely into the functionality of our project. As an unreliable bicycle collision detection system is useless, it would be completely unreliable for the user and would cause great harm if it were not reliable as it could result in potential harm to the user if the system cannot detect a nearby object that could cause danger to the user. For example if the user of the project was in a situation where they were in low visibility conditions and they were riding their bicycle fast they would need the help of the sensors to detect objects that are far in front of them so they do not end up going too </w:t>
+        <w:t xml:space="preserve">Designing for reliability ties very closely into the functionality of our project. As an unreliable bicycle collision detection system is useless, it would be completely unreliable for the user and would cause great harm if it were not reliable as it could result in potential harm to the user if the system cannot detect a nearby object that could cause danger to the user. For </w:t>
+      </w:r>
+      <w:proofErr w:type="gramStart"/>
+      <w:r>
+        <w:rPr>
+          <w:i w:val="0"/>
+          <w:iCs/>
+        </w:rPr>
+        <w:t>example</w:t>
+      </w:r>
+      <w:proofErr w:type="gramEnd"/>
+      <w:r>
+        <w:rPr>
+          <w:i w:val="0"/>
+          <w:iCs/>
+        </w:rPr>
+        <w:t xml:space="preserve"> if the user of the project was in a situation where they were in low visibility conditions and they were riding their bicycle fast they would need the help of the sensors to detect objects that are far in front of them so they do not end up going too </w:t>
       </w:r>
       <w:r>
         <w:rPr>
@@ -2215,14 +3243,28 @@
       <w:pPr>
         <w:pStyle w:val="Instructions"/>
       </w:pPr>
-      <w:bookmarkStart w:id="0" w:name="_GoBack"/>
-      <w:bookmarkEnd w:id="0"/>
-      <w:r>
-        <w:rPr>
-          <w:i w:val="0"/>
-          <w:iCs/>
-        </w:rPr>
-        <w:t xml:space="preserve">A major ethical issue that we have in regards is in regard to the production of our PCB, we had currently produced our initial </w:t>
+      <w:r>
+        <w:rPr>
+          <w:i w:val="0"/>
+          <w:iCs/>
+        </w:rPr>
+        <w:t xml:space="preserve">A major ethical issue that we have in regards is </w:t>
+      </w:r>
+      <w:proofErr w:type="gramStart"/>
+      <w:r>
+        <w:rPr>
+          <w:i w:val="0"/>
+          <w:iCs/>
+        </w:rPr>
+        <w:t>in regard to</w:t>
+      </w:r>
+      <w:proofErr w:type="gramEnd"/>
+      <w:r>
+        <w:rPr>
+          <w:i w:val="0"/>
+          <w:iCs/>
+        </w:rPr>
+        <w:t xml:space="preserve"> the production of our PCB, we had currently produced our initial </w:t>
       </w:r>
       <w:r>
         <w:rPr>
@@ -2388,7 +3430,31 @@
         <w:pStyle w:val="Instructions"/>
       </w:pPr>
       <w:r>
-        <w:t>[Replace heading with one of these topics: Design for Test (DfT), Design for Manufacturability (DfM), Design for Reliability (DfR), Cables and Connectors, Mechanical Enclosure, Further Integration</w:t>
+        <w:t>[Replace heading with one of these topics: Design for Test (</w:t>
+      </w:r>
+      <w:proofErr w:type="spellStart"/>
+      <w:r>
+        <w:t>DfT</w:t>
+      </w:r>
+      <w:proofErr w:type="spellEnd"/>
+      <w:r>
+        <w:t>), Design for Manufacturability (</w:t>
+      </w:r>
+      <w:proofErr w:type="spellStart"/>
+      <w:r>
+        <w:t>DfM</w:t>
+      </w:r>
+      <w:proofErr w:type="spellEnd"/>
+      <w:r>
+        <w:t>), Design for Reliability (</w:t>
+      </w:r>
+      <w:proofErr w:type="spellStart"/>
+      <w:r>
+        <w:t>DfR</w:t>
+      </w:r>
+      <w:proofErr w:type="spellEnd"/>
+      <w:r>
+        <w:t>), Cables and Connectors, Mechanical Enclosure, Further Integration</w:t>
       </w:r>
       <w:r>
         <w:t>.</w:t>
@@ -2907,7 +3973,7 @@
           <w:rStyle w:val="reference-text"/>
         </w:rPr>
       </w:pPr>
-      <w:hyperlink r:id="rId15" w:history="1">
+      <w:hyperlink r:id="rId18" w:history="1">
         <w:r>
           <w:rPr>
             <w:rStyle w:val="Hyperlink"/>
@@ -2927,7 +3993,7 @@
         <w:ind w:left="768"/>
         <w:jc w:val="left"/>
       </w:pPr>
-      <w:hyperlink r:id="rId16" w:history="1">
+      <w:hyperlink r:id="rId19" w:history="1">
         <w:r>
           <w:rPr>
             <w:rStyle w:val="Hyperlink"/>
@@ -2947,7 +4013,7 @@
         <w:ind w:left="768"/>
         <w:jc w:val="left"/>
       </w:pPr>
-      <w:hyperlink r:id="rId17" w:history="1">
+      <w:hyperlink r:id="rId20" w:history="1">
         <w:r>
           <w:rPr>
             <w:rStyle w:val="Hyperlink"/>
@@ -2967,7 +4033,7 @@
         <w:ind w:left="768"/>
         <w:jc w:val="left"/>
       </w:pPr>
-      <w:hyperlink r:id="rId18" w:history="1">
+      <w:hyperlink r:id="rId21" w:history="1">
         <w:r>
           <w:rPr>
             <w:rStyle w:val="Hyperlink"/>
@@ -2987,7 +4053,7 @@
         <w:ind w:left="768"/>
         <w:jc w:val="left"/>
       </w:pPr>
-      <w:hyperlink r:id="rId19" w:history="1">
+      <w:hyperlink r:id="rId22" w:history="1">
         <w:r>
           <w:rPr>
             <w:rStyle w:val="Hyperlink"/>
@@ -3007,7 +4073,7 @@
         <w:ind w:left="768"/>
         <w:jc w:val="left"/>
       </w:pPr>
-      <w:hyperlink r:id="rId20" w:history="1">
+      <w:hyperlink r:id="rId23" w:history="1">
         <w:r>
           <w:rPr>
             <w:rStyle w:val="Hyperlink"/>
@@ -3030,7 +4096,7 @@
         <w:ind w:left="768"/>
         <w:jc w:val="left"/>
       </w:pPr>
-      <w:hyperlink r:id="rId21" w:history="1">
+      <w:hyperlink r:id="rId24" w:history="1">
         <w:r>
           <w:rPr>
             <w:rStyle w:val="Hyperlink"/>
@@ -3041,29 +4107,12 @@
     </w:p>
     <w:p/>
     <w:p/>
-    <w:p/>
-    <w:p/>
-    <w:p/>
-    <w:p/>
-    <w:p/>
-    <w:p/>
-    <w:p/>
-    <w:p/>
-    <w:p/>
-    <w:p/>
-    <w:p/>
-    <w:p/>
-    <w:p/>
-    <w:p/>
-    <w:p/>
-    <w:p/>
-    <w:p/>
     <w:p>
       <w:pPr>
         <w:sectPr>
-          <w:headerReference w:type="default" r:id="rId22"/>
-          <w:footerReference w:type="default" r:id="rId23"/>
-          <w:footerReference w:type="first" r:id="rId24"/>
+          <w:headerReference w:type="default" r:id="rId25"/>
+          <w:footerReference w:type="default" r:id="rId26"/>
+          <w:footerReference w:type="first" r:id="rId27"/>
           <w:pgSz w:w="12240" w:h="15840"/>
           <w:pgMar w:top="1440" w:right="1440" w:bottom="1440" w:left="1440" w:header="708" w:footer="708" w:gutter="0"/>
           <w:cols w:space="708"/>
@@ -3173,24 +4222,1802 @@
       </w:r>
     </w:p>
     <w:p>
-      <w:pPr>
-        <w:rPr>
-          <w:i/>
-        </w:rPr>
-      </w:pPr>
+      <w:r>
+        <w:rPr>
+          <w:b/>
+          <w:bCs/>
+        </w:rPr>
+        <w:fldChar w:fldCharType="begin"/>
+      </w:r>
+      <w:r>
+        <w:rPr>
+          <w:b/>
+          <w:bCs/>
+        </w:rPr>
+        <w:instrText xml:space="preserve"> REF _Ref10557405 \h  \* MERGEFORMAT </w:instrText>
+      </w:r>
+      <w:r>
+        <w:rPr>
+          <w:b/>
+          <w:bCs/>
+        </w:rPr>
+      </w:r>
+      <w:r>
+        <w:rPr>
+          <w:b/>
+          <w:bCs/>
+        </w:rPr>
+        <w:fldChar w:fldCharType="separate"/>
+      </w:r>
+      <w:r>
+        <w:rPr>
+          <w:b/>
+          <w:bCs/>
+        </w:rPr>
+        <w:t xml:space="preserve">Table </w:t>
+      </w:r>
+      <w:r>
+        <w:rPr>
+          <w:b/>
+          <w:bCs/>
+          <w:noProof/>
+        </w:rPr>
+        <w:t>1</w:t>
+      </w:r>
+      <w:r>
+        <w:rPr>
+          <w:b/>
+          <w:bCs/>
+        </w:rPr>
+        <w:fldChar w:fldCharType="end"/>
+      </w:r>
+      <w:r>
+        <w:rPr>
+          <w:b/>
+          <w:bCs/>
+        </w:rPr>
+        <w:t>:</w:t>
+      </w:r>
+      <w:r>
+        <w:t xml:space="preserve"> </w:t>
+      </w:r>
+      <w:r>
+        <w:t xml:space="preserve">What changes had to be made to get </w:t>
+      </w:r>
+      <w:r>
+        <w:t>your Feasibility Model</w:t>
+      </w:r>
+      <w:r>
+        <w:t xml:space="preserve"> working as expected?</w:t>
+      </w:r>
     </w:p>
     <w:p>
       <w:pPr>
-        <w:keepNext/>
-      </w:pPr>
+        <w:pStyle w:val="TableCaption"/>
+        <w:ind w:left="360"/>
+      </w:pPr>
+      <w:bookmarkStart w:id="0" w:name="_Ref10557405"/>
+      <w:r>
+        <w:t xml:space="preserve">Table </w:t>
+      </w:r>
+      <w:r>
+        <w:fldChar w:fldCharType="begin"/>
+      </w:r>
+      <w:r>
+        <w:instrText xml:space="preserve"> SEQ Table \* ARABIC </w:instrText>
+      </w:r>
+      <w:r>
+        <w:fldChar w:fldCharType="separate"/>
+      </w:r>
       <w:r>
         <w:rPr>
           <w:noProof/>
         </w:rPr>
+        <w:t>1</w:t>
+      </w:r>
+      <w:r>
+        <w:rPr>
+          <w:noProof/>
+        </w:rPr>
+        <w:fldChar w:fldCharType="end"/>
+      </w:r>
+      <w:bookmarkEnd w:id="0"/>
+      <w:r>
+        <w:t>: Necessary Design Changes</w:t>
+      </w:r>
+    </w:p>
+    <w:tbl>
+      <w:tblPr>
+        <w:tblStyle w:val="ListTable6Colorful"/>
+        <w:tblW w:w="9360" w:type="dxa"/>
+        <w:tblLook w:val="04A0" w:firstRow="1" w:lastRow="0" w:firstColumn="1" w:lastColumn="0" w:noHBand="0" w:noVBand="1"/>
+      </w:tblPr>
+      <w:tblGrid>
+        <w:gridCol w:w="438"/>
+        <w:gridCol w:w="4379"/>
+        <w:gridCol w:w="4543"/>
+      </w:tblGrid>
+      <w:tr>
+        <w:trPr>
+          <w:cnfStyle w:val="100000000000" w:firstRow="1" w:lastRow="0" w:firstColumn="0" w:lastColumn="0" w:oddVBand="0" w:evenVBand="0" w:oddHBand="0" w:evenHBand="0" w:firstRowFirstColumn="0" w:firstRowLastColumn="0" w:lastRowFirstColumn="0" w:lastRowLastColumn="0"/>
+        </w:trPr>
+        <w:tc>
+          <w:tcPr>
+            <w:cnfStyle w:val="001000000000" w:firstRow="0" w:lastRow="0" w:firstColumn="1" w:lastColumn="0" w:oddVBand="0" w:evenVBand="0" w:oddHBand="0" w:evenHBand="0" w:firstRowFirstColumn="0" w:firstRowLastColumn="0" w:lastRowFirstColumn="0" w:lastRowLastColumn="0"/>
+            <w:tcW w:w="438" w:type="dxa"/>
+            <w:vAlign w:val="bottom"/>
+          </w:tcPr>
+          <w:p>
+            <w:pPr>
+              <w:jc w:val="center"/>
+            </w:pPr>
+            <w:r>
+              <w:t>#</w:t>
+            </w:r>
+          </w:p>
+        </w:tc>
+        <w:tc>
+          <w:tcPr>
+            <w:tcW w:w="4379" w:type="dxa"/>
+            <w:vAlign w:val="bottom"/>
+          </w:tcPr>
+          <w:p>
+            <w:pPr>
+              <w:jc w:val="center"/>
+              <w:cnfStyle w:val="100000000000" w:firstRow="1" w:lastRow="0" w:firstColumn="0" w:lastColumn="0" w:oddVBand="0" w:evenVBand="0" w:oddHBand="0" w:evenHBand="0" w:firstRowFirstColumn="0" w:firstRowLastColumn="0" w:lastRowFirstColumn="0" w:lastRowLastColumn="0"/>
+            </w:pPr>
+            <w:r>
+              <w:t>Change</w:t>
+            </w:r>
+          </w:p>
+        </w:tc>
+        <w:tc>
+          <w:tcPr>
+            <w:tcW w:w="4543" w:type="dxa"/>
+            <w:vAlign w:val="bottom"/>
+          </w:tcPr>
+          <w:p>
+            <w:pPr>
+              <w:jc w:val="center"/>
+              <w:cnfStyle w:val="100000000000" w:firstRow="1" w:lastRow="0" w:firstColumn="0" w:lastColumn="0" w:oddVBand="0" w:evenVBand="0" w:oddHBand="0" w:evenHBand="0" w:firstRowFirstColumn="0" w:firstRowLastColumn="0" w:lastRowFirstColumn="0" w:lastRowLastColumn="0"/>
+            </w:pPr>
+            <w:r>
+              <w:t>Reason/Notes</w:t>
+            </w:r>
+          </w:p>
+        </w:tc>
+      </w:tr>
+      <w:tr>
+        <w:trPr>
+          <w:cnfStyle w:val="000000100000" w:firstRow="0" w:lastRow="0" w:firstColumn="0" w:lastColumn="0" w:oddVBand="0" w:evenVBand="0" w:oddHBand="1" w:evenHBand="0" w:firstRowFirstColumn="0" w:firstRowLastColumn="0" w:lastRowFirstColumn="0" w:lastRowLastColumn="0"/>
+        </w:trPr>
+        <w:tc>
+          <w:tcPr>
+            <w:cnfStyle w:val="001000000000" w:firstRow="0" w:lastRow="0" w:firstColumn="1" w:lastColumn="0" w:oddVBand="0" w:evenVBand="0" w:oddHBand="0" w:evenHBand="0" w:firstRowFirstColumn="0" w:firstRowLastColumn="0" w:lastRowFirstColumn="0" w:lastRowLastColumn="0"/>
+            <w:tcW w:w="438" w:type="dxa"/>
+          </w:tcPr>
+          <w:p>
+            <w:r>
+              <w:t>1</w:t>
+            </w:r>
+          </w:p>
+        </w:tc>
+        <w:tc>
+          <w:tcPr>
+            <w:tcW w:w="4379" w:type="dxa"/>
+          </w:tcPr>
+          <w:p>
+            <w:pPr>
+              <w:cnfStyle w:val="000000100000" w:firstRow="0" w:lastRow="0" w:firstColumn="0" w:lastColumn="0" w:oddVBand="0" w:evenVBand="0" w:oddHBand="1" w:evenHBand="0" w:firstRowFirstColumn="0" w:firstRowLastColumn="0" w:lastRowFirstColumn="0" w:lastRowLastColumn="0"/>
+            </w:pPr>
+            <w:r>
+              <w:t>Connected 4 LEDs to GPIO pins</w:t>
+            </w:r>
+          </w:p>
+        </w:tc>
+        <w:tc>
+          <w:tcPr>
+            <w:tcW w:w="4543" w:type="dxa"/>
+          </w:tcPr>
+          <w:p>
+            <w:pPr>
+              <w:cnfStyle w:val="000000100000" w:firstRow="0" w:lastRow="0" w:firstColumn="0" w:lastColumn="0" w:oddVBand="0" w:evenVBand="0" w:oddHBand="1" w:evenHBand="0" w:firstRowFirstColumn="0" w:firstRowLastColumn="0" w:lastRowFirstColumn="0" w:lastRowLastColumn="0"/>
+            </w:pPr>
+            <w:r>
+              <w:t>To convey information about the proximity thresholds for the forward-facing sensor</w:t>
+            </w:r>
+          </w:p>
+        </w:tc>
+      </w:tr>
+      <w:tr>
+        <w:tc>
+          <w:tcPr>
+            <w:cnfStyle w:val="001000000000" w:firstRow="0" w:lastRow="0" w:firstColumn="1" w:lastColumn="0" w:oddVBand="0" w:evenVBand="0" w:oddHBand="0" w:evenHBand="0" w:firstRowFirstColumn="0" w:firstRowLastColumn="0" w:lastRowFirstColumn="0" w:lastRowLastColumn="0"/>
+            <w:tcW w:w="438" w:type="dxa"/>
+          </w:tcPr>
+          <w:p>
+            <w:r>
+              <w:t>2</w:t>
+            </w:r>
+          </w:p>
+        </w:tc>
+        <w:tc>
+          <w:tcPr>
+            <w:tcW w:w="4379" w:type="dxa"/>
+          </w:tcPr>
+          <w:p>
+            <w:pPr>
+              <w:cnfStyle w:val="000000000000" w:firstRow="0" w:lastRow="0" w:firstColumn="0" w:lastColumn="0" w:oddVBand="0" w:evenVBand="0" w:oddHBand="0" w:evenHBand="0" w:firstRowFirstColumn="0" w:firstRowLastColumn="0" w:lastRowFirstColumn="0" w:lastRowLastColumn="0"/>
+            </w:pPr>
+            <w:r>
+              <w:t>Added Interrupt for PB 1 on board (1.2)</w:t>
+            </w:r>
+          </w:p>
+        </w:tc>
+        <w:tc>
+          <w:tcPr>
+            <w:tcW w:w="4543" w:type="dxa"/>
+          </w:tcPr>
+          <w:p>
+            <w:pPr>
+              <w:cnfStyle w:val="000000000000" w:firstRow="0" w:lastRow="0" w:firstColumn="0" w:lastColumn="0" w:oddVBand="0" w:evenVBand="0" w:oddHBand="0" w:evenHBand="0" w:firstRowFirstColumn="0" w:firstRowLastColumn="0" w:lastRowFirstColumn="0" w:lastRowLastColumn="0"/>
+            </w:pPr>
+            <w:r>
+              <w:t>To switch between user and setup mode</w:t>
+            </w:r>
+          </w:p>
+        </w:tc>
+      </w:tr>
+      <w:tr>
+        <w:trPr>
+          <w:cnfStyle w:val="000000100000" w:firstRow="0" w:lastRow="0" w:firstColumn="0" w:lastColumn="0" w:oddVBand="0" w:evenVBand="0" w:oddHBand="1" w:evenHBand="0" w:firstRowFirstColumn="0" w:firstRowLastColumn="0" w:lastRowFirstColumn="0" w:lastRowLastColumn="0"/>
+        </w:trPr>
+        <w:tc>
+          <w:tcPr>
+            <w:cnfStyle w:val="001000000000" w:firstRow="0" w:lastRow="0" w:firstColumn="1" w:lastColumn="0" w:oddVBand="0" w:evenVBand="0" w:oddHBand="0" w:evenHBand="0" w:firstRowFirstColumn="0" w:firstRowLastColumn="0" w:lastRowFirstColumn="0" w:lastRowLastColumn="0"/>
+            <w:tcW w:w="438" w:type="dxa"/>
+          </w:tcPr>
+          <w:p>
+            <w:r>
+              <w:t>3</w:t>
+            </w:r>
+          </w:p>
+        </w:tc>
+        <w:tc>
+          <w:tcPr>
+            <w:tcW w:w="4379" w:type="dxa"/>
+          </w:tcPr>
+          <w:p>
+            <w:pPr>
+              <w:cnfStyle w:val="000000100000" w:firstRow="0" w:lastRow="0" w:firstColumn="0" w:lastColumn="0" w:oddVBand="0" w:evenVBand="0" w:oddHBand="1" w:evenHBand="0" w:firstRowFirstColumn="0" w:firstRowLastColumn="0" w:lastRowFirstColumn="0" w:lastRowLastColumn="0"/>
+            </w:pPr>
+            <w:r>
+              <w:t>Implemented software logic for setup mode</w:t>
+            </w:r>
+          </w:p>
+          <w:p>
+            <w:pPr>
+              <w:cnfStyle w:val="000000100000" w:firstRow="0" w:lastRow="0" w:firstColumn="0" w:lastColumn="0" w:oddVBand="0" w:evenVBand="0" w:oddHBand="1" w:evenHBand="0" w:firstRowFirstColumn="0" w:firstRowLastColumn="0" w:lastRowFirstColumn="0" w:lastRowLastColumn="0"/>
+            </w:pPr>
+          </w:p>
+        </w:tc>
+        <w:tc>
+          <w:tcPr>
+            <w:tcW w:w="4543" w:type="dxa"/>
+          </w:tcPr>
+          <w:p>
+            <w:pPr>
+              <w:cnfStyle w:val="000000100000" w:firstRow="0" w:lastRow="0" w:firstColumn="0" w:lastColumn="0" w:oddVBand="0" w:evenVBand="0" w:oddHBand="1" w:evenHBand="0" w:firstRowFirstColumn="0" w:firstRowLastColumn="0" w:lastRowFirstColumn="0" w:lastRowLastColumn="0"/>
+            </w:pPr>
+            <w:r>
+              <w:t>To effectively allow user to adjust proximity thresholds for the ultrasonic sensors</w:t>
+            </w:r>
+          </w:p>
+        </w:tc>
+      </w:tr>
+    </w:tbl>
+    <w:p>
+      <w:pPr>
+        <w:rPr>
+          <w:i/>
+        </w:rPr>
+      </w:pPr>
+    </w:p>
+    <w:p>
+      <w:r>
+        <w:rPr>
+          <w:b/>
+          <w:bCs/>
+        </w:rPr>
+        <w:fldChar w:fldCharType="begin"/>
+      </w:r>
+      <w:r>
+        <w:rPr>
+          <w:b/>
+          <w:bCs/>
+        </w:rPr>
+        <w:instrText xml:space="preserve"> REF _Ref10557688 \h  \* MERGEFORMAT </w:instrText>
+      </w:r>
+      <w:r>
+        <w:rPr>
+          <w:b/>
+          <w:bCs/>
+        </w:rPr>
+      </w:r>
+      <w:r>
+        <w:rPr>
+          <w:b/>
+          <w:bCs/>
+        </w:rPr>
+        <w:fldChar w:fldCharType="separate"/>
+      </w:r>
+      <w:r>
+        <w:rPr>
+          <w:b/>
+          <w:bCs/>
+        </w:rPr>
+        <w:t xml:space="preserve">Table </w:t>
+      </w:r>
+      <w:r>
+        <w:rPr>
+          <w:b/>
+          <w:bCs/>
+          <w:noProof/>
+        </w:rPr>
+        <w:t>2</w:t>
+      </w:r>
+      <w:r>
+        <w:rPr>
+          <w:b/>
+          <w:bCs/>
+        </w:rPr>
+        <w:fldChar w:fldCharType="end"/>
+      </w:r>
+      <w:r>
+        <w:rPr>
+          <w:b/>
+          <w:bCs/>
+        </w:rPr>
+        <w:t>:</w:t>
+      </w:r>
+      <w:r>
+        <w:t xml:space="preserve"> Lessons Learned – Is there anything you want to remember so that you don’t make the same mistake again? Or, not waste time on something you already figured out?</w:t>
+      </w:r>
+    </w:p>
+    <w:p>
+      <w:pPr>
+        <w:pStyle w:val="TableCaption"/>
+        <w:ind w:left="360"/>
+      </w:pPr>
+      <w:bookmarkStart w:id="1" w:name="_Ref10557688"/>
+      <w:r>
+        <w:t xml:space="preserve">Table </w:t>
+      </w:r>
+      <w:r>
+        <w:fldChar w:fldCharType="begin"/>
+      </w:r>
+      <w:r>
+        <w:instrText xml:space="preserve"> SEQ Table \* ARABIC </w:instrText>
+      </w:r>
+      <w:r>
+        <w:fldChar w:fldCharType="separate"/>
+      </w:r>
+      <w:r>
+        <w:rPr>
+          <w:noProof/>
+        </w:rPr>
+        <w:t>2</w:t>
+      </w:r>
+      <w:r>
+        <w:rPr>
+          <w:noProof/>
+        </w:rPr>
+        <w:fldChar w:fldCharType="end"/>
+      </w:r>
+      <w:bookmarkEnd w:id="1"/>
+      <w:r>
+        <w:t>: Important Notes</w:t>
+      </w:r>
+    </w:p>
+    <w:tbl>
+      <w:tblPr>
+        <w:tblStyle w:val="ListTable6Colorful"/>
+        <w:tblW w:w="9360" w:type="dxa"/>
+        <w:tblLook w:val="04A0" w:firstRow="1" w:lastRow="0" w:firstColumn="1" w:lastColumn="0" w:noHBand="0" w:noVBand="1"/>
+      </w:tblPr>
+      <w:tblGrid>
+        <w:gridCol w:w="438"/>
+        <w:gridCol w:w="8922"/>
+      </w:tblGrid>
+      <w:tr>
+        <w:trPr>
+          <w:cnfStyle w:val="100000000000" w:firstRow="1" w:lastRow="0" w:firstColumn="0" w:lastColumn="0" w:oddVBand="0" w:evenVBand="0" w:oddHBand="0" w:evenHBand="0" w:firstRowFirstColumn="0" w:firstRowLastColumn="0" w:lastRowFirstColumn="0" w:lastRowLastColumn="0"/>
+        </w:trPr>
+        <w:tc>
+          <w:tcPr>
+            <w:cnfStyle w:val="001000000000" w:firstRow="0" w:lastRow="0" w:firstColumn="1" w:lastColumn="0" w:oddVBand="0" w:evenVBand="0" w:oddHBand="0" w:evenHBand="0" w:firstRowFirstColumn="0" w:firstRowLastColumn="0" w:lastRowFirstColumn="0" w:lastRowLastColumn="0"/>
+            <w:tcW w:w="438" w:type="dxa"/>
+            <w:vAlign w:val="bottom"/>
+          </w:tcPr>
+          <w:p>
+            <w:pPr>
+              <w:jc w:val="center"/>
+            </w:pPr>
+            <w:r>
+              <w:t>#</w:t>
+            </w:r>
+          </w:p>
+        </w:tc>
+        <w:tc>
+          <w:tcPr>
+            <w:tcW w:w="8922" w:type="dxa"/>
+            <w:vAlign w:val="bottom"/>
+          </w:tcPr>
+          <w:p>
+            <w:pPr>
+              <w:jc w:val="center"/>
+              <w:cnfStyle w:val="100000000000" w:firstRow="1" w:lastRow="0" w:firstColumn="0" w:lastColumn="0" w:oddVBand="0" w:evenVBand="0" w:oddHBand="0" w:evenHBand="0" w:firstRowFirstColumn="0" w:firstRowLastColumn="0" w:lastRowFirstColumn="0" w:lastRowLastColumn="0"/>
+            </w:pPr>
+            <w:r>
+              <w:t>Note</w:t>
+            </w:r>
+          </w:p>
+        </w:tc>
+      </w:tr>
+      <w:tr>
+        <w:trPr>
+          <w:cnfStyle w:val="000000100000" w:firstRow="0" w:lastRow="0" w:firstColumn="0" w:lastColumn="0" w:oddVBand="0" w:evenVBand="0" w:oddHBand="1" w:evenHBand="0" w:firstRowFirstColumn="0" w:firstRowLastColumn="0" w:lastRowFirstColumn="0" w:lastRowLastColumn="0"/>
+        </w:trPr>
+        <w:tc>
+          <w:tcPr>
+            <w:cnfStyle w:val="001000000000" w:firstRow="0" w:lastRow="0" w:firstColumn="1" w:lastColumn="0" w:oddVBand="0" w:evenVBand="0" w:oddHBand="0" w:evenHBand="0" w:firstRowFirstColumn="0" w:firstRowLastColumn="0" w:lastRowFirstColumn="0" w:lastRowLastColumn="0"/>
+            <w:tcW w:w="438" w:type="dxa"/>
+          </w:tcPr>
+          <w:p>
+            <w:r>
+              <w:t>1</w:t>
+            </w:r>
+          </w:p>
+        </w:tc>
+        <w:tc>
+          <w:tcPr>
+            <w:tcW w:w="8922" w:type="dxa"/>
+          </w:tcPr>
+          <w:p>
+            <w:pPr>
+              <w:cnfStyle w:val="000000100000" w:firstRow="0" w:lastRow="0" w:firstColumn="0" w:lastColumn="0" w:oddVBand="0" w:evenVBand="0" w:oddHBand="1" w:evenHBand="0" w:firstRowFirstColumn="0" w:firstRowLastColumn="0" w:lastRowFirstColumn="0" w:lastRowLastColumn="0"/>
+            </w:pPr>
+            <w:r>
+              <w:t>MSP430FR4133 datasheet lists that only 7/8 of the available GPIO pins are interrupt capable. I assumed all GPIO pins were interrupt capable and this was causing problems when trying to configure the second ultrasonic sensor as I was using the 1 GPIO pin that was not interrupt capable.</w:t>
+            </w:r>
+          </w:p>
+        </w:tc>
+      </w:tr>
+    </w:tbl>
+    <w:p>
+      <w:pPr>
+        <w:rPr>
+          <w:i/>
+        </w:rPr>
+      </w:pPr>
+    </w:p>
+    <w:p>
+      <w:pPr>
+        <w:pStyle w:val="TableCaption"/>
+      </w:pPr>
+      <w:bookmarkStart w:id="2" w:name="_Ref10555501"/>
+      <w:r>
+        <w:t xml:space="preserve">Table </w:t>
+      </w:r>
+      <w:r>
+        <w:fldChar w:fldCharType="begin"/>
+      </w:r>
+      <w:r>
+        <w:instrText xml:space="preserve"> SEQ Table \* ARABIC </w:instrText>
+      </w:r>
+      <w:r>
+        <w:fldChar w:fldCharType="separate"/>
+      </w:r>
+      <w:r>
+        <w:rPr>
+          <w:noProof/>
+        </w:rPr>
+        <w:t>3</w:t>
+      </w:r>
+      <w:r>
+        <w:rPr>
+          <w:noProof/>
+        </w:rPr>
+        <w:fldChar w:fldCharType="end"/>
+      </w:r>
+      <w:bookmarkEnd w:id="2"/>
+      <w:r>
+        <w:t>: Hardware Signal Test Plan</w:t>
+      </w:r>
+    </w:p>
+    <w:tbl>
+      <w:tblPr>
+        <w:tblStyle w:val="ListTable6Colorful"/>
+        <w:tblW w:w="9501" w:type="dxa"/>
+        <w:tblLayout w:type="fixed"/>
+        <w:tblLook w:val="04A0" w:firstRow="1" w:lastRow="0" w:firstColumn="1" w:lastColumn="0" w:noHBand="0" w:noVBand="1"/>
+      </w:tblPr>
+      <w:tblGrid>
+        <w:gridCol w:w="1535"/>
+        <w:gridCol w:w="1270"/>
+        <w:gridCol w:w="3456"/>
+        <w:gridCol w:w="1080"/>
+        <w:gridCol w:w="1080"/>
+        <w:gridCol w:w="1080"/>
+      </w:tblGrid>
+      <w:tr>
+        <w:trPr>
+          <w:cnfStyle w:val="100000000000" w:firstRow="1" w:lastRow="0" w:firstColumn="0" w:lastColumn="0" w:oddVBand="0" w:evenVBand="0" w:oddHBand="0" w:evenHBand="0" w:firstRowFirstColumn="0" w:firstRowLastColumn="0" w:lastRowFirstColumn="0" w:lastRowLastColumn="0"/>
+        </w:trPr>
+        <w:tc>
+          <w:tcPr>
+            <w:cnfStyle w:val="001000000000" w:firstRow="0" w:lastRow="0" w:firstColumn="1" w:lastColumn="0" w:oddVBand="0" w:evenVBand="0" w:oddHBand="0" w:evenHBand="0" w:firstRowFirstColumn="0" w:firstRowLastColumn="0" w:lastRowFirstColumn="0" w:lastRowLastColumn="0"/>
+            <w:tcW w:w="1535" w:type="dxa"/>
+            <w:vAlign w:val="bottom"/>
+          </w:tcPr>
+          <w:p>
+            <w:pPr>
+              <w:jc w:val="center"/>
+            </w:pPr>
+            <w:r>
+              <w:t>Signal (TP*)</w:t>
+            </w:r>
+          </w:p>
+        </w:tc>
+        <w:tc>
+          <w:tcPr>
+            <w:tcW w:w="1270" w:type="dxa"/>
+            <w:vAlign w:val="bottom"/>
+          </w:tcPr>
+          <w:p>
+            <w:pPr>
+              <w:jc w:val="center"/>
+              <w:cnfStyle w:val="100000000000" w:firstRow="1" w:lastRow="0" w:firstColumn="0" w:lastColumn="0" w:oddVBand="0" w:evenVBand="0" w:oddHBand="0" w:evenHBand="0" w:firstRowFirstColumn="0" w:firstRowLastColumn="0" w:lastRowFirstColumn="0" w:lastRowLastColumn="0"/>
+            </w:pPr>
+            <w:r>
+              <w:t>Property</w:t>
+            </w:r>
+          </w:p>
+        </w:tc>
+        <w:tc>
+          <w:tcPr>
+            <w:tcW w:w="3456" w:type="dxa"/>
+            <w:vAlign w:val="bottom"/>
+          </w:tcPr>
+          <w:p>
+            <w:pPr>
+              <w:jc w:val="center"/>
+              <w:cnfStyle w:val="100000000000" w:firstRow="1" w:lastRow="0" w:firstColumn="0" w:lastColumn="0" w:oddVBand="0" w:evenVBand="0" w:oddHBand="0" w:evenHBand="0" w:firstRowFirstColumn="0" w:firstRowLastColumn="0" w:lastRowFirstColumn="0" w:lastRowLastColumn="0"/>
+            </w:pPr>
+            <w:r>
+              <w:t>Required Software Mode</w:t>
+            </w:r>
+          </w:p>
+        </w:tc>
+        <w:tc>
+          <w:tcPr>
+            <w:tcW w:w="1080" w:type="dxa"/>
+            <w:vAlign w:val="bottom"/>
+          </w:tcPr>
+          <w:p>
+            <w:pPr>
+              <w:jc w:val="center"/>
+              <w:cnfStyle w:val="100000000000" w:firstRow="1" w:lastRow="0" w:firstColumn="0" w:lastColumn="0" w:oddVBand="0" w:evenVBand="0" w:oddHBand="0" w:evenHBand="0" w:firstRowFirstColumn="0" w:firstRowLastColumn="0" w:lastRowFirstColumn="0" w:lastRowLastColumn="0"/>
+            </w:pPr>
+            <w:r>
+              <w:t>Min</w:t>
+            </w:r>
+          </w:p>
+        </w:tc>
+        <w:tc>
+          <w:tcPr>
+            <w:tcW w:w="1080" w:type="dxa"/>
+            <w:vAlign w:val="bottom"/>
+          </w:tcPr>
+          <w:p>
+            <w:pPr>
+              <w:jc w:val="center"/>
+              <w:cnfStyle w:val="100000000000" w:firstRow="1" w:lastRow="0" w:firstColumn="0" w:lastColumn="0" w:oddVBand="0" w:evenVBand="0" w:oddHBand="0" w:evenHBand="0" w:firstRowFirstColumn="0" w:firstRowLastColumn="0" w:lastRowFirstColumn="0" w:lastRowLastColumn="0"/>
+            </w:pPr>
+            <w:r>
+              <w:t>Nominal</w:t>
+            </w:r>
+          </w:p>
+        </w:tc>
+        <w:tc>
+          <w:tcPr>
+            <w:tcW w:w="1080" w:type="dxa"/>
+            <w:vAlign w:val="bottom"/>
+          </w:tcPr>
+          <w:p>
+            <w:pPr>
+              <w:jc w:val="center"/>
+              <w:cnfStyle w:val="100000000000" w:firstRow="1" w:lastRow="0" w:firstColumn="0" w:lastColumn="0" w:oddVBand="0" w:evenVBand="0" w:oddHBand="0" w:evenHBand="0" w:firstRowFirstColumn="0" w:firstRowLastColumn="0" w:lastRowFirstColumn="0" w:lastRowLastColumn="0"/>
+            </w:pPr>
+            <w:r>
+              <w:t>Max</w:t>
+            </w:r>
+          </w:p>
+        </w:tc>
+      </w:tr>
+      <w:tr>
+        <w:trPr>
+          <w:cnfStyle w:val="000000100000" w:firstRow="0" w:lastRow="0" w:firstColumn="0" w:lastColumn="0" w:oddVBand="0" w:evenVBand="0" w:oddHBand="1" w:evenHBand="0" w:firstRowFirstColumn="0" w:firstRowLastColumn="0" w:lastRowFirstColumn="0" w:lastRowLastColumn="0"/>
+        </w:trPr>
+        <w:tc>
+          <w:tcPr>
+            <w:cnfStyle w:val="001000000000" w:firstRow="0" w:lastRow="0" w:firstColumn="1" w:lastColumn="0" w:oddVBand="0" w:evenVBand="0" w:oddHBand="0" w:evenHBand="0" w:firstRowFirstColumn="0" w:firstRowLastColumn="0" w:lastRowFirstColumn="0" w:lastRowLastColumn="0"/>
+            <w:tcW w:w="1535" w:type="dxa"/>
+            <w:vAlign w:val="center"/>
+          </w:tcPr>
+          <w:p>
+            <w:pPr>
+              <w:jc w:val="left"/>
+            </w:pPr>
+            <w:proofErr w:type="spellStart"/>
+            <w:r>
+              <w:t>Audio_Out</w:t>
+            </w:r>
+            <w:proofErr w:type="spellEnd"/>
+            <w:r>
+              <w:t xml:space="preserve"> (</w:t>
+            </w:r>
+            <w:r>
+              <w:t>TP 1*</w:t>
+            </w:r>
+            <w:r>
+              <w:t>)</w:t>
+            </w:r>
+          </w:p>
+        </w:tc>
+        <w:tc>
+          <w:tcPr>
+            <w:tcW w:w="1270" w:type="dxa"/>
+            <w:vAlign w:val="center"/>
+          </w:tcPr>
+          <w:p>
+            <w:pPr>
+              <w:jc w:val="left"/>
+              <w:cnfStyle w:val="000000100000" w:firstRow="0" w:lastRow="0" w:firstColumn="0" w:lastColumn="0" w:oddVBand="0" w:evenVBand="0" w:oddHBand="1" w:evenHBand="0" w:firstRowFirstColumn="0" w:firstRowLastColumn="0" w:lastRowFirstColumn="0" w:lastRowLastColumn="0"/>
+            </w:pPr>
+            <w:r>
+              <w:t>Voltage</w:t>
+            </w:r>
+          </w:p>
+        </w:tc>
+        <w:tc>
+          <w:tcPr>
+            <w:tcW w:w="3456" w:type="dxa"/>
+            <w:vAlign w:val="center"/>
+          </w:tcPr>
+          <w:p>
+            <w:pPr>
+              <w:jc w:val="left"/>
+              <w:cnfStyle w:val="000000100000" w:firstRow="0" w:lastRow="0" w:firstColumn="0" w:lastColumn="0" w:oddVBand="0" w:evenVBand="0" w:oddHBand="1" w:evenHBand="0" w:firstRowFirstColumn="0" w:firstRowLastColumn="0" w:lastRowFirstColumn="0" w:lastRowLastColumn="0"/>
+            </w:pPr>
+            <w:r>
+              <w:t xml:space="preserve">User mode </w:t>
+            </w:r>
+          </w:p>
+        </w:tc>
+        <w:tc>
+          <w:tcPr>
+            <w:tcW w:w="1080" w:type="dxa"/>
+            <w:vAlign w:val="center"/>
+          </w:tcPr>
+          <w:p>
+            <w:pPr>
+              <w:jc w:val="left"/>
+              <w:cnfStyle w:val="000000100000" w:firstRow="0" w:lastRow="0" w:firstColumn="0" w:lastColumn="0" w:oddVBand="0" w:evenVBand="0" w:oddHBand="1" w:evenHBand="0" w:firstRowFirstColumn="0" w:firstRowLastColumn="0" w:lastRowFirstColumn="0" w:lastRowLastColumn="0"/>
+            </w:pPr>
+            <w:r>
+              <w:t>0 V</w:t>
+            </w:r>
+          </w:p>
+        </w:tc>
+        <w:tc>
+          <w:tcPr>
+            <w:tcW w:w="1080" w:type="dxa"/>
+            <w:vAlign w:val="center"/>
+          </w:tcPr>
+          <w:p>
+            <w:pPr>
+              <w:jc w:val="left"/>
+              <w:cnfStyle w:val="000000100000" w:firstRow="0" w:lastRow="0" w:firstColumn="0" w:lastColumn="0" w:oddVBand="0" w:evenVBand="0" w:oddHBand="1" w:evenHBand="0" w:firstRowFirstColumn="0" w:firstRowLastColumn="0" w:lastRowFirstColumn="0" w:lastRowLastColumn="0"/>
+            </w:pPr>
+            <w:r>
+              <w:t>3.0 V</w:t>
+            </w:r>
+          </w:p>
+        </w:tc>
+        <w:tc>
+          <w:tcPr>
+            <w:tcW w:w="1080" w:type="dxa"/>
+            <w:vAlign w:val="center"/>
+          </w:tcPr>
+          <w:p>
+            <w:pPr>
+              <w:jc w:val="left"/>
+              <w:cnfStyle w:val="000000100000" w:firstRow="0" w:lastRow="0" w:firstColumn="0" w:lastColumn="0" w:oddVBand="0" w:evenVBand="0" w:oddHBand="1" w:evenHBand="0" w:firstRowFirstColumn="0" w:firstRowLastColumn="0" w:lastRowFirstColumn="0" w:lastRowLastColumn="0"/>
+            </w:pPr>
+            <w:r>
+              <w:t>20 V</w:t>
+            </w:r>
+          </w:p>
+        </w:tc>
+      </w:tr>
+      <w:tr>
+        <w:tc>
+          <w:tcPr>
+            <w:cnfStyle w:val="001000000000" w:firstRow="0" w:lastRow="0" w:firstColumn="1" w:lastColumn="0" w:oddVBand="0" w:evenVBand="0" w:oddHBand="0" w:evenHBand="0" w:firstRowFirstColumn="0" w:firstRowLastColumn="0" w:lastRowFirstColumn="0" w:lastRowLastColumn="0"/>
+            <w:tcW w:w="1535" w:type="dxa"/>
+            <w:vAlign w:val="center"/>
+          </w:tcPr>
+          <w:p>
+            <w:pPr>
+              <w:jc w:val="left"/>
+            </w:pPr>
+          </w:p>
+        </w:tc>
+        <w:tc>
+          <w:tcPr>
+            <w:tcW w:w="1270" w:type="dxa"/>
+            <w:vAlign w:val="center"/>
+          </w:tcPr>
+          <w:p>
+            <w:pPr>
+              <w:jc w:val="left"/>
+              <w:cnfStyle w:val="000000000000" w:firstRow="0" w:lastRow="0" w:firstColumn="0" w:lastColumn="0" w:oddVBand="0" w:evenVBand="0" w:oddHBand="0" w:evenHBand="0" w:firstRowFirstColumn="0" w:firstRowLastColumn="0" w:lastRowFirstColumn="0" w:lastRowLastColumn="0"/>
+            </w:pPr>
+            <w:r>
+              <w:t>Current</w:t>
+            </w:r>
+          </w:p>
+        </w:tc>
+        <w:tc>
+          <w:tcPr>
+            <w:tcW w:w="3456" w:type="dxa"/>
+            <w:vAlign w:val="center"/>
+          </w:tcPr>
+          <w:p>
+            <w:pPr>
+              <w:jc w:val="left"/>
+              <w:cnfStyle w:val="000000000000" w:firstRow="0" w:lastRow="0" w:firstColumn="0" w:lastColumn="0" w:oddVBand="0" w:evenVBand="0" w:oddHBand="0" w:evenHBand="0" w:firstRowFirstColumn="0" w:firstRowLastColumn="0" w:lastRowFirstColumn="0" w:lastRowLastColumn="0"/>
+            </w:pPr>
+            <w:r>
+              <w:t>User mode</w:t>
+            </w:r>
+          </w:p>
+        </w:tc>
+        <w:tc>
+          <w:tcPr>
+            <w:tcW w:w="1080" w:type="dxa"/>
+            <w:vAlign w:val="center"/>
+          </w:tcPr>
+          <w:p>
+            <w:pPr>
+              <w:jc w:val="left"/>
+              <w:cnfStyle w:val="000000000000" w:firstRow="0" w:lastRow="0" w:firstColumn="0" w:lastColumn="0" w:oddVBand="0" w:evenVBand="0" w:oddHBand="0" w:evenHBand="0" w:firstRowFirstColumn="0" w:firstRowLastColumn="0" w:lastRowFirstColumn="0" w:lastRowLastColumn="0"/>
+            </w:pPr>
+          </w:p>
+        </w:tc>
+        <w:tc>
+          <w:tcPr>
+            <w:tcW w:w="1080" w:type="dxa"/>
+            <w:vAlign w:val="center"/>
+          </w:tcPr>
+          <w:p>
+            <w:pPr>
+              <w:jc w:val="left"/>
+              <w:cnfStyle w:val="000000000000" w:firstRow="0" w:lastRow="0" w:firstColumn="0" w:lastColumn="0" w:oddVBand="0" w:evenVBand="0" w:oddHBand="0" w:evenHBand="0" w:firstRowFirstColumn="0" w:firstRowLastColumn="0" w:lastRowFirstColumn="0" w:lastRowLastColumn="0"/>
+            </w:pPr>
+          </w:p>
+        </w:tc>
+        <w:tc>
+          <w:tcPr>
+            <w:tcW w:w="1080" w:type="dxa"/>
+            <w:vAlign w:val="center"/>
+          </w:tcPr>
+          <w:p>
+            <w:pPr>
+              <w:jc w:val="left"/>
+              <w:cnfStyle w:val="000000000000" w:firstRow="0" w:lastRow="0" w:firstColumn="0" w:lastColumn="0" w:oddVBand="0" w:evenVBand="0" w:oddHBand="0" w:evenHBand="0" w:firstRowFirstColumn="0" w:firstRowLastColumn="0" w:lastRowFirstColumn="0" w:lastRowLastColumn="0"/>
+            </w:pPr>
+            <w:r>
+              <w:t>3 mA (at nominal voltage)</w:t>
+            </w:r>
+          </w:p>
+        </w:tc>
+      </w:tr>
+      <w:tr>
+        <w:trPr>
+          <w:cnfStyle w:val="000000100000" w:firstRow="0" w:lastRow="0" w:firstColumn="0" w:lastColumn="0" w:oddVBand="0" w:evenVBand="0" w:oddHBand="1" w:evenHBand="0" w:firstRowFirstColumn="0" w:firstRowLastColumn="0" w:lastRowFirstColumn="0" w:lastRowLastColumn="0"/>
+        </w:trPr>
+        <w:tc>
+          <w:tcPr>
+            <w:cnfStyle w:val="001000000000" w:firstRow="0" w:lastRow="0" w:firstColumn="1" w:lastColumn="0" w:oddVBand="0" w:evenVBand="0" w:oddHBand="0" w:evenHBand="0" w:firstRowFirstColumn="0" w:firstRowLastColumn="0" w:lastRowFirstColumn="0" w:lastRowLastColumn="0"/>
+            <w:tcW w:w="1535" w:type="dxa"/>
+            <w:vAlign w:val="center"/>
+          </w:tcPr>
+          <w:p>
+            <w:pPr>
+              <w:jc w:val="left"/>
+            </w:pPr>
+          </w:p>
+        </w:tc>
+        <w:tc>
+          <w:tcPr>
+            <w:tcW w:w="1270" w:type="dxa"/>
+            <w:vAlign w:val="center"/>
+          </w:tcPr>
+          <w:p>
+            <w:pPr>
+              <w:jc w:val="left"/>
+              <w:cnfStyle w:val="000000100000" w:firstRow="0" w:lastRow="0" w:firstColumn="0" w:lastColumn="0" w:oddVBand="0" w:evenVBand="0" w:oddHBand="1" w:evenHBand="0" w:firstRowFirstColumn="0" w:firstRowLastColumn="0" w:lastRowFirstColumn="0" w:lastRowLastColumn="0"/>
+            </w:pPr>
+            <w:r>
+              <w:t>Frequency</w:t>
+            </w:r>
+          </w:p>
+        </w:tc>
+        <w:tc>
+          <w:tcPr>
+            <w:tcW w:w="3456" w:type="dxa"/>
+            <w:vAlign w:val="center"/>
+          </w:tcPr>
+          <w:p>
+            <w:pPr>
+              <w:jc w:val="left"/>
+              <w:cnfStyle w:val="000000100000" w:firstRow="0" w:lastRow="0" w:firstColumn="0" w:lastColumn="0" w:oddVBand="0" w:evenVBand="0" w:oddHBand="1" w:evenHBand="0" w:firstRowFirstColumn="0" w:firstRowLastColumn="0" w:lastRowFirstColumn="0" w:lastRowLastColumn="0"/>
+            </w:pPr>
+            <w:r>
+              <w:t>User mode</w:t>
+            </w:r>
+          </w:p>
+        </w:tc>
+        <w:tc>
+          <w:tcPr>
+            <w:tcW w:w="1080" w:type="dxa"/>
+            <w:vAlign w:val="center"/>
+          </w:tcPr>
+          <w:p>
+            <w:pPr>
+              <w:jc w:val="left"/>
+              <w:cnfStyle w:val="000000100000" w:firstRow="0" w:lastRow="0" w:firstColumn="0" w:lastColumn="0" w:oddVBand="0" w:evenVBand="0" w:oddHBand="1" w:evenHBand="0" w:firstRowFirstColumn="0" w:firstRowLastColumn="0" w:lastRowFirstColumn="0" w:lastRowLastColumn="0"/>
+            </w:pPr>
+          </w:p>
+        </w:tc>
+        <w:tc>
+          <w:tcPr>
+            <w:tcW w:w="1080" w:type="dxa"/>
+            <w:vAlign w:val="center"/>
+          </w:tcPr>
+          <w:p>
+            <w:pPr>
+              <w:jc w:val="left"/>
+              <w:cnfStyle w:val="000000100000" w:firstRow="0" w:lastRow="0" w:firstColumn="0" w:lastColumn="0" w:oddVBand="0" w:evenVBand="0" w:oddHBand="1" w:evenHBand="0" w:firstRowFirstColumn="0" w:firstRowLastColumn="0" w:lastRowFirstColumn="0" w:lastRowLastColumn="0"/>
+            </w:pPr>
+            <w:r>
+              <w:t>4000 +- 50 Hz</w:t>
+            </w:r>
+          </w:p>
+        </w:tc>
+        <w:tc>
+          <w:tcPr>
+            <w:tcW w:w="1080" w:type="dxa"/>
+            <w:vAlign w:val="center"/>
+          </w:tcPr>
+          <w:p>
+            <w:pPr>
+              <w:jc w:val="left"/>
+              <w:cnfStyle w:val="000000100000" w:firstRow="0" w:lastRow="0" w:firstColumn="0" w:lastColumn="0" w:oddVBand="0" w:evenVBand="0" w:oddHBand="1" w:evenHBand="0" w:firstRowFirstColumn="0" w:firstRowLastColumn="0" w:lastRowFirstColumn="0" w:lastRowLastColumn="0"/>
+            </w:pPr>
+          </w:p>
+        </w:tc>
+      </w:tr>
+      <w:tr>
+        <w:tc>
+          <w:tcPr>
+            <w:cnfStyle w:val="001000000000" w:firstRow="0" w:lastRow="0" w:firstColumn="1" w:lastColumn="0" w:oddVBand="0" w:evenVBand="0" w:oddHBand="0" w:evenHBand="0" w:firstRowFirstColumn="0" w:firstRowLastColumn="0" w:lastRowFirstColumn="0" w:lastRowLastColumn="0"/>
+            <w:tcW w:w="1535" w:type="dxa"/>
+            <w:vAlign w:val="center"/>
+          </w:tcPr>
+          <w:p>
+            <w:pPr>
+              <w:jc w:val="left"/>
+              <w:rPr>
+                <w:b w:val="0"/>
+                <w:bCs w:val="0"/>
+              </w:rPr>
+            </w:pPr>
+            <w:r>
+              <w:t xml:space="preserve">ECHO </w:t>
+            </w:r>
+          </w:p>
+          <w:p>
+            <w:pPr>
+              <w:jc w:val="left"/>
+            </w:pPr>
+            <w:r>
+              <w:t>(</w:t>
+            </w:r>
+            <w:r>
+              <w:t>TP 3, 4*</w:t>
+            </w:r>
+            <w:r>
+              <w:t>)</w:t>
+            </w:r>
+          </w:p>
+        </w:tc>
+        <w:tc>
+          <w:tcPr>
+            <w:tcW w:w="1270" w:type="dxa"/>
+            <w:vAlign w:val="center"/>
+          </w:tcPr>
+          <w:p>
+            <w:pPr>
+              <w:jc w:val="left"/>
+              <w:cnfStyle w:val="000000000000" w:firstRow="0" w:lastRow="0" w:firstColumn="0" w:lastColumn="0" w:oddVBand="0" w:evenVBand="0" w:oddHBand="0" w:evenHBand="0" w:firstRowFirstColumn="0" w:firstRowLastColumn="0" w:lastRowFirstColumn="0" w:lastRowLastColumn="0"/>
+            </w:pPr>
+            <w:r>
+              <w:t>Voltage</w:t>
+            </w:r>
+          </w:p>
+        </w:tc>
+        <w:tc>
+          <w:tcPr>
+            <w:tcW w:w="3456" w:type="dxa"/>
+            <w:vAlign w:val="center"/>
+          </w:tcPr>
+          <w:p>
+            <w:pPr>
+              <w:jc w:val="left"/>
+              <w:cnfStyle w:val="000000000000" w:firstRow="0" w:lastRow="0" w:firstColumn="0" w:lastColumn="0" w:oddVBand="0" w:evenVBand="0" w:oddHBand="0" w:evenHBand="0" w:firstRowFirstColumn="0" w:firstRowLastColumn="0" w:lastRowFirstColumn="0" w:lastRowLastColumn="0"/>
+            </w:pPr>
+            <w:r>
+              <w:t>User &amp; Setup mode</w:t>
+            </w:r>
+          </w:p>
+        </w:tc>
+        <w:tc>
+          <w:tcPr>
+            <w:tcW w:w="1080" w:type="dxa"/>
+            <w:vAlign w:val="center"/>
+          </w:tcPr>
+          <w:p>
+            <w:pPr>
+              <w:jc w:val="left"/>
+              <w:cnfStyle w:val="000000000000" w:firstRow="0" w:lastRow="0" w:firstColumn="0" w:lastColumn="0" w:oddVBand="0" w:evenVBand="0" w:oddHBand="0" w:evenHBand="0" w:firstRowFirstColumn="0" w:firstRowLastColumn="0" w:lastRowFirstColumn="0" w:lastRowLastColumn="0"/>
+            </w:pPr>
+          </w:p>
+        </w:tc>
+        <w:tc>
+          <w:tcPr>
+            <w:tcW w:w="1080" w:type="dxa"/>
+            <w:vAlign w:val="center"/>
+          </w:tcPr>
+          <w:p>
+            <w:pPr>
+              <w:jc w:val="left"/>
+              <w:cnfStyle w:val="000000000000" w:firstRow="0" w:lastRow="0" w:firstColumn="0" w:lastColumn="0" w:oddVBand="0" w:evenVBand="0" w:oddHBand="0" w:evenHBand="0" w:firstRowFirstColumn="0" w:firstRowLastColumn="0" w:lastRowFirstColumn="0" w:lastRowLastColumn="0"/>
+            </w:pPr>
+            <w:r>
+              <w:t>5 V</w:t>
+            </w:r>
+          </w:p>
+        </w:tc>
+        <w:tc>
+          <w:tcPr>
+            <w:tcW w:w="1080" w:type="dxa"/>
+            <w:vAlign w:val="center"/>
+          </w:tcPr>
+          <w:p>
+            <w:pPr>
+              <w:jc w:val="left"/>
+              <w:cnfStyle w:val="000000000000" w:firstRow="0" w:lastRow="0" w:firstColumn="0" w:lastColumn="0" w:oddVBand="0" w:evenVBand="0" w:oddHBand="0" w:evenHBand="0" w:firstRowFirstColumn="0" w:firstRowLastColumn="0" w:lastRowFirstColumn="0" w:lastRowLastColumn="0"/>
+            </w:pPr>
+          </w:p>
+        </w:tc>
+      </w:tr>
+      <w:tr>
+        <w:trPr>
+          <w:cnfStyle w:val="000000100000" w:firstRow="0" w:lastRow="0" w:firstColumn="0" w:lastColumn="0" w:oddVBand="0" w:evenVBand="0" w:oddHBand="1" w:evenHBand="0" w:firstRowFirstColumn="0" w:firstRowLastColumn="0" w:lastRowFirstColumn="0" w:lastRowLastColumn="0"/>
+        </w:trPr>
+        <w:tc>
+          <w:tcPr>
+            <w:cnfStyle w:val="001000000000" w:firstRow="0" w:lastRow="0" w:firstColumn="1" w:lastColumn="0" w:oddVBand="0" w:evenVBand="0" w:oddHBand="0" w:evenHBand="0" w:firstRowFirstColumn="0" w:firstRowLastColumn="0" w:lastRowFirstColumn="0" w:lastRowLastColumn="0"/>
+            <w:tcW w:w="1535" w:type="dxa"/>
+            <w:vAlign w:val="center"/>
+          </w:tcPr>
+          <w:p>
+            <w:pPr>
+              <w:jc w:val="left"/>
+            </w:pPr>
+          </w:p>
+        </w:tc>
+        <w:tc>
+          <w:tcPr>
+            <w:tcW w:w="1270" w:type="dxa"/>
+            <w:vAlign w:val="center"/>
+          </w:tcPr>
+          <w:p>
+            <w:pPr>
+              <w:jc w:val="left"/>
+              <w:cnfStyle w:val="000000100000" w:firstRow="0" w:lastRow="0" w:firstColumn="0" w:lastColumn="0" w:oddVBand="0" w:evenVBand="0" w:oddHBand="1" w:evenHBand="0" w:firstRowFirstColumn="0" w:firstRowLastColumn="0" w:lastRowFirstColumn="0" w:lastRowLastColumn="0"/>
+            </w:pPr>
+            <w:r>
+              <w:t>Current</w:t>
+            </w:r>
+          </w:p>
+        </w:tc>
+        <w:tc>
+          <w:tcPr>
+            <w:tcW w:w="3456" w:type="dxa"/>
+            <w:vAlign w:val="center"/>
+          </w:tcPr>
+          <w:p>
+            <w:pPr>
+              <w:jc w:val="left"/>
+              <w:cnfStyle w:val="000000100000" w:firstRow="0" w:lastRow="0" w:firstColumn="0" w:lastColumn="0" w:oddVBand="0" w:evenVBand="0" w:oddHBand="1" w:evenHBand="0" w:firstRowFirstColumn="0" w:firstRowLastColumn="0" w:lastRowFirstColumn="0" w:lastRowLastColumn="0"/>
+            </w:pPr>
+            <w:r>
+              <w:t>User &amp; Setup mode</w:t>
+            </w:r>
+          </w:p>
+        </w:tc>
+        <w:tc>
+          <w:tcPr>
+            <w:tcW w:w="1080" w:type="dxa"/>
+            <w:vAlign w:val="center"/>
+          </w:tcPr>
+          <w:p>
+            <w:pPr>
+              <w:jc w:val="left"/>
+              <w:cnfStyle w:val="000000100000" w:firstRow="0" w:lastRow="0" w:firstColumn="0" w:lastColumn="0" w:oddVBand="0" w:evenVBand="0" w:oddHBand="1" w:evenHBand="0" w:firstRowFirstColumn="0" w:firstRowLastColumn="0" w:lastRowFirstColumn="0" w:lastRowLastColumn="0"/>
+            </w:pPr>
+          </w:p>
+        </w:tc>
+        <w:tc>
+          <w:tcPr>
+            <w:tcW w:w="1080" w:type="dxa"/>
+            <w:vAlign w:val="center"/>
+          </w:tcPr>
+          <w:p>
+            <w:pPr>
+              <w:jc w:val="left"/>
+              <w:cnfStyle w:val="000000100000" w:firstRow="0" w:lastRow="0" w:firstColumn="0" w:lastColumn="0" w:oddVBand="0" w:evenVBand="0" w:oddHBand="1" w:evenHBand="0" w:firstRowFirstColumn="0" w:firstRowLastColumn="0" w:lastRowFirstColumn="0" w:lastRowLastColumn="0"/>
+            </w:pPr>
+            <w:r>
+              <w:t>15 mA</w:t>
+            </w:r>
+          </w:p>
+        </w:tc>
+        <w:tc>
+          <w:tcPr>
+            <w:tcW w:w="1080" w:type="dxa"/>
+            <w:vAlign w:val="center"/>
+          </w:tcPr>
+          <w:p>
+            <w:pPr>
+              <w:jc w:val="left"/>
+              <w:cnfStyle w:val="000000100000" w:firstRow="0" w:lastRow="0" w:firstColumn="0" w:lastColumn="0" w:oddVBand="0" w:evenVBand="0" w:oddHBand="1" w:evenHBand="0" w:firstRowFirstColumn="0" w:firstRowLastColumn="0" w:lastRowFirstColumn="0" w:lastRowLastColumn="0"/>
+            </w:pPr>
+          </w:p>
+        </w:tc>
+      </w:tr>
+      <w:tr>
+        <w:tc>
+          <w:tcPr>
+            <w:cnfStyle w:val="001000000000" w:firstRow="0" w:lastRow="0" w:firstColumn="1" w:lastColumn="0" w:oddVBand="0" w:evenVBand="0" w:oddHBand="0" w:evenHBand="0" w:firstRowFirstColumn="0" w:firstRowLastColumn="0" w:lastRowFirstColumn="0" w:lastRowLastColumn="0"/>
+            <w:tcW w:w="1535" w:type="dxa"/>
+            <w:vAlign w:val="center"/>
+          </w:tcPr>
+          <w:p>
+            <w:pPr>
+              <w:jc w:val="left"/>
+            </w:pPr>
+          </w:p>
+        </w:tc>
+        <w:tc>
+          <w:tcPr>
+            <w:tcW w:w="1270" w:type="dxa"/>
+            <w:vAlign w:val="center"/>
+          </w:tcPr>
+          <w:p>
+            <w:pPr>
+              <w:jc w:val="left"/>
+              <w:cnfStyle w:val="000000000000" w:firstRow="0" w:lastRow="0" w:firstColumn="0" w:lastColumn="0" w:oddVBand="0" w:evenVBand="0" w:oddHBand="0" w:evenHBand="0" w:firstRowFirstColumn="0" w:firstRowLastColumn="0" w:lastRowFirstColumn="0" w:lastRowLastColumn="0"/>
+            </w:pPr>
+            <w:r>
+              <w:t>Frequency</w:t>
+            </w:r>
+          </w:p>
+        </w:tc>
+        <w:tc>
+          <w:tcPr>
+            <w:tcW w:w="3456" w:type="dxa"/>
+            <w:vAlign w:val="center"/>
+          </w:tcPr>
+          <w:p>
+            <w:pPr>
+              <w:jc w:val="left"/>
+              <w:cnfStyle w:val="000000000000" w:firstRow="0" w:lastRow="0" w:firstColumn="0" w:lastColumn="0" w:oddVBand="0" w:evenVBand="0" w:oddHBand="0" w:evenHBand="0" w:firstRowFirstColumn="0" w:firstRowLastColumn="0" w:lastRowFirstColumn="0" w:lastRowLastColumn="0"/>
+            </w:pPr>
+            <w:r>
+              <w:t>User &amp; Setup mode</w:t>
+            </w:r>
+          </w:p>
+        </w:tc>
+        <w:tc>
+          <w:tcPr>
+            <w:tcW w:w="1080" w:type="dxa"/>
+            <w:vAlign w:val="center"/>
+          </w:tcPr>
+          <w:p>
+            <w:pPr>
+              <w:jc w:val="left"/>
+              <w:cnfStyle w:val="000000000000" w:firstRow="0" w:lastRow="0" w:firstColumn="0" w:lastColumn="0" w:oddVBand="0" w:evenVBand="0" w:oddHBand="0" w:evenHBand="0" w:firstRowFirstColumn="0" w:firstRowLastColumn="0" w:lastRowFirstColumn="0" w:lastRowLastColumn="0"/>
+            </w:pPr>
+          </w:p>
+        </w:tc>
+        <w:tc>
+          <w:tcPr>
+            <w:tcW w:w="1080" w:type="dxa"/>
+            <w:vAlign w:val="center"/>
+          </w:tcPr>
+          <w:p>
+            <w:pPr>
+              <w:jc w:val="left"/>
+              <w:cnfStyle w:val="000000000000" w:firstRow="0" w:lastRow="0" w:firstColumn="0" w:lastColumn="0" w:oddVBand="0" w:evenVBand="0" w:oddHBand="0" w:evenHBand="0" w:firstRowFirstColumn="0" w:firstRowLastColumn="0" w:lastRowFirstColumn="0" w:lastRowLastColumn="0"/>
+            </w:pPr>
+            <w:r>
+              <w:t>40 kHz</w:t>
+            </w:r>
+          </w:p>
+        </w:tc>
+        <w:tc>
+          <w:tcPr>
+            <w:tcW w:w="1080" w:type="dxa"/>
+            <w:vAlign w:val="center"/>
+          </w:tcPr>
+          <w:p>
+            <w:pPr>
+              <w:jc w:val="left"/>
+              <w:cnfStyle w:val="000000000000" w:firstRow="0" w:lastRow="0" w:firstColumn="0" w:lastColumn="0" w:oddVBand="0" w:evenVBand="0" w:oddHBand="0" w:evenHBand="0" w:firstRowFirstColumn="0" w:firstRowLastColumn="0" w:lastRowFirstColumn="0" w:lastRowLastColumn="0"/>
+            </w:pPr>
+          </w:p>
+        </w:tc>
+      </w:tr>
+      <w:tr>
+        <w:trPr>
+          <w:cnfStyle w:val="000000100000" w:firstRow="0" w:lastRow="0" w:firstColumn="0" w:lastColumn="0" w:oddVBand="0" w:evenVBand="0" w:oddHBand="1" w:evenHBand="0" w:firstRowFirstColumn="0" w:firstRowLastColumn="0" w:lastRowFirstColumn="0" w:lastRowLastColumn="0"/>
+        </w:trPr>
+        <w:tc>
+          <w:tcPr>
+            <w:cnfStyle w:val="001000000000" w:firstRow="0" w:lastRow="0" w:firstColumn="1" w:lastColumn="0" w:oddVBand="0" w:evenVBand="0" w:oddHBand="0" w:evenHBand="0" w:firstRowFirstColumn="0" w:firstRowLastColumn="0" w:lastRowFirstColumn="0" w:lastRowLastColumn="0"/>
+            <w:tcW w:w="1535" w:type="dxa"/>
+            <w:vAlign w:val="center"/>
+          </w:tcPr>
+          <w:p>
+            <w:pPr>
+              <w:jc w:val="left"/>
+              <w:rPr>
+                <w:b w:val="0"/>
+                <w:bCs w:val="0"/>
+              </w:rPr>
+            </w:pPr>
+            <w:r>
+              <w:t xml:space="preserve">TRIGGER </w:t>
+            </w:r>
+          </w:p>
+          <w:p>
+            <w:pPr>
+              <w:jc w:val="left"/>
+            </w:pPr>
+            <w:r>
+              <w:t>(</w:t>
+            </w:r>
+            <w:r>
+              <w:t>TP 6*</w:t>
+            </w:r>
+            <w:r>
+              <w:t>)</w:t>
+            </w:r>
+          </w:p>
+        </w:tc>
+        <w:tc>
+          <w:tcPr>
+            <w:tcW w:w="1270" w:type="dxa"/>
+            <w:vAlign w:val="center"/>
+          </w:tcPr>
+          <w:p>
+            <w:pPr>
+              <w:jc w:val="left"/>
+              <w:cnfStyle w:val="000000100000" w:firstRow="0" w:lastRow="0" w:firstColumn="0" w:lastColumn="0" w:oddVBand="0" w:evenVBand="0" w:oddHBand="1" w:evenHBand="0" w:firstRowFirstColumn="0" w:firstRowLastColumn="0" w:lastRowFirstColumn="0" w:lastRowLastColumn="0"/>
+            </w:pPr>
+            <w:r>
+              <w:t>Voltage</w:t>
+            </w:r>
+          </w:p>
+        </w:tc>
+        <w:tc>
+          <w:tcPr>
+            <w:tcW w:w="3456" w:type="dxa"/>
+            <w:vAlign w:val="center"/>
+          </w:tcPr>
+          <w:p>
+            <w:pPr>
+              <w:jc w:val="left"/>
+              <w:cnfStyle w:val="000000100000" w:firstRow="0" w:lastRow="0" w:firstColumn="0" w:lastColumn="0" w:oddVBand="0" w:evenVBand="0" w:oddHBand="1" w:evenHBand="0" w:firstRowFirstColumn="0" w:firstRowLastColumn="0" w:lastRowFirstColumn="0" w:lastRowLastColumn="0"/>
+            </w:pPr>
+            <w:r>
+              <w:t>User &amp; Setup mode</w:t>
+            </w:r>
+          </w:p>
+        </w:tc>
+        <w:tc>
+          <w:tcPr>
+            <w:tcW w:w="1080" w:type="dxa"/>
+            <w:vAlign w:val="center"/>
+          </w:tcPr>
+          <w:p>
+            <w:pPr>
+              <w:jc w:val="left"/>
+              <w:cnfStyle w:val="000000100000" w:firstRow="0" w:lastRow="0" w:firstColumn="0" w:lastColumn="0" w:oddVBand="0" w:evenVBand="0" w:oddHBand="1" w:evenHBand="0" w:firstRowFirstColumn="0" w:firstRowLastColumn="0" w:lastRowFirstColumn="0" w:lastRowLastColumn="0"/>
+            </w:pPr>
+          </w:p>
+        </w:tc>
+        <w:tc>
+          <w:tcPr>
+            <w:tcW w:w="1080" w:type="dxa"/>
+            <w:vAlign w:val="center"/>
+          </w:tcPr>
+          <w:p>
+            <w:pPr>
+              <w:jc w:val="left"/>
+              <w:cnfStyle w:val="000000100000" w:firstRow="0" w:lastRow="0" w:firstColumn="0" w:lastColumn="0" w:oddVBand="0" w:evenVBand="0" w:oddHBand="1" w:evenHBand="0" w:firstRowFirstColumn="0" w:firstRowLastColumn="0" w:lastRowFirstColumn="0" w:lastRowLastColumn="0"/>
+            </w:pPr>
+            <w:r>
+              <w:t>5 V</w:t>
+            </w:r>
+          </w:p>
+        </w:tc>
+        <w:tc>
+          <w:tcPr>
+            <w:tcW w:w="1080" w:type="dxa"/>
+            <w:vAlign w:val="center"/>
+          </w:tcPr>
+          <w:p>
+            <w:pPr>
+              <w:jc w:val="left"/>
+              <w:cnfStyle w:val="000000100000" w:firstRow="0" w:lastRow="0" w:firstColumn="0" w:lastColumn="0" w:oddVBand="0" w:evenVBand="0" w:oddHBand="1" w:evenHBand="0" w:firstRowFirstColumn="0" w:firstRowLastColumn="0" w:lastRowFirstColumn="0" w:lastRowLastColumn="0"/>
+            </w:pPr>
+          </w:p>
+        </w:tc>
+      </w:tr>
+      <w:tr>
+        <w:tc>
+          <w:tcPr>
+            <w:cnfStyle w:val="001000000000" w:firstRow="0" w:lastRow="0" w:firstColumn="1" w:lastColumn="0" w:oddVBand="0" w:evenVBand="0" w:oddHBand="0" w:evenHBand="0" w:firstRowFirstColumn="0" w:firstRowLastColumn="0" w:lastRowFirstColumn="0" w:lastRowLastColumn="0"/>
+            <w:tcW w:w="1535" w:type="dxa"/>
+            <w:vAlign w:val="center"/>
+          </w:tcPr>
+          <w:p>
+            <w:pPr>
+              <w:jc w:val="left"/>
+            </w:pPr>
+          </w:p>
+        </w:tc>
+        <w:tc>
+          <w:tcPr>
+            <w:tcW w:w="1270" w:type="dxa"/>
+            <w:vAlign w:val="center"/>
+          </w:tcPr>
+          <w:p>
+            <w:pPr>
+              <w:jc w:val="left"/>
+              <w:cnfStyle w:val="000000000000" w:firstRow="0" w:lastRow="0" w:firstColumn="0" w:lastColumn="0" w:oddVBand="0" w:evenVBand="0" w:oddHBand="0" w:evenHBand="0" w:firstRowFirstColumn="0" w:firstRowLastColumn="0" w:lastRowFirstColumn="0" w:lastRowLastColumn="0"/>
+            </w:pPr>
+            <w:r>
+              <w:t>Current</w:t>
+            </w:r>
+          </w:p>
+        </w:tc>
+        <w:tc>
+          <w:tcPr>
+            <w:tcW w:w="3456" w:type="dxa"/>
+            <w:vAlign w:val="center"/>
+          </w:tcPr>
+          <w:p>
+            <w:pPr>
+              <w:jc w:val="left"/>
+              <w:cnfStyle w:val="000000000000" w:firstRow="0" w:lastRow="0" w:firstColumn="0" w:lastColumn="0" w:oddVBand="0" w:evenVBand="0" w:oddHBand="0" w:evenHBand="0" w:firstRowFirstColumn="0" w:firstRowLastColumn="0" w:lastRowFirstColumn="0" w:lastRowLastColumn="0"/>
+            </w:pPr>
+            <w:r>
+              <w:t>User &amp; Setup mode</w:t>
+            </w:r>
+          </w:p>
+        </w:tc>
+        <w:tc>
+          <w:tcPr>
+            <w:tcW w:w="1080" w:type="dxa"/>
+            <w:vAlign w:val="center"/>
+          </w:tcPr>
+          <w:p>
+            <w:pPr>
+              <w:jc w:val="left"/>
+              <w:cnfStyle w:val="000000000000" w:firstRow="0" w:lastRow="0" w:firstColumn="0" w:lastColumn="0" w:oddVBand="0" w:evenVBand="0" w:oddHBand="0" w:evenHBand="0" w:firstRowFirstColumn="0" w:firstRowLastColumn="0" w:lastRowFirstColumn="0" w:lastRowLastColumn="0"/>
+            </w:pPr>
+          </w:p>
+        </w:tc>
+        <w:tc>
+          <w:tcPr>
+            <w:tcW w:w="1080" w:type="dxa"/>
+            <w:vAlign w:val="center"/>
+          </w:tcPr>
+          <w:p>
+            <w:pPr>
+              <w:jc w:val="left"/>
+              <w:cnfStyle w:val="000000000000" w:firstRow="0" w:lastRow="0" w:firstColumn="0" w:lastColumn="0" w:oddVBand="0" w:evenVBand="0" w:oddHBand="0" w:evenHBand="0" w:firstRowFirstColumn="0" w:firstRowLastColumn="0" w:lastRowFirstColumn="0" w:lastRowLastColumn="0"/>
+            </w:pPr>
+            <w:r>
+              <w:t>15 mA</w:t>
+            </w:r>
+          </w:p>
+        </w:tc>
+        <w:tc>
+          <w:tcPr>
+            <w:tcW w:w="1080" w:type="dxa"/>
+            <w:vAlign w:val="center"/>
+          </w:tcPr>
+          <w:p>
+            <w:pPr>
+              <w:jc w:val="left"/>
+              <w:cnfStyle w:val="000000000000" w:firstRow="0" w:lastRow="0" w:firstColumn="0" w:lastColumn="0" w:oddVBand="0" w:evenVBand="0" w:oddHBand="0" w:evenHBand="0" w:firstRowFirstColumn="0" w:firstRowLastColumn="0" w:lastRowFirstColumn="0" w:lastRowLastColumn="0"/>
+            </w:pPr>
+          </w:p>
+        </w:tc>
+      </w:tr>
+      <w:tr>
+        <w:trPr>
+          <w:cnfStyle w:val="000000100000" w:firstRow="0" w:lastRow="0" w:firstColumn="0" w:lastColumn="0" w:oddVBand="0" w:evenVBand="0" w:oddHBand="1" w:evenHBand="0" w:firstRowFirstColumn="0" w:firstRowLastColumn="0" w:lastRowFirstColumn="0" w:lastRowLastColumn="0"/>
+        </w:trPr>
+        <w:tc>
+          <w:tcPr>
+            <w:cnfStyle w:val="001000000000" w:firstRow="0" w:lastRow="0" w:firstColumn="1" w:lastColumn="0" w:oddVBand="0" w:evenVBand="0" w:oddHBand="0" w:evenHBand="0" w:firstRowFirstColumn="0" w:firstRowLastColumn="0" w:lastRowFirstColumn="0" w:lastRowLastColumn="0"/>
+            <w:tcW w:w="1535" w:type="dxa"/>
+            <w:vAlign w:val="center"/>
+          </w:tcPr>
+          <w:p>
+            <w:pPr>
+              <w:jc w:val="left"/>
+            </w:pPr>
+          </w:p>
+        </w:tc>
+        <w:tc>
+          <w:tcPr>
+            <w:tcW w:w="1270" w:type="dxa"/>
+            <w:vAlign w:val="center"/>
+          </w:tcPr>
+          <w:p>
+            <w:pPr>
+              <w:jc w:val="left"/>
+              <w:cnfStyle w:val="000000100000" w:firstRow="0" w:lastRow="0" w:firstColumn="0" w:lastColumn="0" w:oddVBand="0" w:evenVBand="0" w:oddHBand="1" w:evenHBand="0" w:firstRowFirstColumn="0" w:firstRowLastColumn="0" w:lastRowFirstColumn="0" w:lastRowLastColumn="0"/>
+            </w:pPr>
+            <w:r>
+              <w:t>Pulse Width</w:t>
+            </w:r>
+          </w:p>
+        </w:tc>
+        <w:tc>
+          <w:tcPr>
+            <w:tcW w:w="3456" w:type="dxa"/>
+            <w:vAlign w:val="center"/>
+          </w:tcPr>
+          <w:p>
+            <w:pPr>
+              <w:jc w:val="left"/>
+              <w:cnfStyle w:val="000000100000" w:firstRow="0" w:lastRow="0" w:firstColumn="0" w:lastColumn="0" w:oddVBand="0" w:evenVBand="0" w:oddHBand="1" w:evenHBand="0" w:firstRowFirstColumn="0" w:firstRowLastColumn="0" w:lastRowFirstColumn="0" w:lastRowLastColumn="0"/>
+            </w:pPr>
+            <w:r>
+              <w:t>User &amp; Setup mode</w:t>
+            </w:r>
+          </w:p>
+        </w:tc>
+        <w:tc>
+          <w:tcPr>
+            <w:tcW w:w="1080" w:type="dxa"/>
+            <w:vAlign w:val="center"/>
+          </w:tcPr>
+          <w:p>
+            <w:pPr>
+              <w:jc w:val="left"/>
+              <w:cnfStyle w:val="000000100000" w:firstRow="0" w:lastRow="0" w:firstColumn="0" w:lastColumn="0" w:oddVBand="0" w:evenVBand="0" w:oddHBand="1" w:evenHBand="0" w:firstRowFirstColumn="0" w:firstRowLastColumn="0" w:lastRowFirstColumn="0" w:lastRowLastColumn="0"/>
+            </w:pPr>
+          </w:p>
+        </w:tc>
+        <w:tc>
+          <w:tcPr>
+            <w:tcW w:w="1080" w:type="dxa"/>
+            <w:vAlign w:val="center"/>
+          </w:tcPr>
+          <w:p>
+            <w:pPr>
+              <w:jc w:val="left"/>
+              <w:cnfStyle w:val="000000100000" w:firstRow="0" w:lastRow="0" w:firstColumn="0" w:lastColumn="0" w:oddVBand="0" w:evenVBand="0" w:oddHBand="1" w:evenHBand="0" w:firstRowFirstColumn="0" w:firstRowLastColumn="0" w:lastRowFirstColumn="0" w:lastRowLastColumn="0"/>
+            </w:pPr>
+            <w:r>
+              <w:t xml:space="preserve">10 </w:t>
+            </w:r>
+            <w:r>
+              <w:rPr>
+                <w:rFonts w:cstheme="minorHAnsi"/>
+              </w:rPr>
+              <w:t>µ</w:t>
+            </w:r>
+            <w:r>
+              <w:t>S</w:t>
+            </w:r>
+          </w:p>
+        </w:tc>
+        <w:tc>
+          <w:tcPr>
+            <w:tcW w:w="1080" w:type="dxa"/>
+            <w:vAlign w:val="center"/>
+          </w:tcPr>
+          <w:p>
+            <w:pPr>
+              <w:jc w:val="left"/>
+              <w:cnfStyle w:val="000000100000" w:firstRow="0" w:lastRow="0" w:firstColumn="0" w:lastColumn="0" w:oddVBand="0" w:evenVBand="0" w:oddHBand="1" w:evenHBand="0" w:firstRowFirstColumn="0" w:firstRowLastColumn="0" w:lastRowFirstColumn="0" w:lastRowLastColumn="0"/>
+            </w:pPr>
+          </w:p>
+        </w:tc>
+      </w:tr>
+    </w:tbl>
+    <w:p>
+      <w:pPr>
+        <w:rPr>
+          <w:rStyle w:val="SubtleEmphasis"/>
+        </w:rPr>
+      </w:pPr>
+      <w:r>
+        <w:rPr>
+          <w:rStyle w:val="SubtleEmphasis"/>
+        </w:rPr>
+        <w:t>*Indicates Test Point Required</w:t>
+      </w:r>
+    </w:p>
+    <w:p>
+      <w:pPr>
+        <w:pStyle w:val="TableCaption"/>
+        <w:ind w:left="360"/>
+      </w:pPr>
+      <w:bookmarkStart w:id="3" w:name="_Ref10557769"/>
+      <w:r>
+        <w:lastRenderedPageBreak/>
+        <w:t xml:space="preserve">Table </w:t>
+      </w:r>
+      <w:r>
+        <w:fldChar w:fldCharType="begin"/>
+      </w:r>
+      <w:r>
+        <w:instrText xml:space="preserve"> SEQ Table \* ARABIC </w:instrText>
+      </w:r>
+      <w:r>
+        <w:fldChar w:fldCharType="separate"/>
+      </w:r>
+      <w:r>
+        <w:rPr>
+          <w:noProof/>
+        </w:rPr>
+        <w:t>4</w:t>
+      </w:r>
+      <w:r>
+        <w:rPr>
+          <w:noProof/>
+        </w:rPr>
+        <w:fldChar w:fldCharType="end"/>
+      </w:r>
+      <w:bookmarkEnd w:id="3"/>
+      <w:r>
+        <w:t>: Hardware Signal Connectivity</w:t>
+      </w:r>
+    </w:p>
+    <w:tbl>
+      <w:tblPr>
+        <w:tblStyle w:val="ListTable6Colorful"/>
+        <w:tblW w:w="9360" w:type="dxa"/>
+        <w:tblLook w:val="04A0" w:firstRow="1" w:lastRow="0" w:firstColumn="1" w:lastColumn="0" w:noHBand="0" w:noVBand="1"/>
+      </w:tblPr>
+      <w:tblGrid>
+        <w:gridCol w:w="1291"/>
+        <w:gridCol w:w="2084"/>
+        <w:gridCol w:w="2170"/>
+        <w:gridCol w:w="3815"/>
+      </w:tblGrid>
+      <w:tr>
+        <w:trPr>
+          <w:cnfStyle w:val="100000000000" w:firstRow="1" w:lastRow="0" w:firstColumn="0" w:lastColumn="0" w:oddVBand="0" w:evenVBand="0" w:oddHBand="0" w:evenHBand="0" w:firstRowFirstColumn="0" w:firstRowLastColumn="0" w:lastRowFirstColumn="0" w:lastRowLastColumn="0"/>
+        </w:trPr>
+        <w:tc>
+          <w:tcPr>
+            <w:cnfStyle w:val="001000000000" w:firstRow="0" w:lastRow="0" w:firstColumn="1" w:lastColumn="0" w:oddVBand="0" w:evenVBand="0" w:oddHBand="0" w:evenHBand="0" w:firstRowFirstColumn="0" w:firstRowLastColumn="0" w:lastRowFirstColumn="0" w:lastRowLastColumn="0"/>
+            <w:tcW w:w="1291" w:type="dxa"/>
+            <w:vAlign w:val="bottom"/>
+          </w:tcPr>
+          <w:p>
+            <w:pPr>
+              <w:jc w:val="center"/>
+            </w:pPr>
+            <w:r>
+              <w:t>Signal</w:t>
+            </w:r>
+          </w:p>
+        </w:tc>
+        <w:tc>
+          <w:tcPr>
+            <w:tcW w:w="2084" w:type="dxa"/>
+            <w:vAlign w:val="bottom"/>
+          </w:tcPr>
+          <w:p>
+            <w:pPr>
+              <w:jc w:val="center"/>
+              <w:cnfStyle w:val="100000000000" w:firstRow="1" w:lastRow="0" w:firstColumn="0" w:lastColumn="0" w:oddVBand="0" w:evenVBand="0" w:oddHBand="0" w:evenHBand="0" w:firstRowFirstColumn="0" w:firstRowLastColumn="0" w:lastRowFirstColumn="0" w:lastRowLastColumn="0"/>
+            </w:pPr>
+            <w:r>
+              <w:t>MSP430FR4133 Pin</w:t>
+            </w:r>
+          </w:p>
+        </w:tc>
+        <w:tc>
+          <w:tcPr>
+            <w:tcW w:w="2170" w:type="dxa"/>
+            <w:vAlign w:val="bottom"/>
+          </w:tcPr>
+          <w:p>
+            <w:pPr>
+              <w:jc w:val="center"/>
+              <w:cnfStyle w:val="100000000000" w:firstRow="1" w:lastRow="0" w:firstColumn="0" w:lastColumn="0" w:oddVBand="0" w:evenVBand="0" w:oddHBand="0" w:evenHBand="0" w:firstRowFirstColumn="0" w:firstRowLastColumn="0" w:lastRowFirstColumn="0" w:lastRowLastColumn="0"/>
+            </w:pPr>
+            <w:proofErr w:type="spellStart"/>
+            <w:r>
+              <w:t>LaunchPad</w:t>
+            </w:r>
+            <w:proofErr w:type="spellEnd"/>
+            <w:r>
+              <w:t xml:space="preserve"> J1/J2 Pin</w:t>
+            </w:r>
+          </w:p>
+        </w:tc>
+        <w:tc>
+          <w:tcPr>
+            <w:tcW w:w="3815" w:type="dxa"/>
+            <w:vAlign w:val="bottom"/>
+          </w:tcPr>
+          <w:p>
+            <w:pPr>
+              <w:jc w:val="center"/>
+              <w:cnfStyle w:val="100000000000" w:firstRow="1" w:lastRow="0" w:firstColumn="0" w:lastColumn="0" w:oddVBand="0" w:evenVBand="0" w:oddHBand="0" w:evenHBand="0" w:firstRowFirstColumn="0" w:firstRowLastColumn="0" w:lastRowFirstColumn="0" w:lastRowLastColumn="0"/>
+            </w:pPr>
+            <w:r>
+              <w:t>Prototype Connection</w:t>
+            </w:r>
+          </w:p>
+        </w:tc>
+      </w:tr>
+      <w:tr>
+        <w:trPr>
+          <w:cnfStyle w:val="000000100000" w:firstRow="0" w:lastRow="0" w:firstColumn="0" w:lastColumn="0" w:oddVBand="0" w:evenVBand="0" w:oddHBand="1" w:evenHBand="0" w:firstRowFirstColumn="0" w:firstRowLastColumn="0" w:lastRowFirstColumn="0" w:lastRowLastColumn="0"/>
+        </w:trPr>
+        <w:tc>
+          <w:tcPr>
+            <w:cnfStyle w:val="001000000000" w:firstRow="0" w:lastRow="0" w:firstColumn="1" w:lastColumn="0" w:oddVBand="0" w:evenVBand="0" w:oddHBand="0" w:evenHBand="0" w:firstRowFirstColumn="0" w:firstRowLastColumn="0" w:lastRowFirstColumn="0" w:lastRowLastColumn="0"/>
+            <w:tcW w:w="1291" w:type="dxa"/>
+          </w:tcPr>
+          <w:p>
+            <w:proofErr w:type="spellStart"/>
+            <w:r>
+              <w:t>Audio_Out</w:t>
+            </w:r>
+            <w:proofErr w:type="spellEnd"/>
+          </w:p>
+        </w:tc>
+        <w:tc>
+          <w:tcPr>
+            <w:tcW w:w="2084" w:type="dxa"/>
+          </w:tcPr>
+          <w:p>
+            <w:pPr>
+              <w:cnfStyle w:val="000000100000" w:firstRow="0" w:lastRow="0" w:firstColumn="0" w:lastColumn="0" w:oddVBand="0" w:evenVBand="0" w:oddHBand="1" w:evenHBand="0" w:firstRowFirstColumn="0" w:firstRowLastColumn="0" w:lastRowFirstColumn="0" w:lastRowLastColumn="0"/>
+            </w:pPr>
+            <w:r>
+              <w:t xml:space="preserve">P1.7 </w:t>
+            </w:r>
+          </w:p>
+        </w:tc>
+        <w:tc>
+          <w:tcPr>
+            <w:tcW w:w="2170" w:type="dxa"/>
+          </w:tcPr>
+          <w:p>
+            <w:pPr>
+              <w:cnfStyle w:val="000000100000" w:firstRow="0" w:lastRow="0" w:firstColumn="0" w:lastColumn="0" w:oddVBand="0" w:evenVBand="0" w:oddHBand="1" w:evenHBand="0" w:firstRowFirstColumn="0" w:firstRowLastColumn="0" w:lastRowFirstColumn="0" w:lastRowLastColumn="0"/>
+            </w:pPr>
+            <w:r>
+              <w:t>J2 pin 2</w:t>
+            </w:r>
+          </w:p>
+        </w:tc>
+        <w:tc>
+          <w:tcPr>
+            <w:tcW w:w="3815" w:type="dxa"/>
+          </w:tcPr>
+          <w:p>
+            <w:pPr>
+              <w:cnfStyle w:val="000000100000" w:firstRow="0" w:lastRow="0" w:firstColumn="0" w:lastColumn="0" w:oddVBand="0" w:evenVBand="0" w:oddHBand="1" w:evenHBand="0" w:firstRowFirstColumn="0" w:firstRowLastColumn="0" w:lastRowFirstColumn="0" w:lastRowLastColumn="0"/>
+            </w:pPr>
+            <w:proofErr w:type="spellStart"/>
+            <w:r>
+              <w:t>Audio_Out</w:t>
+            </w:r>
+            <w:proofErr w:type="spellEnd"/>
+          </w:p>
+        </w:tc>
+      </w:tr>
+      <w:tr>
+        <w:tc>
+          <w:tcPr>
+            <w:cnfStyle w:val="001000000000" w:firstRow="0" w:lastRow="0" w:firstColumn="1" w:lastColumn="0" w:oddVBand="0" w:evenVBand="0" w:oddHBand="0" w:evenHBand="0" w:firstRowFirstColumn="0" w:firstRowLastColumn="0" w:lastRowFirstColumn="0" w:lastRowLastColumn="0"/>
+            <w:tcW w:w="1291" w:type="dxa"/>
+          </w:tcPr>
+          <w:p>
+            <w:r>
+              <w:t>ECHO</w:t>
+            </w:r>
+          </w:p>
+        </w:tc>
+        <w:tc>
+          <w:tcPr>
+            <w:tcW w:w="2084" w:type="dxa"/>
+          </w:tcPr>
+          <w:p>
+            <w:pPr>
+              <w:cnfStyle w:val="000000000000" w:firstRow="0" w:lastRow="0" w:firstColumn="0" w:lastColumn="0" w:oddVBand="0" w:evenVBand="0" w:oddHBand="0" w:evenHBand="0" w:firstRowFirstColumn="0" w:firstRowLastColumn="0" w:lastRowFirstColumn="0" w:lastRowLastColumn="0"/>
+            </w:pPr>
+            <w:r>
+              <w:t>P2.5, P1.5</w:t>
+            </w:r>
+          </w:p>
+        </w:tc>
+        <w:tc>
+          <w:tcPr>
+            <w:tcW w:w="2170" w:type="dxa"/>
+          </w:tcPr>
+          <w:p>
+            <w:pPr>
+              <w:cnfStyle w:val="000000000000" w:firstRow="0" w:lastRow="0" w:firstColumn="0" w:lastColumn="0" w:oddVBand="0" w:evenVBand="0" w:oddHBand="0" w:evenHBand="0" w:firstRowFirstColumn="0" w:firstRowLastColumn="0" w:lastRowFirstColumn="0" w:lastRowLastColumn="0"/>
+            </w:pPr>
+            <w:r>
+              <w:t>J1 pin 8, J2 pin 10</w:t>
+            </w:r>
+          </w:p>
+        </w:tc>
+        <w:tc>
+          <w:tcPr>
+            <w:tcW w:w="3815" w:type="dxa"/>
+          </w:tcPr>
+          <w:p>
+            <w:pPr>
+              <w:cnfStyle w:val="000000000000" w:firstRow="0" w:lastRow="0" w:firstColumn="0" w:lastColumn="0" w:oddVBand="0" w:evenVBand="0" w:oddHBand="0" w:evenHBand="0" w:firstRowFirstColumn="0" w:firstRowLastColumn="0" w:lastRowFirstColumn="0" w:lastRowLastColumn="0"/>
+            </w:pPr>
+            <w:proofErr w:type="spellStart"/>
+            <w:r>
+              <w:t>Echo_InGPIOFwd</w:t>
+            </w:r>
+            <w:proofErr w:type="spellEnd"/>
+            <w:r>
+              <w:t xml:space="preserve">, </w:t>
+            </w:r>
+            <w:proofErr w:type="spellStart"/>
+            <w:r>
+              <w:t>Echo_InGPIOBwd</w:t>
+            </w:r>
+            <w:proofErr w:type="spellEnd"/>
+          </w:p>
+        </w:tc>
+      </w:tr>
+      <w:tr>
+        <w:trPr>
+          <w:cnfStyle w:val="000000100000" w:firstRow="0" w:lastRow="0" w:firstColumn="0" w:lastColumn="0" w:oddVBand="0" w:evenVBand="0" w:oddHBand="1" w:evenHBand="0" w:firstRowFirstColumn="0" w:firstRowLastColumn="0" w:lastRowFirstColumn="0" w:lastRowLastColumn="0"/>
+        </w:trPr>
+        <w:tc>
+          <w:tcPr>
+            <w:cnfStyle w:val="001000000000" w:firstRow="0" w:lastRow="0" w:firstColumn="1" w:lastColumn="0" w:oddVBand="0" w:evenVBand="0" w:oddHBand="0" w:evenHBand="0" w:firstRowFirstColumn="0" w:firstRowLastColumn="0" w:lastRowFirstColumn="0" w:lastRowLastColumn="0"/>
+            <w:tcW w:w="1291" w:type="dxa"/>
+          </w:tcPr>
+          <w:p>
+            <w:r>
+              <w:t>TRIGGER</w:t>
+            </w:r>
+          </w:p>
+        </w:tc>
+        <w:tc>
+          <w:tcPr>
+            <w:tcW w:w="2084" w:type="dxa"/>
+          </w:tcPr>
+          <w:p>
+            <w:pPr>
+              <w:cnfStyle w:val="000000100000" w:firstRow="0" w:lastRow="0" w:firstColumn="0" w:lastColumn="0" w:oddVBand="0" w:evenVBand="0" w:oddHBand="1" w:evenHBand="0" w:firstRowFirstColumn="0" w:firstRowLastColumn="0" w:lastRowFirstColumn="0" w:lastRowLastColumn="0"/>
+            </w:pPr>
+            <w:r>
+              <w:t>P2.7</w:t>
+            </w:r>
+          </w:p>
+        </w:tc>
+        <w:tc>
+          <w:tcPr>
+            <w:tcW w:w="2170" w:type="dxa"/>
+          </w:tcPr>
+          <w:p>
+            <w:pPr>
+              <w:cnfStyle w:val="000000100000" w:firstRow="0" w:lastRow="0" w:firstColumn="0" w:lastColumn="0" w:oddVBand="0" w:evenVBand="0" w:oddHBand="1" w:evenHBand="0" w:firstRowFirstColumn="0" w:firstRowLastColumn="0" w:lastRowFirstColumn="0" w:lastRowLastColumn="0"/>
+            </w:pPr>
+            <w:r>
+              <w:t>J1 pin 5</w:t>
+            </w:r>
+          </w:p>
+        </w:tc>
+        <w:tc>
+          <w:tcPr>
+            <w:tcW w:w="3815" w:type="dxa"/>
+          </w:tcPr>
+          <w:p>
+            <w:pPr>
+              <w:cnfStyle w:val="000000100000" w:firstRow="0" w:lastRow="0" w:firstColumn="0" w:lastColumn="0" w:oddVBand="0" w:evenVBand="0" w:oddHBand="1" w:evenHBand="0" w:firstRowFirstColumn="0" w:firstRowLastColumn="0" w:lastRowFirstColumn="0" w:lastRowLastColumn="0"/>
+            </w:pPr>
+            <w:proofErr w:type="spellStart"/>
+            <w:r>
+              <w:t>Trigger_Out</w:t>
+            </w:r>
+            <w:proofErr w:type="spellEnd"/>
+          </w:p>
+        </w:tc>
+      </w:tr>
+    </w:tbl>
+    <w:p>
+      <w:pPr>
+        <w:rPr>
+          <w:i/>
+        </w:rPr>
+      </w:pPr>
+    </w:p>
+    <w:p>
+      <w:pPr>
+        <w:rPr>
+          <w:i/>
+        </w:rPr>
+      </w:pPr>
+      <w:r>
+        <w:rPr>
+          <w:noProof/>
+        </w:rPr>
         <w:drawing>
-          <wp:inline distT="0" distB="0" distL="0" distR="0" wp14:anchorId="016BDB83" wp14:editId="67586E60">
+          <wp:anchor distT="0" distB="0" distL="114300" distR="114300" simplePos="0" relativeHeight="251673600" behindDoc="0" locked="0" layoutInCell="1" allowOverlap="1" wp14:anchorId="016BDB83" wp14:editId="6985442F">
+            <wp:simplePos x="0" y="0"/>
+            <wp:positionH relativeFrom="margin">
+              <wp:align>right</wp:align>
+            </wp:positionH>
+            <wp:positionV relativeFrom="paragraph">
+              <wp:posOffset>238125</wp:posOffset>
+            </wp:positionV>
             <wp:extent cx="5943600" cy="5524500"/>
             <wp:effectExtent l="0" t="0" r="0" b="0"/>
+            <wp:wrapTopAndBottom/>
             <wp:docPr id="11" name="Picture 11"/>
             <wp:cNvGraphicFramePr>
               <a:graphicFrameLocks xmlns:a="http://schemas.openxmlformats.org/drawingml/2006/main" noChangeAspect="1"/>
@@ -3203,7 +6030,7 @@
                     <pic:cNvPicPr/>
                   </pic:nvPicPr>
                   <pic:blipFill>
-                    <a:blip r:embed="rId25">
+                    <a:blip r:embed="rId28">
                       <a:extLst>
                         <a:ext uri="{28A0092B-C50C-407E-A947-70E740481C1C}">
                           <a14:useLocalDpi xmlns:a14="http://schemas.microsoft.com/office/drawing/2010/main" val="0"/>
@@ -3226,40 +6053,58 @@
                 </pic:pic>
               </a:graphicData>
             </a:graphic>
-          </wp:inline>
+          </wp:anchor>
         </w:drawing>
       </w:r>
     </w:p>
     <w:p>
       <w:pPr>
-        <w:pStyle w:val="Caption"/>
-        <w:rPr>
-          <w:i w:val="0"/>
-        </w:rPr>
-      </w:pPr>
-      <w:bookmarkStart w:id="1" w:name="_Ref26087125"/>
-      <w:r>
-        <w:t xml:space="preserve">Figure </w:t>
-      </w:r>
-      <w:fldSimple w:instr=" SEQ Figure \* ARABIC ">
-        <w:r>
-          <w:rPr>
-            <w:noProof/>
-          </w:rPr>
-          <w:t>8</w:t>
-        </w:r>
-      </w:fldSimple>
-      <w:bookmarkEnd w:id="1"/>
-      <w:r>
-        <w:t xml:space="preserve"> Schematic Diagram</w:t>
-      </w:r>
+        <w:keepNext/>
+      </w:pPr>
     </w:p>
     <w:p>
       <w:pPr>
-        <w:rPr>
-          <w:i/>
-        </w:rPr>
-      </w:pPr>
+        <w:pStyle w:val="Caption"/>
+        <w:jc w:val="center"/>
+        <w:rPr>
+          <w:i w:val="0"/>
+        </w:rPr>
+      </w:pPr>
+      <w:bookmarkStart w:id="4" w:name="_Ref26087125"/>
+      <w:r>
+        <w:t xml:space="preserve">Figure </w:t>
+      </w:r>
+      <w:r>
+        <w:fldChar w:fldCharType="begin"/>
+      </w:r>
+      <w:r>
+        <w:instrText xml:space="preserve"> SEQ Figure \* ARABIC </w:instrText>
+      </w:r>
+      <w:r>
+        <w:fldChar w:fldCharType="separate"/>
+      </w:r>
+      <w:r>
+        <w:rPr>
+          <w:noProof/>
+        </w:rPr>
+        <w:t>10</w:t>
+      </w:r>
+      <w:r>
+        <w:rPr>
+          <w:noProof/>
+        </w:rPr>
+        <w:fldChar w:fldCharType="end"/>
+      </w:r>
+      <w:bookmarkEnd w:id="4"/>
+      <w:r>
+        <w:rPr>
+          <w:noProof/>
+        </w:rPr>
+        <w:t>:</w:t>
+      </w:r>
+      <w:r>
+        <w:t xml:space="preserve"> Schematic Diagram</w:t>
+      </w:r>
     </w:p>
     <w:p>
       <w:pPr>
@@ -3270,9 +6115,6 @@
     </w:p>
     <w:p>
       <w:pPr>
-        <w:tabs>
-          <w:tab w:val="left" w:pos="1789"/>
-        </w:tabs>
         <w:rPr>
           <w:i/>
         </w:rPr>
@@ -3284,19 +6126,23 @@
           <w:i/>
         </w:rPr>
       </w:pPr>
-    </w:p>
-    <w:p>
-      <w:pPr>
-        <w:keepNext/>
-      </w:pPr>
       <w:r>
         <w:rPr>
           <w:noProof/>
         </w:rPr>
+        <w:lastRenderedPageBreak/>
         <w:drawing>
-          <wp:inline distT="0" distB="0" distL="0" distR="0" wp14:anchorId="64698EEA" wp14:editId="6BDFE0E0">
+          <wp:anchor distT="0" distB="0" distL="114300" distR="114300" simplePos="0" relativeHeight="251672576" behindDoc="0" locked="0" layoutInCell="1" allowOverlap="1" wp14:anchorId="64698EEA" wp14:editId="5351A05F">
+            <wp:simplePos x="0" y="0"/>
+            <wp:positionH relativeFrom="margin">
+              <wp:align>right</wp:align>
+            </wp:positionH>
+            <wp:positionV relativeFrom="paragraph">
+              <wp:posOffset>236220</wp:posOffset>
+            </wp:positionV>
             <wp:extent cx="5943600" cy="3522345"/>
             <wp:effectExtent l="0" t="0" r="0" b="1905"/>
+            <wp:wrapTopAndBottom/>
             <wp:docPr id="9" name="Picture 9"/>
             <wp:cNvGraphicFramePr>
               <a:graphicFrameLocks xmlns:a="http://schemas.openxmlformats.org/drawingml/2006/main" noChangeAspect="1"/>
@@ -3311,7 +6157,7 @@
                     </pic:cNvPicPr>
                   </pic:nvPicPr>
                   <pic:blipFill>
-                    <a:blip r:embed="rId26">
+                    <a:blip r:embed="rId29">
                       <a:extLst>
                         <a:ext uri="{28A0092B-C50C-407E-A947-70E740481C1C}">
                           <a14:useLocalDpi xmlns:a14="http://schemas.microsoft.com/office/drawing/2010/main" val="0"/>
@@ -3339,67 +6185,81 @@
                 </pic:pic>
               </a:graphicData>
             </a:graphic>
-          </wp:inline>
+          </wp:anchor>
         </w:drawing>
       </w:r>
     </w:p>
     <w:p>
       <w:pPr>
+        <w:keepNext/>
+      </w:pPr>
+    </w:p>
+    <w:p>
+      <w:pPr>
         <w:pStyle w:val="Caption"/>
-      </w:pPr>
-      <w:bookmarkStart w:id="2" w:name="_Ref26085375"/>
-      <w:bookmarkStart w:id="3" w:name="_Ref26085371"/>
+        <w:jc w:val="center"/>
+      </w:pPr>
+      <w:bookmarkStart w:id="5" w:name="_Ref26085375"/>
+      <w:bookmarkStart w:id="6" w:name="_Ref26085371"/>
       <w:r>
         <w:t xml:space="preserve">Figure </w:t>
       </w:r>
-      <w:fldSimple w:instr=" SEQ Figure \* ARABIC ">
+      <w:r>
+        <w:fldChar w:fldCharType="begin"/>
+      </w:r>
+      <w:r>
+        <w:instrText xml:space="preserve"> SEQ Figure \* ARABIC </w:instrText>
+      </w:r>
+      <w:r>
+        <w:fldChar w:fldCharType="separate"/>
+      </w:r>
+      <w:r>
+        <w:rPr>
+          <w:noProof/>
+        </w:rPr>
+        <w:t>11</w:t>
+      </w:r>
+      <w:r>
+        <w:rPr>
+          <w:noProof/>
+        </w:rPr>
+        <w:fldChar w:fldCharType="end"/>
+      </w:r>
+      <w:bookmarkEnd w:id="5"/>
+      <w:r>
+        <w:rPr>
+          <w:noProof/>
+        </w:rPr>
+        <w:t>:</w:t>
+      </w:r>
+      <w:r>
+        <w:t xml:space="preserve"> PCB Layout Design</w:t>
+      </w:r>
+      <w:bookmarkEnd w:id="6"/>
+    </w:p>
+    <w:p/>
+    <w:p>
+      <w:r>
+        <w:t xml:space="preserve">Link to GitHub repository: </w:t>
+      </w:r>
+      <w:hyperlink r:id="rId30" w:history="1">
         <w:r>
           <w:rPr>
-            <w:noProof/>
+            <w:rStyle w:val="Hyperlink"/>
           </w:rPr>
-          <w:t>9</w:t>
+          <w:t>https://github.com/w29ahmed/ECE298-Sec6-Grp2-Proj1</w:t>
         </w:r>
-      </w:fldSimple>
-      <w:bookmarkEnd w:id="2"/>
-      <w:r>
-        <w:t xml:space="preserve"> PCB Layout Design</w:t>
-      </w:r>
-      <w:bookmarkEnd w:id="3"/>
+      </w:hyperlink>
     </w:p>
-    <w:p/>
-    <w:p/>
-    <w:p/>
-    <w:p/>
-    <w:p/>
-    <w:p/>
-    <w:p/>
-    <w:p/>
-    <w:p/>
-    <w:p/>
-    <w:p/>
-    <w:p/>
-    <w:p/>
-    <w:p/>
-    <w:p/>
-    <w:p/>
-    <w:p/>
     <w:p>
       <w:pPr>
         <w:tabs>
           <w:tab w:val="left" w:pos="2836"/>
         </w:tabs>
       </w:pPr>
-      <w:r>
-        <w:tab/>
-      </w:r>
+      <w:bookmarkStart w:id="7" w:name="_GoBack"/>
+      <w:bookmarkEnd w:id="7"/>
     </w:p>
-    <w:p/>
-    <w:p/>
-    <w:p/>
-    <w:p/>
-    <w:p/>
-    <w:p/>
-    <w:p/>
     <w:sectPr>
       <w:pgSz w:w="12240" w:h="15840"/>
       <w:pgMar w:top="1440" w:right="1440" w:bottom="1440" w:left="1440" w:header="708" w:footer="708" w:gutter="0"/>
@@ -3457,21 +6317,11 @@
     <w:r>
       <w:t xml:space="preserve"> of </w:t>
     </w:r>
-    <w:r>
-      <w:fldChar w:fldCharType="begin"/>
-    </w:r>
-    <w:r>
-      <w:instrText xml:space="preserve"> NUMPAGES   \* MERGEFORMAT </w:instrText>
-    </w:r>
-    <w:r>
-      <w:fldChar w:fldCharType="separate"/>
-    </w:r>
-    <w:r>
-      <w:t>3</w:t>
-    </w:r>
-    <w:r>
-      <w:fldChar w:fldCharType="end"/>
-    </w:r>
+    <w:fldSimple w:instr=" NUMPAGES   \* MERGEFORMAT ">
+      <w:r>
+        <w:t>3</w:t>
+      </w:r>
+    </w:fldSimple>
   </w:p>
 </w:ftr>
 </file>
@@ -3503,21 +6353,11 @@
     <w:r>
       <w:t xml:space="preserve"> of </w:t>
     </w:r>
-    <w:r>
-      <w:fldChar w:fldCharType="begin"/>
-    </w:r>
-    <w:r>
-      <w:instrText xml:space="preserve"> NUMPAGES   \* MERGEFORMAT </w:instrText>
-    </w:r>
-    <w:r>
-      <w:fldChar w:fldCharType="separate"/>
-    </w:r>
-    <w:r>
-      <w:t>3</w:t>
-    </w:r>
-    <w:r>
-      <w:fldChar w:fldCharType="end"/>
-    </w:r>
+    <w:fldSimple w:instr=" NUMPAGES   \* MERGEFORMAT ">
+      <w:r>
+        <w:t>3</w:t>
+      </w:r>
+    </w:fldSimple>
   </w:p>
 </w:ftr>
 </file>
@@ -5849,7 +8689,7 @@
       </w:pPr>
     </w:pPrDefault>
   </w:docDefaults>
-  <w:latentStyles w:defLockedState="0" w:defUIPriority="99" w:defSemiHidden="0" w:defUnhideWhenUsed="0" w:defQFormat="0" w:count="376">
+  <w:latentStyles w:defLockedState="0" w:defUIPriority="99" w:defSemiHidden="0" w:defUnhideWhenUsed="0" w:defQFormat="0" w:count="375">
     <w:lsdException w:name="Normal" w:uiPriority="0" w:qFormat="1"/>
     <w:lsdException w:name="heading 1" w:uiPriority="9" w:qFormat="1"/>
     <w:lsdException w:name="heading 2" w:semiHidden="1" w:uiPriority="9" w:unhideWhenUsed="1" w:qFormat="1"/>
@@ -6225,7 +9065,6 @@
     <w:lsdException w:name="Smart Hyperlink" w:semiHidden="1" w:unhideWhenUsed="1"/>
     <w:lsdException w:name="Hashtag" w:semiHidden="1" w:unhideWhenUsed="1"/>
     <w:lsdException w:name="Unresolved Mention" w:semiHidden="1" w:unhideWhenUsed="1"/>
-    <w:lsdException w:name="Smart Link" w:semiHidden="1" w:unhideWhenUsed="1"/>
   </w:latentStyles>
   <w:style w:type="paragraph" w:default="1" w:styleId="Normal">
     <w:name w:val="Normal"/>
@@ -6440,7 +9279,6 @@
   <w:style w:type="character" w:default="1" w:styleId="DefaultParagraphFont">
     <w:name w:val="Default Paragraph Font"/>
     <w:uiPriority w:val="1"/>
-    <w:semiHidden/>
     <w:unhideWhenUsed/>
   </w:style>
   <w:style w:type="table" w:default="1" w:styleId="TableNormal">
@@ -7227,6 +10065,97 @@
       <w:u w:val="single"/>
     </w:rPr>
   </w:style>
+  <w:style w:type="paragraph" w:customStyle="1" w:styleId="TableCaption">
+    <w:name w:val="Table Caption"/>
+    <w:basedOn w:val="Caption"/>
+    <w:qFormat/>
+    <w:rsid w:val="00474F50"/>
+    <w:pPr>
+      <w:keepNext/>
+      <w:spacing w:before="200" w:after="0"/>
+      <w:jc w:val="center"/>
+    </w:pPr>
+  </w:style>
+  <w:style w:type="table" w:styleId="ListTable6Colorful">
+    <w:name w:val="List Table 6 Colorful"/>
+    <w:basedOn w:val="TableNormal"/>
+    <w:uiPriority w:val="51"/>
+    <w:rsid w:val="00474F50"/>
+    <w:pPr>
+      <w:spacing w:after="0" w:line="240" w:lineRule="auto"/>
+    </w:pPr>
+    <w:rPr>
+      <w:color w:val="000000" w:themeColor="text1"/>
+    </w:rPr>
+    <w:tblPr>
+      <w:tblStyleRowBandSize w:val="1"/>
+      <w:tblStyleColBandSize w:val="1"/>
+      <w:tblBorders>
+        <w:top w:val="single" w:sz="4" w:space="0" w:color="000000" w:themeColor="text1"/>
+        <w:bottom w:val="single" w:sz="4" w:space="0" w:color="000000" w:themeColor="text1"/>
+      </w:tblBorders>
+    </w:tblPr>
+    <w:tblStylePr w:type="firstRow">
+      <w:rPr>
+        <w:b/>
+        <w:bCs/>
+      </w:rPr>
+      <w:tblPr/>
+      <w:tcPr>
+        <w:tcBorders>
+          <w:bottom w:val="single" w:sz="4" w:space="0" w:color="000000" w:themeColor="text1"/>
+        </w:tcBorders>
+      </w:tcPr>
+    </w:tblStylePr>
+    <w:tblStylePr w:type="lastRow">
+      <w:rPr>
+        <w:b/>
+        <w:bCs/>
+      </w:rPr>
+      <w:tblPr/>
+      <w:tcPr>
+        <w:tcBorders>
+          <w:top w:val="double" w:sz="4" w:space="0" w:color="000000" w:themeColor="text1"/>
+        </w:tcBorders>
+      </w:tcPr>
+    </w:tblStylePr>
+    <w:tblStylePr w:type="firstCol">
+      <w:rPr>
+        <w:b/>
+        <w:bCs/>
+      </w:rPr>
+    </w:tblStylePr>
+    <w:tblStylePr w:type="lastCol">
+      <w:rPr>
+        <w:b/>
+        <w:bCs/>
+      </w:rPr>
+    </w:tblStylePr>
+    <w:tblStylePr w:type="band1Vert">
+      <w:tblPr/>
+      <w:tcPr>
+        <w:shd w:val="clear" w:color="auto" w:fill="CCCCCC" w:themeFill="text1" w:themeFillTint="33"/>
+      </w:tcPr>
+    </w:tblStylePr>
+    <w:tblStylePr w:type="band1Horz">
+      <w:tblPr/>
+      <w:tcPr>
+        <w:shd w:val="clear" w:color="auto" w:fill="CCCCCC" w:themeFill="text1" w:themeFillTint="33"/>
+      </w:tcPr>
+    </w:tblStylePr>
+  </w:style>
+  <w:style w:type="character" w:styleId="UnresolvedMention">
+    <w:name w:val="Unresolved Mention"/>
+    <w:basedOn w:val="DefaultParagraphFont"/>
+    <w:uiPriority w:val="99"/>
+    <w:semiHidden/>
+    <w:unhideWhenUsed/>
+    <w:rsid w:val="005C1E44"/>
+    <w:rPr>
+      <w:color w:val="605E5C"/>
+      <w:shd w:val="clear" w:color="auto" w:fill="E1DFDD"/>
+    </w:rPr>
+  </w:style>
 </w:styles>
 </file>
 
@@ -7400,6 +10329,7 @@
     <w:rsid w:val="0097713A"/>
     <w:rsid w:val="00B503C2"/>
     <w:rsid w:val="00CA3403"/>
+    <w:rsid w:val="00EF79B2"/>
     <w:rsid w:val="00F103C4"/>
   </w:rsids>
   <m:mathPr>
@@ -7440,7 +10370,7 @@
       </w:pPr>
     </w:pPrDefault>
   </w:docDefaults>
-  <w:latentStyles w:defLockedState="0" w:defUIPriority="99" w:defSemiHidden="0" w:defUnhideWhenUsed="0" w:defQFormat="0" w:count="376">
+  <w:latentStyles w:defLockedState="0" w:defUIPriority="99" w:defSemiHidden="0" w:defUnhideWhenUsed="0" w:defQFormat="0" w:count="375">
     <w:lsdException w:name="Normal" w:uiPriority="0" w:qFormat="1"/>
     <w:lsdException w:name="heading 1" w:uiPriority="9" w:qFormat="1"/>
     <w:lsdException w:name="heading 2" w:semiHidden="1" w:uiPriority="9" w:unhideWhenUsed="1" w:qFormat="1"/>
@@ -7816,7 +10746,6 @@
     <w:lsdException w:name="Smart Hyperlink" w:semiHidden="1" w:unhideWhenUsed="1"/>
     <w:lsdException w:name="Hashtag" w:semiHidden="1" w:unhideWhenUsed="1"/>
     <w:lsdException w:name="Unresolved Mention" w:semiHidden="1" w:unhideWhenUsed="1"/>
-    <w:lsdException w:name="Smart Link" w:semiHidden="1" w:unhideWhenUsed="1"/>
   </w:latentStyles>
   <w:style w:type="paragraph" w:default="1" w:styleId="Normal">
     <w:name w:val="Normal"/>
@@ -8330,7 +11259,7 @@
 </file>
 
 <file path=customXml/itemProps1.xml><?xml version="1.0" encoding="utf-8"?>
-<ds:datastoreItem xmlns:ds="http://schemas.openxmlformats.org/officeDocument/2006/customXml" ds:itemID="{6C281369-654C-471F-AF2C-3B97B146D0E7}">
+<ds:datastoreItem xmlns:ds="http://schemas.openxmlformats.org/officeDocument/2006/customXml" ds:itemID="{66036AE8-742E-4A21-A9C9-5D9BE6E96646}">
   <ds:schemaRefs>
     <ds:schemaRef ds:uri="http://schemas.openxmlformats.org/officeDocument/2006/bibliography"/>
   </ds:schemaRefs>

</xml_diff>

<commit_message>
Added updated software flowchart
</commit_message>
<xml_diff>
--- a/Production Model Design/Production Model Design Report.docx
+++ b/Production Model Design/Production Model Design Report.docx
@@ -534,151 +534,113 @@
     <w:p>
       <w:pPr>
         <w:rPr>
-          <w:color w:val="00B050"/>
-        </w:rPr>
-      </w:pPr>
-      <w:r>
-        <w:rPr>
-          <w:color w:val="00B050"/>
+          <w:color w:val="000000" w:themeColor="text1"/>
+        </w:rPr>
+      </w:pPr>
+      <w:r>
+        <w:rPr>
+          <w:color w:val="000000" w:themeColor="text1"/>
         </w:rPr>
         <w:t xml:space="preserve">Bicyclists </w:t>
       </w:r>
       <w:r>
         <w:rPr>
-          <w:color w:val="00B050"/>
+          <w:color w:val="000000" w:themeColor="text1"/>
         </w:rPr>
         <w:t xml:space="preserve">often have difficulty navigating roads, as roads are dominated by automotive vehicles and is a dangerous environment for a slow-moving vehicle like a bicycle. Bicyclists don’t take up much space on the road and can be hard to spot in low visibility conditions such as fog or low light. Due to the lack of light intensity on a bicycle, bicyclists themselves also may have a </w:t>
       </w:r>
       <w:proofErr w:type="gramStart"/>
       <w:r>
         <w:rPr>
-          <w:color w:val="00B050"/>
+          <w:color w:val="000000" w:themeColor="text1"/>
         </w:rPr>
         <w:t>hard time spotting obstacles</w:t>
       </w:r>
       <w:proofErr w:type="gramEnd"/>
       <w:r>
         <w:rPr>
-          <w:color w:val="00B050"/>
+          <w:color w:val="000000" w:themeColor="text1"/>
         </w:rPr>
         <w:t xml:space="preserve"> in certain conditions. Design a system that involves two ultrasonic sensors, one for the forward, and one for the rear direction, that can alert the bicyclist and others on the road to oncoming danger.</w:t>
       </w:r>
     </w:p>
     <w:p>
       <w:pPr>
-        <w:rPr>
-          <w:color w:val="FF0000"/>
-        </w:rPr>
-      </w:pPr>
-      <w:r>
-        <w:rPr>
-          <w:color w:val="FF0000"/>
-        </w:rPr>
-        <w:t>Bicyclists sometimes have trouble navigating on roads for obstacles whether it be fellow cyclists, or pedestrians, vehicles on the road. This could be due to several conditions, such a low visibility conditions such as fog or low light hours like dawn or dusk, or perhaps the objects are in a blind spot or the cyclist has simply missed them. In these cases, a warning system is needed to alert the cyclist of objects or people in their vicinity for safety reasons. Design a system that includes two sensors; one front and one rear that can alert the cyclist to the oncoming danger</w:t>
-      </w:r>
-      <w:r>
-        <w:rPr>
-          <w:color w:val="FF0000"/>
-        </w:rPr>
-        <w:t>.</w:t>
+        <w:pStyle w:val="Heading2"/>
+      </w:pPr>
+      <w:r>
+        <w:t>Design Scope</w:t>
       </w:r>
     </w:p>
     <w:p>
       <w:pPr>
-        <w:pStyle w:val="Heading2"/>
-      </w:pPr>
-      <w:r>
-        <w:t>Design Scope</w:t>
+        <w:rPr>
+          <w:color w:val="000000" w:themeColor="text1"/>
+        </w:rPr>
+      </w:pPr>
+      <w:r>
+        <w:rPr>
+          <w:color w:val="000000" w:themeColor="text1"/>
+        </w:rPr>
+        <w:t>This project solves the problem by attaching a small device to the bicycle that has 2 ultrasonic sensors for detecting the proximity of objects in front of and behind the cyclist. The indicator for the rear direction is level sensitive coloured LEDs that turn on as each proximity threshold is passed. The indicator for the forward direction is a buzzer that beeps at different frequencies to indicate the proximity of objects.</w:t>
       </w:r>
     </w:p>
     <w:p>
       <w:pPr>
         <w:rPr>
-          <w:color w:val="00B050"/>
-        </w:rPr>
-      </w:pPr>
-      <w:r>
-        <w:rPr>
-          <w:color w:val="00B050"/>
-        </w:rPr>
-        <w:t>This project solves the problem by attaching a small device to the bicycle that has 2 ultrasonic sensors for detecting the proximity of objects in front of and behind the cyclist. The indicator for the rear direction is level sensitive coloured LEDs that turn on as each proximity threshold is passed. The indicator for the forward direction is a buzzer that beeps at different frequencies to indicate the proximity of objects.</w:t>
+          <w:iCs/>
+        </w:rPr>
+      </w:pPr>
+      <w:r>
+        <w:rPr>
+          <w:iCs/>
+        </w:rPr>
+        <w:t>It was assumed that the sensors could be mounted onto the front and back of the bicycle at locations where they would be able to safely detect nearby objects without obstructing the bicycle itself and that the sensors would only need to sense objects in the forward and backwards direction.</w:t>
+      </w:r>
+      <w:r>
+        <w:rPr>
+          <w:iCs/>
+        </w:rPr>
+        <w:t xml:space="preserve"> It was also assumed that the cyclist could look at the ultrasonic sensor readings on </w:t>
+      </w:r>
+      <w:r>
+        <w:rPr>
+          <w:iCs/>
+        </w:rPr>
+        <w:t>a small</w:t>
+      </w:r>
+      <w:r>
+        <w:rPr>
+          <w:iCs/>
+        </w:rPr>
+        <w:t xml:space="preserve"> LCD</w:t>
+      </w:r>
+      <w:r>
+        <w:rPr>
+          <w:iCs/>
+        </w:rPr>
+        <w:t xml:space="preserve"> screen</w:t>
+      </w:r>
+      <w:r>
+        <w:rPr>
+          <w:iCs/>
+        </w:rPr>
+        <w:t xml:space="preserve"> at a safe location that wouldn’t cause any distractions for the cyclist. </w:t>
       </w:r>
     </w:p>
     <w:p>
       <w:pPr>
         <w:rPr>
-          <w:color w:val="FF0000"/>
-        </w:rPr>
-      </w:pPr>
-      <w:r>
-        <w:rPr>
-          <w:color w:val="FF0000"/>
-        </w:rPr>
-        <w:t xml:space="preserve">This project solves this problem by having 2 ultrasonic sensors that will be used to find objects at a certain distance from the cyclist. There are two different kinds of indicators that will warn the cyclist for either of </w:t>
-      </w:r>
-      <w:r>
-        <w:rPr>
-          <w:color w:val="FF0000"/>
-        </w:rPr>
-        <w:lastRenderedPageBreak/>
-        <w:t>their direction; buzzer indicator for forward direction that will have different frequencies depending on the objects distance and level sensitive coloured LED indicators for the rear direction.</w:t>
-      </w:r>
+          <w:iCs/>
+        </w:rPr>
+      </w:pPr>
     </w:p>
     <w:p>
       <w:pPr>
-        <w:rPr>
-          <w:iCs/>
-        </w:rPr>
-      </w:pPr>
-      <w:r>
-        <w:rPr>
-          <w:iCs/>
-        </w:rPr>
-        <w:t>It was assumed that the sensors could be mounted onto the front and back of the bicycle at locations where they would be able to safely detect nearby objects without obstructing the bicycle itself and that the sensors would only need to sense objects in the forward and backwards direction.</w:t>
-      </w:r>
-      <w:r>
-        <w:rPr>
-          <w:iCs/>
-        </w:rPr>
-        <w:t xml:space="preserve"> It was also assumed that the cyclist could look at the ultrasonic sensor readings on </w:t>
-      </w:r>
-      <w:r>
-        <w:rPr>
-          <w:iCs/>
-        </w:rPr>
-        <w:t>a small</w:t>
-      </w:r>
-      <w:r>
-        <w:rPr>
-          <w:iCs/>
-        </w:rPr>
-        <w:t xml:space="preserve"> LCD</w:t>
-      </w:r>
-      <w:r>
-        <w:rPr>
-          <w:iCs/>
-        </w:rPr>
-        <w:t xml:space="preserve"> screen</w:t>
-      </w:r>
-      <w:r>
-        <w:rPr>
-          <w:iCs/>
-        </w:rPr>
-        <w:t xml:space="preserve"> at a safe location that wouldn’t cause any distractions for the cyclist. </w:t>
-      </w:r>
-    </w:p>
-    <w:p>
-      <w:pPr>
-        <w:rPr>
-          <w:iCs/>
-        </w:rPr>
-      </w:pPr>
-    </w:p>
-    <w:p>
-      <w:pPr>
         <w:pStyle w:val="Heading2"/>
       </w:pPr>
       <w:r>
+        <w:lastRenderedPageBreak/>
         <w:t xml:space="preserve">Project Design </w:t>
       </w:r>
       <w:r>
@@ -916,7 +878,7 @@
         </w:rPr>
         <w:lastRenderedPageBreak/>
         <w:drawing>
-          <wp:anchor distT="0" distB="0" distL="114300" distR="114300" simplePos="0" relativeHeight="251664384" behindDoc="0" locked="0" layoutInCell="1" allowOverlap="1" wp14:anchorId="17B8C005" wp14:editId="5E6AC100">
+          <wp:anchor distT="0" distB="0" distL="114300" distR="114300" simplePos="0" relativeHeight="251664384" behindDoc="0" locked="0" layoutInCell="1" allowOverlap="1" wp14:anchorId="17B8C005" wp14:editId="3B8E1C1A">
             <wp:simplePos x="0" y="0"/>
             <wp:positionH relativeFrom="margin">
               <wp:align>center</wp:align>
@@ -1020,22 +982,13 @@
       <w:r>
         <w:rPr>
           <w:noProof/>
-          <w:lang w:val="en-US"/>
         </w:rPr>
         <w:lastRenderedPageBreak/>
         <w:drawing>
-          <wp:anchor distT="0" distB="0" distL="114300" distR="114300" simplePos="0" relativeHeight="251665408" behindDoc="0" locked="0" layoutInCell="1" allowOverlap="1" wp14:anchorId="4C1F4FD3" wp14:editId="7779FC0F">
-            <wp:simplePos x="0" y="0"/>
-            <wp:positionH relativeFrom="margin">
-              <wp:align>center</wp:align>
-            </wp:positionH>
-            <wp:positionV relativeFrom="paragraph">
-              <wp:posOffset>0</wp:posOffset>
-            </wp:positionV>
-            <wp:extent cx="5626744" cy="6991350"/>
+          <wp:inline distT="0" distB="0" distL="0" distR="0" wp14:anchorId="71752892" wp14:editId="6B79D5D6">
+            <wp:extent cx="5943600" cy="3124835"/>
             <wp:effectExtent l="0" t="0" r="0" b="0"/>
-            <wp:wrapTopAndBottom/>
-            <wp:docPr id="1" name="Picture 1"/>
+            <wp:docPr id="16" name="Picture 16"/>
             <wp:cNvGraphicFramePr>
               <a:graphicFrameLocks xmlns:a="http://schemas.openxmlformats.org/drawingml/2006/main" noChangeAspect="1"/>
             </wp:cNvGraphicFramePr>
@@ -1043,7 +996,7 @@
               <a:graphicData uri="http://schemas.openxmlformats.org/drawingml/2006/picture">
                 <pic:pic xmlns:pic="http://schemas.openxmlformats.org/drawingml/2006/picture">
                   <pic:nvPicPr>
-                    <pic:cNvPr id="1" name=""/>
+                    <pic:cNvPr id="16" name="ECE298_Software_Flowchart.png"/>
                     <pic:cNvPicPr/>
                   </pic:nvPicPr>
                   <pic:blipFill>
@@ -1061,7 +1014,7 @@
                   <pic:spPr>
                     <a:xfrm>
                       <a:off x="0" y="0"/>
-                      <a:ext cx="5626744" cy="6991350"/>
+                      <a:ext cx="5943600" cy="3124835"/>
                     </a:xfrm>
                     <a:prstGeom prst="rect">
                       <a:avLst/>
@@ -1070,9 +1023,11 @@
                 </pic:pic>
               </a:graphicData>
             </a:graphic>
-          </wp:anchor>
+          </wp:inline>
         </w:drawing>
       </w:r>
+      <w:bookmarkStart w:id="0" w:name="_GoBack"/>
+      <w:bookmarkEnd w:id="0"/>
     </w:p>
     <w:p>
       <w:pPr>
@@ -1171,7 +1126,7 @@
                 <w:noProof/>
               </w:rPr>
               <w:drawing>
-                <wp:anchor distT="0" distB="0" distL="114300" distR="114300" simplePos="0" relativeHeight="251663360" behindDoc="0" locked="0" layoutInCell="1" allowOverlap="1" wp14:anchorId="6EBBC354" wp14:editId="4B9CB5A4">
+                <wp:anchor distT="0" distB="0" distL="114300" distR="114300" simplePos="0" relativeHeight="251663360" behindDoc="0" locked="0" layoutInCell="1" allowOverlap="1" wp14:anchorId="6EBBC354" wp14:editId="1A311206">
                   <wp:simplePos x="0" y="0"/>
                   <wp:positionH relativeFrom="column">
                     <wp:posOffset>53340</wp:posOffset>
@@ -4296,7 +4251,7 @@
         <w:pStyle w:val="TableCaption"/>
         <w:ind w:left="360"/>
       </w:pPr>
-      <w:bookmarkStart w:id="0" w:name="_Ref10557405"/>
+      <w:bookmarkStart w:id="1" w:name="_Ref10557405"/>
       <w:r>
         <w:t xml:space="preserve">Table </w:t>
       </w:r>
@@ -4321,7 +4276,7 @@
         </w:rPr>
         <w:fldChar w:fldCharType="end"/>
       </w:r>
-      <w:bookmarkEnd w:id="0"/>
+      <w:bookmarkEnd w:id="1"/>
       <w:r>
         <w:t>: Necessary Design Changes</w:t>
       </w:r>
@@ -4589,7 +4544,7 @@
         <w:pStyle w:val="TableCaption"/>
         <w:ind w:left="360"/>
       </w:pPr>
-      <w:bookmarkStart w:id="1" w:name="_Ref10557688"/>
+      <w:bookmarkStart w:id="2" w:name="_Ref10557688"/>
       <w:r>
         <w:t xml:space="preserve">Table </w:t>
       </w:r>
@@ -4614,7 +4569,7 @@
         </w:rPr>
         <w:fldChar w:fldCharType="end"/>
       </w:r>
-      <w:bookmarkEnd w:id="1"/>
+      <w:bookmarkEnd w:id="2"/>
       <w:r>
         <w:t>: Important Notes</w:t>
       </w:r>
@@ -4705,7 +4660,7 @@
       <w:pPr>
         <w:pStyle w:val="TableCaption"/>
       </w:pPr>
-      <w:bookmarkStart w:id="2" w:name="_Ref10555501"/>
+      <w:bookmarkStart w:id="3" w:name="_Ref10555501"/>
       <w:r>
         <w:t xml:space="preserve">Table </w:t>
       </w:r>
@@ -4730,7 +4685,7 @@
         </w:rPr>
         <w:fldChar w:fldCharType="end"/>
       </w:r>
-      <w:bookmarkEnd w:id="2"/>
+      <w:bookmarkEnd w:id="3"/>
       <w:r>
         <w:t>: Hardware Signal Test Plan</w:t>
       </w:r>
@@ -5697,7 +5652,7 @@
         <w:pStyle w:val="TableCaption"/>
         <w:ind w:left="360"/>
       </w:pPr>
-      <w:bookmarkStart w:id="3" w:name="_Ref10557769"/>
+      <w:bookmarkStart w:id="4" w:name="_Ref10557769"/>
       <w:r>
         <w:lastRenderedPageBreak/>
         <w:t xml:space="preserve">Table </w:t>
@@ -5723,7 +5678,7 @@
         </w:rPr>
         <w:fldChar w:fldCharType="end"/>
       </w:r>
-      <w:bookmarkEnd w:id="3"/>
+      <w:bookmarkEnd w:id="4"/>
       <w:r>
         <w:t>: Hardware Signal Connectivity</w:t>
       </w:r>
@@ -6070,7 +6025,7 @@
           <w:i w:val="0"/>
         </w:rPr>
       </w:pPr>
-      <w:bookmarkStart w:id="4" w:name="_Ref26087125"/>
+      <w:bookmarkStart w:id="5" w:name="_Ref26087125"/>
       <w:r>
         <w:t xml:space="preserve">Figure </w:t>
       </w:r>
@@ -6095,7 +6050,7 @@
         </w:rPr>
         <w:fldChar w:fldCharType="end"/>
       </w:r>
-      <w:bookmarkEnd w:id="4"/>
+      <w:bookmarkEnd w:id="5"/>
       <w:r>
         <w:rPr>
           <w:noProof/>
@@ -6199,8 +6154,8 @@
         <w:pStyle w:val="Caption"/>
         <w:jc w:val="center"/>
       </w:pPr>
-      <w:bookmarkStart w:id="5" w:name="_Ref26085375"/>
-      <w:bookmarkStart w:id="6" w:name="_Ref26085371"/>
+      <w:bookmarkStart w:id="6" w:name="_Ref26085375"/>
+      <w:bookmarkStart w:id="7" w:name="_Ref26085371"/>
       <w:r>
         <w:t xml:space="preserve">Figure </w:t>
       </w:r>
@@ -6225,7 +6180,7 @@
         </w:rPr>
         <w:fldChar w:fldCharType="end"/>
       </w:r>
-      <w:bookmarkEnd w:id="5"/>
+      <w:bookmarkEnd w:id="6"/>
       <w:r>
         <w:rPr>
           <w:noProof/>
@@ -6235,7 +6190,7 @@
       <w:r>
         <w:t xml:space="preserve"> PCB Layout Design</w:t>
       </w:r>
-      <w:bookmarkEnd w:id="6"/>
+      <w:bookmarkEnd w:id="7"/>
     </w:p>
     <w:p/>
     <w:p>
@@ -6257,8 +6212,6 @@
           <w:tab w:val="left" w:pos="2836"/>
         </w:tabs>
       </w:pPr>
-      <w:bookmarkStart w:id="7" w:name="_GoBack"/>
-      <w:bookmarkEnd w:id="7"/>
     </w:p>
     <w:sectPr>
       <w:pgSz w:w="12240" w:h="15840"/>
@@ -10321,6 +10274,7 @@
     <w:rsid w:val="002C5857"/>
     <w:rsid w:val="00387367"/>
     <w:rsid w:val="005644AC"/>
+    <w:rsid w:val="00626A58"/>
     <w:rsid w:val="006678BD"/>
     <w:rsid w:val="007053E1"/>
     <w:rsid w:val="007738CA"/>
@@ -10329,7 +10283,6 @@
     <w:rsid w:val="0097713A"/>
     <w:rsid w:val="00B503C2"/>
     <w:rsid w:val="00CA3403"/>
-    <w:rsid w:val="00EF79B2"/>
     <w:rsid w:val="00F103C4"/>
   </w:rsids>
   <m:mathPr>
@@ -11259,7 +11212,7 @@
 </file>
 
 <file path=customXml/itemProps1.xml><?xml version="1.0" encoding="utf-8"?>
-<ds:datastoreItem xmlns:ds="http://schemas.openxmlformats.org/officeDocument/2006/customXml" ds:itemID="{66036AE8-742E-4A21-A9C9-5D9BE6E96646}">
+<ds:datastoreItem xmlns:ds="http://schemas.openxmlformats.org/officeDocument/2006/customXml" ds:itemID="{23C112B6-AAE1-4C9E-BF78-02502D12E27A}">
   <ds:schemaRefs>
     <ds:schemaRef ds:uri="http://schemas.openxmlformats.org/officeDocument/2006/bibliography"/>
   </ds:schemaRefs>

</xml_diff>

<commit_message>
Design for test and safety considerations
</commit_message>
<xml_diff>
--- a/Production Model Design/Production Model Design Report.docx
+++ b/Production Model Design/Production Model Design Report.docx
@@ -29,7 +29,6 @@
           <w:dataBinding w:prefixMappings="xmlns:ns0='http://purl.org/dc/elements/1.1/' xmlns:ns1='http://schemas.openxmlformats.org/package/2006/metadata/core-properties' " w:xpath="/ns1:coreProperties[1]/ns0:title[1]" w:storeItemID="{6C3C8BC8-F283-45AE-878A-BAB7291924A1}"/>
           <w:text/>
         </w:sdtPr>
-        <w:sdtEndPr/>
         <w:sdtContent>
           <w:r>
             <w:t>Production Model Design Report</w:t>
@@ -109,7 +108,6 @@
               <w:listItem w:displayText="6" w:value="6"/>
             </w:dropDownList>
           </w:sdtPr>
-          <w:sdtEndPr/>
           <w:sdtContent>
             <w:tc>
               <w:tcPr>
@@ -182,7 +180,6 @@
               <w:listItem w:displayText="22" w:value="22"/>
             </w:dropDownList>
           </w:sdtPr>
-          <w:sdtEndPr/>
           <w:sdtContent>
             <w:tc>
               <w:tcPr>
@@ -271,7 +268,6 @@
           <w:id w:val="-14078950"/>
           <w:citation/>
         </w:sdtPr>
-        <w:sdtEndPr/>
         <w:sdtContent>
           <w:r>
             <w:fldChar w:fldCharType="begin"/>
@@ -836,27 +832,14 @@
       <w:r>
         <w:t xml:space="preserve">Figure </w:t>
       </w:r>
-      <w:r>
-        <w:fldChar w:fldCharType="begin"/>
-      </w:r>
-      <w:r>
-        <w:instrText xml:space="preserve"> SEQ Figure \* ARABIC </w:instrText>
-      </w:r>
-      <w:r>
-        <w:fldChar w:fldCharType="separate"/>
-      </w:r>
-      <w:r>
-        <w:rPr>
-          <w:noProof/>
-        </w:rPr>
-        <w:t>1</w:t>
-      </w:r>
-      <w:r>
-        <w:rPr>
-          <w:noProof/>
-        </w:rPr>
-        <w:fldChar w:fldCharType="end"/>
-      </w:r>
+      <w:fldSimple w:instr=" SEQ Figure \* ARABIC ">
+        <w:r>
+          <w:rPr>
+            <w:noProof/>
+          </w:rPr>
+          <w:t>1</w:t>
+        </w:r>
+      </w:fldSimple>
       <w:r>
         <w:rPr>
           <w:noProof/>
@@ -943,27 +926,14 @@
       <w:r>
         <w:t xml:space="preserve">Figure </w:t>
       </w:r>
-      <w:r>
-        <w:fldChar w:fldCharType="begin"/>
-      </w:r>
-      <w:r>
-        <w:instrText xml:space="preserve"> SEQ Figure \* ARABIC </w:instrText>
-      </w:r>
-      <w:r>
-        <w:fldChar w:fldCharType="separate"/>
-      </w:r>
-      <w:r>
-        <w:rPr>
-          <w:noProof/>
-        </w:rPr>
-        <w:t>2</w:t>
-      </w:r>
-      <w:r>
-        <w:rPr>
-          <w:noProof/>
-        </w:rPr>
-        <w:fldChar w:fldCharType="end"/>
-      </w:r>
+      <w:fldSimple w:instr=" SEQ Figure \* ARABIC ">
+        <w:r>
+          <w:rPr>
+            <w:noProof/>
+          </w:rPr>
+          <w:t>2</w:t>
+        </w:r>
+      </w:fldSimple>
       <w:r>
         <w:rPr>
           <w:noProof/>
@@ -1026,8 +996,6 @@
           </wp:inline>
         </w:drawing>
       </w:r>
-      <w:bookmarkStart w:id="0" w:name="_GoBack"/>
-      <w:bookmarkEnd w:id="0"/>
     </w:p>
     <w:p>
       <w:pPr>
@@ -1037,27 +1005,14 @@
       <w:r>
         <w:t xml:space="preserve">Figure </w:t>
       </w:r>
-      <w:r>
-        <w:fldChar w:fldCharType="begin"/>
-      </w:r>
-      <w:r>
-        <w:instrText xml:space="preserve"> SEQ Figure \* ARABIC </w:instrText>
-      </w:r>
-      <w:r>
-        <w:fldChar w:fldCharType="separate"/>
-      </w:r>
-      <w:r>
-        <w:rPr>
-          <w:noProof/>
-        </w:rPr>
-        <w:t>3</w:t>
-      </w:r>
-      <w:r>
-        <w:rPr>
-          <w:noProof/>
-        </w:rPr>
-        <w:fldChar w:fldCharType="end"/>
-      </w:r>
+      <w:fldSimple w:instr=" SEQ Figure \* ARABIC ">
+        <w:r>
+          <w:rPr>
+            <w:noProof/>
+          </w:rPr>
+          <w:t>3</w:t>
+        </w:r>
+      </w:fldSimple>
       <w:r>
         <w:rPr>
           <w:noProof/>
@@ -1191,27 +1146,14 @@
             <w:r>
               <w:t xml:space="preserve">Figure </w:t>
             </w:r>
-            <w:r>
-              <w:fldChar w:fldCharType="begin"/>
-            </w:r>
-            <w:r>
-              <w:instrText xml:space="preserve"> SEQ Figure \* ARABIC </w:instrText>
-            </w:r>
-            <w:r>
-              <w:fldChar w:fldCharType="separate"/>
-            </w:r>
-            <w:r>
-              <w:rPr>
-                <w:noProof/>
-              </w:rPr>
-              <w:t>4</w:t>
-            </w:r>
-            <w:r>
-              <w:rPr>
-                <w:noProof/>
-              </w:rPr>
-              <w:fldChar w:fldCharType="end"/>
-            </w:r>
+            <w:fldSimple w:instr=" SEQ Figure \* ARABIC ">
+              <w:r>
+                <w:rPr>
+                  <w:noProof/>
+                </w:rPr>
+                <w:t>4</w:t>
+              </w:r>
+            </w:fldSimple>
             <w:r>
               <w:rPr>
                 <w:noProof/>
@@ -1357,27 +1299,14 @@
             <w:r>
               <w:t xml:space="preserve">Figure </w:t>
             </w:r>
-            <w:r>
-              <w:fldChar w:fldCharType="begin"/>
-            </w:r>
-            <w:r>
-              <w:instrText xml:space="preserve"> SEQ Figure \* ARABIC </w:instrText>
-            </w:r>
-            <w:r>
-              <w:fldChar w:fldCharType="separate"/>
-            </w:r>
-            <w:r>
-              <w:rPr>
-                <w:noProof/>
-              </w:rPr>
-              <w:t>5</w:t>
-            </w:r>
-            <w:r>
-              <w:rPr>
-                <w:noProof/>
-              </w:rPr>
-              <w:fldChar w:fldCharType="end"/>
-            </w:r>
+            <w:fldSimple w:instr=" SEQ Figure \* ARABIC ">
+              <w:r>
+                <w:rPr>
+                  <w:noProof/>
+                </w:rPr>
+                <w:t>5</w:t>
+              </w:r>
+            </w:fldSimple>
             <w:r>
               <w:rPr>
                 <w:noProof/>
@@ -1494,27 +1423,14 @@
             <w:r>
               <w:t xml:space="preserve">Figure </w:t>
             </w:r>
-            <w:r>
-              <w:fldChar w:fldCharType="begin"/>
-            </w:r>
-            <w:r>
-              <w:instrText xml:space="preserve"> SEQ Figure \* ARABIC </w:instrText>
-            </w:r>
-            <w:r>
-              <w:fldChar w:fldCharType="separate"/>
-            </w:r>
-            <w:r>
-              <w:rPr>
-                <w:noProof/>
-              </w:rPr>
-              <w:t>6</w:t>
-            </w:r>
-            <w:r>
-              <w:rPr>
-                <w:noProof/>
-              </w:rPr>
-              <w:fldChar w:fldCharType="end"/>
-            </w:r>
+            <w:fldSimple w:instr=" SEQ Figure \* ARABIC ">
+              <w:r>
+                <w:rPr>
+                  <w:noProof/>
+                </w:rPr>
+                <w:t>6</w:t>
+              </w:r>
+            </w:fldSimple>
             <w:r>
               <w:rPr>
                 <w:noProof/>
@@ -1722,27 +1638,14 @@
             <w:r>
               <w:t xml:space="preserve">Figure </w:t>
             </w:r>
-            <w:r>
-              <w:fldChar w:fldCharType="begin"/>
-            </w:r>
-            <w:r>
-              <w:instrText xml:space="preserve"> SEQ Figure \* ARABIC </w:instrText>
-            </w:r>
-            <w:r>
-              <w:fldChar w:fldCharType="separate"/>
-            </w:r>
-            <w:r>
-              <w:rPr>
-                <w:noProof/>
-              </w:rPr>
-              <w:t>7</w:t>
-            </w:r>
-            <w:r>
-              <w:rPr>
-                <w:noProof/>
-              </w:rPr>
-              <w:fldChar w:fldCharType="end"/>
-            </w:r>
+            <w:fldSimple w:instr=" SEQ Figure \* ARABIC ">
+              <w:r>
+                <w:rPr>
+                  <w:noProof/>
+                </w:rPr>
+                <w:t>7</w:t>
+              </w:r>
+            </w:fldSimple>
             <w:r>
               <w:rPr>
                 <w:noProof/>
@@ -1874,6 +1777,7 @@
         <w:rPr>
           <w:i w:val="0"/>
           <w:iCs/>
+          <w:noProof/>
         </w:rPr>
         <w:drawing>
           <wp:anchor distT="0" distB="0" distL="114300" distR="114300" simplePos="0" relativeHeight="251667456" behindDoc="0" locked="0" layoutInCell="1" allowOverlap="1" wp14:anchorId="1986A358" wp14:editId="28360B22">
@@ -2023,6 +1927,7 @@
         <w:rPr>
           <w:i w:val="0"/>
           <w:iCs/>
+          <w:noProof/>
         </w:rPr>
         <w:drawing>
           <wp:anchor distT="0" distB="0" distL="114300" distR="114300" simplePos="0" relativeHeight="251666432" behindDoc="0" locked="0" layoutInCell="1" allowOverlap="1" wp14:anchorId="709805F5" wp14:editId="00F469B2">
@@ -2465,7 +2370,6 @@
           <w:id w:val="-1237553695"/>
           <w:citation/>
         </w:sdtPr>
-        <w:sdtEndPr/>
         <w:sdtContent>
           <w:r>
             <w:rPr>
@@ -2629,7 +2533,6 @@
           <w:id w:val="1754703863"/>
           <w:citation/>
         </w:sdtPr>
-        <w:sdtEndPr/>
         <w:sdtContent>
           <w:r>
             <w:rPr>
@@ -2753,84 +2656,101 @@
         <w:fldChar w:fldCharType="separate"/>
       </w:r>
       <w:r>
+        <w:t>Figure</w:t>
+      </w:r>
+      <w:r>
+        <w:t xml:space="preserve"> </w:t>
+      </w:r>
+      <w:r>
+        <w:rPr>
+          <w:noProof/>
+        </w:rPr>
+        <w:t>11</w:t>
+      </w:r>
+      <w:r>
+        <w:rPr>
+          <w:i w:val="0"/>
+          <w:iCs/>
+        </w:rPr>
+        <w:fldChar w:fldCharType="end"/>
+      </w:r>
+      <w:r>
+        <w:rPr>
+          <w:i w:val="0"/>
+          <w:iCs/>
+        </w:rPr>
+        <w:t xml:space="preserve"> </w:t>
+      </w:r>
+      <w:r>
+        <w:rPr>
+          <w:i w:val="0"/>
+          <w:iCs/>
+        </w:rPr>
+        <w:t>of the PCB layout design the 1x4 J</w:t>
+      </w:r>
+      <w:r>
+        <w:rPr>
+          <w:i w:val="0"/>
+          <w:iCs/>
+        </w:rPr>
+        <w:t>6</w:t>
+      </w:r>
+      <w:r>
+        <w:rPr>
+          <w:i w:val="0"/>
+          <w:iCs/>
+        </w:rPr>
+        <w:t xml:space="preserve"> connection has a mistake that could be quite an issue for a user</w:t>
+      </w:r>
+      <w:r>
+        <w:rPr>
+          <w:i w:val="0"/>
+          <w:iCs/>
+        </w:rPr>
+        <w:t xml:space="preserve">. The issue is question is that the pin arrangement is incorrect for the cables, the production engineer team would have to rearrange the pin arrangement for the J4 connector so that they are correct. This can cause an issue in reliability because if </w:t>
+      </w:r>
+      <w:r>
+        <w:rPr>
+          <w:i w:val="0"/>
+          <w:iCs/>
+        </w:rPr>
+        <w:t xml:space="preserve">the final production model design were to use a 1x4 jumper cable that goes from the J4 connector to the ultrasonic sensor they might end up with incorrect signals going into their ultrasonic sensor and damaging the components. Another issue in reliability that production engineer could tackle is that regarding the method of changing how the ultrasonic sensors are triggered. Looking at </w:t>
+      </w:r>
+      <w:r>
+        <w:rPr>
+          <w:i w:val="0"/>
+          <w:iCs/>
+        </w:rPr>
+        <w:fldChar w:fldCharType="begin"/>
+      </w:r>
+      <w:r>
+        <w:rPr>
+          <w:i w:val="0"/>
+          <w:iCs/>
+        </w:rPr>
+        <w:instrText xml:space="preserve"> REF _Ref26087125 \h </w:instrText>
+      </w:r>
+      <w:r>
+        <w:rPr>
+          <w:i w:val="0"/>
+          <w:iCs/>
+        </w:rPr>
+      </w:r>
+      <w:r>
+        <w:rPr>
+          <w:i w:val="0"/>
+          <w:iCs/>
+        </w:rPr>
+        <w:fldChar w:fldCharType="separate"/>
+      </w:r>
+      <w:r>
         <w:t xml:space="preserve">Figure </w:t>
       </w:r>
       <w:r>
         <w:rPr>
           <w:noProof/>
         </w:rPr>
-        <w:t>9</w:t>
-      </w:r>
-      <w:r>
-        <w:rPr>
-          <w:i w:val="0"/>
-          <w:iCs/>
-        </w:rPr>
-        <w:fldChar w:fldCharType="end"/>
-      </w:r>
-      <w:r>
-        <w:rPr>
-          <w:i w:val="0"/>
-          <w:iCs/>
-        </w:rPr>
-        <w:t xml:space="preserve"> </w:t>
-      </w:r>
-      <w:r>
-        <w:rPr>
-          <w:i w:val="0"/>
-          <w:iCs/>
-        </w:rPr>
-        <w:t>of the PCB layout design the 1x4 J4 connection has a mistake that could be quite an issue for a user</w:t>
-      </w:r>
-      <w:r>
-        <w:rPr>
-          <w:i w:val="0"/>
-          <w:iCs/>
-        </w:rPr>
-        <w:t xml:space="preserve">. The issue is question is that the pin arrangement is incorrect for the cables, the production engineer team would have to rearrange the pin arrangement for the J4 connector so that they are correct. This can cause an issue in reliability because if </w:t>
-      </w:r>
-      <w:r>
-        <w:rPr>
-          <w:i w:val="0"/>
-          <w:iCs/>
-        </w:rPr>
-        <w:t xml:space="preserve">the final production model design were to use a 1x4 jumper cable that goes from the J4 connector to the ultrasonic sensor they might end up with incorrect signals going into their ultrasonic sensor and damaging the components. Another issue in reliability that production engineer could tackle is that regarding the method of changing how the ultrasonic sensors are triggered. Looking at </w:t>
-      </w:r>
-      <w:r>
-        <w:rPr>
-          <w:i w:val="0"/>
-          <w:iCs/>
-        </w:rPr>
-        <w:fldChar w:fldCharType="begin"/>
-      </w:r>
-      <w:r>
-        <w:rPr>
-          <w:i w:val="0"/>
-          <w:iCs/>
-        </w:rPr>
-        <w:instrText xml:space="preserve"> REF _Ref26087125 \h </w:instrText>
-      </w:r>
-      <w:r>
-        <w:rPr>
-          <w:i w:val="0"/>
-          <w:iCs/>
-        </w:rPr>
-      </w:r>
-      <w:r>
-        <w:rPr>
-          <w:i w:val="0"/>
-          <w:iCs/>
-        </w:rPr>
-        <w:fldChar w:fldCharType="separate"/>
-      </w:r>
-      <w:r>
-        <w:t xml:space="preserve">Figure </w:t>
-      </w:r>
-      <w:r>
-        <w:rPr>
-          <w:noProof/>
-        </w:rPr>
-        <w:t>8</w:t>
+        <w:t>10</w:t>
       </w:r>
       <w:r>
         <w:rPr>
@@ -2914,7 +2834,6 @@
           <w:id w:val="-322348917"/>
           <w:citation/>
         </w:sdtPr>
-        <w:sdtEndPr/>
         <w:sdtContent>
           <w:r>
             <w:rPr>
@@ -2984,7 +2903,6 @@
           <w:id w:val="-1500112058"/>
           <w:citation/>
         </w:sdtPr>
-        <w:sdtEndPr/>
         <w:sdtContent>
           <w:r>
             <w:rPr>
@@ -3076,7 +2994,6 @@
           <w:id w:val="-2014750959"/>
           <w:citation/>
         </w:sdtPr>
-        <w:sdtEndPr/>
         <w:sdtContent>
           <w:r>
             <w:rPr>
@@ -3237,7 +3154,6 @@
           <w:id w:val="-1403977189"/>
           <w:citation/>
         </w:sdtPr>
-        <w:sdtEndPr/>
         <w:sdtContent>
           <w:r>
             <w:rPr>
@@ -3291,7 +3207,6 @@
           <w:id w:val="1767194214"/>
           <w:citation/>
         </w:sdtPr>
-        <w:sdtEndPr/>
         <w:sdtContent>
           <w:r>
             <w:rPr>
@@ -3357,19 +3272,16 @@
         <w:pStyle w:val="Subtitle"/>
       </w:pPr>
       <w:r>
-        <w:t>[</w:t>
-      </w:r>
-      <w:r>
-        <w:t>Member</w:t>
-      </w:r>
-      <w:r>
-        <w:t xml:space="preserve"> 2 Name] – ID# [</w:t>
-      </w:r>
-      <w:r>
-        <w:t>Member</w:t>
-      </w:r>
-      <w:r>
-        <w:t xml:space="preserve"> 2 ID#]</w:t>
+        <w:t>[Waleed Ahmed</w:t>
+      </w:r>
+      <w:r>
+        <w:t>] – ID# [</w:t>
+      </w:r>
+      <w:r>
+        <w:t>20659541</w:t>
+      </w:r>
+      <w:r>
+        <w:t>]</w:t>
       </w:r>
     </w:p>
     <w:p>
@@ -3377,53 +3289,191 @@
         <w:pStyle w:val="Heading2"/>
       </w:pPr>
       <w:r>
-        <w:t>[STEM Issue]</w:t>
+        <w:t xml:space="preserve">Design for Test </w:t>
       </w:r>
     </w:p>
     <w:p>
       <w:pPr>
         <w:pStyle w:val="Instructions"/>
-      </w:pPr>
-      <w:r>
-        <w:t>[Replace heading with one of these topics: Design for Test (</w:t>
-      </w:r>
-      <w:proofErr w:type="spellStart"/>
-      <w:r>
-        <w:t>DfT</w:t>
-      </w:r>
-      <w:proofErr w:type="spellEnd"/>
-      <w:r>
-        <w:t>), Design for Manufacturability (</w:t>
-      </w:r>
-      <w:proofErr w:type="spellStart"/>
-      <w:r>
-        <w:t>DfM</w:t>
-      </w:r>
-      <w:proofErr w:type="spellEnd"/>
-      <w:r>
-        <w:t>), Design for Reliability (</w:t>
-      </w:r>
-      <w:proofErr w:type="spellStart"/>
-      <w:r>
-        <w:t>DfR</w:t>
-      </w:r>
-      <w:proofErr w:type="spellEnd"/>
-      <w:r>
-        <w:t>), Cables and Connectors, Mechanical Enclosure, Further Integration</w:t>
-      </w:r>
-      <w:r>
+        <w:rPr>
+          <w:i w:val="0"/>
+        </w:rPr>
+      </w:pPr>
+      <w:r>
+        <w:rPr>
+          <w:i w:val="0"/>
+        </w:rPr>
+        <w:t xml:space="preserve">Design for testing is a design methodology that </w:t>
+      </w:r>
+      <w:r>
+        <w:rPr>
+          <w:i w:val="0"/>
+        </w:rPr>
+        <w:t>consist</w:t>
+      </w:r>
+      <w:r>
+        <w:rPr>
+          <w:i w:val="0"/>
+        </w:rPr>
+        <w:t xml:space="preserve">s </w:t>
+      </w:r>
+      <w:r>
+        <w:rPr>
+          <w:i w:val="0"/>
+        </w:rPr>
+        <w:t xml:space="preserve">of integrated circuit (IC) design techniques that add testability features to a hardware product design. [8] </w:t>
+      </w:r>
+      <w:r>
+        <w:rPr>
+          <w:i w:val="0"/>
+        </w:rPr>
+        <w:t xml:space="preserve">The motivation for this methodology is to enable easier testing, manage complexity, minimize development time, and reduce manufacturing costs. [10] While this methodology does add more development time and increased cost, it is crucial for very </w:t>
+      </w:r>
+      <w:r>
+        <w:rPr>
+          <w:i w:val="0"/>
+        </w:rPr>
+        <w:t>large-scale</w:t>
+      </w:r>
+      <w:r>
+        <w:rPr>
+          <w:i w:val="0"/>
+        </w:rPr>
+        <w:t xml:space="preserve"> integration (VLSI) chips that involve m</w:t>
+      </w:r>
+      <w:r>
+        <w:rPr>
+          <w:i w:val="0"/>
+        </w:rPr>
+        <w:t>i</w:t>
+      </w:r>
+      <w:r>
+        <w:rPr>
+          <w:i w:val="0"/>
+        </w:rPr>
+        <w:t xml:space="preserve">llions of transistors. A defective design at this scale is very </w:t>
+      </w:r>
+      <w:r>
+        <w:rPr>
+          <w:i w:val="0"/>
+        </w:rPr>
+        <w:t>costly and</w:t>
+      </w:r>
+      <w:r>
+        <w:rPr>
+          <w:i w:val="0"/>
+        </w:rPr>
+        <w:t xml:space="preserve"> can potentially sink a company. A past example of this is Indel’s Pentium FDIV recall [9], which cost Intel nearly $500 million</w:t>
+      </w:r>
+      <w:r>
+        <w:rPr>
+          <w:i w:val="0"/>
+        </w:rPr>
+        <w:t xml:space="preserve"> in losses</w:t>
+      </w:r>
+      <w:r>
+        <w:rPr>
+          <w:i w:val="0"/>
+        </w:rPr>
         <w:t>.</w:t>
       </w:r>
       <w:r>
-        <w:t>]</w:t>
+        <w:rPr>
+          <w:i w:val="0"/>
+        </w:rPr>
+        <w:t xml:space="preserve"> </w:t>
+      </w:r>
+      <w:r>
+        <w:rPr>
+          <w:i w:val="0"/>
+        </w:rPr>
+        <w:t xml:space="preserve">Design for testing techniques can vary from as little overhead as test points to something with larger overhead such as scan chains for registers and flip flops. </w:t>
+      </w:r>
+      <w:r>
+        <w:rPr>
+          <w:i w:val="0"/>
+        </w:rPr>
+        <w:t xml:space="preserve">This concept is not exclusive to hardware design, </w:t>
+      </w:r>
+      <w:r>
+        <w:rPr>
+          <w:i w:val="0"/>
+        </w:rPr>
+        <w:t xml:space="preserve">software development </w:t>
+      </w:r>
+      <w:r>
+        <w:rPr>
+          <w:i w:val="0"/>
+        </w:rPr>
+        <w:t xml:space="preserve">also </w:t>
+      </w:r>
+      <w:r>
+        <w:rPr>
+          <w:i w:val="0"/>
+        </w:rPr>
+        <w:t xml:space="preserve">has design techniques to </w:t>
+      </w:r>
+      <w:r>
+        <w:rPr>
+          <w:i w:val="0"/>
+        </w:rPr>
+        <w:t>facilitate efficient testing and verification of software systems through unit tests and continuous integration pipelines.</w:t>
       </w:r>
     </w:p>
     <w:p>
       <w:pPr>
         <w:pStyle w:val="Instructions"/>
-      </w:pPr>
-      <w:r>
-        <w:t>[Write one paragraph explaining the topic.]</w:t>
+        <w:rPr>
+          <w:i w:val="0"/>
+        </w:rPr>
+      </w:pPr>
+      <w:r>
+        <w:rPr>
+          <w:i w:val="0"/>
+        </w:rPr>
+        <w:t xml:space="preserve">Design for testing relates to our project as the bicycle sensor involves hardware development of a custom PCB as well as embedded software development on the </w:t>
+      </w:r>
+      <w:r>
+        <w:rPr>
+          <w:i w:val="0"/>
+        </w:rPr>
+        <w:t>TI MSP430</w:t>
+      </w:r>
+      <w:r>
+        <w:rPr>
+          <w:i w:val="0"/>
+        </w:rPr>
+        <w:t xml:space="preserve"> platform.</w:t>
+      </w:r>
+      <w:r>
+        <w:rPr>
+          <w:i w:val="0"/>
+        </w:rPr>
+        <w:t xml:space="preserve"> The prototype PCB for the bicycle sensor features test points for all the important aspects of the design, which includes the echo and trigger lines for both ultrasonic sensors, the buzzer, LEDs, and a ground test point for reference.</w:t>
+      </w:r>
+      <w:r>
+        <w:rPr>
+          <w:i w:val="0"/>
+        </w:rPr>
+        <w:t xml:space="preserve"> These test points are conveniently all located on the edges of the PCB, far from the components of the PCB to minimize testing errors.</w:t>
+      </w:r>
+      <w:r>
+        <w:rPr>
+          <w:i w:val="0"/>
+        </w:rPr>
+        <w:t xml:space="preserve"> These test points played an important role in debugging the PCB when the components were being soldered on, as they exposed which components where not soldered properly or where a connection was missing.</w:t>
+      </w:r>
+      <w:r>
+        <w:rPr>
+          <w:i w:val="0"/>
+        </w:rPr>
+        <w:t xml:space="preserve"> For the software development, </w:t>
+      </w:r>
+      <w:r>
+        <w:rPr>
+          <w:i w:val="0"/>
+        </w:rPr>
+        <w:t>each individual component of the logic was abstracted out into functions, to allow for readable and modular software design. This approach to software development reduces the lines of code and makes it easier to test individual logic through unit tests. One example of this is the buzzer. Our software moved all the buzzer code into a separate file, and the function call would take the frequency and duration of the sound required. This allowed us to call that function multiple times to test the buzzer at different frequencies and durations.</w:t>
       </w:r>
     </w:p>
     <w:p>
@@ -3431,82 +3481,358 @@
         <w:pStyle w:val="Instructions"/>
       </w:pPr>
       <w:r>
-        <w:t>[Write one paragraph explaining how the topic relates to your project.]</w:t>
+        <w:rPr>
+          <w:i w:val="0"/>
+          <w:iCs/>
+        </w:rPr>
+        <w:t>There are several issues that should remain top-of-mid for the production engineer who will take the prototype design through to a production-ready product. From a hardware perspective, it would be a good idea to remove all the test points on the final production board. This would help decrease the size and complexity of the board</w:t>
+      </w:r>
+      <w:r>
+        <w:rPr>
+          <w:i w:val="0"/>
+          <w:iCs/>
+        </w:rPr>
+        <w:t xml:space="preserve">, which is ideal for a production model. Also, for a large-scale production model, it would be a good idea to integrate some hardware testing methodologies described in </w:t>
+      </w:r>
+      <w:r>
+        <w:rPr>
+          <w:i w:val="0"/>
+          <w:iCs/>
+        </w:rPr>
+        <w:t xml:space="preserve">the </w:t>
+      </w:r>
+      <w:r>
+        <w:rPr>
+          <w:i w:val="0"/>
+          <w:noProof/>
+        </w:rPr>
+        <w:t>IEEE Std 1149.1 (JTAG) Testability Primer [10]</w:t>
+      </w:r>
+      <w:r>
+        <w:rPr>
+          <w:i w:val="0"/>
+          <w:noProof/>
+        </w:rPr>
+        <w:t>.</w:t>
+      </w:r>
+      <w:r>
+        <w:rPr>
+          <w:i w:val="0"/>
+          <w:noProof/>
+        </w:rPr>
+        <w:t xml:space="preserve"> From a software perspective, if more features and developers are to be added in the future, it would be a good idea to write software unit tests using a unit testing framework that will verify all components of the software are working. This can be setup to run on every commit to a git repository through a continous integration pipeline, which will allert developers immediately if they have commited something that broke a test case. If the test cases are written well enough and cover all the important logic of the code, it guarantees the software shipped with the board will be bug-free.</w:t>
       </w:r>
     </w:p>
     <w:p>
       <w:pPr>
-        <w:pStyle w:val="Instructions"/>
-      </w:pPr>
-      <w:r>
-        <w:t xml:space="preserve">[Propose a high-level set of next steps and state any thoughts or issues that should remain top-of-mind for the </w:t>
-      </w:r>
-      <w:r>
-        <w:t xml:space="preserve">production </w:t>
-      </w:r>
-      <w:r>
-        <w:t>engineer who will take your prototype through to a production-ready product. Refer to any codes, standards, or parts that should be noted by the engineer.]</w:t>
-      </w:r>
+        <w:pStyle w:val="Heading2"/>
+      </w:pPr>
     </w:p>
     <w:p>
       <w:pPr>
         <w:pStyle w:val="Heading2"/>
       </w:pPr>
       <w:r>
-        <w:t>[Non-STEM Issue]</w:t>
+        <w:t>Safety Considerations</w:t>
       </w:r>
     </w:p>
     <w:p>
       <w:pPr>
         <w:pStyle w:val="Instructions"/>
-      </w:pPr>
-      <w:r>
-        <w:t xml:space="preserve">[Replace heading with one of these topics: Energy Efficiency, Sustainability, Supply Chain Management, Cost Analysis at Volume, </w:t>
-      </w:r>
-      <w:r>
-        <w:t>RoHS / Environmental Safety</w:t>
-      </w:r>
-      <w:r>
-        <w:t>, Ethical Considerations, Safety Considerations</w:t>
-      </w:r>
-      <w:r>
-        <w:t>.</w:t>
-      </w:r>
-      <w:r>
-        <w:t>]</w:t>
+        <w:rPr>
+          <w:i w:val="0"/>
+        </w:rPr>
+      </w:pPr>
+      <w:r>
+        <w:rPr>
+          <w:i w:val="0"/>
+        </w:rPr>
+        <w:t xml:space="preserve">Any engineering </w:t>
+      </w:r>
+      <w:r>
+        <w:rPr>
+          <w:i w:val="0"/>
+        </w:rPr>
+        <w:t>product</w:t>
+      </w:r>
+      <w:r>
+        <w:rPr>
+          <w:i w:val="0"/>
+        </w:rPr>
+        <w:t xml:space="preserve">, especially one that is being used to a </w:t>
+      </w:r>
+      <w:r>
+        <w:rPr>
+          <w:i w:val="0"/>
+        </w:rPr>
+        <w:t>tackle</w:t>
+      </w:r>
+      <w:r>
+        <w:rPr>
+          <w:i w:val="0"/>
+        </w:rPr>
+        <w:t xml:space="preserve"> a problem in which injury can occur, needs to take safety considerations into account.</w:t>
+      </w:r>
+      <w:r>
+        <w:rPr>
+          <w:i w:val="0"/>
+        </w:rPr>
+        <w:t xml:space="preserve"> This is to ensure the safety of the public and that products that are sold to consumers are developed with safety in mind. </w:t>
+      </w:r>
+      <w:r>
+        <w:rPr>
+          <w:i w:val="0"/>
+        </w:rPr>
+        <w:t xml:space="preserve">To help facilitate this, there are many </w:t>
+      </w:r>
+      <w:r>
+        <w:rPr>
+          <w:i w:val="0"/>
+        </w:rPr>
+        <w:t>organizations and institutions</w:t>
+      </w:r>
+      <w:r>
+        <w:rPr>
+          <w:i w:val="0"/>
+        </w:rPr>
+        <w:t xml:space="preserve"> that exist to define safety standards that engineers can look to</w:t>
+      </w:r>
+      <w:r>
+        <w:rPr>
+          <w:i w:val="0"/>
+        </w:rPr>
+        <w:t xml:space="preserve">. An example of this would be the </w:t>
+      </w:r>
+      <w:r>
+        <w:rPr>
+          <w:i w:val="0"/>
+        </w:rPr>
+        <w:t>International Organization for Standardization</w:t>
+      </w:r>
+      <w:r>
+        <w:rPr>
+          <w:i w:val="0"/>
+        </w:rPr>
+        <w:t xml:space="preserve"> (ISO), which is an international standard-setting body composed of representatives from various national standards organizations.</w:t>
+      </w:r>
+      <w:r>
+        <w:rPr>
+          <w:i w:val="0"/>
+        </w:rPr>
+        <w:t xml:space="preserve"> [11]</w:t>
+      </w:r>
+      <w:r>
+        <w:rPr>
+          <w:i w:val="0"/>
+        </w:rPr>
+        <w:t xml:space="preserve"> National standards organizations such as the </w:t>
+      </w:r>
+      <w:r>
+        <w:rPr>
+          <w:i w:val="0"/>
+        </w:rPr>
+        <w:t>Standards Council of Canada (SCC)</w:t>
+      </w:r>
+      <w:r>
+        <w:rPr>
+          <w:i w:val="0"/>
+        </w:rPr>
+        <w:t xml:space="preserve"> [12] and the </w:t>
+      </w:r>
+      <w:r>
+        <w:rPr>
+          <w:i w:val="0"/>
+        </w:rPr>
+        <w:t>American National Standards Institute (ANSI)</w:t>
+      </w:r>
+      <w:r>
+        <w:rPr>
+          <w:i w:val="0"/>
+        </w:rPr>
+        <w:t xml:space="preserve"> [13] are members of the </w:t>
+      </w:r>
+      <w:r>
+        <w:rPr>
+          <w:i w:val="0"/>
+        </w:rPr>
+        <w:t>ISO and</w:t>
+      </w:r>
+      <w:r>
+        <w:rPr>
+          <w:i w:val="0"/>
+        </w:rPr>
+        <w:t xml:space="preserve"> collaborate with the other members of the ISO to define international standards.</w:t>
+      </w:r>
+      <w:r>
+        <w:rPr>
+          <w:i w:val="0"/>
+        </w:rPr>
+        <w:t xml:space="preserve"> These standards are for a wide variety of </w:t>
+      </w:r>
+      <w:r>
+        <w:rPr>
+          <w:i w:val="0"/>
+        </w:rPr>
+        <w:t xml:space="preserve">commercial </w:t>
+      </w:r>
+      <w:r>
+        <w:rPr>
+          <w:i w:val="0"/>
+        </w:rPr>
+        <w:t>products and</w:t>
+      </w:r>
+      <w:r>
+        <w:rPr>
+          <w:i w:val="0"/>
+        </w:rPr>
+        <w:t xml:space="preserve"> cover both functional and safety standards.</w:t>
       </w:r>
     </w:p>
     <w:p>
       <w:pPr>
         <w:pStyle w:val="Instructions"/>
-      </w:pPr>
-      <w:r>
-        <w:t>[Write one paragraph explaining the topic.]</w:t>
+        <w:rPr>
+          <w:i w:val="0"/>
+        </w:rPr>
+      </w:pPr>
+      <w:r>
+        <w:rPr>
+          <w:i w:val="0"/>
+        </w:rPr>
+        <w:t xml:space="preserve">Safety considerations should be considered for development of the bicycle sensor. This is because the bicycle sensor is going to be used in a scenario where the user of the product could potentially get injured. </w:t>
+      </w:r>
+      <w:r>
+        <w:rPr>
+          <w:i w:val="0"/>
+        </w:rPr>
+        <w:t xml:space="preserve">Cyclists are at risk of getting injured from hitting or being hit by </w:t>
+      </w:r>
+      <w:r>
+        <w:rPr>
+          <w:i w:val="0"/>
+        </w:rPr>
+        <w:t>obstacles on the road</w:t>
+      </w:r>
+      <w:r>
+        <w:rPr>
+          <w:i w:val="0"/>
+        </w:rPr>
+        <w:t xml:space="preserve">, including both static and </w:t>
+      </w:r>
+      <w:r>
+        <w:rPr>
+          <w:i w:val="0"/>
+        </w:rPr>
+        <w:t>dynamic obstacles.</w:t>
+      </w:r>
+      <w:r>
+        <w:rPr>
+          <w:i w:val="0"/>
+        </w:rPr>
+        <w:t xml:space="preserve"> Some aspects of the design that should be considered is how the device is mounted on the bicycle. It needs to be mounted in a location that does not obstruct the operation of the bicycle in any way</w:t>
+      </w:r>
+      <w:r>
+        <w:rPr>
+          <w:i w:val="0"/>
+        </w:rPr>
+        <w:t xml:space="preserve">. For example, if the device is installed in a location where the chains are close by, the chains could get caught or obstructed by the device, and this could potentially cause </w:t>
+      </w:r>
+      <w:r>
+        <w:rPr>
+          <w:i w:val="0"/>
+        </w:rPr>
+        <w:t>an</w:t>
+      </w:r>
+      <w:r>
+        <w:rPr>
+          <w:i w:val="0"/>
+        </w:rPr>
+        <w:t xml:space="preserve"> injury to the cyclist.</w:t>
+      </w:r>
+      <w:r>
+        <w:rPr>
+          <w:i w:val="0"/>
+        </w:rPr>
+        <w:t xml:space="preserve"> Another safety concern is weather conditions. If the device is not waterproof, it could short circuit in rainy weather without the user noticing, and the user would continue going on expecting the device to beep when an object gets too close, when in fact the device has died and is no longer available to alert the user in time to prevent an injury.</w:t>
       </w:r>
     </w:p>
     <w:p>
-      <w:pPr>
-        <w:pStyle w:val="Instructions"/>
-      </w:pPr>
-      <w:r>
-        <w:t>[Write one paragraph explaining how the topic relates to your project.]</w:t>
+      <w:r>
+        <w:rPr>
+          <w:iCs/>
+        </w:rPr>
+        <w:t>There are several issues that should remain top-of-mid for the production engineer who will take the prototype design through to a production-ready product.</w:t>
+      </w:r>
+      <w:r>
+        <w:rPr>
+          <w:iCs/>
+        </w:rPr>
+        <w:t xml:space="preserve"> I wou</w:t>
+      </w:r>
+      <w:r>
+        <w:rPr>
+          <w:iCs/>
+        </w:rPr>
+        <w:t xml:space="preserve">ld advise the production engineer to take a thorough look through all the ISO </w:t>
+      </w:r>
+      <w:r>
+        <w:rPr>
+          <w:iCs/>
+        </w:rPr>
+        <w:t xml:space="preserve">safety </w:t>
+      </w:r>
+      <w:r>
+        <w:rPr>
+          <w:iCs/>
+        </w:rPr>
+        <w:t xml:space="preserve">standards regarding electronic systems, and ensure the product complies with all the relevant ones. </w:t>
+      </w:r>
+      <w:r>
+        <w:rPr>
+          <w:iCs/>
+        </w:rPr>
+        <w:t>Then, if the product is only being deployed in one country first, ensure it complies with any relevant safety standards proposed by the primary standards organization for that country, as it is possible there are some standards for a specific country that are not included in the ISO standards.</w:t>
+      </w:r>
+      <w:r>
+        <w:rPr>
+          <w:iCs/>
+        </w:rPr>
+        <w:t xml:space="preserve"> As mentioned in the previous paragraph, waterproofing is a top priority for this product, as the weather conditions where this product is the most useful is foggy and rainy weather where visibility is low.</w:t>
+      </w:r>
+      <w:r>
+        <w:rPr>
+          <w:iCs/>
+        </w:rPr>
+        <w:t xml:space="preserve"> </w:t>
+      </w:r>
+      <w:r>
+        <w:rPr>
+          <w:iCs/>
+        </w:rPr>
+        <w:t>Careful consideration should also be placed on how the device is going to be mounted on the device, and it should be ensured the mounting location and method does not obstruct the operation of the bicycle in any way.</w:t>
       </w:r>
     </w:p>
     <w:p>
       <w:pPr>
-        <w:pStyle w:val="Instructions"/>
-      </w:pPr>
-      <w:r>
-        <w:t>[Propose a high-level set of next steps and state any thoughts or issues that should remain top-of-mind for the production engineer who will take your prototype through to a production-ready product. Refer to any codes, standards, or parts that should be noted by the engineer.]</w:t>
-      </w:r>
+        <w:jc w:val="left"/>
+      </w:pPr>
     </w:p>
     <w:p>
       <w:pPr>
         <w:jc w:val="left"/>
       </w:pPr>
-      <w:r>
-        <w:br w:type="page"/>
-      </w:r>
+    </w:p>
+    <w:p>
+      <w:pPr>
+        <w:jc w:val="left"/>
+      </w:pPr>
+    </w:p>
+    <w:p>
+      <w:pPr>
+        <w:jc w:val="left"/>
+      </w:pPr>
+      <w:bookmarkStart w:id="0" w:name="_GoBack"/>
+      <w:bookmarkEnd w:id="0"/>
     </w:p>
     <w:sdt>
       <w:sdtPr>
@@ -3522,7 +3848,6 @@
           <w:docPartUnique/>
         </w:docPartObj>
       </w:sdtPr>
-      <w:sdtEndPr/>
       <w:sdtContent>
         <w:p>
           <w:pPr>
@@ -3537,7 +3862,6 @@
             <w:id w:val="-573587230"/>
             <w:bibliography/>
           </w:sdtPr>
-          <w:sdtEndPr/>
           <w:sdtContent>
             <w:p>
               <w:pPr>
@@ -3568,12 +3892,12 @@
                 <w:tblLook w:val="04A0" w:firstRow="1" w:lastRow="0" w:firstColumn="1" w:lastColumn="0" w:noHBand="0" w:noVBand="1"/>
               </w:tblPr>
               <w:tblGrid>
-                <w:gridCol w:w="322"/>
-                <w:gridCol w:w="9038"/>
+                <w:gridCol w:w="433"/>
+                <w:gridCol w:w="8927"/>
               </w:tblGrid>
               <w:tr>
                 <w:trPr>
-                  <w:divId w:val="2066181064"/>
+                  <w:divId w:val="104811891"/>
                   <w:tblCellSpacing w:w="15" w:type="dxa"/>
                 </w:trPr>
                 <w:tc>
@@ -3621,7 +3945,7 @@
               </w:tr>
               <w:tr>
                 <w:trPr>
-                  <w:divId w:val="2066181064"/>
+                  <w:divId w:val="104811891"/>
                   <w:tblCellSpacing w:w="15" w:type="dxa"/>
                 </w:trPr>
                 <w:tc>
@@ -3667,7 +3991,7 @@
               </w:tr>
               <w:tr>
                 <w:trPr>
-                  <w:divId w:val="2066181064"/>
+                  <w:divId w:val="104811891"/>
                   <w:tblCellSpacing w:w="15" w:type="dxa"/>
                 </w:trPr>
                 <w:tc>
@@ -3727,7 +4051,7 @@
               </w:tr>
               <w:tr>
                 <w:trPr>
-                  <w:divId w:val="2066181064"/>
+                  <w:divId w:val="104811891"/>
                   <w:tblCellSpacing w:w="15" w:type="dxa"/>
                 </w:trPr>
                 <w:tc>
@@ -3787,7 +4111,7 @@
               </w:tr>
               <w:tr>
                 <w:trPr>
-                  <w:divId w:val="2066181064"/>
+                  <w:divId w:val="104811891"/>
                   <w:tblCellSpacing w:w="15" w:type="dxa"/>
                 </w:trPr>
                 <w:tc>
@@ -3833,7 +4157,7 @@
               </w:tr>
               <w:tr>
                 <w:trPr>
-                  <w:divId w:val="2066181064"/>
+                  <w:divId w:val="104811891"/>
                   <w:tblCellSpacing w:w="15" w:type="dxa"/>
                 </w:trPr>
                 <w:tc>
@@ -3877,10 +4201,332 @@
                   </w:p>
                 </w:tc>
               </w:tr>
+              <w:tr>
+                <w:trPr>
+                  <w:divId w:val="104811891"/>
+                  <w:tblCellSpacing w:w="15" w:type="dxa"/>
+                </w:trPr>
+                <w:tc>
+                  <w:tcPr>
+                    <w:tcW w:w="50" w:type="pct"/>
+                    <w:hideMark/>
+                  </w:tcPr>
+                  <w:p>
+                    <w:pPr>
+                      <w:pStyle w:val="Bibliography"/>
+                      <w:rPr>
+                        <w:noProof/>
+                      </w:rPr>
+                    </w:pPr>
+                    <w:r>
+                      <w:rPr>
+                        <w:noProof/>
+                      </w:rPr>
+                      <w:t xml:space="preserve">[7] </w:t>
+                    </w:r>
+                  </w:p>
+                </w:tc>
+                <w:tc>
+                  <w:tcPr>
+                    <w:tcW w:w="0" w:type="auto"/>
+                    <w:hideMark/>
+                  </w:tcPr>
+                  <w:p>
+                    <w:pPr>
+                      <w:pStyle w:val="Bibliography"/>
+                      <w:rPr>
+                        <w:noProof/>
+                      </w:rPr>
+                    </w:pPr>
+                    <w:r>
+                      <w:rPr>
+                        <w:noProof/>
+                      </w:rPr>
+                      <w:t>M. Siu, "Canadian companies eye new supply chains amid U.S.-China trade war," Globe and Mail, 22 May 2019. [Online]. Available: https://www.theglobeandmail.com/business/adv/article-canadian-companies-eye-new-supply-chains-amid-us-china-trade-war/. [Accessed 30 December 2019].</w:t>
+                    </w:r>
+                  </w:p>
+                </w:tc>
+              </w:tr>
+              <w:tr>
+                <w:trPr>
+                  <w:divId w:val="104811891"/>
+                  <w:tblCellSpacing w:w="15" w:type="dxa"/>
+                </w:trPr>
+                <w:tc>
+                  <w:tcPr>
+                    <w:tcW w:w="50" w:type="pct"/>
+                    <w:hideMark/>
+                  </w:tcPr>
+                  <w:p>
+                    <w:pPr>
+                      <w:pStyle w:val="Bibliography"/>
+                      <w:rPr>
+                        <w:noProof/>
+                      </w:rPr>
+                    </w:pPr>
+                    <w:r>
+                      <w:rPr>
+                        <w:noProof/>
+                      </w:rPr>
+                      <w:t xml:space="preserve">[8] </w:t>
+                    </w:r>
+                  </w:p>
+                </w:tc>
+                <w:tc>
+                  <w:tcPr>
+                    <w:tcW w:w="0" w:type="auto"/>
+                    <w:hideMark/>
+                  </w:tcPr>
+                  <w:p>
+                    <w:pPr>
+                      <w:pStyle w:val="Bibliography"/>
+                      <w:rPr>
+                        <w:noProof/>
+                      </w:rPr>
+                    </w:pPr>
+                    <w:r>
+                      <w:rPr>
+                        <w:noProof/>
+                      </w:rPr>
+                      <w:t>Wikipedia, "Design for testing," Wikipedia Foundation, 23 July 2019. [Online]. Available: https://en.wikipedia.org/wiki/Design_for_testing. [Accessed 2 December 2019].</w:t>
+                    </w:r>
+                  </w:p>
+                </w:tc>
+              </w:tr>
+              <w:tr>
+                <w:trPr>
+                  <w:divId w:val="104811891"/>
+                  <w:tblCellSpacing w:w="15" w:type="dxa"/>
+                </w:trPr>
+                <w:tc>
+                  <w:tcPr>
+                    <w:tcW w:w="50" w:type="pct"/>
+                    <w:hideMark/>
+                  </w:tcPr>
+                  <w:p>
+                    <w:pPr>
+                      <w:pStyle w:val="Bibliography"/>
+                      <w:rPr>
+                        <w:noProof/>
+                      </w:rPr>
+                    </w:pPr>
+                    <w:r>
+                      <w:rPr>
+                        <w:noProof/>
+                      </w:rPr>
+                      <w:t xml:space="preserve">[9] </w:t>
+                    </w:r>
+                  </w:p>
+                </w:tc>
+                <w:tc>
+                  <w:tcPr>
+                    <w:tcW w:w="0" w:type="auto"/>
+                    <w:hideMark/>
+                  </w:tcPr>
+                  <w:p>
+                    <w:pPr>
+                      <w:pStyle w:val="Bibliography"/>
+                      <w:rPr>
+                        <w:noProof/>
+                      </w:rPr>
+                    </w:pPr>
+                    <w:r>
+                      <w:rPr>
+                        <w:noProof/>
+                      </w:rPr>
+                      <w:t>D. Athow, "Pentium FDIV: The processor bug that shook the world," TechRadar, 30 October 2014. [Online]. Available: https://www.techradar.com/news/computing-components/processors/pentium-fdiv-the-processor-bug-that-shook-the-world-1270773. [Accessed 2 December 2019].</w:t>
+                    </w:r>
+                  </w:p>
+                </w:tc>
+              </w:tr>
+              <w:tr>
+                <w:trPr>
+                  <w:divId w:val="104811891"/>
+                  <w:tblCellSpacing w:w="15" w:type="dxa"/>
+                </w:trPr>
+                <w:tc>
+                  <w:tcPr>
+                    <w:tcW w:w="50" w:type="pct"/>
+                    <w:hideMark/>
+                  </w:tcPr>
+                  <w:p>
+                    <w:pPr>
+                      <w:pStyle w:val="Bibliography"/>
+                      <w:rPr>
+                        <w:noProof/>
+                      </w:rPr>
+                    </w:pPr>
+                    <w:r>
+                      <w:rPr>
+                        <w:noProof/>
+                      </w:rPr>
+                      <w:t xml:space="preserve">[10] </w:t>
+                    </w:r>
+                  </w:p>
+                </w:tc>
+                <w:tc>
+                  <w:tcPr>
+                    <w:tcW w:w="0" w:type="auto"/>
+                    <w:hideMark/>
+                  </w:tcPr>
+                  <w:p>
+                    <w:pPr>
+                      <w:pStyle w:val="Bibliography"/>
+                      <w:rPr>
+                        <w:noProof/>
+                      </w:rPr>
+                    </w:pPr>
+                    <w:r>
+                      <w:rPr>
+                        <w:noProof/>
+                      </w:rPr>
+                      <w:t>Texas Instruments, "IEEE Std 1149.1 (JTAG) Testability Primer," Texas Instruments, 1997. [Online]. Available: http://www.ti.com/lit/an/ssya002c/ssya002c.pdf. [Accessed 2 December 2019].</w:t>
+                    </w:r>
+                  </w:p>
+                </w:tc>
+              </w:tr>
+              <w:tr>
+                <w:trPr>
+                  <w:divId w:val="104811891"/>
+                  <w:tblCellSpacing w:w="15" w:type="dxa"/>
+                </w:trPr>
+                <w:tc>
+                  <w:tcPr>
+                    <w:tcW w:w="50" w:type="pct"/>
+                    <w:hideMark/>
+                  </w:tcPr>
+                  <w:p>
+                    <w:pPr>
+                      <w:pStyle w:val="Bibliography"/>
+                      <w:rPr>
+                        <w:noProof/>
+                      </w:rPr>
+                    </w:pPr>
+                    <w:r>
+                      <w:rPr>
+                        <w:noProof/>
+                      </w:rPr>
+                      <w:t xml:space="preserve">[11] </w:t>
+                    </w:r>
+                  </w:p>
+                </w:tc>
+                <w:tc>
+                  <w:tcPr>
+                    <w:tcW w:w="0" w:type="auto"/>
+                    <w:hideMark/>
+                  </w:tcPr>
+                  <w:p>
+                    <w:pPr>
+                      <w:pStyle w:val="Bibliography"/>
+                      <w:rPr>
+                        <w:noProof/>
+                      </w:rPr>
+                    </w:pPr>
+                    <w:r>
+                      <w:rPr>
+                        <w:noProof/>
+                      </w:rPr>
+                      <w:t>Wikipedia, "International Organization for Standardization," Wikipedia, 29 November 2019. [Online]. Available: https://en.wikipedia.org/wiki/International_Organization_for_Standardization. [Accessed 2 December 2019].</w:t>
+                    </w:r>
+                  </w:p>
+                </w:tc>
+              </w:tr>
+              <w:tr>
+                <w:trPr>
+                  <w:divId w:val="104811891"/>
+                  <w:tblCellSpacing w:w="15" w:type="dxa"/>
+                </w:trPr>
+                <w:tc>
+                  <w:tcPr>
+                    <w:tcW w:w="50" w:type="pct"/>
+                    <w:hideMark/>
+                  </w:tcPr>
+                  <w:p>
+                    <w:pPr>
+                      <w:pStyle w:val="Bibliography"/>
+                      <w:rPr>
+                        <w:noProof/>
+                      </w:rPr>
+                    </w:pPr>
+                    <w:r>
+                      <w:rPr>
+                        <w:noProof/>
+                      </w:rPr>
+                      <w:t xml:space="preserve">[12] </w:t>
+                    </w:r>
+                  </w:p>
+                </w:tc>
+                <w:tc>
+                  <w:tcPr>
+                    <w:tcW w:w="0" w:type="auto"/>
+                    <w:hideMark/>
+                  </w:tcPr>
+                  <w:p>
+                    <w:pPr>
+                      <w:pStyle w:val="Bibliography"/>
+                      <w:rPr>
+                        <w:noProof/>
+                      </w:rPr>
+                    </w:pPr>
+                    <w:r>
+                      <w:rPr>
+                        <w:noProof/>
+                      </w:rPr>
+                      <w:t>International Organization for Standardization, "Standards Council of Canada (SCC)," ISO, [Online]. Available: https://www.iso.org/member/1619.html. [Accessed 2 December 2019].</w:t>
+                    </w:r>
+                  </w:p>
+                </w:tc>
+              </w:tr>
+              <w:tr>
+                <w:trPr>
+                  <w:divId w:val="104811891"/>
+                  <w:tblCellSpacing w:w="15" w:type="dxa"/>
+                </w:trPr>
+                <w:tc>
+                  <w:tcPr>
+                    <w:tcW w:w="50" w:type="pct"/>
+                    <w:hideMark/>
+                  </w:tcPr>
+                  <w:p>
+                    <w:pPr>
+                      <w:pStyle w:val="Bibliography"/>
+                      <w:rPr>
+                        <w:noProof/>
+                      </w:rPr>
+                    </w:pPr>
+                    <w:r>
+                      <w:rPr>
+                        <w:noProof/>
+                      </w:rPr>
+                      <w:t xml:space="preserve">[13] </w:t>
+                    </w:r>
+                  </w:p>
+                </w:tc>
+                <w:tc>
+                  <w:tcPr>
+                    <w:tcW w:w="0" w:type="auto"/>
+                    <w:hideMark/>
+                  </w:tcPr>
+                  <w:p>
+                    <w:pPr>
+                      <w:pStyle w:val="Bibliography"/>
+                      <w:rPr>
+                        <w:noProof/>
+                      </w:rPr>
+                    </w:pPr>
+                    <w:r>
+                      <w:rPr>
+                        <w:noProof/>
+                      </w:rPr>
+                      <w:t>International Organization for Standardization, "American National Standards Institute (ANSI)," ISO, [Online]. Available: https://www.iso.org/member/2188.html. [Accessed 2 December 2019].</w:t>
+                    </w:r>
+                  </w:p>
+                </w:tc>
+              </w:tr>
             </w:tbl>
             <w:p>
               <w:pPr>
-                <w:divId w:val="2066181064"/>
+                <w:divId w:val="104811891"/>
                 <w:rPr>
                   <w:rFonts w:eastAsia="Times New Roman"/>
                   <w:noProof/>
@@ -3888,6 +4534,18 @@
               </w:pPr>
             </w:p>
             <w:p>
+              <w:pPr>
+                <w:sectPr>
+                  <w:headerReference w:type="default" r:id="rId18"/>
+                  <w:footerReference w:type="default" r:id="rId19"/>
+                  <w:footerReference w:type="first" r:id="rId20"/>
+                  <w:pgSz w:w="12240" w:h="15840"/>
+                  <w:pgMar w:top="1440" w:right="1440" w:bottom="1440" w:left="1440" w:header="708" w:footer="708" w:gutter="0"/>
+                  <w:cols w:space="708"/>
+                  <w:titlePg/>
+                  <w:docGrid w:linePitch="360"/>
+                </w:sectPr>
+              </w:pPr>
               <w:r>
                 <w:rPr>
                   <w:b/>
@@ -3903,181 +4561,6 @@
     </w:sdt>
     <w:p>
       <w:pPr>
-        <w:tabs>
-          <w:tab w:val="left" w:pos="5328"/>
-        </w:tabs>
-      </w:pPr>
-      <w:r>
-        <w:t xml:space="preserve">Need to format references </w:t>
-      </w:r>
-      <w:r>
-        <w:tab/>
-      </w:r>
-    </w:p>
-    <w:p>
-      <w:pPr>
-        <w:numPr>
-          <w:ilvl w:val="0"/>
-          <w:numId w:val="21"/>
-        </w:numPr>
-        <w:shd w:val="clear" w:color="auto" w:fill="EAF3FF"/>
-        <w:spacing w:before="100" w:beforeAutospacing="1" w:after="24" w:line="240" w:lineRule="auto"/>
-        <w:ind w:left="768"/>
-        <w:jc w:val="left"/>
-        <w:rPr>
-          <w:rStyle w:val="reference-text"/>
-        </w:rPr>
-      </w:pPr>
-      <w:hyperlink r:id="rId18" w:history="1">
-        <w:r>
-          <w:rPr>
-            <w:rStyle w:val="Hyperlink"/>
-          </w:rPr>
-          <w:t>https://www.lce.com/Whats-the-role-of-the-Reliability-Engineer-1227.html</w:t>
-        </w:r>
-      </w:hyperlink>
-    </w:p>
-    <w:p>
-      <w:pPr>
-        <w:numPr>
-          <w:ilvl w:val="0"/>
-          <w:numId w:val="21"/>
-        </w:numPr>
-        <w:shd w:val="clear" w:color="auto" w:fill="EAF3FF"/>
-        <w:spacing w:before="100" w:beforeAutospacing="1" w:after="24" w:line="240" w:lineRule="auto"/>
-        <w:ind w:left="768"/>
-        <w:jc w:val="left"/>
-      </w:pPr>
-      <w:hyperlink r:id="rId19" w:history="1">
-        <w:r>
-          <w:rPr>
-            <w:rStyle w:val="Hyperlink"/>
-          </w:rPr>
-          <w:t>https://www.robotshop.com/en/hc-sr04-ultrasonic-range-finder-tys.html</w:t>
-        </w:r>
-      </w:hyperlink>
-    </w:p>
-    <w:p>
-      <w:pPr>
-        <w:numPr>
-          <w:ilvl w:val="0"/>
-          <w:numId w:val="21"/>
-        </w:numPr>
-        <w:shd w:val="clear" w:color="auto" w:fill="EAF3FF"/>
-        <w:spacing w:before="100" w:beforeAutospacing="1" w:after="24" w:line="240" w:lineRule="auto"/>
-        <w:ind w:left="768"/>
-        <w:jc w:val="left"/>
-      </w:pPr>
-      <w:hyperlink r:id="rId20" w:history="1">
-        <w:r>
-          <w:rPr>
-            <w:rStyle w:val="Hyperlink"/>
-          </w:rPr>
-          <w:t>https://www.researchgate.net/publication/3226710_Ethical_considerations_in_engineering_design_processes</w:t>
-        </w:r>
-      </w:hyperlink>
-    </w:p>
-    <w:p>
-      <w:pPr>
-        <w:numPr>
-          <w:ilvl w:val="0"/>
-          <w:numId w:val="21"/>
-        </w:numPr>
-        <w:shd w:val="clear" w:color="auto" w:fill="EAF3FF"/>
-        <w:spacing w:before="100" w:beforeAutospacing="1" w:after="24" w:line="240" w:lineRule="auto"/>
-        <w:ind w:left="768"/>
-        <w:jc w:val="left"/>
-      </w:pPr>
-      <w:hyperlink r:id="rId21" w:history="1">
-        <w:r>
-          <w:rPr>
-            <w:rStyle w:val="Hyperlink"/>
-          </w:rPr>
-          <w:t>https://www.ontario.ca/laws/regulation/900941</w:t>
-        </w:r>
-      </w:hyperlink>
-    </w:p>
-    <w:p>
-      <w:pPr>
-        <w:numPr>
-          <w:ilvl w:val="0"/>
-          <w:numId w:val="21"/>
-        </w:numPr>
-        <w:shd w:val="clear" w:color="auto" w:fill="EAF3FF"/>
-        <w:spacing w:before="100" w:beforeAutospacing="1" w:after="24" w:line="240" w:lineRule="auto"/>
-        <w:ind w:left="768"/>
-        <w:jc w:val="left"/>
-      </w:pPr>
-      <w:hyperlink r:id="rId22" w:history="1">
-        <w:r>
-          <w:rPr>
-            <w:rStyle w:val="Hyperlink"/>
-          </w:rPr>
-          <w:t>https://www.ieee.org/about/corporate/governance/p7-8.html</w:t>
-        </w:r>
-      </w:hyperlink>
-    </w:p>
-    <w:p>
-      <w:pPr>
-        <w:numPr>
-          <w:ilvl w:val="0"/>
-          <w:numId w:val="21"/>
-        </w:numPr>
-        <w:shd w:val="clear" w:color="auto" w:fill="EAF3FF"/>
-        <w:spacing w:before="100" w:beforeAutospacing="1" w:after="24" w:line="240" w:lineRule="auto"/>
-        <w:ind w:left="768"/>
-        <w:jc w:val="left"/>
-      </w:pPr>
-      <w:hyperlink r:id="rId23" w:history="1">
-        <w:r>
-          <w:rPr>
-            <w:rStyle w:val="Hyperlink"/>
-          </w:rPr>
-          <w:t>https://fortune.com/2019/06/07/us-china-trade-war-manufacturers-leaving/</w:t>
-        </w:r>
-      </w:hyperlink>
-      <w:r>
-        <w:t xml:space="preserve"> </w:t>
-      </w:r>
-    </w:p>
-    <w:p>
-      <w:pPr>
-        <w:numPr>
-          <w:ilvl w:val="0"/>
-          <w:numId w:val="21"/>
-        </w:numPr>
-        <w:shd w:val="clear" w:color="auto" w:fill="EAF3FF"/>
-        <w:spacing w:before="100" w:beforeAutospacing="1" w:after="24" w:line="240" w:lineRule="auto"/>
-        <w:ind w:left="768"/>
-        <w:jc w:val="left"/>
-      </w:pPr>
-      <w:hyperlink r:id="rId24" w:history="1">
-        <w:r>
-          <w:rPr>
-            <w:rStyle w:val="Hyperlink"/>
-          </w:rPr>
-          <w:t>https://www.theglobeandmail.com/business/adv/article-canadian-companies-eye-new-supply-chains-amid-us-china-trade-war/</w:t>
-        </w:r>
-      </w:hyperlink>
-    </w:p>
-    <w:p/>
-    <w:p/>
-    <w:p>
-      <w:pPr>
-        <w:sectPr>
-          <w:headerReference w:type="default" r:id="rId25"/>
-          <w:footerReference w:type="default" r:id="rId26"/>
-          <w:footerReference w:type="first" r:id="rId27"/>
-          <w:pgSz w:w="12240" w:h="15840"/>
-          <w:pgMar w:top="1440" w:right="1440" w:bottom="1440" w:left="1440" w:header="708" w:footer="708" w:gutter="0"/>
-          <w:cols w:space="708"/>
-          <w:titlePg/>
-          <w:docGrid w:linePitch="360"/>
-        </w:sectPr>
-      </w:pPr>
-    </w:p>
-    <w:p>
-      <w:pPr>
         <w:pStyle w:val="Heading1"/>
       </w:pPr>
       <w:r>
@@ -4255,27 +4738,14 @@
       <w:r>
         <w:t xml:space="preserve">Table </w:t>
       </w:r>
-      <w:r>
-        <w:fldChar w:fldCharType="begin"/>
-      </w:r>
-      <w:r>
-        <w:instrText xml:space="preserve"> SEQ Table \* ARABIC </w:instrText>
-      </w:r>
-      <w:r>
-        <w:fldChar w:fldCharType="separate"/>
-      </w:r>
-      <w:r>
-        <w:rPr>
-          <w:noProof/>
-        </w:rPr>
-        <w:t>1</w:t>
-      </w:r>
-      <w:r>
-        <w:rPr>
-          <w:noProof/>
-        </w:rPr>
-        <w:fldChar w:fldCharType="end"/>
-      </w:r>
+      <w:fldSimple w:instr=" SEQ Table \* ARABIC ">
+        <w:r>
+          <w:rPr>
+            <w:noProof/>
+          </w:rPr>
+          <w:t>1</w:t>
+        </w:r>
+      </w:fldSimple>
       <w:bookmarkEnd w:id="1"/>
       <w:r>
         <w:t>: Necessary Design Changes</w:t>
@@ -4548,27 +5018,14 @@
       <w:r>
         <w:t xml:space="preserve">Table </w:t>
       </w:r>
-      <w:r>
-        <w:fldChar w:fldCharType="begin"/>
-      </w:r>
-      <w:r>
-        <w:instrText xml:space="preserve"> SEQ Table \* ARABIC </w:instrText>
-      </w:r>
-      <w:r>
-        <w:fldChar w:fldCharType="separate"/>
-      </w:r>
-      <w:r>
-        <w:rPr>
-          <w:noProof/>
-        </w:rPr>
-        <w:t>2</w:t>
-      </w:r>
-      <w:r>
-        <w:rPr>
-          <w:noProof/>
-        </w:rPr>
-        <w:fldChar w:fldCharType="end"/>
-      </w:r>
+      <w:fldSimple w:instr=" SEQ Table \* ARABIC ">
+        <w:r>
+          <w:rPr>
+            <w:noProof/>
+          </w:rPr>
+          <w:t>2</w:t>
+        </w:r>
+      </w:fldSimple>
       <w:bookmarkEnd w:id="2"/>
       <w:r>
         <w:t>: Important Notes</w:t>
@@ -4664,27 +5121,14 @@
       <w:r>
         <w:t xml:space="preserve">Table </w:t>
       </w:r>
-      <w:r>
-        <w:fldChar w:fldCharType="begin"/>
-      </w:r>
-      <w:r>
-        <w:instrText xml:space="preserve"> SEQ Table \* ARABIC </w:instrText>
-      </w:r>
-      <w:r>
-        <w:fldChar w:fldCharType="separate"/>
-      </w:r>
-      <w:r>
-        <w:rPr>
-          <w:noProof/>
-        </w:rPr>
-        <w:t>3</w:t>
-      </w:r>
-      <w:r>
-        <w:rPr>
-          <w:noProof/>
-        </w:rPr>
-        <w:fldChar w:fldCharType="end"/>
-      </w:r>
+      <w:fldSimple w:instr=" SEQ Table \* ARABIC ">
+        <w:r>
+          <w:rPr>
+            <w:noProof/>
+          </w:rPr>
+          <w:t>3</w:t>
+        </w:r>
+      </w:fldSimple>
       <w:bookmarkEnd w:id="3"/>
       <w:r>
         <w:t>: Hardware Signal Test Plan</w:t>
@@ -4820,13 +5264,7 @@
             </w:r>
             <w:proofErr w:type="spellEnd"/>
             <w:r>
-              <w:t xml:space="preserve"> (</w:t>
-            </w:r>
-            <w:r>
-              <w:t>TP 1*</w:t>
-            </w:r>
-            <w:r>
-              <w:t>)</w:t>
+              <w:t xml:space="preserve"> (TP 1*)</w:t>
             </w:r>
           </w:p>
         </w:tc>
@@ -5099,13 +5537,7 @@
               <w:jc w:val="left"/>
             </w:pPr>
             <w:r>
-              <w:t>(</w:t>
-            </w:r>
-            <w:r>
-              <w:t>TP 3, 4*</w:t>
-            </w:r>
-            <w:r>
-              <w:t>)</w:t>
+              <w:t>(TP 3, 4*)</w:t>
             </w:r>
           </w:p>
         </w:tc>
@@ -5375,13 +5807,7 @@
               <w:jc w:val="left"/>
             </w:pPr>
             <w:r>
-              <w:t>(</w:t>
-            </w:r>
-            <w:r>
-              <w:t>TP 6*</w:t>
-            </w:r>
-            <w:r>
-              <w:t>)</w:t>
+              <w:t>(TP 6*)</w:t>
             </w:r>
           </w:p>
         </w:tc>
@@ -5657,27 +6083,14 @@
         <w:lastRenderedPageBreak/>
         <w:t xml:space="preserve">Table </w:t>
       </w:r>
-      <w:r>
-        <w:fldChar w:fldCharType="begin"/>
-      </w:r>
-      <w:r>
-        <w:instrText xml:space="preserve"> SEQ Table \* ARABIC </w:instrText>
-      </w:r>
-      <w:r>
-        <w:fldChar w:fldCharType="separate"/>
-      </w:r>
-      <w:r>
-        <w:rPr>
-          <w:noProof/>
-        </w:rPr>
-        <w:t>4</w:t>
-      </w:r>
-      <w:r>
-        <w:rPr>
-          <w:noProof/>
-        </w:rPr>
-        <w:fldChar w:fldCharType="end"/>
-      </w:r>
+      <w:fldSimple w:instr=" SEQ Table \* ARABIC ">
+        <w:r>
+          <w:rPr>
+            <w:noProof/>
+          </w:rPr>
+          <w:t>4</w:t>
+        </w:r>
+      </w:fldSimple>
       <w:bookmarkEnd w:id="4"/>
       <w:r>
         <w:t>: Hardware Signal Connectivity</w:t>
@@ -5985,7 +6398,7 @@
                     <pic:cNvPicPr/>
                   </pic:nvPicPr>
                   <pic:blipFill>
-                    <a:blip r:embed="rId28">
+                    <a:blip r:embed="rId21">
                       <a:extLst>
                         <a:ext uri="{28A0092B-C50C-407E-A947-70E740481C1C}">
                           <a14:useLocalDpi xmlns:a14="http://schemas.microsoft.com/office/drawing/2010/main" val="0"/>
@@ -6029,27 +6442,14 @@
       <w:r>
         <w:t xml:space="preserve">Figure </w:t>
       </w:r>
-      <w:r>
-        <w:fldChar w:fldCharType="begin"/>
-      </w:r>
-      <w:r>
-        <w:instrText xml:space="preserve"> SEQ Figure \* ARABIC </w:instrText>
-      </w:r>
-      <w:r>
-        <w:fldChar w:fldCharType="separate"/>
-      </w:r>
-      <w:r>
-        <w:rPr>
-          <w:noProof/>
-        </w:rPr>
-        <w:t>10</w:t>
-      </w:r>
-      <w:r>
-        <w:rPr>
-          <w:noProof/>
-        </w:rPr>
-        <w:fldChar w:fldCharType="end"/>
-      </w:r>
+      <w:fldSimple w:instr=" SEQ Figure \* ARABIC ">
+        <w:r>
+          <w:rPr>
+            <w:noProof/>
+          </w:rPr>
+          <w:t>10</w:t>
+        </w:r>
+      </w:fldSimple>
       <w:bookmarkEnd w:id="5"/>
       <w:r>
         <w:rPr>
@@ -6112,7 +6512,7 @@
                     </pic:cNvPicPr>
                   </pic:nvPicPr>
                   <pic:blipFill>
-                    <a:blip r:embed="rId29">
+                    <a:blip r:embed="rId22">
                       <a:extLst>
                         <a:ext uri="{28A0092B-C50C-407E-A947-70E740481C1C}">
                           <a14:useLocalDpi xmlns:a14="http://schemas.microsoft.com/office/drawing/2010/main" val="0"/>
@@ -6159,27 +6559,14 @@
       <w:r>
         <w:t xml:space="preserve">Figure </w:t>
       </w:r>
-      <w:r>
-        <w:fldChar w:fldCharType="begin"/>
-      </w:r>
-      <w:r>
-        <w:instrText xml:space="preserve"> SEQ Figure \* ARABIC </w:instrText>
-      </w:r>
-      <w:r>
-        <w:fldChar w:fldCharType="separate"/>
-      </w:r>
-      <w:r>
-        <w:rPr>
-          <w:noProof/>
-        </w:rPr>
-        <w:t>11</w:t>
-      </w:r>
-      <w:r>
-        <w:rPr>
-          <w:noProof/>
-        </w:rPr>
-        <w:fldChar w:fldCharType="end"/>
-      </w:r>
+      <w:fldSimple w:instr=" SEQ Figure \* ARABIC ">
+        <w:r>
+          <w:rPr>
+            <w:noProof/>
+          </w:rPr>
+          <w:t>11</w:t>
+        </w:r>
+      </w:fldSimple>
       <w:bookmarkEnd w:id="6"/>
       <w:r>
         <w:rPr>
@@ -6197,7 +6584,7 @@
       <w:r>
         <w:t xml:space="preserve">Link to GitHub repository: </w:t>
       </w:r>
-      <w:hyperlink r:id="rId30" w:history="1">
+      <w:hyperlink r:id="rId23" w:history="1">
         <w:r>
           <w:rPr>
             <w:rStyle w:val="Hyperlink"/>
@@ -6360,7 +6747,6 @@
         <w:dataBinding w:prefixMappings="xmlns:ns0='http://purl.org/dc/elements/1.1/' xmlns:ns1='http://schemas.openxmlformats.org/package/2006/metadata/core-properties' " w:xpath="/ns1:coreProperties[1]/ns0:title[1]" w:storeItemID="{6C3C8BC8-F283-45AE-878A-BAB7291924A1}"/>
         <w:text/>
       </w:sdtPr>
-      <w:sdtEndPr/>
       <w:sdtContent>
         <w:r>
           <w:t>Production Model Design Report</w:t>
@@ -10280,6 +10666,7 @@
     <w:rsid w:val="007738CA"/>
     <w:rsid w:val="007A0F37"/>
     <w:rsid w:val="007F16DF"/>
+    <w:rsid w:val="00934A1B"/>
     <w:rsid w:val="0097713A"/>
     <w:rsid w:val="00B503C2"/>
     <w:rsid w:val="00CA3403"/>
@@ -11208,11 +11595,128 @@
     <b:URL>https://www.theglobeandmail.com/business/adv/article-canadian-companies-eye-new-supply-chains-amid-us-china-trade-war/</b:URL>
     <b:RefOrder>7</b:RefOrder>
   </b:Source>
+  <b:Source>
+    <b:Tag>Wik19</b:Tag>
+    <b:SourceType>InternetSite</b:SourceType>
+    <b:Guid>{472CA300-D3A2-431D-BBD1-7C4B01C0846F}</b:Guid>
+    <b:Title>Design for testing</b:Title>
+    <b:Year>2019</b:Year>
+    <b:Author>
+      <b:Author>
+        <b:Corporate>Wikipedia</b:Corporate>
+      </b:Author>
+    </b:Author>
+    <b:ProductionCompany>Wikipedia Foundation</b:ProductionCompany>
+    <b:Month>July</b:Month>
+    <b:Day>23</b:Day>
+    <b:YearAccessed>2019</b:YearAccessed>
+    <b:MonthAccessed>December</b:MonthAccessed>
+    <b:DayAccessed>2</b:DayAccessed>
+    <b:URL>https://en.wikipedia.org/wiki/Design_for_testing</b:URL>
+    <b:RefOrder>8</b:RefOrder>
+  </b:Source>
+  <b:Source>
+    <b:Tag>Ath14</b:Tag>
+    <b:SourceType>InternetSite</b:SourceType>
+    <b:Guid>{E73AF0F5-F327-4EE5-9883-F16B59C1C3A6}</b:Guid>
+    <b:Author>
+      <b:Author>
+        <b:NameList>
+          <b:Person>
+            <b:Last>Athow</b:Last>
+            <b:First>Desire</b:First>
+          </b:Person>
+        </b:NameList>
+      </b:Author>
+    </b:Author>
+    <b:Title>Pentium FDIV: The processor bug that shook the world</b:Title>
+    <b:ProductionCompany>TechRadar</b:ProductionCompany>
+    <b:Year>2014</b:Year>
+    <b:Month>October</b:Month>
+    <b:Day>30</b:Day>
+    <b:YearAccessed>2019</b:YearAccessed>
+    <b:MonthAccessed>December</b:MonthAccessed>
+    <b:DayAccessed>2</b:DayAccessed>
+    <b:URL>https://www.techradar.com/news/computing-components/processors/pentium-fdiv-the-processor-bug-that-shook-the-world-1270773</b:URL>
+    <b:RefOrder>9</b:RefOrder>
+  </b:Source>
+  <b:Source>
+    <b:Tag>Tex97</b:Tag>
+    <b:SourceType>InternetSite</b:SourceType>
+    <b:Guid>{1340E90F-8E2A-48AD-A345-BB7B53B1A498}</b:Guid>
+    <b:Title>IEEE Std 1149.1 (JTAG) Testability Primer</b:Title>
+    <b:Year>1997</b:Year>
+    <b:YearAccessed>2019</b:YearAccessed>
+    <b:MonthAccessed>December</b:MonthAccessed>
+    <b:DayAccessed>2</b:DayAccessed>
+    <b:URL>http://www.ti.com/lit/an/ssya002c/ssya002c.pdf</b:URL>
+    <b:Author>
+      <b:Author>
+        <b:Corporate>Texas Instruments</b:Corporate>
+      </b:Author>
+    </b:Author>
+    <b:ProductionCompany>Texas Instruments</b:ProductionCompany>
+    <b:RefOrder>10</b:RefOrder>
+  </b:Source>
+  <b:Source>
+    <b:Tag>Wik191</b:Tag>
+    <b:SourceType>InternetSite</b:SourceType>
+    <b:Guid>{51BF0B1C-3C8A-4E97-8381-EBB7647E2074}</b:Guid>
+    <b:Author>
+      <b:Author>
+        <b:Corporate>Wikipedia</b:Corporate>
+      </b:Author>
+    </b:Author>
+    <b:Title>International Organization for Standardization</b:Title>
+    <b:ProductionCompany>Wikipedia</b:ProductionCompany>
+    <b:Year>2019</b:Year>
+    <b:Month>November</b:Month>
+    <b:Day>29</b:Day>
+    <b:YearAccessed>2019</b:YearAccessed>
+    <b:MonthAccessed>December</b:MonthAccessed>
+    <b:DayAccessed>2</b:DayAccessed>
+    <b:URL>https://en.wikipedia.org/wiki/International_Organization_for_Standardization</b:URL>
+    <b:RefOrder>11</b:RefOrder>
+  </b:Source>
+  <b:Source>
+    <b:Tag>Int19</b:Tag>
+    <b:SourceType>InternetSite</b:SourceType>
+    <b:Guid>{B1162BE7-1360-46C9-B005-ADC930631C2E}</b:Guid>
+    <b:Author>
+      <b:Author>
+        <b:Corporate>International Organization for Standardization</b:Corporate>
+      </b:Author>
+    </b:Author>
+    <b:Title>Standards Council of Canada (SCC)</b:Title>
+    <b:ProductionCompany>ISO</b:ProductionCompany>
+    <b:YearAccessed>2019</b:YearAccessed>
+    <b:MonthAccessed>December</b:MonthAccessed>
+    <b:DayAccessed>2</b:DayAccessed>
+    <b:URL>https://www.iso.org/member/1619.html</b:URL>
+    <b:RefOrder>12</b:RefOrder>
+  </b:Source>
+  <b:Source>
+    <b:Tag>Int191</b:Tag>
+    <b:SourceType>InternetSite</b:SourceType>
+    <b:Guid>{C53C6BD9-782C-4131-BF8A-9DD4B8D2329A}</b:Guid>
+    <b:Author>
+      <b:Author>
+        <b:Corporate>International Organization for Standardization</b:Corporate>
+      </b:Author>
+    </b:Author>
+    <b:Title>American National Standards Institute (ANSI)</b:Title>
+    <b:ProductionCompany>ISO</b:ProductionCompany>
+    <b:YearAccessed>2019</b:YearAccessed>
+    <b:MonthAccessed>December</b:MonthAccessed>
+    <b:DayAccessed>2</b:DayAccessed>
+    <b:URL>https://www.iso.org/member/2188.html</b:URL>
+    <b:RefOrder>13</b:RefOrder>
+  </b:Source>
 </b:Sources>
 </file>
 
 <file path=customXml/itemProps1.xml><?xml version="1.0" encoding="utf-8"?>
-<ds:datastoreItem xmlns:ds="http://schemas.openxmlformats.org/officeDocument/2006/customXml" ds:itemID="{23C112B6-AAE1-4C9E-BF78-02502D12E27A}">
+<ds:datastoreItem xmlns:ds="http://schemas.openxmlformats.org/officeDocument/2006/customXml" ds:itemID="{851BF130-5866-4302-A8C7-34970BF928C0}">
   <ds:schemaRefs>
     <ds:schemaRef ds:uri="http://schemas.openxmlformats.org/officeDocument/2006/bibliography"/>
   </ds:schemaRefs>

</xml_diff>

<commit_message>
Got rid of all instructions in brackets
</commit_message>
<xml_diff>
--- a/Production Model Design/Production Model Design Report.docx
+++ b/Production Model Design/Production Model Design Report.docx
@@ -29,6 +29,7 @@
           <w:dataBinding w:prefixMappings="xmlns:ns0='http://purl.org/dc/elements/1.1/' xmlns:ns1='http://schemas.openxmlformats.org/package/2006/metadata/core-properties' " w:xpath="/ns1:coreProperties[1]/ns0:title[1]" w:storeItemID="{6C3C8BC8-F283-45AE-878A-BAB7291924A1}"/>
           <w:text/>
         </w:sdtPr>
+        <w:sdtEndPr/>
         <w:sdtContent>
           <w:r>
             <w:t>Production Model Design Report</w:t>
@@ -108,6 +109,7 @@
               <w:listItem w:displayText="6" w:value="6"/>
             </w:dropDownList>
           </w:sdtPr>
+          <w:sdtEndPr/>
           <w:sdtContent>
             <w:tc>
               <w:tcPr>
@@ -180,6 +182,7 @@
               <w:listItem w:displayText="22" w:value="22"/>
             </w:dropDownList>
           </w:sdtPr>
+          <w:sdtEndPr/>
           <w:sdtContent>
             <w:tc>
               <w:tcPr>
@@ -199,115 +202,6 @@
         </w:sdt>
       </w:tr>
     </w:tbl>
-    <w:p>
-      <w:pPr>
-        <w:pStyle w:val="Instructions"/>
-      </w:pPr>
-      <w:r>
-        <w:t>[For your project</w:t>
-      </w:r>
-      <w:r>
-        <w:t>, your group will complete one Production Model Design Report.</w:t>
-      </w:r>
-      <w:r>
-        <w:t xml:space="preserve"> </w:t>
-      </w:r>
-      <w:r>
-        <w:t xml:space="preserve">The audience </w:t>
-      </w:r>
-      <w:r>
-        <w:t xml:space="preserve">is your manager and the manager of the Production Engineering team, so the document should be of high quality. </w:t>
-      </w:r>
-      <w:r>
-        <w:t xml:space="preserve">Inside this report, you will each </w:t>
-      </w:r>
-      <w:r>
-        <w:t xml:space="preserve">individually </w:t>
-      </w:r>
-      <w:r>
-        <w:t xml:space="preserve">select </w:t>
-      </w:r>
-      <w:r>
-        <w:t>two</w:t>
-      </w:r>
-      <w:r>
-        <w:t xml:space="preserve"> issues that must be addressed when bringing a project to production scale (</w:t>
-      </w:r>
-      <w:r>
-        <w:t>one</w:t>
-      </w:r>
-      <w:r>
-        <w:t xml:space="preserve"> STEM and one non-STEM issues</w:t>
-      </w:r>
-      <w:r>
-        <w:t xml:space="preserve"> – choose different topic</w:t>
-      </w:r>
-      <w:r>
-        <w:t>s</w:t>
-      </w:r>
-      <w:r>
-        <w:t xml:space="preserve"> than your partner</w:t>
-      </w:r>
-      <w:r>
-        <w:t xml:space="preserve">). </w:t>
-      </w:r>
-      <w:r>
-        <w:t xml:space="preserve">Delete all the instructions </w:t>
-      </w:r>
-      <w:r>
-        <w:t xml:space="preserve">in brackets </w:t>
-      </w:r>
-      <w:r>
-        <w:t>before submitting this document.</w:t>
-      </w:r>
-      <w:r>
-        <w:t xml:space="preserve"> Use IEEE format to note any relevant references or links </w:t>
-      </w:r>
-      <w:sdt>
-        <w:sdtPr>
-          <w:id w:val="-14078950"/>
-          <w:citation/>
-        </w:sdtPr>
-        <w:sdtContent>
-          <w:r>
-            <w:fldChar w:fldCharType="begin"/>
-          </w:r>
-          <w:r>
-            <w:instrText xml:space="preserve">CITATION IEE19 \l 4105 </w:instrText>
-          </w:r>
-          <w:r>
-            <w:fldChar w:fldCharType="separate"/>
-          </w:r>
-          <w:r>
-            <w:rPr>
-              <w:noProof/>
-            </w:rPr>
-            <w:t>[1]</w:t>
-          </w:r>
-          <w:r>
-            <w:fldChar w:fldCharType="end"/>
-          </w:r>
-        </w:sdtContent>
-      </w:sdt>
-      <w:r>
-        <w:t xml:space="preserve">. You do this in Word by going to References </w:t>
-      </w:r>
-      <w:r>
-        <w:sym w:font="Wingdings" w:char="F0E0"/>
-      </w:r>
-      <w:r>
-        <w:t xml:space="preserve"> Citations &amp; Bibliography </w:t>
-      </w:r>
-      <w:r>
-        <w:sym w:font="Wingdings" w:char="F0E0"/>
-      </w:r>
-      <w:r>
-        <w:t xml:space="preserve"> Manage Sources to add a source, and then to Insert Citation to use it.</w:t>
-      </w:r>
-      <w:r>
-        <w:t>]</w:t>
-      </w:r>
-    </w:p>
     <w:p>
       <w:pPr>
         <w:pStyle w:val="Heading1"/>
@@ -626,17 +520,9 @@
     </w:p>
     <w:p>
       <w:pPr>
-        <w:rPr>
-          <w:iCs/>
-        </w:rPr>
-      </w:pPr>
-    </w:p>
-    <w:p>
-      <w:pPr>
         <w:pStyle w:val="Heading2"/>
       </w:pPr>
       <w:r>
-        <w:lastRenderedPageBreak/>
         <w:t xml:space="preserve">Project Design </w:t>
       </w:r>
       <w:r>
@@ -832,14 +718,27 @@
       <w:r>
         <w:t xml:space="preserve">Figure </w:t>
       </w:r>
-      <w:fldSimple w:instr=" SEQ Figure \* ARABIC ">
-        <w:r>
-          <w:rPr>
-            <w:noProof/>
-          </w:rPr>
-          <w:t>1</w:t>
-        </w:r>
-      </w:fldSimple>
+      <w:r>
+        <w:fldChar w:fldCharType="begin"/>
+      </w:r>
+      <w:r>
+        <w:instrText xml:space="preserve"> SEQ Figure \* ARABIC </w:instrText>
+      </w:r>
+      <w:r>
+        <w:fldChar w:fldCharType="separate"/>
+      </w:r>
+      <w:r>
+        <w:rPr>
+          <w:noProof/>
+        </w:rPr>
+        <w:t>1</w:t>
+      </w:r>
+      <w:r>
+        <w:rPr>
+          <w:noProof/>
+        </w:rPr>
+        <w:fldChar w:fldCharType="end"/>
+      </w:r>
       <w:r>
         <w:rPr>
           <w:noProof/>
@@ -926,14 +825,27 @@
       <w:r>
         <w:t xml:space="preserve">Figure </w:t>
       </w:r>
-      <w:fldSimple w:instr=" SEQ Figure \* ARABIC ">
-        <w:r>
-          <w:rPr>
-            <w:noProof/>
-          </w:rPr>
-          <w:t>2</w:t>
-        </w:r>
-      </w:fldSimple>
+      <w:r>
+        <w:fldChar w:fldCharType="begin"/>
+      </w:r>
+      <w:r>
+        <w:instrText xml:space="preserve"> SEQ Figure \* ARABIC </w:instrText>
+      </w:r>
+      <w:r>
+        <w:fldChar w:fldCharType="separate"/>
+      </w:r>
+      <w:r>
+        <w:rPr>
+          <w:noProof/>
+        </w:rPr>
+        <w:t>2</w:t>
+      </w:r>
+      <w:r>
+        <w:rPr>
+          <w:noProof/>
+        </w:rPr>
+        <w:fldChar w:fldCharType="end"/>
+      </w:r>
       <w:r>
         <w:rPr>
           <w:noProof/>
@@ -1005,14 +917,27 @@
       <w:r>
         <w:t xml:space="preserve">Figure </w:t>
       </w:r>
-      <w:fldSimple w:instr=" SEQ Figure \* ARABIC ">
-        <w:r>
-          <w:rPr>
-            <w:noProof/>
-          </w:rPr>
-          <w:t>3</w:t>
-        </w:r>
-      </w:fldSimple>
+      <w:r>
+        <w:fldChar w:fldCharType="begin"/>
+      </w:r>
+      <w:r>
+        <w:instrText xml:space="preserve"> SEQ Figure \* ARABIC </w:instrText>
+      </w:r>
+      <w:r>
+        <w:fldChar w:fldCharType="separate"/>
+      </w:r>
+      <w:r>
+        <w:rPr>
+          <w:noProof/>
+        </w:rPr>
+        <w:t>3</w:t>
+      </w:r>
+      <w:r>
+        <w:rPr>
+          <w:noProof/>
+        </w:rPr>
+        <w:fldChar w:fldCharType="end"/>
+      </w:r>
       <w:r>
         <w:rPr>
           <w:noProof/>
@@ -1146,14 +1071,27 @@
             <w:r>
               <w:t xml:space="preserve">Figure </w:t>
             </w:r>
-            <w:fldSimple w:instr=" SEQ Figure \* ARABIC ">
-              <w:r>
-                <w:rPr>
-                  <w:noProof/>
-                </w:rPr>
-                <w:t>4</w:t>
-              </w:r>
-            </w:fldSimple>
+            <w:r>
+              <w:fldChar w:fldCharType="begin"/>
+            </w:r>
+            <w:r>
+              <w:instrText xml:space="preserve"> SEQ Figure \* ARABIC </w:instrText>
+            </w:r>
+            <w:r>
+              <w:fldChar w:fldCharType="separate"/>
+            </w:r>
+            <w:r>
+              <w:rPr>
+                <w:noProof/>
+              </w:rPr>
+              <w:t>4</w:t>
+            </w:r>
+            <w:r>
+              <w:rPr>
+                <w:noProof/>
+              </w:rPr>
+              <w:fldChar w:fldCharType="end"/>
+            </w:r>
             <w:r>
               <w:rPr>
                 <w:noProof/>
@@ -1299,14 +1237,27 @@
             <w:r>
               <w:t xml:space="preserve">Figure </w:t>
             </w:r>
-            <w:fldSimple w:instr=" SEQ Figure \* ARABIC ">
-              <w:r>
-                <w:rPr>
-                  <w:noProof/>
-                </w:rPr>
-                <w:t>5</w:t>
-              </w:r>
-            </w:fldSimple>
+            <w:r>
+              <w:fldChar w:fldCharType="begin"/>
+            </w:r>
+            <w:r>
+              <w:instrText xml:space="preserve"> SEQ Figure \* ARABIC </w:instrText>
+            </w:r>
+            <w:r>
+              <w:fldChar w:fldCharType="separate"/>
+            </w:r>
+            <w:r>
+              <w:rPr>
+                <w:noProof/>
+              </w:rPr>
+              <w:t>5</w:t>
+            </w:r>
+            <w:r>
+              <w:rPr>
+                <w:noProof/>
+              </w:rPr>
+              <w:fldChar w:fldCharType="end"/>
+            </w:r>
             <w:r>
               <w:rPr>
                 <w:noProof/>
@@ -1423,14 +1374,27 @@
             <w:r>
               <w:t xml:space="preserve">Figure </w:t>
             </w:r>
-            <w:fldSimple w:instr=" SEQ Figure \* ARABIC ">
-              <w:r>
-                <w:rPr>
-                  <w:noProof/>
-                </w:rPr>
-                <w:t>6</w:t>
-              </w:r>
-            </w:fldSimple>
+            <w:r>
+              <w:fldChar w:fldCharType="begin"/>
+            </w:r>
+            <w:r>
+              <w:instrText xml:space="preserve"> SEQ Figure \* ARABIC </w:instrText>
+            </w:r>
+            <w:r>
+              <w:fldChar w:fldCharType="separate"/>
+            </w:r>
+            <w:r>
+              <w:rPr>
+                <w:noProof/>
+              </w:rPr>
+              <w:t>6</w:t>
+            </w:r>
+            <w:r>
+              <w:rPr>
+                <w:noProof/>
+              </w:rPr>
+              <w:fldChar w:fldCharType="end"/>
+            </w:r>
             <w:r>
               <w:rPr>
                 <w:noProof/>
@@ -1638,14 +1602,27 @@
             <w:r>
               <w:t xml:space="preserve">Figure </w:t>
             </w:r>
-            <w:fldSimple w:instr=" SEQ Figure \* ARABIC ">
-              <w:r>
-                <w:rPr>
-                  <w:noProof/>
-                </w:rPr>
-                <w:t>7</w:t>
-              </w:r>
-            </w:fldSimple>
+            <w:r>
+              <w:fldChar w:fldCharType="begin"/>
+            </w:r>
+            <w:r>
+              <w:instrText xml:space="preserve"> SEQ Figure \* ARABIC </w:instrText>
+            </w:r>
+            <w:r>
+              <w:fldChar w:fldCharType="separate"/>
+            </w:r>
+            <w:r>
+              <w:rPr>
+                <w:noProof/>
+              </w:rPr>
+              <w:t>7</w:t>
+            </w:r>
+            <w:r>
+              <w:rPr>
+                <w:noProof/>
+              </w:rPr>
+              <w:fldChar w:fldCharType="end"/>
+            </w:r>
             <w:r>
               <w:rPr>
                 <w:noProof/>
@@ -2370,6 +2347,7 @@
           <w:id w:val="-1237553695"/>
           <w:citation/>
         </w:sdtPr>
+        <w:sdtEndPr/>
         <w:sdtContent>
           <w:r>
             <w:rPr>
@@ -2533,6 +2511,7 @@
           <w:id w:val="1754703863"/>
           <w:citation/>
         </w:sdtPr>
+        <w:sdtEndPr/>
         <w:sdtContent>
           <w:r>
             <w:rPr>
@@ -2656,10 +2635,7 @@
         <w:fldChar w:fldCharType="separate"/>
       </w:r>
       <w:r>
-        <w:t>Figure</w:t>
-      </w:r>
-      <w:r>
-        <w:t xml:space="preserve"> </w:t>
+        <w:t xml:space="preserve">Figure </w:t>
       </w:r>
       <w:r>
         <w:rPr>
@@ -2834,6 +2810,7 @@
           <w:id w:val="-322348917"/>
           <w:citation/>
         </w:sdtPr>
+        <w:sdtEndPr/>
         <w:sdtContent>
           <w:r>
             <w:rPr>
@@ -2903,6 +2880,7 @@
           <w:id w:val="-1500112058"/>
           <w:citation/>
         </w:sdtPr>
+        <w:sdtEndPr/>
         <w:sdtContent>
           <w:r>
             <w:rPr>
@@ -2994,6 +2972,7 @@
           <w:id w:val="-2014750959"/>
           <w:citation/>
         </w:sdtPr>
+        <w:sdtEndPr/>
         <w:sdtContent>
           <w:r>
             <w:rPr>
@@ -3154,6 +3133,7 @@
           <w:id w:val="-1403977189"/>
           <w:citation/>
         </w:sdtPr>
+        <w:sdtEndPr/>
         <w:sdtContent>
           <w:r>
             <w:rPr>
@@ -3207,6 +3187,7 @@
           <w:id w:val="1767194214"/>
           <w:citation/>
         </w:sdtPr>
+        <w:sdtEndPr/>
         <w:sdtContent>
           <w:r>
             <w:rPr>
@@ -3831,8 +3812,6 @@
       <w:pPr>
         <w:jc w:val="left"/>
       </w:pPr>
-      <w:bookmarkStart w:id="0" w:name="_GoBack"/>
-      <w:bookmarkEnd w:id="0"/>
     </w:p>
     <w:sdt>
       <w:sdtPr>
@@ -3848,6 +3827,7 @@
           <w:docPartUnique/>
         </w:docPartObj>
       </w:sdtPr>
+      <w:sdtEndPr/>
       <w:sdtContent>
         <w:p>
           <w:pPr>
@@ -3862,6 +3842,7 @@
             <w:id w:val="-573587230"/>
             <w:bibliography/>
           </w:sdtPr>
+          <w:sdtEndPr/>
           <w:sdtContent>
             <w:p>
               <w:pPr>
@@ -4568,97 +4549,8 @@
         <w:t>Appendix – Detailed Design</w:t>
       </w:r>
     </w:p>
-    <w:p>
-      <w:pPr>
-        <w:rPr>
-          <w:i/>
-        </w:rPr>
-      </w:pPr>
-      <w:r>
-        <w:rPr>
-          <w:i/>
-        </w:rPr>
-        <w:t xml:space="preserve">[Include design documentation here. </w:t>
-      </w:r>
-      <w:r>
-        <w:rPr>
-          <w:i/>
-        </w:rPr>
-        <w:t xml:space="preserve">The idea is for this document to be a </w:t>
-      </w:r>
-      <w:r>
-        <w:rPr>
-          <w:i/>
-        </w:rPr>
-        <w:t xml:space="preserve">fully detailed </w:t>
-      </w:r>
-      <w:r>
-        <w:rPr>
-          <w:i/>
-        </w:rPr>
-        <w:t>snapshot of the prototype</w:t>
-      </w:r>
-      <w:r>
-        <w:rPr>
-          <w:i/>
-        </w:rPr>
-        <w:t xml:space="preserve">. Include </w:t>
-      </w:r>
-      <w:r>
-        <w:rPr>
-          <w:i/>
-        </w:rPr>
-        <w:t xml:space="preserve">the four tables from your Template for Prototype Design document, </w:t>
-      </w:r>
-      <w:r>
-        <w:rPr>
-          <w:i/>
-        </w:rPr>
-        <w:t>s</w:t>
-      </w:r>
-      <w:r>
-        <w:rPr>
-          <w:i/>
-        </w:rPr>
-        <w:t xml:space="preserve">chematics, </w:t>
-      </w:r>
-      <w:r>
-        <w:rPr>
-          <w:i/>
-        </w:rPr>
-        <w:t xml:space="preserve">layouts, </w:t>
-      </w:r>
-      <w:r>
-        <w:rPr>
-          <w:i/>
-        </w:rPr>
-        <w:t>code or a link to a repository, mechanical drawings, etc.</w:t>
-      </w:r>
-      <w:r>
-        <w:rPr>
-          <w:i/>
-        </w:rPr>
-        <w:t xml:space="preserve"> I put a Section Break before this part, so you can put the pages landscape if that works better a</w:t>
-      </w:r>
-      <w:r>
-        <w:rPr>
-          <w:i/>
-        </w:rPr>
-        <w:t>n</w:t>
-      </w:r>
-      <w:r>
-        <w:rPr>
-          <w:i/>
-        </w:rPr>
-        <w:t>d it won’t affect those pages up front.</w:t>
-      </w:r>
-      <w:r>
-        <w:rPr>
-          <w:i/>
-        </w:rPr>
-        <w:t>]</w:t>
-      </w:r>
-    </w:p>
+    <w:bookmarkStart w:id="0" w:name="_GoBack"/>
+    <w:bookmarkEnd w:id="0"/>
     <w:p>
       <w:r>
         <w:rPr>
@@ -4738,14 +4630,27 @@
       <w:r>
         <w:t xml:space="preserve">Table </w:t>
       </w:r>
-      <w:fldSimple w:instr=" SEQ Table \* ARABIC ">
-        <w:r>
-          <w:rPr>
-            <w:noProof/>
-          </w:rPr>
-          <w:t>1</w:t>
-        </w:r>
-      </w:fldSimple>
+      <w:r>
+        <w:fldChar w:fldCharType="begin"/>
+      </w:r>
+      <w:r>
+        <w:instrText xml:space="preserve"> SEQ Table \* ARABIC </w:instrText>
+      </w:r>
+      <w:r>
+        <w:fldChar w:fldCharType="separate"/>
+      </w:r>
+      <w:r>
+        <w:rPr>
+          <w:noProof/>
+        </w:rPr>
+        <w:t>1</w:t>
+      </w:r>
+      <w:r>
+        <w:rPr>
+          <w:noProof/>
+        </w:rPr>
+        <w:fldChar w:fldCharType="end"/>
+      </w:r>
       <w:bookmarkEnd w:id="1"/>
       <w:r>
         <w:t>: Necessary Design Changes</w:t>
@@ -5018,14 +4923,27 @@
       <w:r>
         <w:t xml:space="preserve">Table </w:t>
       </w:r>
-      <w:fldSimple w:instr=" SEQ Table \* ARABIC ">
-        <w:r>
-          <w:rPr>
-            <w:noProof/>
-          </w:rPr>
-          <w:t>2</w:t>
-        </w:r>
-      </w:fldSimple>
+      <w:r>
+        <w:fldChar w:fldCharType="begin"/>
+      </w:r>
+      <w:r>
+        <w:instrText xml:space="preserve"> SEQ Table \* ARABIC </w:instrText>
+      </w:r>
+      <w:r>
+        <w:fldChar w:fldCharType="separate"/>
+      </w:r>
+      <w:r>
+        <w:rPr>
+          <w:noProof/>
+        </w:rPr>
+        <w:t>2</w:t>
+      </w:r>
+      <w:r>
+        <w:rPr>
+          <w:noProof/>
+        </w:rPr>
+        <w:fldChar w:fldCharType="end"/>
+      </w:r>
       <w:bookmarkEnd w:id="2"/>
       <w:r>
         <w:t>: Important Notes</w:t>
@@ -5121,14 +5039,27 @@
       <w:r>
         <w:t xml:space="preserve">Table </w:t>
       </w:r>
-      <w:fldSimple w:instr=" SEQ Table \* ARABIC ">
-        <w:r>
-          <w:rPr>
-            <w:noProof/>
-          </w:rPr>
-          <w:t>3</w:t>
-        </w:r>
-      </w:fldSimple>
+      <w:r>
+        <w:fldChar w:fldCharType="begin"/>
+      </w:r>
+      <w:r>
+        <w:instrText xml:space="preserve"> SEQ Table \* ARABIC </w:instrText>
+      </w:r>
+      <w:r>
+        <w:fldChar w:fldCharType="separate"/>
+      </w:r>
+      <w:r>
+        <w:rPr>
+          <w:noProof/>
+        </w:rPr>
+        <w:t>3</w:t>
+      </w:r>
+      <w:r>
+        <w:rPr>
+          <w:noProof/>
+        </w:rPr>
+        <w:fldChar w:fldCharType="end"/>
+      </w:r>
       <w:bookmarkEnd w:id="3"/>
       <w:r>
         <w:t>: Hardware Signal Test Plan</w:t>
@@ -6080,17 +6011,29 @@
       </w:pPr>
       <w:bookmarkStart w:id="4" w:name="_Ref10557769"/>
       <w:r>
-        <w:lastRenderedPageBreak/>
         <w:t xml:space="preserve">Table </w:t>
       </w:r>
-      <w:fldSimple w:instr=" SEQ Table \* ARABIC ">
-        <w:r>
-          <w:rPr>
-            <w:noProof/>
-          </w:rPr>
-          <w:t>4</w:t>
-        </w:r>
-      </w:fldSimple>
+      <w:r>
+        <w:fldChar w:fldCharType="begin"/>
+      </w:r>
+      <w:r>
+        <w:instrText xml:space="preserve"> SEQ Table \* ARABIC </w:instrText>
+      </w:r>
+      <w:r>
+        <w:fldChar w:fldCharType="separate"/>
+      </w:r>
+      <w:r>
+        <w:rPr>
+          <w:noProof/>
+        </w:rPr>
+        <w:t>4</w:t>
+      </w:r>
+      <w:r>
+        <w:rPr>
+          <w:noProof/>
+        </w:rPr>
+        <w:fldChar w:fldCharType="end"/>
+      </w:r>
       <w:bookmarkEnd w:id="4"/>
       <w:r>
         <w:t>: Hardware Signal Connectivity</w:t>
@@ -6374,6 +6317,7 @@
         <w:rPr>
           <w:noProof/>
         </w:rPr>
+        <w:lastRenderedPageBreak/>
         <w:drawing>
           <wp:anchor distT="0" distB="0" distL="114300" distR="114300" simplePos="0" relativeHeight="251673600" behindDoc="0" locked="0" layoutInCell="1" allowOverlap="1" wp14:anchorId="016BDB83" wp14:editId="6985442F">
             <wp:simplePos x="0" y="0"/>
@@ -6442,14 +6386,27 @@
       <w:r>
         <w:t xml:space="preserve">Figure </w:t>
       </w:r>
-      <w:fldSimple w:instr=" SEQ Figure \* ARABIC ">
-        <w:r>
-          <w:rPr>
-            <w:noProof/>
-          </w:rPr>
-          <w:t>10</w:t>
-        </w:r>
-      </w:fldSimple>
+      <w:r>
+        <w:fldChar w:fldCharType="begin"/>
+      </w:r>
+      <w:r>
+        <w:instrText xml:space="preserve"> SEQ Figure \* ARABIC </w:instrText>
+      </w:r>
+      <w:r>
+        <w:fldChar w:fldCharType="separate"/>
+      </w:r>
+      <w:r>
+        <w:rPr>
+          <w:noProof/>
+        </w:rPr>
+        <w:t>10</w:t>
+      </w:r>
+      <w:r>
+        <w:rPr>
+          <w:noProof/>
+        </w:rPr>
+        <w:fldChar w:fldCharType="end"/>
+      </w:r>
       <w:bookmarkEnd w:id="5"/>
       <w:r>
         <w:rPr>
@@ -6559,14 +6516,27 @@
       <w:r>
         <w:t xml:space="preserve">Figure </w:t>
       </w:r>
-      <w:fldSimple w:instr=" SEQ Figure \* ARABIC ">
-        <w:r>
-          <w:rPr>
-            <w:noProof/>
-          </w:rPr>
-          <w:t>11</w:t>
-        </w:r>
-      </w:fldSimple>
+      <w:r>
+        <w:fldChar w:fldCharType="begin"/>
+      </w:r>
+      <w:r>
+        <w:instrText xml:space="preserve"> SEQ Figure \* ARABIC </w:instrText>
+      </w:r>
+      <w:r>
+        <w:fldChar w:fldCharType="separate"/>
+      </w:r>
+      <w:r>
+        <w:rPr>
+          <w:noProof/>
+        </w:rPr>
+        <w:t>11</w:t>
+      </w:r>
+      <w:r>
+        <w:rPr>
+          <w:noProof/>
+        </w:rPr>
+        <w:fldChar w:fldCharType="end"/>
+      </w:r>
       <w:bookmarkEnd w:id="6"/>
       <w:r>
         <w:rPr>
@@ -6657,11 +6627,21 @@
     <w:r>
       <w:t xml:space="preserve"> of </w:t>
     </w:r>
-    <w:fldSimple w:instr=" NUMPAGES   \* MERGEFORMAT ">
-      <w:r>
-        <w:t>3</w:t>
-      </w:r>
-    </w:fldSimple>
+    <w:r>
+      <w:fldChar w:fldCharType="begin"/>
+    </w:r>
+    <w:r>
+      <w:instrText xml:space="preserve"> NUMPAGES   \* MERGEFORMAT </w:instrText>
+    </w:r>
+    <w:r>
+      <w:fldChar w:fldCharType="separate"/>
+    </w:r>
+    <w:r>
+      <w:t>3</w:t>
+    </w:r>
+    <w:r>
+      <w:fldChar w:fldCharType="end"/>
+    </w:r>
   </w:p>
 </w:ftr>
 </file>
@@ -6693,11 +6673,21 @@
     <w:r>
       <w:t xml:space="preserve"> of </w:t>
     </w:r>
-    <w:fldSimple w:instr=" NUMPAGES   \* MERGEFORMAT ">
-      <w:r>
-        <w:t>3</w:t>
-      </w:r>
-    </w:fldSimple>
+    <w:r>
+      <w:fldChar w:fldCharType="begin"/>
+    </w:r>
+    <w:r>
+      <w:instrText xml:space="preserve"> NUMPAGES   \* MERGEFORMAT </w:instrText>
+    </w:r>
+    <w:r>
+      <w:fldChar w:fldCharType="separate"/>
+    </w:r>
+    <w:r>
+      <w:t>3</w:t>
+    </w:r>
+    <w:r>
+      <w:fldChar w:fldCharType="end"/>
+    </w:r>
   </w:p>
 </w:ftr>
 </file>
@@ -6747,6 +6737,7 @@
         <w:dataBinding w:prefixMappings="xmlns:ns0='http://purl.org/dc/elements/1.1/' xmlns:ns1='http://schemas.openxmlformats.org/package/2006/metadata/core-properties' " w:xpath="/ns1:coreProperties[1]/ns0:title[1]" w:storeItemID="{6C3C8BC8-F283-45AE-878A-BAB7291924A1}"/>
         <w:text/>
       </w:sdtPr>
+      <w:sdtEndPr/>
       <w:sdtContent>
         <w:r>
           <w:t>Production Model Design Report</w:t>
@@ -9618,6 +9609,7 @@
   <w:style w:type="character" w:default="1" w:styleId="DefaultParagraphFont">
     <w:name w:val="Default Paragraph Font"/>
     <w:uiPriority w:val="1"/>
+    <w:semiHidden/>
     <w:unhideWhenUsed/>
   </w:style>
   <w:style w:type="table" w:default="1" w:styleId="TableNormal">
@@ -10663,6 +10655,7 @@
     <w:rsid w:val="00626A58"/>
     <w:rsid w:val="006678BD"/>
     <w:rsid w:val="007053E1"/>
+    <w:rsid w:val="0076299C"/>
     <w:rsid w:val="007738CA"/>
     <w:rsid w:val="007A0F37"/>
     <w:rsid w:val="007F16DF"/>
@@ -11716,7 +11709,7 @@
 </file>
 
 <file path=customXml/itemProps1.xml><?xml version="1.0" encoding="utf-8"?>
-<ds:datastoreItem xmlns:ds="http://schemas.openxmlformats.org/officeDocument/2006/customXml" ds:itemID="{851BF130-5866-4302-A8C7-34970BF928C0}">
+<ds:datastoreItem xmlns:ds="http://schemas.openxmlformats.org/officeDocument/2006/customXml" ds:itemID="{722E129F-D489-4F0B-AE72-AB9F7FC66F52}">
   <ds:schemaRefs>
     <ds:schemaRef ds:uri="http://schemas.openxmlformats.org/officeDocument/2006/bibliography"/>
   </ds:schemaRefs>

</xml_diff>